<commit_message>
Jeff: Added wireframe designs
Screenshots taken from from Housing Diagram.ppt
</commit_message>
<xml_diff>
--- a/Documentation/Home Automation Documentation.docx
+++ b/Documentation/Home Automation Documentation.docx
@@ -1,10 +1,10 @@
 
 <file path=word/document.xml><?xml version="1.0" encoding="utf-8"?>
-<w:document xmlns:wpc="http://schemas.microsoft.com/office/word/2010/wordprocessingCanvas" xmlns:mo="http://schemas.microsoft.com/office/mac/office/2008/main" xmlns:mc="http://schemas.openxmlformats.org/markup-compatibility/2006" xmlns:mv="urn:schemas-microsoft-com:mac:vml" xmlns:o="urn:schemas-microsoft-com:office:office" xmlns:r="http://schemas.openxmlformats.org/officeDocument/2006/relationships" xmlns:m="http://schemas.openxmlformats.org/officeDocument/2006/math" xmlns:v="urn:schemas-microsoft-com:vml" xmlns:wp14="http://schemas.microsoft.com/office/word/2010/wordprocessingDrawing" xmlns:wp="http://schemas.openxmlformats.org/drawingml/2006/wordprocessingDrawing" xmlns:w10="urn:schemas-microsoft-com:office:word" xmlns:w="http://schemas.openxmlformats.org/wordprocessingml/2006/main" xmlns:w14="http://schemas.microsoft.com/office/word/2010/wordml" xmlns:wpg="http://schemas.microsoft.com/office/word/2010/wordprocessingGroup" xmlns:wpi="http://schemas.microsoft.com/office/word/2010/wordprocessingInk" xmlns:wne="http://schemas.microsoft.com/office/word/2006/wordml" xmlns:wps="http://schemas.microsoft.com/office/word/2010/wordprocessingShape" mc:Ignorable="w14 wp14">
+<w:document xmlns:wpc="http://schemas.microsoft.com/office/word/2010/wordprocessingCanvas" xmlns:cx="http://schemas.microsoft.com/office/drawing/2014/chartex" xmlns:cx1="http://schemas.microsoft.com/office/drawing/2015/9/8/chartex" xmlns:cx2="http://schemas.microsoft.com/office/drawing/2015/10/21/chartex" xmlns:cx3="http://schemas.microsoft.com/office/drawing/2016/5/9/chartex" xmlns:cx4="http://schemas.microsoft.com/office/drawing/2016/5/10/chartex" xmlns:cx5="http://schemas.microsoft.com/office/drawing/2016/5/11/chartex" xmlns:cx6="http://schemas.microsoft.com/office/drawing/2016/5/12/chartex" xmlns:cx7="http://schemas.microsoft.com/office/drawing/2016/5/13/chartex" xmlns:cx8="http://schemas.microsoft.com/office/drawing/2016/5/14/chartex" xmlns:mc="http://schemas.openxmlformats.org/markup-compatibility/2006" xmlns:aink="http://schemas.microsoft.com/office/drawing/2016/ink" xmlns:am3d="http://schemas.microsoft.com/office/drawing/2017/model3d" xmlns:o="urn:schemas-microsoft-com:office:office" xmlns:r="http://schemas.openxmlformats.org/officeDocument/2006/relationships" xmlns:m="http://schemas.openxmlformats.org/officeDocument/2006/math" xmlns:v="urn:schemas-microsoft-com:vml" xmlns:wp14="http://schemas.microsoft.com/office/word/2010/wordprocessingDrawing" xmlns:wp="http://schemas.openxmlformats.org/drawingml/2006/wordprocessingDrawing" xmlns:w10="urn:schemas-microsoft-com:office:word" xmlns:w="http://schemas.openxmlformats.org/wordprocessingml/2006/main" xmlns:w14="http://schemas.microsoft.com/office/word/2010/wordml" xmlns:w15="http://schemas.microsoft.com/office/word/2012/wordml" xmlns:w16cid="http://schemas.microsoft.com/office/word/2016/wordml/cid" xmlns:w16se="http://schemas.microsoft.com/office/word/2015/wordml/symex" xmlns:wpg="http://schemas.microsoft.com/office/word/2010/wordprocessingGroup" xmlns:wpi="http://schemas.microsoft.com/office/word/2010/wordprocessingInk" xmlns:wne="http://schemas.microsoft.com/office/word/2006/wordml" xmlns:wps="http://schemas.microsoft.com/office/word/2010/wordprocessingShape" mc:Ignorable="w14 w15 w16se w16cid wp14">
   <w:body>
     <w:p>
       <w:pPr>
-        <w:pStyle w:val="normal0"/>
+        <w:pStyle w:val="Normal1"/>
         <w:jc w:val="center"/>
         <w:rPr>
           <w:sz w:val="60"/>
@@ -14,7 +14,7 @@
     </w:p>
     <w:p>
       <w:pPr>
-        <w:pStyle w:val="normal0"/>
+        <w:pStyle w:val="Normal1"/>
         <w:jc w:val="center"/>
         <w:rPr>
           <w:sz w:val="60"/>
@@ -24,7 +24,7 @@
     </w:p>
     <w:p>
       <w:pPr>
-        <w:pStyle w:val="normal0"/>
+        <w:pStyle w:val="Normal1"/>
         <w:jc w:val="center"/>
         <w:rPr>
           <w:sz w:val="60"/>
@@ -34,7 +34,7 @@
     </w:p>
     <w:p>
       <w:pPr>
-        <w:pStyle w:val="normal0"/>
+        <w:pStyle w:val="Normal1"/>
         <w:jc w:val="center"/>
         <w:rPr>
           <w:sz w:val="60"/>
@@ -44,7 +44,7 @@
     </w:p>
     <w:p>
       <w:pPr>
-        <w:pStyle w:val="normal0"/>
+        <w:pStyle w:val="Normal1"/>
         <w:jc w:val="center"/>
         <w:rPr>
           <w:sz w:val="60"/>
@@ -54,7 +54,7 @@
     </w:p>
     <w:p>
       <w:pPr>
-        <w:pStyle w:val="normal0"/>
+        <w:pStyle w:val="Normal1"/>
         <w:jc w:val="center"/>
         <w:rPr>
           <w:sz w:val="60"/>
@@ -64,7 +64,7 @@
     </w:p>
     <w:p>
       <w:pPr>
-        <w:pStyle w:val="normal0"/>
+        <w:pStyle w:val="Normal1"/>
         <w:jc w:val="center"/>
         <w:rPr>
           <w:sz w:val="60"/>
@@ -74,7 +74,7 @@
     </w:p>
     <w:p>
       <w:pPr>
-        <w:pStyle w:val="normal0"/>
+        <w:pStyle w:val="Normal1"/>
         <w:jc w:val="center"/>
         <w:rPr>
           <w:sz w:val="60"/>
@@ -102,16 +102,18 @@
         </w:rPr>
         <w:t xml:space="preserve"> Automation</w:t>
       </w:r>
-    </w:p>
-    <w:p>
-      <w:pPr>
-        <w:pStyle w:val="normal0"/>
+      <w:bookmarkStart w:id="0" w:name="_GoBack"/>
+      <w:bookmarkEnd w:id="0"/>
+    </w:p>
+    <w:p>
+      <w:pPr>
+        <w:pStyle w:val="Normal1"/>
         <w:jc w:val="center"/>
       </w:pPr>
     </w:p>
     <w:p>
       <w:pPr>
-        <w:pStyle w:val="normal0"/>
+        <w:pStyle w:val="Normal1"/>
         <w:jc w:val="center"/>
       </w:pPr>
       <w:r>
@@ -120,7 +122,7 @@
     </w:p>
     <w:p>
       <w:pPr>
-        <w:pStyle w:val="normal0"/>
+        <w:pStyle w:val="Normal1"/>
         <w:jc w:val="center"/>
       </w:pPr>
       <w:r>
@@ -129,7 +131,7 @@
     </w:p>
     <w:p>
       <w:pPr>
-        <w:pStyle w:val="normal0"/>
+        <w:pStyle w:val="Normal1"/>
         <w:jc w:val="center"/>
       </w:pPr>
       <w:r>
@@ -138,7 +140,7 @@
     </w:p>
     <w:p>
       <w:pPr>
-        <w:pStyle w:val="normal0"/>
+        <w:pStyle w:val="Normal1"/>
         <w:jc w:val="center"/>
       </w:pPr>
       <w:r>
@@ -147,7 +149,7 @@
     </w:p>
     <w:p>
       <w:pPr>
-        <w:pStyle w:val="normal0"/>
+        <w:pStyle w:val="Normal1"/>
         <w:jc w:val="center"/>
       </w:pPr>
       <w:r>
@@ -156,72 +158,72 @@
     </w:p>
     <w:p>
       <w:pPr>
-        <w:pStyle w:val="normal0"/>
+        <w:pStyle w:val="Normal1"/>
         <w:jc w:val="center"/>
       </w:pPr>
     </w:p>
     <w:p>
       <w:pPr>
-        <w:pStyle w:val="normal0"/>
+        <w:pStyle w:val="Normal1"/>
         <w:jc w:val="center"/>
       </w:pPr>
     </w:p>
     <w:p>
       <w:pPr>
-        <w:pStyle w:val="normal0"/>
+        <w:pStyle w:val="Normal1"/>
         <w:jc w:val="center"/>
       </w:pPr>
     </w:p>
     <w:p>
       <w:pPr>
-        <w:pStyle w:val="normal0"/>
+        <w:pStyle w:val="Normal1"/>
         <w:jc w:val="center"/>
       </w:pPr>
     </w:p>
     <w:p>
       <w:pPr>
-        <w:pStyle w:val="normal0"/>
+        <w:pStyle w:val="Normal1"/>
         <w:jc w:val="center"/>
       </w:pPr>
     </w:p>
     <w:p>
       <w:pPr>
-        <w:pStyle w:val="normal0"/>
+        <w:pStyle w:val="Normal1"/>
         <w:jc w:val="center"/>
       </w:pPr>
     </w:p>
     <w:p>
       <w:pPr>
-        <w:pStyle w:val="normal0"/>
+        <w:pStyle w:val="Normal1"/>
         <w:jc w:val="center"/>
       </w:pPr>
     </w:p>
     <w:p>
       <w:pPr>
-        <w:pStyle w:val="normal0"/>
+        <w:pStyle w:val="Normal1"/>
         <w:jc w:val="center"/>
       </w:pPr>
     </w:p>
     <w:p>
       <w:pPr>
-        <w:pStyle w:val="normal0"/>
+        <w:pStyle w:val="Normal1"/>
         <w:jc w:val="center"/>
       </w:pPr>
     </w:p>
     <w:p>
       <w:pPr>
-        <w:pStyle w:val="normal0"/>
+        <w:pStyle w:val="Normal1"/>
         <w:jc w:val="center"/>
       </w:pPr>
     </w:p>
     <w:p>
       <w:pPr>
-        <w:pStyle w:val="normal0"/>
-      </w:pPr>
-    </w:p>
-    <w:p>
-      <w:pPr>
-        <w:pStyle w:val="normal0"/>
+        <w:pStyle w:val="Normal1"/>
+      </w:pPr>
+    </w:p>
+    <w:p>
+      <w:pPr>
+        <w:pStyle w:val="Normal1"/>
       </w:pPr>
     </w:p>
     <w:p>
@@ -229,8 +231,8 @@
         <w:pStyle w:val="Heading2"/>
         <w:jc w:val="center"/>
       </w:pPr>
-      <w:bookmarkStart w:id="0" w:name="_45qjolru89hx" w:colFirst="0" w:colLast="0"/>
-      <w:bookmarkEnd w:id="0"/>
+      <w:bookmarkStart w:id="1" w:name="_45qjolru89hx" w:colFirst="0" w:colLast="0"/>
+      <w:bookmarkEnd w:id="1"/>
       <w:r>
         <w:lastRenderedPageBreak/>
         <w:t>Table of Contents</w:t>
@@ -272,7 +274,7 @@
           </w:tcPr>
           <w:p>
             <w:pPr>
-              <w:pStyle w:val="normal0"/>
+              <w:pStyle w:val="Normal1"/>
               <w:widowControl w:val="0"/>
               <w:spacing w:line="240" w:lineRule="auto"/>
               <w:rPr>
@@ -304,7 +306,7 @@
           </w:tcPr>
           <w:p>
             <w:pPr>
-              <w:pStyle w:val="normal0"/>
+              <w:pStyle w:val="Normal1"/>
               <w:widowControl w:val="0"/>
               <w:spacing w:line="240" w:lineRule="auto"/>
               <w:jc w:val="right"/>
@@ -332,7 +334,7 @@
           </w:tcPr>
           <w:p>
             <w:pPr>
-              <w:pStyle w:val="normal0"/>
+              <w:pStyle w:val="Normal1"/>
               <w:widowControl w:val="0"/>
               <w:spacing w:line="240" w:lineRule="auto"/>
               <w:rPr>
@@ -364,7 +366,7 @@
           </w:tcPr>
           <w:p>
             <w:pPr>
-              <w:pStyle w:val="normal0"/>
+              <w:pStyle w:val="Normal1"/>
               <w:widowControl w:val="0"/>
               <w:spacing w:line="240" w:lineRule="auto"/>
               <w:jc w:val="right"/>
@@ -392,7 +394,7 @@
           </w:tcPr>
           <w:p>
             <w:pPr>
-              <w:pStyle w:val="normal0"/>
+              <w:pStyle w:val="Normal1"/>
               <w:widowControl w:val="0"/>
               <w:spacing w:line="240" w:lineRule="auto"/>
               <w:rPr>
@@ -440,7 +442,7 @@
           </w:tcPr>
           <w:p>
             <w:pPr>
-              <w:pStyle w:val="normal0"/>
+              <w:pStyle w:val="Normal1"/>
               <w:widowControl w:val="0"/>
               <w:spacing w:line="240" w:lineRule="auto"/>
               <w:jc w:val="right"/>
@@ -462,7 +464,7 @@
           </w:tcPr>
           <w:p>
             <w:pPr>
-              <w:pStyle w:val="normal0"/>
+              <w:pStyle w:val="Normal1"/>
               <w:widowControl w:val="0"/>
               <w:spacing w:line="240" w:lineRule="auto"/>
               <w:rPr>
@@ -499,7 +501,7 @@
           </w:tcPr>
           <w:p>
             <w:pPr>
-              <w:pStyle w:val="normal0"/>
+              <w:pStyle w:val="Normal1"/>
               <w:widowControl w:val="0"/>
               <w:spacing w:line="240" w:lineRule="auto"/>
               <w:jc w:val="right"/>
@@ -521,7 +523,7 @@
           </w:tcPr>
           <w:p>
             <w:pPr>
-              <w:pStyle w:val="normal0"/>
+              <w:pStyle w:val="Normal1"/>
               <w:widowControl w:val="0"/>
               <w:spacing w:line="240" w:lineRule="auto"/>
               <w:rPr>
@@ -558,7 +560,7 @@
           </w:tcPr>
           <w:p>
             <w:pPr>
-              <w:pStyle w:val="normal0"/>
+              <w:pStyle w:val="Normal1"/>
               <w:widowControl w:val="0"/>
               <w:spacing w:line="240" w:lineRule="auto"/>
               <w:jc w:val="right"/>
@@ -580,7 +582,7 @@
           </w:tcPr>
           <w:p>
             <w:pPr>
-              <w:pStyle w:val="normal0"/>
+              <w:pStyle w:val="Normal1"/>
               <w:widowControl w:val="0"/>
               <w:spacing w:line="240" w:lineRule="auto"/>
               <w:rPr>
@@ -617,7 +619,7 @@
           </w:tcPr>
           <w:p>
             <w:pPr>
-              <w:pStyle w:val="normal0"/>
+              <w:pStyle w:val="Normal1"/>
               <w:widowControl w:val="0"/>
               <w:spacing w:line="240" w:lineRule="auto"/>
               <w:jc w:val="right"/>
@@ -639,7 +641,7 @@
           </w:tcPr>
           <w:p>
             <w:pPr>
-              <w:pStyle w:val="normal0"/>
+              <w:pStyle w:val="Normal1"/>
               <w:widowControl w:val="0"/>
               <w:spacing w:line="240" w:lineRule="auto"/>
               <w:rPr>
@@ -695,7 +697,7 @@
           </w:tcPr>
           <w:p>
             <w:pPr>
-              <w:pStyle w:val="normal0"/>
+              <w:pStyle w:val="Normal1"/>
               <w:widowControl w:val="0"/>
               <w:spacing w:line="240" w:lineRule="auto"/>
               <w:jc w:val="right"/>
@@ -717,7 +719,7 @@
           </w:tcPr>
           <w:p>
             <w:pPr>
-              <w:pStyle w:val="normal0"/>
+              <w:pStyle w:val="Normal1"/>
               <w:widowControl w:val="0"/>
               <w:spacing w:line="240" w:lineRule="auto"/>
               <w:rPr>
@@ -754,7 +756,7 @@
           </w:tcPr>
           <w:p>
             <w:pPr>
-              <w:pStyle w:val="normal0"/>
+              <w:pStyle w:val="Normal1"/>
               <w:widowControl w:val="0"/>
               <w:spacing w:line="240" w:lineRule="auto"/>
               <w:jc w:val="right"/>
@@ -776,7 +778,7 @@
           </w:tcPr>
           <w:p>
             <w:pPr>
-              <w:pStyle w:val="normal0"/>
+              <w:pStyle w:val="Normal1"/>
               <w:widowControl w:val="0"/>
               <w:spacing w:line="240" w:lineRule="auto"/>
               <w:rPr>
@@ -813,7 +815,7 @@
           </w:tcPr>
           <w:p>
             <w:pPr>
-              <w:pStyle w:val="normal0"/>
+              <w:pStyle w:val="Normal1"/>
               <w:widowControl w:val="0"/>
               <w:spacing w:line="240" w:lineRule="auto"/>
               <w:jc w:val="right"/>
@@ -835,7 +837,7 @@
           </w:tcPr>
           <w:p>
             <w:pPr>
-              <w:pStyle w:val="normal0"/>
+              <w:pStyle w:val="Normal1"/>
               <w:widowControl w:val="0"/>
               <w:spacing w:line="240" w:lineRule="auto"/>
               <w:rPr>
@@ -872,7 +874,7 @@
           </w:tcPr>
           <w:p>
             <w:pPr>
-              <w:pStyle w:val="normal0"/>
+              <w:pStyle w:val="Normal1"/>
               <w:widowControl w:val="0"/>
               <w:spacing w:line="240" w:lineRule="auto"/>
             </w:pPr>
@@ -893,7 +895,7 @@
           </w:tcPr>
           <w:p>
             <w:pPr>
-              <w:pStyle w:val="normal0"/>
+              <w:pStyle w:val="Normal1"/>
               <w:widowControl w:val="0"/>
               <w:spacing w:line="240" w:lineRule="auto"/>
               <w:rPr>
@@ -930,7 +932,7 @@
           </w:tcPr>
           <w:p>
             <w:pPr>
-              <w:pStyle w:val="normal0"/>
+              <w:pStyle w:val="Normal1"/>
               <w:widowControl w:val="0"/>
               <w:spacing w:line="240" w:lineRule="auto"/>
             </w:pPr>
@@ -951,7 +953,7 @@
           </w:tcPr>
           <w:p>
             <w:pPr>
-              <w:pStyle w:val="normal0"/>
+              <w:pStyle w:val="Normal1"/>
               <w:widowControl w:val="0"/>
               <w:spacing w:line="240" w:lineRule="auto"/>
               <w:rPr>
@@ -999,7 +1001,7 @@
           </w:tcPr>
           <w:p>
             <w:pPr>
-              <w:pStyle w:val="normal0"/>
+              <w:pStyle w:val="Normal1"/>
               <w:widowControl w:val="0"/>
               <w:spacing w:line="240" w:lineRule="auto"/>
             </w:pPr>
@@ -1020,7 +1022,7 @@
           </w:tcPr>
           <w:p>
             <w:pPr>
-              <w:pStyle w:val="normal0"/>
+              <w:pStyle w:val="Normal1"/>
               <w:widowControl w:val="0"/>
               <w:spacing w:line="240" w:lineRule="auto"/>
               <w:rPr>
@@ -1057,7 +1059,7 @@
           </w:tcPr>
           <w:p>
             <w:pPr>
-              <w:pStyle w:val="normal0"/>
+              <w:pStyle w:val="Normal1"/>
               <w:widowControl w:val="0"/>
               <w:spacing w:line="240" w:lineRule="auto"/>
             </w:pPr>
@@ -1078,7 +1080,7 @@
           </w:tcPr>
           <w:p>
             <w:pPr>
-              <w:pStyle w:val="normal0"/>
+              <w:pStyle w:val="Normal1"/>
               <w:widowControl w:val="0"/>
               <w:spacing w:line="240" w:lineRule="auto"/>
               <w:rPr>
@@ -1115,7 +1117,7 @@
           </w:tcPr>
           <w:p>
             <w:pPr>
-              <w:pStyle w:val="normal0"/>
+              <w:pStyle w:val="Normal1"/>
               <w:widowControl w:val="0"/>
               <w:spacing w:line="240" w:lineRule="auto"/>
             </w:pPr>
@@ -1136,7 +1138,7 @@
           </w:tcPr>
           <w:p>
             <w:pPr>
-              <w:pStyle w:val="normal0"/>
+              <w:pStyle w:val="Normal1"/>
               <w:widowControl w:val="0"/>
               <w:spacing w:line="240" w:lineRule="auto"/>
               <w:rPr>
@@ -1173,7 +1175,7 @@
           </w:tcPr>
           <w:p>
             <w:pPr>
-              <w:pStyle w:val="normal0"/>
+              <w:pStyle w:val="Normal1"/>
               <w:widowControl w:val="0"/>
               <w:spacing w:line="240" w:lineRule="auto"/>
             </w:pPr>
@@ -1194,7 +1196,7 @@
           </w:tcPr>
           <w:p>
             <w:pPr>
-              <w:pStyle w:val="normal0"/>
+              <w:pStyle w:val="Normal1"/>
               <w:widowControl w:val="0"/>
               <w:spacing w:line="240" w:lineRule="auto"/>
               <w:rPr>
@@ -1226,7 +1228,7 @@
           </w:tcPr>
           <w:p>
             <w:pPr>
-              <w:pStyle w:val="normal0"/>
+              <w:pStyle w:val="Normal1"/>
               <w:widowControl w:val="0"/>
               <w:spacing w:line="240" w:lineRule="auto"/>
             </w:pPr>
@@ -1247,7 +1249,7 @@
           </w:tcPr>
           <w:p>
             <w:pPr>
-              <w:pStyle w:val="normal0"/>
+              <w:pStyle w:val="Normal1"/>
               <w:widowControl w:val="0"/>
               <w:spacing w:line="240" w:lineRule="auto"/>
               <w:rPr>
@@ -1277,7 +1279,7 @@
           </w:tcPr>
           <w:p>
             <w:pPr>
-              <w:pStyle w:val="normal0"/>
+              <w:pStyle w:val="Normal1"/>
               <w:widowControl w:val="0"/>
               <w:spacing w:line="240" w:lineRule="auto"/>
             </w:pPr>
@@ -1298,7 +1300,7 @@
           </w:tcPr>
           <w:p>
             <w:pPr>
-              <w:pStyle w:val="normal0"/>
+              <w:pStyle w:val="Normal1"/>
               <w:widowControl w:val="0"/>
               <w:spacing w:line="240" w:lineRule="auto"/>
               <w:rPr>
@@ -1328,7 +1330,7 @@
           </w:tcPr>
           <w:p>
             <w:pPr>
-              <w:pStyle w:val="normal0"/>
+              <w:pStyle w:val="Normal1"/>
               <w:widowControl w:val="0"/>
               <w:spacing w:line="240" w:lineRule="auto"/>
             </w:pPr>
@@ -1349,7 +1351,7 @@
           </w:tcPr>
           <w:p>
             <w:pPr>
-              <w:pStyle w:val="normal0"/>
+              <w:pStyle w:val="Normal1"/>
               <w:widowControl w:val="0"/>
               <w:spacing w:line="240" w:lineRule="auto"/>
               <w:rPr>
@@ -1381,7 +1383,7 @@
           </w:tcPr>
           <w:p>
             <w:pPr>
-              <w:pStyle w:val="normal0"/>
+              <w:pStyle w:val="Normal1"/>
               <w:widowControl w:val="0"/>
               <w:spacing w:line="240" w:lineRule="auto"/>
             </w:pPr>
@@ -1402,7 +1404,7 @@
           </w:tcPr>
           <w:p>
             <w:pPr>
-              <w:pStyle w:val="normal0"/>
+              <w:pStyle w:val="Normal1"/>
               <w:widowControl w:val="0"/>
               <w:spacing w:line="240" w:lineRule="auto"/>
               <w:rPr>
@@ -1432,7 +1434,7 @@
           </w:tcPr>
           <w:p>
             <w:pPr>
-              <w:pStyle w:val="normal0"/>
+              <w:pStyle w:val="Normal1"/>
               <w:widowControl w:val="0"/>
               <w:spacing w:line="240" w:lineRule="auto"/>
             </w:pPr>
@@ -1453,7 +1455,7 @@
           </w:tcPr>
           <w:p>
             <w:pPr>
-              <w:pStyle w:val="normal0"/>
+              <w:pStyle w:val="Normal1"/>
               <w:widowControl w:val="0"/>
               <w:spacing w:line="240" w:lineRule="auto"/>
               <w:rPr>
@@ -1485,7 +1487,7 @@
           </w:tcPr>
           <w:p>
             <w:pPr>
-              <w:pStyle w:val="normal0"/>
+              <w:pStyle w:val="Normal1"/>
               <w:widowControl w:val="0"/>
               <w:spacing w:line="240" w:lineRule="auto"/>
             </w:pPr>
@@ -1506,7 +1508,7 @@
           </w:tcPr>
           <w:p>
             <w:pPr>
-              <w:pStyle w:val="normal0"/>
+              <w:pStyle w:val="Normal1"/>
               <w:widowControl w:val="0"/>
               <w:spacing w:line="240" w:lineRule="auto"/>
               <w:rPr>
@@ -1536,7 +1538,7 @@
           </w:tcPr>
           <w:p>
             <w:pPr>
-              <w:pStyle w:val="normal0"/>
+              <w:pStyle w:val="Normal1"/>
               <w:widowControl w:val="0"/>
               <w:spacing w:line="240" w:lineRule="auto"/>
             </w:pPr>
@@ -1557,7 +1559,7 @@
           </w:tcPr>
           <w:p>
             <w:pPr>
-              <w:pStyle w:val="normal0"/>
+              <w:pStyle w:val="Normal1"/>
               <w:widowControl w:val="0"/>
               <w:spacing w:line="240" w:lineRule="auto"/>
               <w:rPr>
@@ -1587,7 +1589,7 @@
           </w:tcPr>
           <w:p>
             <w:pPr>
-              <w:pStyle w:val="normal0"/>
+              <w:pStyle w:val="Normal1"/>
               <w:widowControl w:val="0"/>
               <w:spacing w:line="240" w:lineRule="auto"/>
             </w:pPr>
@@ -1608,7 +1610,7 @@
           </w:tcPr>
           <w:p>
             <w:pPr>
-              <w:pStyle w:val="normal0"/>
+              <w:pStyle w:val="Normal1"/>
               <w:widowControl w:val="0"/>
               <w:spacing w:line="240" w:lineRule="auto"/>
               <w:rPr>
@@ -1640,7 +1642,7 @@
           </w:tcPr>
           <w:p>
             <w:pPr>
-              <w:pStyle w:val="normal0"/>
+              <w:pStyle w:val="Normal1"/>
               <w:widowControl w:val="0"/>
               <w:spacing w:line="240" w:lineRule="auto"/>
             </w:pPr>
@@ -1650,7 +1652,7 @@
     </w:tbl>
     <w:p>
       <w:pPr>
-        <w:pStyle w:val="normal0"/>
+        <w:pStyle w:val="Normal1"/>
       </w:pPr>
     </w:p>
     <w:p>
@@ -1658,8 +1660,8 @@
         <w:pStyle w:val="Heading2"/>
         <w:jc w:val="center"/>
       </w:pPr>
-      <w:bookmarkStart w:id="1" w:name="_6185ytu7pyuy" w:colFirst="0" w:colLast="0"/>
-      <w:bookmarkEnd w:id="1"/>
+      <w:bookmarkStart w:id="2" w:name="_6185ytu7pyuy" w:colFirst="0" w:colLast="0"/>
+      <w:bookmarkEnd w:id="2"/>
       <w:r>
         <w:lastRenderedPageBreak/>
         <w:t>Section 1.0 -</w:t>
@@ -1670,12 +1672,12 @@
     </w:p>
     <w:p>
       <w:pPr>
-        <w:pStyle w:val="normal0"/>
-      </w:pPr>
-    </w:p>
-    <w:p>
-      <w:pPr>
-        <w:pStyle w:val="normal0"/>
+        <w:pStyle w:val="Normal1"/>
+      </w:pPr>
+    </w:p>
+    <w:p>
+      <w:pPr>
+        <w:pStyle w:val="Normal1"/>
         <w:rPr>
           <w:b/>
         </w:rPr>
@@ -1695,13 +1697,13 @@
     </w:p>
     <w:p>
       <w:pPr>
-        <w:pStyle w:val="normal0"/>
+        <w:pStyle w:val="Normal1"/>
         <w:jc w:val="center"/>
       </w:pPr>
     </w:p>
     <w:p>
       <w:pPr>
-        <w:pStyle w:val="normal0"/>
+        <w:pStyle w:val="Normal1"/>
       </w:pPr>
       <w:r>
         <w:t>Home automation or “the internet of things” is not a new concept, however the benefits of an effective automation and monitoring system is something that cannot be overlooked. Elements such as building security, utilities system monitoring and even energy consumption analytics can help both a tenant or building supervisor become alert to an issue before an incident occurs. Take for example a building’s water pressure, where a small leak in the piping can eventually lead to water main break that would not only leave the building’s residences without water, but can cost management thousands to repair. Should a monitoring system be implemented to identify these issues early on, these types of scenarios can be avoided. As a result, the purpose of the home automation system is to allow for the automation of a low income housing facility consisting of monitoring and controlling security, lighting, climate, all focusing on energy saving and cost reduction.</w:t>
@@ -1709,12 +1711,12 @@
     </w:p>
     <w:p>
       <w:pPr>
-        <w:pStyle w:val="normal0"/>
-      </w:pPr>
-    </w:p>
-    <w:p>
-      <w:pPr>
-        <w:pStyle w:val="normal0"/>
+        <w:pStyle w:val="Normal1"/>
+      </w:pPr>
+    </w:p>
+    <w:p>
+      <w:pPr>
+        <w:pStyle w:val="Normal1"/>
         <w:rPr>
           <w:b/>
         </w:rPr>
@@ -1734,12 +1736,12 @@
     </w:p>
     <w:p>
       <w:pPr>
-        <w:pStyle w:val="normal0"/>
-      </w:pPr>
-    </w:p>
-    <w:p>
-      <w:pPr>
-        <w:pStyle w:val="normal0"/>
+        <w:pStyle w:val="Normal1"/>
+      </w:pPr>
+    </w:p>
+    <w:p>
+      <w:pPr>
+        <w:pStyle w:val="Normal1"/>
         <w:numPr>
           <w:ilvl w:val="0"/>
           <w:numId w:val="4"/>
@@ -1758,7 +1760,7 @@
     </w:p>
     <w:p>
       <w:pPr>
-        <w:pStyle w:val="normal0"/>
+        <w:pStyle w:val="Normal1"/>
         <w:numPr>
           <w:ilvl w:val="0"/>
           <w:numId w:val="4"/>
@@ -1777,7 +1779,7 @@
     </w:p>
     <w:p>
       <w:pPr>
-        <w:pStyle w:val="normal0"/>
+        <w:pStyle w:val="Normal1"/>
         <w:numPr>
           <w:ilvl w:val="0"/>
           <w:numId w:val="4"/>
@@ -1796,7 +1798,7 @@
     </w:p>
     <w:p>
       <w:pPr>
-        <w:pStyle w:val="normal0"/>
+        <w:pStyle w:val="Normal1"/>
         <w:numPr>
           <w:ilvl w:val="0"/>
           <w:numId w:val="4"/>
@@ -1812,13 +1814,13 @@
     </w:p>
     <w:p>
       <w:pPr>
-        <w:pStyle w:val="normal0"/>
-        <w:contextualSpacing/>
-      </w:pPr>
-    </w:p>
-    <w:p>
-      <w:pPr>
-        <w:pStyle w:val="normal0"/>
+        <w:pStyle w:val="Normal1"/>
+        <w:contextualSpacing/>
+      </w:pPr>
+    </w:p>
+    <w:p>
+      <w:pPr>
+        <w:pStyle w:val="Normal1"/>
         <w:contextualSpacing/>
         <w:rPr>
           <w:b/>
@@ -1833,13 +1835,13 @@
     </w:p>
     <w:p>
       <w:pPr>
-        <w:pStyle w:val="normal0"/>
-        <w:contextualSpacing/>
-      </w:pPr>
-    </w:p>
-    <w:p>
-      <w:pPr>
-        <w:pStyle w:val="normal0"/>
+        <w:pStyle w:val="Normal1"/>
+        <w:contextualSpacing/>
+      </w:pPr>
+    </w:p>
+    <w:p>
+      <w:pPr>
+        <w:pStyle w:val="Normal1"/>
         <w:numPr>
           <w:ilvl w:val="0"/>
           <w:numId w:val="4"/>
@@ -1852,14 +1854,14 @@
     </w:p>
     <w:p>
       <w:pPr>
-        <w:pStyle w:val="normal0"/>
+        <w:pStyle w:val="Normal1"/>
         <w:ind w:left="720"/>
         <w:contextualSpacing/>
       </w:pPr>
     </w:p>
     <w:p>
       <w:pPr>
-        <w:pStyle w:val="normal0"/>
+        <w:pStyle w:val="Normal1"/>
         <w:numPr>
           <w:ilvl w:val="0"/>
           <w:numId w:val="4"/>
@@ -1872,13 +1874,13 @@
     </w:p>
     <w:p>
       <w:pPr>
-        <w:pStyle w:val="normal0"/>
-        <w:contextualSpacing/>
-      </w:pPr>
-    </w:p>
-    <w:p>
-      <w:pPr>
-        <w:pStyle w:val="normal0"/>
+        <w:pStyle w:val="Normal1"/>
+        <w:contextualSpacing/>
+      </w:pPr>
+    </w:p>
+    <w:p>
+      <w:pPr>
+        <w:pStyle w:val="Normal1"/>
         <w:numPr>
           <w:ilvl w:val="0"/>
           <w:numId w:val="4"/>
@@ -1895,12 +1897,12 @@
     </w:p>
     <w:p>
       <w:pPr>
-        <w:pStyle w:val="normal0"/>
-      </w:pPr>
-    </w:p>
-    <w:p>
-      <w:pPr>
-        <w:pStyle w:val="normal0"/>
+        <w:pStyle w:val="Normal1"/>
+      </w:pPr>
+    </w:p>
+    <w:p>
+      <w:pPr>
+        <w:pStyle w:val="Normal1"/>
         <w:rPr>
           <w:b/>
         </w:rPr>
@@ -1920,13 +1922,13 @@
     </w:p>
     <w:p>
       <w:pPr>
-        <w:pStyle w:val="normal0"/>
+        <w:pStyle w:val="Normal1"/>
         <w:jc w:val="center"/>
       </w:pPr>
     </w:p>
     <w:p>
       <w:pPr>
-        <w:pStyle w:val="normal0"/>
+        <w:pStyle w:val="Normal1"/>
         <w:numPr>
           <w:ilvl w:val="0"/>
           <w:numId w:val="4"/>
@@ -1939,12 +1941,12 @@
     </w:p>
     <w:p>
       <w:pPr>
-        <w:pStyle w:val="normal0"/>
-      </w:pPr>
-    </w:p>
-    <w:p>
-      <w:pPr>
-        <w:pStyle w:val="normal0"/>
+        <w:pStyle w:val="Normal1"/>
+      </w:pPr>
+    </w:p>
+    <w:p>
+      <w:pPr>
+        <w:pStyle w:val="Normal1"/>
         <w:numPr>
           <w:ilvl w:val="0"/>
           <w:numId w:val="4"/>
@@ -1957,12 +1959,12 @@
     </w:p>
     <w:p>
       <w:pPr>
-        <w:pStyle w:val="normal0"/>
-      </w:pPr>
-    </w:p>
-    <w:p>
-      <w:pPr>
-        <w:pStyle w:val="normal0"/>
+        <w:pStyle w:val="Normal1"/>
+      </w:pPr>
+    </w:p>
+    <w:p>
+      <w:pPr>
+        <w:pStyle w:val="Normal1"/>
         <w:numPr>
           <w:ilvl w:val="0"/>
           <w:numId w:val="4"/>
@@ -1975,12 +1977,12 @@
     </w:p>
     <w:p>
       <w:pPr>
-        <w:pStyle w:val="normal0"/>
-      </w:pPr>
-    </w:p>
-    <w:p>
-      <w:pPr>
-        <w:pStyle w:val="normal0"/>
+        <w:pStyle w:val="Normal1"/>
+      </w:pPr>
+    </w:p>
+    <w:p>
+      <w:pPr>
+        <w:pStyle w:val="Normal1"/>
         <w:numPr>
           <w:ilvl w:val="0"/>
           <w:numId w:val="4"/>
@@ -1993,12 +1995,12 @@
     </w:p>
     <w:p>
       <w:pPr>
-        <w:pStyle w:val="normal0"/>
-      </w:pPr>
-    </w:p>
-    <w:p>
-      <w:pPr>
-        <w:pStyle w:val="normal0"/>
+        <w:pStyle w:val="Normal1"/>
+      </w:pPr>
+    </w:p>
+    <w:p>
+      <w:pPr>
+        <w:pStyle w:val="Normal1"/>
         <w:numPr>
           <w:ilvl w:val="0"/>
           <w:numId w:val="4"/>
@@ -2011,12 +2013,12 @@
     </w:p>
     <w:p>
       <w:pPr>
-        <w:pStyle w:val="normal0"/>
-      </w:pPr>
-    </w:p>
-    <w:p>
-      <w:pPr>
-        <w:pStyle w:val="normal0"/>
+        <w:pStyle w:val="Normal1"/>
+      </w:pPr>
+    </w:p>
+    <w:p>
+      <w:pPr>
+        <w:pStyle w:val="Normal1"/>
         <w:numPr>
           <w:ilvl w:val="0"/>
           <w:numId w:val="4"/>
@@ -2029,12 +2031,12 @@
     </w:p>
     <w:p>
       <w:pPr>
-        <w:pStyle w:val="normal0"/>
-      </w:pPr>
-    </w:p>
-    <w:p>
-      <w:pPr>
-        <w:pStyle w:val="normal0"/>
+        <w:pStyle w:val="Normal1"/>
+      </w:pPr>
+    </w:p>
+    <w:p>
+      <w:pPr>
+        <w:pStyle w:val="Normal1"/>
         <w:numPr>
           <w:ilvl w:val="0"/>
           <w:numId w:val="4"/>
@@ -2047,12 +2049,12 @@
     </w:p>
     <w:p>
       <w:pPr>
-        <w:pStyle w:val="normal0"/>
-      </w:pPr>
-    </w:p>
-    <w:p>
-      <w:pPr>
-        <w:pStyle w:val="normal0"/>
+        <w:pStyle w:val="Normal1"/>
+      </w:pPr>
+    </w:p>
+    <w:p>
+      <w:pPr>
+        <w:pStyle w:val="Normal1"/>
         <w:numPr>
           <w:ilvl w:val="0"/>
           <w:numId w:val="4"/>
@@ -2065,12 +2067,12 @@
     </w:p>
     <w:p>
       <w:pPr>
-        <w:pStyle w:val="normal0"/>
-      </w:pPr>
-    </w:p>
-    <w:p>
-      <w:pPr>
-        <w:pStyle w:val="normal0"/>
+        <w:pStyle w:val="Normal1"/>
+      </w:pPr>
+    </w:p>
+    <w:p>
+      <w:pPr>
+        <w:pStyle w:val="Normal1"/>
         <w:numPr>
           <w:ilvl w:val="0"/>
           <w:numId w:val="4"/>
@@ -2083,12 +2085,12 @@
     </w:p>
     <w:p>
       <w:pPr>
-        <w:pStyle w:val="normal0"/>
-      </w:pPr>
-    </w:p>
-    <w:p>
-      <w:pPr>
-        <w:pStyle w:val="normal0"/>
+        <w:pStyle w:val="Normal1"/>
+      </w:pPr>
+    </w:p>
+    <w:p>
+      <w:pPr>
+        <w:pStyle w:val="Normal1"/>
         <w:numPr>
           <w:ilvl w:val="0"/>
           <w:numId w:val="4"/>
@@ -2101,12 +2103,12 @@
     </w:p>
     <w:p>
       <w:pPr>
-        <w:pStyle w:val="normal0"/>
-      </w:pPr>
-    </w:p>
-    <w:p>
-      <w:pPr>
-        <w:pStyle w:val="normal0"/>
+        <w:pStyle w:val="Normal1"/>
+      </w:pPr>
+    </w:p>
+    <w:p>
+      <w:pPr>
+        <w:pStyle w:val="Normal1"/>
         <w:numPr>
           <w:ilvl w:val="0"/>
           <w:numId w:val="4"/>
@@ -2119,12 +2121,12 @@
     </w:p>
     <w:p>
       <w:pPr>
-        <w:pStyle w:val="normal0"/>
-      </w:pPr>
-    </w:p>
-    <w:p>
-      <w:pPr>
-        <w:pStyle w:val="normal0"/>
+        <w:pStyle w:val="Normal1"/>
+      </w:pPr>
+    </w:p>
+    <w:p>
+      <w:pPr>
+        <w:pStyle w:val="Normal1"/>
         <w:numPr>
           <w:ilvl w:val="0"/>
           <w:numId w:val="4"/>
@@ -2137,12 +2139,12 @@
     </w:p>
     <w:p>
       <w:pPr>
-        <w:pStyle w:val="normal0"/>
-      </w:pPr>
-    </w:p>
-    <w:p>
-      <w:pPr>
-        <w:pStyle w:val="normal0"/>
+        <w:pStyle w:val="Normal1"/>
+      </w:pPr>
+    </w:p>
+    <w:p>
+      <w:pPr>
+        <w:pStyle w:val="Normal1"/>
         <w:numPr>
           <w:ilvl w:val="0"/>
           <w:numId w:val="4"/>
@@ -2156,12 +2158,12 @@
     </w:p>
     <w:p>
       <w:pPr>
-        <w:pStyle w:val="normal0"/>
-      </w:pPr>
-    </w:p>
-    <w:p>
-      <w:pPr>
-        <w:pStyle w:val="normal0"/>
+        <w:pStyle w:val="Normal1"/>
+      </w:pPr>
+    </w:p>
+    <w:p>
+      <w:pPr>
+        <w:pStyle w:val="Normal1"/>
         <w:numPr>
           <w:ilvl w:val="0"/>
           <w:numId w:val="4"/>
@@ -2174,12 +2176,12 @@
     </w:p>
     <w:p>
       <w:pPr>
-        <w:pStyle w:val="normal0"/>
-      </w:pPr>
-    </w:p>
-    <w:p>
-      <w:pPr>
-        <w:pStyle w:val="normal0"/>
+        <w:pStyle w:val="Normal1"/>
+      </w:pPr>
+    </w:p>
+    <w:p>
+      <w:pPr>
+        <w:pStyle w:val="Normal1"/>
         <w:numPr>
           <w:ilvl w:val="0"/>
           <w:numId w:val="4"/>
@@ -2192,12 +2194,12 @@
     </w:p>
     <w:p>
       <w:pPr>
-        <w:pStyle w:val="normal0"/>
-      </w:pPr>
-    </w:p>
-    <w:p>
-      <w:pPr>
-        <w:pStyle w:val="normal0"/>
+        <w:pStyle w:val="Normal1"/>
+      </w:pPr>
+    </w:p>
+    <w:p>
+      <w:pPr>
+        <w:pStyle w:val="Normal1"/>
         <w:numPr>
           <w:ilvl w:val="0"/>
           <w:numId w:val="4"/>
@@ -2213,8 +2215,8 @@
         <w:pStyle w:val="Heading2"/>
         <w:jc w:val="center"/>
       </w:pPr>
-      <w:bookmarkStart w:id="2" w:name="_i5vdz2lqf1zz" w:colFirst="0" w:colLast="0"/>
-      <w:bookmarkEnd w:id="2"/>
+      <w:bookmarkStart w:id="3" w:name="_i5vdz2lqf1zz" w:colFirst="0" w:colLast="0"/>
+      <w:bookmarkEnd w:id="3"/>
       <w:r>
         <w:t>S</w:t>
       </w:r>
@@ -2224,13 +2226,13 @@
     </w:p>
     <w:p>
       <w:pPr>
-        <w:pStyle w:val="normal0"/>
+        <w:pStyle w:val="Normal1"/>
         <w:jc w:val="center"/>
       </w:pPr>
     </w:p>
     <w:p>
       <w:pPr>
-        <w:pStyle w:val="normal0"/>
+        <w:pStyle w:val="Normal1"/>
         <w:rPr>
           <w:b/>
         </w:rPr>
@@ -2256,13 +2258,13 @@
     </w:p>
     <w:p>
       <w:pPr>
-        <w:pStyle w:val="normal0"/>
+        <w:pStyle w:val="Normal1"/>
         <w:jc w:val="center"/>
       </w:pPr>
     </w:p>
     <w:p>
       <w:pPr>
-        <w:pStyle w:val="normal0"/>
+        <w:pStyle w:val="Normal1"/>
         <w:numPr>
           <w:ilvl w:val="0"/>
           <w:numId w:val="1"/>
@@ -2275,12 +2277,12 @@
     </w:p>
     <w:p>
       <w:pPr>
-        <w:pStyle w:val="normal0"/>
-      </w:pPr>
-    </w:p>
-    <w:p>
-      <w:pPr>
-        <w:pStyle w:val="normal0"/>
+        <w:pStyle w:val="Normal1"/>
+      </w:pPr>
+    </w:p>
+    <w:p>
+      <w:pPr>
+        <w:pStyle w:val="Normal1"/>
         <w:numPr>
           <w:ilvl w:val="0"/>
           <w:numId w:val="1"/>
@@ -2293,12 +2295,12 @@
     </w:p>
     <w:p>
       <w:pPr>
-        <w:pStyle w:val="normal0"/>
-      </w:pPr>
-    </w:p>
-    <w:p>
-      <w:pPr>
-        <w:pStyle w:val="normal0"/>
+        <w:pStyle w:val="Normal1"/>
+      </w:pPr>
+    </w:p>
+    <w:p>
+      <w:pPr>
+        <w:pStyle w:val="Normal1"/>
         <w:numPr>
           <w:ilvl w:val="0"/>
           <w:numId w:val="1"/>
@@ -2311,12 +2313,12 @@
     </w:p>
     <w:p>
       <w:pPr>
-        <w:pStyle w:val="normal0"/>
-      </w:pPr>
-    </w:p>
-    <w:p>
-      <w:pPr>
-        <w:pStyle w:val="normal0"/>
+        <w:pStyle w:val="Normal1"/>
+      </w:pPr>
+    </w:p>
+    <w:p>
+      <w:pPr>
+        <w:pStyle w:val="Normal1"/>
         <w:numPr>
           <w:ilvl w:val="0"/>
           <w:numId w:val="1"/>
@@ -2329,12 +2331,12 @@
     </w:p>
     <w:p>
       <w:pPr>
-        <w:pStyle w:val="normal0"/>
-      </w:pPr>
-    </w:p>
-    <w:p>
-      <w:pPr>
-        <w:pStyle w:val="normal0"/>
+        <w:pStyle w:val="Normal1"/>
+      </w:pPr>
+    </w:p>
+    <w:p>
+      <w:pPr>
+        <w:pStyle w:val="Normal1"/>
         <w:numPr>
           <w:ilvl w:val="0"/>
           <w:numId w:val="1"/>
@@ -2347,13 +2349,13 @@
     </w:p>
     <w:p>
       <w:pPr>
-        <w:pStyle w:val="normal0"/>
+        <w:pStyle w:val="Normal1"/>
         <w:jc w:val="center"/>
       </w:pPr>
     </w:p>
     <w:p>
       <w:pPr>
-        <w:pStyle w:val="normal0"/>
+        <w:pStyle w:val="Normal1"/>
         <w:rPr>
           <w:b/>
         </w:rPr>
@@ -2373,12 +2375,12 @@
     </w:p>
     <w:p>
       <w:pPr>
-        <w:pStyle w:val="normal0"/>
-      </w:pPr>
-    </w:p>
-    <w:p>
-      <w:pPr>
-        <w:pStyle w:val="normal0"/>
+        <w:pStyle w:val="Normal1"/>
+      </w:pPr>
+    </w:p>
+    <w:p>
+      <w:pPr>
+        <w:pStyle w:val="Normal1"/>
       </w:pPr>
       <w:r>
         <w:t>The tools utilized within this project were broken into three categories, 1) Automation Hardware, 2) Networking Hardware and 3) End-User Hardware. The software application frameworks that were used to code each hardware element are listed in the “Software Application Framework” section and lists the framework next to the respective device.</w:t>
@@ -2386,12 +2388,12 @@
     </w:p>
     <w:p>
       <w:pPr>
-        <w:pStyle w:val="normal0"/>
-      </w:pPr>
-    </w:p>
-    <w:p>
-      <w:pPr>
-        <w:pStyle w:val="normal0"/>
+        <w:pStyle w:val="Normal1"/>
+      </w:pPr>
+    </w:p>
+    <w:p>
+      <w:pPr>
+        <w:pStyle w:val="Normal1"/>
         <w:numPr>
           <w:ilvl w:val="0"/>
           <w:numId w:val="2"/>
@@ -2404,7 +2406,7 @@
     </w:p>
     <w:p>
       <w:pPr>
-        <w:pStyle w:val="normal0"/>
+        <w:pStyle w:val="Normal1"/>
         <w:numPr>
           <w:ilvl w:val="1"/>
           <w:numId w:val="2"/>
@@ -2417,7 +2419,7 @@
     </w:p>
     <w:p>
       <w:pPr>
-        <w:pStyle w:val="normal0"/>
+        <w:pStyle w:val="Normal1"/>
         <w:numPr>
           <w:ilvl w:val="1"/>
           <w:numId w:val="2"/>
@@ -2430,7 +2432,7 @@
     </w:p>
     <w:p>
       <w:pPr>
-        <w:pStyle w:val="normal0"/>
+        <w:pStyle w:val="Normal1"/>
         <w:numPr>
           <w:ilvl w:val="1"/>
           <w:numId w:val="2"/>
@@ -2443,7 +2445,7 @@
     </w:p>
     <w:p>
       <w:pPr>
-        <w:pStyle w:val="normal0"/>
+        <w:pStyle w:val="Normal1"/>
         <w:numPr>
           <w:ilvl w:val="1"/>
           <w:numId w:val="2"/>
@@ -2456,12 +2458,12 @@
     </w:p>
     <w:p>
       <w:pPr>
-        <w:pStyle w:val="normal0"/>
-      </w:pPr>
-    </w:p>
-    <w:p>
-      <w:pPr>
-        <w:pStyle w:val="normal0"/>
+        <w:pStyle w:val="Normal1"/>
+      </w:pPr>
+    </w:p>
+    <w:p>
+      <w:pPr>
+        <w:pStyle w:val="Normal1"/>
         <w:numPr>
           <w:ilvl w:val="0"/>
           <w:numId w:val="2"/>
@@ -2475,7 +2477,7 @@
     </w:p>
     <w:p>
       <w:pPr>
-        <w:pStyle w:val="normal0"/>
+        <w:pStyle w:val="Normal1"/>
         <w:numPr>
           <w:ilvl w:val="1"/>
           <w:numId w:val="2"/>
@@ -2488,7 +2490,7 @@
     </w:p>
     <w:p>
       <w:pPr>
-        <w:pStyle w:val="normal0"/>
+        <w:pStyle w:val="Normal1"/>
         <w:numPr>
           <w:ilvl w:val="1"/>
           <w:numId w:val="2"/>
@@ -2501,7 +2503,7 @@
     </w:p>
     <w:p>
       <w:pPr>
-        <w:pStyle w:val="normal0"/>
+        <w:pStyle w:val="Normal1"/>
         <w:numPr>
           <w:ilvl w:val="1"/>
           <w:numId w:val="2"/>
@@ -2514,7 +2516,7 @@
     </w:p>
     <w:p>
       <w:pPr>
-        <w:pStyle w:val="normal0"/>
+        <w:pStyle w:val="Normal1"/>
       </w:pPr>
       <w:r>
         <w:t xml:space="preserve"> </w:t>
@@ -2522,7 +2524,7 @@
     </w:p>
     <w:p>
       <w:pPr>
-        <w:pStyle w:val="normal0"/>
+        <w:pStyle w:val="Normal1"/>
         <w:numPr>
           <w:ilvl w:val="0"/>
           <w:numId w:val="2"/>
@@ -2535,7 +2537,7 @@
     </w:p>
     <w:p>
       <w:pPr>
-        <w:pStyle w:val="normal0"/>
+        <w:pStyle w:val="Normal1"/>
         <w:numPr>
           <w:ilvl w:val="1"/>
           <w:numId w:val="2"/>
@@ -2548,7 +2550,7 @@
     </w:p>
     <w:p>
       <w:pPr>
-        <w:pStyle w:val="normal0"/>
+        <w:pStyle w:val="Normal1"/>
         <w:numPr>
           <w:ilvl w:val="1"/>
           <w:numId w:val="2"/>
@@ -2561,7 +2563,7 @@
     </w:p>
     <w:p>
       <w:pPr>
-        <w:pStyle w:val="normal0"/>
+        <w:pStyle w:val="Normal1"/>
         <w:numPr>
           <w:ilvl w:val="1"/>
           <w:numId w:val="2"/>
@@ -2574,7 +2576,7 @@
     </w:p>
     <w:p>
       <w:pPr>
-        <w:pStyle w:val="normal0"/>
+        <w:pStyle w:val="Normal1"/>
         <w:numPr>
           <w:ilvl w:val="1"/>
           <w:numId w:val="2"/>
@@ -2587,7 +2589,7 @@
     </w:p>
     <w:p>
       <w:pPr>
-        <w:pStyle w:val="normal0"/>
+        <w:pStyle w:val="Normal1"/>
         <w:numPr>
           <w:ilvl w:val="1"/>
           <w:numId w:val="2"/>
@@ -2600,7 +2602,7 @@
     </w:p>
     <w:p>
       <w:pPr>
-        <w:pStyle w:val="normal0"/>
+        <w:pStyle w:val="Normal1"/>
         <w:numPr>
           <w:ilvl w:val="1"/>
           <w:numId w:val="2"/>
@@ -2613,7 +2615,7 @@
     </w:p>
     <w:p>
       <w:pPr>
-        <w:pStyle w:val="normal0"/>
+        <w:pStyle w:val="Normal1"/>
         <w:numPr>
           <w:ilvl w:val="1"/>
           <w:numId w:val="2"/>
@@ -2626,13 +2628,13 @@
     </w:p>
     <w:p>
       <w:pPr>
-        <w:pStyle w:val="normal0"/>
+        <w:pStyle w:val="Normal1"/>
         <w:ind w:left="720"/>
       </w:pPr>
     </w:p>
     <w:p>
       <w:pPr>
-        <w:pStyle w:val="normal0"/>
+        <w:pStyle w:val="Normal1"/>
         <w:numPr>
           <w:ilvl w:val="0"/>
           <w:numId w:val="2"/>
@@ -2645,7 +2647,7 @@
     </w:p>
     <w:p>
       <w:pPr>
-        <w:pStyle w:val="normal0"/>
+        <w:pStyle w:val="Normal1"/>
         <w:numPr>
           <w:ilvl w:val="1"/>
           <w:numId w:val="2"/>
@@ -2658,7 +2660,7 @@
     </w:p>
     <w:p>
       <w:pPr>
-        <w:pStyle w:val="normal0"/>
+        <w:pStyle w:val="Normal1"/>
         <w:numPr>
           <w:ilvl w:val="1"/>
           <w:numId w:val="2"/>
@@ -2671,12 +2673,12 @@
     </w:p>
     <w:p>
       <w:pPr>
-        <w:pStyle w:val="normal0"/>
-      </w:pPr>
-    </w:p>
-    <w:p>
-      <w:pPr>
-        <w:pStyle w:val="normal0"/>
+        <w:pStyle w:val="Normal1"/>
+      </w:pPr>
+    </w:p>
+    <w:p>
+      <w:pPr>
+        <w:pStyle w:val="Normal1"/>
         <w:rPr>
           <w:b/>
         </w:rPr>
@@ -2708,12 +2710,12 @@
     </w:p>
     <w:p>
       <w:pPr>
-        <w:pStyle w:val="normal0"/>
-      </w:pPr>
-    </w:p>
-    <w:p>
-      <w:pPr>
-        <w:pStyle w:val="normal0"/>
+        <w:pStyle w:val="Normal1"/>
+      </w:pPr>
+    </w:p>
+    <w:p>
+      <w:pPr>
+        <w:pStyle w:val="Normal1"/>
         <w:rPr>
           <w:color w:val="FF0000"/>
         </w:rPr>
@@ -2733,12 +2735,12 @@
     </w:p>
     <w:p>
       <w:pPr>
-        <w:pStyle w:val="normal0"/>
-      </w:pPr>
-    </w:p>
-    <w:p>
-      <w:pPr>
-        <w:pStyle w:val="normal0"/>
+        <w:pStyle w:val="Normal1"/>
+      </w:pPr>
+    </w:p>
+    <w:p>
+      <w:pPr>
+        <w:pStyle w:val="Normal1"/>
         <w:rPr>
           <w:b/>
         </w:rPr>
@@ -2758,12 +2760,12 @@
     </w:p>
     <w:p>
       <w:pPr>
-        <w:pStyle w:val="normal0"/>
-      </w:pPr>
-    </w:p>
-    <w:p>
-      <w:pPr>
-        <w:pStyle w:val="normal0"/>
+        <w:pStyle w:val="Normal1"/>
+      </w:pPr>
+    </w:p>
+    <w:p>
+      <w:pPr>
+        <w:pStyle w:val="Normal1"/>
         <w:rPr>
           <w:color w:val="FF0000"/>
         </w:rPr>
@@ -2780,8 +2782,8 @@
         <w:pStyle w:val="Heading2"/>
         <w:jc w:val="center"/>
       </w:pPr>
-      <w:bookmarkStart w:id="3" w:name="_oozonuhksl0t" w:colFirst="0" w:colLast="0"/>
-      <w:bookmarkEnd w:id="3"/>
+      <w:bookmarkStart w:id="4" w:name="_oozonuhksl0t" w:colFirst="0" w:colLast="0"/>
+      <w:bookmarkEnd w:id="4"/>
       <w:r>
         <w:t>Section 3</w:t>
       </w:r>
@@ -2794,7 +2796,7 @@
     </w:p>
     <w:p>
       <w:pPr>
-        <w:pStyle w:val="normal0"/>
+        <w:pStyle w:val="Normal1"/>
         <w:rPr>
           <w:b/>
         </w:rPr>
@@ -2820,12 +2822,12 @@
     </w:p>
     <w:p>
       <w:pPr>
-        <w:pStyle w:val="normal0"/>
-      </w:pPr>
-    </w:p>
-    <w:p>
-      <w:pPr>
-        <w:pStyle w:val="normal0"/>
+        <w:pStyle w:val="Normal1"/>
+      </w:pPr>
+    </w:p>
+    <w:p>
+      <w:pPr>
+        <w:pStyle w:val="Normal1"/>
         <w:numPr>
           <w:ilvl w:val="0"/>
           <w:numId w:val="3"/>
@@ -2880,7 +2882,7 @@
     </w:p>
     <w:p>
       <w:pPr>
-        <w:pStyle w:val="normal0"/>
+        <w:pStyle w:val="Normal1"/>
         <w:numPr>
           <w:ilvl w:val="1"/>
           <w:numId w:val="3"/>
@@ -2929,7 +2931,7 @@
     </w:p>
     <w:p>
       <w:pPr>
-        <w:pStyle w:val="normal0"/>
+        <w:pStyle w:val="Normal1"/>
         <w:numPr>
           <w:ilvl w:val="1"/>
           <w:numId w:val="3"/>
@@ -2969,7 +2971,7 @@
     </w:p>
     <w:p>
       <w:pPr>
-        <w:pStyle w:val="normal0"/>
+        <w:pStyle w:val="Normal1"/>
         <w:numPr>
           <w:ilvl w:val="2"/>
           <w:numId w:val="3"/>
@@ -2988,7 +2990,7 @@
     </w:p>
     <w:p>
       <w:pPr>
-        <w:pStyle w:val="normal0"/>
+        <w:pStyle w:val="Normal1"/>
         <w:numPr>
           <w:ilvl w:val="2"/>
           <w:numId w:val="3"/>
@@ -3013,7 +3015,7 @@
     </w:p>
     <w:p>
       <w:pPr>
-        <w:pStyle w:val="normal0"/>
+        <w:pStyle w:val="Normal1"/>
         <w:numPr>
           <w:ilvl w:val="2"/>
           <w:numId w:val="3"/>
@@ -3026,13 +3028,13 @@
     </w:p>
     <w:p>
       <w:pPr>
-        <w:pStyle w:val="normal0"/>
-        <w:contextualSpacing/>
-      </w:pPr>
-    </w:p>
-    <w:p>
-      <w:pPr>
-        <w:pStyle w:val="normal0"/>
+        <w:pStyle w:val="Normal1"/>
+        <w:contextualSpacing/>
+      </w:pPr>
+    </w:p>
+    <w:p>
+      <w:pPr>
+        <w:pStyle w:val="Normal1"/>
         <w:numPr>
           <w:ilvl w:val="0"/>
           <w:numId w:val="3"/>
@@ -3085,7 +3087,7 @@
     </w:p>
     <w:p>
       <w:pPr>
-        <w:pStyle w:val="normal0"/>
+        <w:pStyle w:val="Normal1"/>
         <w:numPr>
           <w:ilvl w:val="1"/>
           <w:numId w:val="3"/>
@@ -3104,7 +3106,7 @@
     </w:p>
     <w:p>
       <w:pPr>
-        <w:pStyle w:val="normal0"/>
+        <w:pStyle w:val="Normal1"/>
         <w:numPr>
           <w:ilvl w:val="1"/>
           <w:numId w:val="3"/>
@@ -3150,7 +3152,7 @@
     </w:p>
     <w:p>
       <w:pPr>
-        <w:pStyle w:val="normal0"/>
+        <w:pStyle w:val="Normal1"/>
         <w:numPr>
           <w:ilvl w:val="2"/>
           <w:numId w:val="3"/>
@@ -3163,7 +3165,7 @@
     </w:p>
     <w:p>
       <w:pPr>
-        <w:pStyle w:val="normal0"/>
+        <w:pStyle w:val="Normal1"/>
         <w:numPr>
           <w:ilvl w:val="2"/>
           <w:numId w:val="3"/>
@@ -3176,7 +3178,7 @@
     </w:p>
     <w:p>
       <w:pPr>
-        <w:pStyle w:val="normal0"/>
+        <w:pStyle w:val="Normal1"/>
         <w:numPr>
           <w:ilvl w:val="2"/>
           <w:numId w:val="3"/>
@@ -3189,12 +3191,12 @@
     </w:p>
     <w:p>
       <w:pPr>
-        <w:pStyle w:val="normal0"/>
-      </w:pPr>
-    </w:p>
-    <w:p>
-      <w:pPr>
-        <w:pStyle w:val="normal0"/>
+        <w:pStyle w:val="Normal1"/>
+      </w:pPr>
+    </w:p>
+    <w:p>
+      <w:pPr>
+        <w:pStyle w:val="Normal1"/>
         <w:widowControl w:val="0"/>
         <w:numPr>
           <w:ilvl w:val="0"/>
@@ -3266,7 +3268,7 @@
     </w:p>
     <w:p>
       <w:pPr>
-        <w:pStyle w:val="normal0"/>
+        <w:pStyle w:val="Normal1"/>
         <w:widowControl w:val="0"/>
         <w:numPr>
           <w:ilvl w:val="1"/>
@@ -3287,7 +3289,7 @@
     </w:p>
     <w:p>
       <w:pPr>
-        <w:pStyle w:val="normal0"/>
+        <w:pStyle w:val="Normal1"/>
         <w:widowControl w:val="0"/>
         <w:numPr>
           <w:ilvl w:val="1"/>
@@ -3320,7 +3322,7 @@
     </w:p>
     <w:p>
       <w:pPr>
-        <w:pStyle w:val="normal0"/>
+        <w:pStyle w:val="Normal1"/>
         <w:widowControl w:val="0"/>
         <w:numPr>
           <w:ilvl w:val="2"/>
@@ -3335,7 +3337,7 @@
     </w:p>
     <w:p>
       <w:pPr>
-        <w:pStyle w:val="normal0"/>
+        <w:pStyle w:val="Normal1"/>
         <w:widowControl w:val="0"/>
         <w:spacing w:after="320"/>
         <w:ind w:left="1440"/>
@@ -3344,7 +3346,7 @@
     </w:p>
     <w:p>
       <w:pPr>
-        <w:pStyle w:val="normal0"/>
+        <w:pStyle w:val="Normal1"/>
         <w:widowControl w:val="0"/>
         <w:numPr>
           <w:ilvl w:val="0"/>
@@ -3404,7 +3406,7 @@
     </w:p>
     <w:p>
       <w:pPr>
-        <w:pStyle w:val="normal0"/>
+        <w:pStyle w:val="Normal1"/>
         <w:widowControl w:val="0"/>
         <w:numPr>
           <w:ilvl w:val="1"/>
@@ -3425,7 +3427,7 @@
     </w:p>
     <w:p>
       <w:pPr>
-        <w:pStyle w:val="normal0"/>
+        <w:pStyle w:val="Normal1"/>
         <w:widowControl w:val="0"/>
         <w:numPr>
           <w:ilvl w:val="1"/>
@@ -3452,7 +3454,7 @@
     </w:p>
     <w:p>
       <w:pPr>
-        <w:pStyle w:val="normal0"/>
+        <w:pStyle w:val="Normal1"/>
         <w:widowControl w:val="0"/>
         <w:numPr>
           <w:ilvl w:val="2"/>
@@ -3467,7 +3469,7 @@
     </w:p>
     <w:p>
       <w:pPr>
-        <w:pStyle w:val="normal0"/>
+        <w:pStyle w:val="Normal1"/>
         <w:widowControl w:val="0"/>
         <w:spacing w:after="320"/>
         <w:ind w:left="2160"/>
@@ -3476,7 +3478,7 @@
     </w:p>
     <w:p>
       <w:pPr>
-        <w:pStyle w:val="normal0"/>
+        <w:pStyle w:val="Normal1"/>
         <w:widowControl w:val="0"/>
         <w:numPr>
           <w:ilvl w:val="0"/>
@@ -3530,7 +3532,7 @@
     </w:p>
     <w:p>
       <w:pPr>
-        <w:pStyle w:val="normal0"/>
+        <w:pStyle w:val="Normal1"/>
         <w:widowControl w:val="0"/>
         <w:numPr>
           <w:ilvl w:val="1"/>
@@ -3551,7 +3553,7 @@
     </w:p>
     <w:p>
       <w:pPr>
-        <w:pStyle w:val="normal0"/>
+        <w:pStyle w:val="Normal1"/>
         <w:widowControl w:val="0"/>
         <w:numPr>
           <w:ilvl w:val="1"/>
@@ -3596,7 +3598,7 @@
     </w:p>
     <w:p>
       <w:pPr>
-        <w:pStyle w:val="normal0"/>
+        <w:pStyle w:val="Normal1"/>
         <w:widowControl w:val="0"/>
         <w:numPr>
           <w:ilvl w:val="2"/>
@@ -3611,7 +3613,7 @@
     </w:p>
     <w:p>
       <w:pPr>
-        <w:pStyle w:val="normal0"/>
+        <w:pStyle w:val="Normal1"/>
         <w:widowControl w:val="0"/>
         <w:spacing w:after="320"/>
         <w:ind w:left="2160"/>
@@ -3620,7 +3622,7 @@
     </w:p>
     <w:p>
       <w:pPr>
-        <w:pStyle w:val="normal0"/>
+        <w:pStyle w:val="Normal1"/>
         <w:widowControl w:val="0"/>
         <w:numPr>
           <w:ilvl w:val="0"/>
@@ -3671,7 +3673,7 @@
     </w:p>
     <w:p>
       <w:pPr>
-        <w:pStyle w:val="normal0"/>
+        <w:pStyle w:val="Normal1"/>
         <w:widowControl w:val="0"/>
         <w:numPr>
           <w:ilvl w:val="1"/>
@@ -3692,7 +3694,7 @@
     </w:p>
     <w:p>
       <w:pPr>
-        <w:pStyle w:val="normal0"/>
+        <w:pStyle w:val="Normal1"/>
         <w:widowControl w:val="0"/>
         <w:numPr>
           <w:ilvl w:val="1"/>
@@ -3719,7 +3721,7 @@
     </w:p>
     <w:p>
       <w:pPr>
-        <w:pStyle w:val="normal0"/>
+        <w:pStyle w:val="Normal1"/>
         <w:widowControl w:val="0"/>
         <w:numPr>
           <w:ilvl w:val="2"/>
@@ -3741,7 +3743,7 @@
     </w:p>
     <w:p>
       <w:pPr>
-        <w:pStyle w:val="normal0"/>
+        <w:pStyle w:val="Normal1"/>
         <w:widowControl w:val="0"/>
         <w:spacing w:after="320"/>
         <w:contextualSpacing/>
@@ -3749,7 +3751,7 @@
     </w:p>
     <w:p>
       <w:pPr>
-        <w:pStyle w:val="normal0"/>
+        <w:pStyle w:val="Normal1"/>
         <w:widowControl w:val="0"/>
         <w:numPr>
           <w:ilvl w:val="0"/>
@@ -3818,7 +3820,7 @@
     </w:p>
     <w:p>
       <w:pPr>
-        <w:pStyle w:val="normal0"/>
+        <w:pStyle w:val="Normal1"/>
         <w:widowControl w:val="0"/>
         <w:numPr>
           <w:ilvl w:val="1"/>
@@ -3839,7 +3841,7 @@
     </w:p>
     <w:p>
       <w:pPr>
-        <w:pStyle w:val="normal0"/>
+        <w:pStyle w:val="Normal1"/>
         <w:widowControl w:val="0"/>
         <w:numPr>
           <w:ilvl w:val="1"/>
@@ -3863,7 +3865,7 @@
     </w:p>
     <w:p>
       <w:pPr>
-        <w:pStyle w:val="normal0"/>
+        <w:pStyle w:val="Normal1"/>
         <w:widowControl w:val="0"/>
         <w:numPr>
           <w:ilvl w:val="2"/>
@@ -3878,7 +3880,7 @@
     </w:p>
     <w:p>
       <w:pPr>
-        <w:pStyle w:val="normal0"/>
+        <w:pStyle w:val="Normal1"/>
         <w:widowControl w:val="0"/>
         <w:spacing w:after="320"/>
         <w:ind w:left="1440"/>
@@ -3887,7 +3889,7 @@
     </w:p>
     <w:p>
       <w:pPr>
-        <w:pStyle w:val="normal0"/>
+        <w:pStyle w:val="Normal1"/>
         <w:widowControl w:val="0"/>
         <w:spacing w:after="320"/>
         <w:contextualSpacing/>
@@ -3904,7 +3906,7 @@
     </w:p>
     <w:p>
       <w:pPr>
-        <w:pStyle w:val="normal0"/>
+        <w:pStyle w:val="Normal1"/>
         <w:widowControl w:val="0"/>
         <w:spacing w:after="320"/>
         <w:contextualSpacing/>
@@ -3912,7 +3914,7 @@
     </w:p>
     <w:p>
       <w:pPr>
-        <w:pStyle w:val="normal0"/>
+        <w:pStyle w:val="Normal1"/>
         <w:widowControl w:val="0"/>
         <w:numPr>
           <w:ilvl w:val="0"/>
@@ -3957,7 +3959,7 @@
     </w:p>
     <w:p>
       <w:pPr>
-        <w:pStyle w:val="normal0"/>
+        <w:pStyle w:val="Normal1"/>
         <w:widowControl w:val="0"/>
         <w:numPr>
           <w:ilvl w:val="1"/>
@@ -3978,7 +3980,7 @@
     </w:p>
     <w:p>
       <w:pPr>
-        <w:pStyle w:val="normal0"/>
+        <w:pStyle w:val="Normal1"/>
         <w:widowControl w:val="0"/>
         <w:numPr>
           <w:ilvl w:val="1"/>
@@ -3996,7 +3998,7 @@
     </w:p>
     <w:p>
       <w:pPr>
-        <w:pStyle w:val="normal0"/>
+        <w:pStyle w:val="Normal1"/>
         <w:widowControl w:val="0"/>
         <w:spacing w:after="320"/>
         <w:ind w:left="720"/>
@@ -4005,7 +4007,7 @@
     </w:p>
     <w:p>
       <w:pPr>
-        <w:pStyle w:val="normal0"/>
+        <w:pStyle w:val="Normal1"/>
         <w:widowControl w:val="0"/>
         <w:numPr>
           <w:ilvl w:val="0"/>
@@ -4056,7 +4058,7 @@
     </w:p>
     <w:p>
       <w:pPr>
-        <w:pStyle w:val="normal0"/>
+        <w:pStyle w:val="Normal1"/>
         <w:widowControl w:val="0"/>
         <w:numPr>
           <w:ilvl w:val="1"/>
@@ -4074,7 +4076,7 @@
     </w:p>
     <w:p>
       <w:pPr>
-        <w:pStyle w:val="normal0"/>
+        <w:pStyle w:val="Normal1"/>
         <w:widowControl w:val="0"/>
         <w:numPr>
           <w:ilvl w:val="1"/>
@@ -4095,7 +4097,7 @@
     </w:p>
     <w:p>
       <w:pPr>
-        <w:pStyle w:val="normal0"/>
+        <w:pStyle w:val="Normal1"/>
         <w:widowControl w:val="0"/>
         <w:spacing w:after="320"/>
         <w:contextualSpacing/>
@@ -4103,7 +4105,7 @@
     </w:p>
     <w:p>
       <w:pPr>
-        <w:pStyle w:val="normal0"/>
+        <w:pStyle w:val="Normal1"/>
         <w:widowControl w:val="0"/>
         <w:numPr>
           <w:ilvl w:val="0"/>
@@ -4148,12 +4150,10 @@
       <w:r>
         <w:t xml:space="preserve"> </w:t>
       </w:r>
-      <w:bookmarkStart w:id="4" w:name="_GoBack"/>
-      <w:bookmarkEnd w:id="4"/>
-    </w:p>
-    <w:p>
-      <w:pPr>
-        <w:pStyle w:val="normal0"/>
+    </w:p>
+    <w:p>
+      <w:pPr>
+        <w:pStyle w:val="Normal1"/>
         <w:widowControl w:val="0"/>
         <w:numPr>
           <w:ilvl w:val="1"/>
@@ -4174,7 +4174,7 @@
     </w:p>
     <w:p>
       <w:pPr>
-        <w:pStyle w:val="normal0"/>
+        <w:pStyle w:val="Normal1"/>
         <w:widowControl w:val="0"/>
         <w:numPr>
           <w:ilvl w:val="1"/>
@@ -4193,8 +4193,210 @@
         <w:t>Description:</w:t>
       </w:r>
     </w:p>
+    <w:p>
+      <w:pPr>
+        <w:pStyle w:val="Normal1"/>
+        <w:widowControl w:val="0"/>
+        <w:spacing w:after="320"/>
+        <w:ind w:left="720"/>
+        <w:contextualSpacing/>
+        <w:rPr>
+          <w:b/>
+        </w:rPr>
+      </w:pPr>
+    </w:p>
+    <w:p>
+      <w:pPr>
+        <w:pStyle w:val="Normal1"/>
+        <w:widowControl w:val="0"/>
+        <w:spacing w:after="320"/>
+        <w:ind w:left="720"/>
+        <w:contextualSpacing/>
+        <w:rPr>
+          <w:b/>
+        </w:rPr>
+      </w:pPr>
+      <w:r>
+        <w:rPr>
+          <w:noProof/>
+        </w:rPr>
+        <w:lastRenderedPageBreak/>
+        <w:drawing>
+          <wp:anchor distT="0" distB="0" distL="114300" distR="114300" simplePos="0" relativeHeight="251662336" behindDoc="0" locked="0" layoutInCell="1" allowOverlap="1" wp14:anchorId="3F4E8FB3" wp14:editId="74F60974">
+            <wp:simplePos x="0" y="0"/>
+            <wp:positionH relativeFrom="column">
+              <wp:posOffset>859427</wp:posOffset>
+            </wp:positionH>
+            <wp:positionV relativeFrom="paragraph">
+              <wp:posOffset>-511447</wp:posOffset>
+            </wp:positionV>
+            <wp:extent cx="3868420" cy="4615180"/>
+            <wp:effectExtent l="0" t="0" r="0" b="0"/>
+            <wp:wrapSquare wrapText="bothSides"/>
+            <wp:docPr id="1" name="Picture 1"/>
+            <wp:cNvGraphicFramePr>
+              <a:graphicFrameLocks xmlns:a="http://schemas.openxmlformats.org/drawingml/2006/main" noChangeAspect="1"/>
+            </wp:cNvGraphicFramePr>
+            <a:graphic xmlns:a="http://schemas.openxmlformats.org/drawingml/2006/main">
+              <a:graphicData uri="http://schemas.openxmlformats.org/drawingml/2006/picture">
+                <pic:pic xmlns:pic="http://schemas.openxmlformats.org/drawingml/2006/picture">
+                  <pic:nvPicPr>
+                    <pic:cNvPr id="1" name=""/>
+                    <pic:cNvPicPr/>
+                  </pic:nvPicPr>
+                  <pic:blipFill>
+                    <a:blip r:embed="rId7"/>
+                    <a:stretch>
+                      <a:fillRect/>
+                    </a:stretch>
+                  </pic:blipFill>
+                  <pic:spPr>
+                    <a:xfrm>
+                      <a:off x="0" y="0"/>
+                      <a:ext cx="3868420" cy="4615180"/>
+                    </a:xfrm>
+                    <a:prstGeom prst="rect">
+                      <a:avLst/>
+                    </a:prstGeom>
+                  </pic:spPr>
+                </pic:pic>
+              </a:graphicData>
+            </a:graphic>
+            <wp14:sizeRelH relativeFrom="page">
+              <wp14:pctWidth>0</wp14:pctWidth>
+            </wp14:sizeRelH>
+            <wp14:sizeRelV relativeFrom="page">
+              <wp14:pctHeight>0</wp14:pctHeight>
+            </wp14:sizeRelV>
+          </wp:anchor>
+        </w:drawing>
+      </w:r>
+    </w:p>
+    <w:p>
+      <w:pPr>
+        <w:pStyle w:val="Normal1"/>
+        <w:widowControl w:val="0"/>
+        <w:spacing w:after="320"/>
+        <w:contextualSpacing/>
+        <w:rPr>
+          <w:b/>
+        </w:rPr>
+      </w:pPr>
+    </w:p>
+    <w:p>
+      <w:pPr>
+        <w:pStyle w:val="Normal1"/>
+        <w:widowControl w:val="0"/>
+        <w:spacing w:after="320"/>
+        <w:contextualSpacing/>
+        <w:rPr>
+          <w:b/>
+        </w:rPr>
+      </w:pPr>
+    </w:p>
+    <w:p>
+      <w:pPr>
+        <w:pStyle w:val="Normal1"/>
+        <w:widowControl w:val="0"/>
+        <w:spacing w:after="320"/>
+        <w:contextualSpacing/>
+        <w:rPr>
+          <w:b/>
+        </w:rPr>
+      </w:pPr>
+    </w:p>
+    <w:p>
+      <w:pPr>
+        <w:pStyle w:val="Normal1"/>
+        <w:widowControl w:val="0"/>
+        <w:spacing w:after="320"/>
+        <w:contextualSpacing/>
+        <w:rPr>
+          <w:b/>
+        </w:rPr>
+      </w:pPr>
+    </w:p>
+    <w:p>
+      <w:pPr>
+        <w:pStyle w:val="Normal1"/>
+        <w:widowControl w:val="0"/>
+        <w:spacing w:after="320"/>
+        <w:contextualSpacing/>
+        <w:rPr>
+          <w:b/>
+        </w:rPr>
+      </w:pPr>
+      <w:r>
+        <w:rPr>
+          <w:b/>
+          <w:noProof/>
+        </w:rPr>
+        <w:drawing>
+          <wp:anchor distT="0" distB="0" distL="114300" distR="114300" simplePos="0" relativeHeight="251657216" behindDoc="0" locked="0" layoutInCell="1" allowOverlap="1" wp14:anchorId="546F00E3" wp14:editId="2B0790E8">
+            <wp:simplePos x="0" y="0"/>
+            <wp:positionH relativeFrom="column">
+              <wp:posOffset>-419553</wp:posOffset>
+            </wp:positionH>
+            <wp:positionV relativeFrom="paragraph">
+              <wp:posOffset>3348628</wp:posOffset>
+            </wp:positionV>
+            <wp:extent cx="6868795" cy="4136390"/>
+            <wp:effectExtent l="0" t="0" r="8255" b="0"/>
+            <wp:wrapSquare wrapText="bothSides"/>
+            <wp:docPr id="2" name="Picture 2"/>
+            <wp:cNvGraphicFramePr>
+              <a:graphicFrameLocks xmlns:a="http://schemas.openxmlformats.org/drawingml/2006/main" noChangeAspect="1"/>
+            </wp:cNvGraphicFramePr>
+            <a:graphic xmlns:a="http://schemas.openxmlformats.org/drawingml/2006/main">
+              <a:graphicData uri="http://schemas.openxmlformats.org/drawingml/2006/picture">
+                <pic:pic xmlns:pic="http://schemas.openxmlformats.org/drawingml/2006/picture">
+                  <pic:nvPicPr>
+                    <pic:cNvPr id="0" name="Picture 1"/>
+                    <pic:cNvPicPr>
+                      <a:picLocks noChangeAspect="1" noChangeArrowheads="1"/>
+                    </pic:cNvPicPr>
+                  </pic:nvPicPr>
+                  <pic:blipFill>
+                    <a:blip r:embed="rId8">
+                      <a:extLst>
+                        <a:ext uri="{28A0092B-C50C-407E-A947-70E740481C1C}">
+                          <a14:useLocalDpi xmlns:a14="http://schemas.microsoft.com/office/drawing/2010/main" val="0"/>
+                        </a:ext>
+                      </a:extLst>
+                    </a:blip>
+                    <a:srcRect/>
+                    <a:stretch>
+                      <a:fillRect/>
+                    </a:stretch>
+                  </pic:blipFill>
+                  <pic:spPr bwMode="auto">
+                    <a:xfrm>
+                      <a:off x="0" y="0"/>
+                      <a:ext cx="6868795" cy="4136390"/>
+                    </a:xfrm>
+                    <a:prstGeom prst="rect">
+                      <a:avLst/>
+                    </a:prstGeom>
+                    <a:noFill/>
+                    <a:ln>
+                      <a:noFill/>
+                    </a:ln>
+                  </pic:spPr>
+                </pic:pic>
+              </a:graphicData>
+            </a:graphic>
+            <wp14:sizeRelH relativeFrom="page">
+              <wp14:pctWidth>0</wp14:pctWidth>
+            </wp14:sizeRelH>
+            <wp14:sizeRelV relativeFrom="page">
+              <wp14:pctHeight>0</wp14:pctHeight>
+            </wp14:sizeRelV>
+          </wp:anchor>
+        </w:drawing>
+      </w:r>
+    </w:p>
     <w:sectPr>
-      <w:footerReference w:type="default" r:id="rId8"/>
+      <w:footerReference w:type="default" r:id="rId9"/>
       <w:pgSz w:w="12240" w:h="15840"/>
       <w:pgMar w:top="1440" w:right="1440" w:bottom="1440" w:left="1440" w:header="0" w:footer="720" w:gutter="0"/>
       <w:pgNumType w:start="1"/>
@@ -4205,7 +4407,7 @@
 </file>
 
 <file path=word/endnotes.xml><?xml version="1.0" encoding="utf-8"?>
-<w:endnotes xmlns:wpc="http://schemas.microsoft.com/office/word/2010/wordprocessingCanvas" xmlns:mo="http://schemas.microsoft.com/office/mac/office/2008/main" xmlns:mc="http://schemas.openxmlformats.org/markup-compatibility/2006" xmlns:mv="urn:schemas-microsoft-com:mac:vml" xmlns:o="urn:schemas-microsoft-com:office:office" xmlns:r="http://schemas.openxmlformats.org/officeDocument/2006/relationships" xmlns:m="http://schemas.openxmlformats.org/officeDocument/2006/math" xmlns:v="urn:schemas-microsoft-com:vml" xmlns:wp14="http://schemas.microsoft.com/office/word/2010/wordprocessingDrawing" xmlns:wp="http://schemas.openxmlformats.org/drawingml/2006/wordprocessingDrawing" xmlns:w10="urn:schemas-microsoft-com:office:word" xmlns:w="http://schemas.openxmlformats.org/wordprocessingml/2006/main" xmlns:w14="http://schemas.microsoft.com/office/word/2010/wordml" xmlns:wpg="http://schemas.microsoft.com/office/word/2010/wordprocessingGroup" xmlns:wpi="http://schemas.microsoft.com/office/word/2010/wordprocessingInk" xmlns:wne="http://schemas.microsoft.com/office/word/2006/wordml" xmlns:wps="http://schemas.microsoft.com/office/word/2010/wordprocessingShape" mc:Ignorable="w14 wp14">
+<w:endnotes xmlns:wpc="http://schemas.microsoft.com/office/word/2010/wordprocessingCanvas" xmlns:cx="http://schemas.microsoft.com/office/drawing/2014/chartex" xmlns:cx1="http://schemas.microsoft.com/office/drawing/2015/9/8/chartex" xmlns:cx2="http://schemas.microsoft.com/office/drawing/2015/10/21/chartex" xmlns:cx3="http://schemas.microsoft.com/office/drawing/2016/5/9/chartex" xmlns:cx4="http://schemas.microsoft.com/office/drawing/2016/5/10/chartex" xmlns:cx5="http://schemas.microsoft.com/office/drawing/2016/5/11/chartex" xmlns:cx6="http://schemas.microsoft.com/office/drawing/2016/5/12/chartex" xmlns:cx7="http://schemas.microsoft.com/office/drawing/2016/5/13/chartex" xmlns:cx8="http://schemas.microsoft.com/office/drawing/2016/5/14/chartex" xmlns:mc="http://schemas.openxmlformats.org/markup-compatibility/2006" xmlns:aink="http://schemas.microsoft.com/office/drawing/2016/ink" xmlns:am3d="http://schemas.microsoft.com/office/drawing/2017/model3d" xmlns:o="urn:schemas-microsoft-com:office:office" xmlns:r="http://schemas.openxmlformats.org/officeDocument/2006/relationships" xmlns:m="http://schemas.openxmlformats.org/officeDocument/2006/math" xmlns:v="urn:schemas-microsoft-com:vml" xmlns:wp14="http://schemas.microsoft.com/office/word/2010/wordprocessingDrawing" xmlns:wp="http://schemas.openxmlformats.org/drawingml/2006/wordprocessingDrawing" xmlns:w10="urn:schemas-microsoft-com:office:word" xmlns:w="http://schemas.openxmlformats.org/wordprocessingml/2006/main" xmlns:w14="http://schemas.microsoft.com/office/word/2010/wordml" xmlns:w15="http://schemas.microsoft.com/office/word/2012/wordml" xmlns:w16cid="http://schemas.microsoft.com/office/word/2016/wordml/cid" xmlns:w16se="http://schemas.microsoft.com/office/word/2015/wordml/symex" xmlns:wpg="http://schemas.microsoft.com/office/word/2010/wordprocessingGroup" xmlns:wpi="http://schemas.microsoft.com/office/word/2010/wordprocessingInk" xmlns:wne="http://schemas.microsoft.com/office/word/2006/wordml" xmlns:wps="http://schemas.microsoft.com/office/word/2010/wordprocessingShape" mc:Ignorable="w14 w15 w16se w16cid wp14">
   <w:endnote w:type="separator" w:id="-1">
     <w:p>
       <w:pPr>
@@ -4230,10 +4432,10 @@
 </file>
 
 <file path=word/footer1.xml><?xml version="1.0" encoding="utf-8"?>
-<w:ftr xmlns:wpc="http://schemas.microsoft.com/office/word/2010/wordprocessingCanvas" xmlns:mo="http://schemas.microsoft.com/office/mac/office/2008/main" xmlns:mc="http://schemas.openxmlformats.org/markup-compatibility/2006" xmlns:mv="urn:schemas-microsoft-com:mac:vml" xmlns:o="urn:schemas-microsoft-com:office:office" xmlns:r="http://schemas.openxmlformats.org/officeDocument/2006/relationships" xmlns:m="http://schemas.openxmlformats.org/officeDocument/2006/math" xmlns:v="urn:schemas-microsoft-com:vml" xmlns:wp14="http://schemas.microsoft.com/office/word/2010/wordprocessingDrawing" xmlns:wp="http://schemas.openxmlformats.org/drawingml/2006/wordprocessingDrawing" xmlns:w10="urn:schemas-microsoft-com:office:word" xmlns:w="http://schemas.openxmlformats.org/wordprocessingml/2006/main" xmlns:w14="http://schemas.microsoft.com/office/word/2010/wordml" xmlns:wpg="http://schemas.microsoft.com/office/word/2010/wordprocessingGroup" xmlns:wpi="http://schemas.microsoft.com/office/word/2010/wordprocessingInk" xmlns:wne="http://schemas.microsoft.com/office/word/2006/wordml" xmlns:wps="http://schemas.microsoft.com/office/word/2010/wordprocessingShape" mc:Ignorable="w14 wp14">
+<w:ftr xmlns:wpc="http://schemas.microsoft.com/office/word/2010/wordprocessingCanvas" xmlns:cx="http://schemas.microsoft.com/office/drawing/2014/chartex" xmlns:cx1="http://schemas.microsoft.com/office/drawing/2015/9/8/chartex" xmlns:cx2="http://schemas.microsoft.com/office/drawing/2015/10/21/chartex" xmlns:cx3="http://schemas.microsoft.com/office/drawing/2016/5/9/chartex" xmlns:cx4="http://schemas.microsoft.com/office/drawing/2016/5/10/chartex" xmlns:cx5="http://schemas.microsoft.com/office/drawing/2016/5/11/chartex" xmlns:cx6="http://schemas.microsoft.com/office/drawing/2016/5/12/chartex" xmlns:cx7="http://schemas.microsoft.com/office/drawing/2016/5/13/chartex" xmlns:cx8="http://schemas.microsoft.com/office/drawing/2016/5/14/chartex" xmlns:mc="http://schemas.openxmlformats.org/markup-compatibility/2006" xmlns:aink="http://schemas.microsoft.com/office/drawing/2016/ink" xmlns:am3d="http://schemas.microsoft.com/office/drawing/2017/model3d" xmlns:o="urn:schemas-microsoft-com:office:office" xmlns:r="http://schemas.openxmlformats.org/officeDocument/2006/relationships" xmlns:m="http://schemas.openxmlformats.org/officeDocument/2006/math" xmlns:v="urn:schemas-microsoft-com:vml" xmlns:wp14="http://schemas.microsoft.com/office/word/2010/wordprocessingDrawing" xmlns:wp="http://schemas.openxmlformats.org/drawingml/2006/wordprocessingDrawing" xmlns:w10="urn:schemas-microsoft-com:office:word" xmlns:w="http://schemas.openxmlformats.org/wordprocessingml/2006/main" xmlns:w14="http://schemas.microsoft.com/office/word/2010/wordml" xmlns:w15="http://schemas.microsoft.com/office/word/2012/wordml" xmlns:w16cid="http://schemas.microsoft.com/office/word/2016/wordml/cid" xmlns:w16se="http://schemas.microsoft.com/office/word/2015/wordml/symex" xmlns:wpg="http://schemas.microsoft.com/office/word/2010/wordprocessingGroup" xmlns:wpi="http://schemas.microsoft.com/office/word/2010/wordprocessingInk" xmlns:wne="http://schemas.microsoft.com/office/word/2006/wordml" xmlns:wps="http://schemas.microsoft.com/office/word/2010/wordprocessingShape" mc:Ignorable="w14 w15 w16se w16cid wp14">
   <w:p>
     <w:pPr>
-      <w:pStyle w:val="normal0"/>
+      <w:pStyle w:val="Normal1"/>
       <w:jc w:val="right"/>
     </w:pPr>
     <w:r>
@@ -4249,7 +4451,7 @@
       <w:rPr>
         <w:noProof/>
       </w:rPr>
-      <w:t>8</w:t>
+      <w:t>1</w:t>
     </w:r>
     <w:r>
       <w:fldChar w:fldCharType="end"/>
@@ -4259,7 +4461,7 @@
 </file>
 
 <file path=word/footnotes.xml><?xml version="1.0" encoding="utf-8"?>
-<w:footnotes xmlns:wpc="http://schemas.microsoft.com/office/word/2010/wordprocessingCanvas" xmlns:mo="http://schemas.microsoft.com/office/mac/office/2008/main" xmlns:mc="http://schemas.openxmlformats.org/markup-compatibility/2006" xmlns:mv="urn:schemas-microsoft-com:mac:vml" xmlns:o="urn:schemas-microsoft-com:office:office" xmlns:r="http://schemas.openxmlformats.org/officeDocument/2006/relationships" xmlns:m="http://schemas.openxmlformats.org/officeDocument/2006/math" xmlns:v="urn:schemas-microsoft-com:vml" xmlns:wp14="http://schemas.microsoft.com/office/word/2010/wordprocessingDrawing" xmlns:wp="http://schemas.openxmlformats.org/drawingml/2006/wordprocessingDrawing" xmlns:w10="urn:schemas-microsoft-com:office:word" xmlns:w="http://schemas.openxmlformats.org/wordprocessingml/2006/main" xmlns:w14="http://schemas.microsoft.com/office/word/2010/wordml" xmlns:wpg="http://schemas.microsoft.com/office/word/2010/wordprocessingGroup" xmlns:wpi="http://schemas.microsoft.com/office/word/2010/wordprocessingInk" xmlns:wne="http://schemas.microsoft.com/office/word/2006/wordml" xmlns:wps="http://schemas.microsoft.com/office/word/2010/wordprocessingShape" mc:Ignorable="w14 wp14">
+<w:footnotes xmlns:wpc="http://schemas.microsoft.com/office/word/2010/wordprocessingCanvas" xmlns:cx="http://schemas.microsoft.com/office/drawing/2014/chartex" xmlns:cx1="http://schemas.microsoft.com/office/drawing/2015/9/8/chartex" xmlns:cx2="http://schemas.microsoft.com/office/drawing/2015/10/21/chartex" xmlns:cx3="http://schemas.microsoft.com/office/drawing/2016/5/9/chartex" xmlns:cx4="http://schemas.microsoft.com/office/drawing/2016/5/10/chartex" xmlns:cx5="http://schemas.microsoft.com/office/drawing/2016/5/11/chartex" xmlns:cx6="http://schemas.microsoft.com/office/drawing/2016/5/12/chartex" xmlns:cx7="http://schemas.microsoft.com/office/drawing/2016/5/13/chartex" xmlns:cx8="http://schemas.microsoft.com/office/drawing/2016/5/14/chartex" xmlns:mc="http://schemas.openxmlformats.org/markup-compatibility/2006" xmlns:aink="http://schemas.microsoft.com/office/drawing/2016/ink" xmlns:am3d="http://schemas.microsoft.com/office/drawing/2017/model3d" xmlns:o="urn:schemas-microsoft-com:office:office" xmlns:r="http://schemas.openxmlformats.org/officeDocument/2006/relationships" xmlns:m="http://schemas.openxmlformats.org/officeDocument/2006/math" xmlns:v="urn:schemas-microsoft-com:vml" xmlns:wp14="http://schemas.microsoft.com/office/word/2010/wordprocessingDrawing" xmlns:wp="http://schemas.openxmlformats.org/drawingml/2006/wordprocessingDrawing" xmlns:w10="urn:schemas-microsoft-com:office:word" xmlns:w="http://schemas.openxmlformats.org/wordprocessingml/2006/main" xmlns:w14="http://schemas.microsoft.com/office/word/2010/wordml" xmlns:w15="http://schemas.microsoft.com/office/word/2012/wordml" xmlns:w16cid="http://schemas.microsoft.com/office/word/2016/wordml/cid" xmlns:w16se="http://schemas.microsoft.com/office/word/2015/wordml/symex" xmlns:wpg="http://schemas.microsoft.com/office/word/2010/wordprocessingGroup" xmlns:wpi="http://schemas.microsoft.com/office/word/2010/wordprocessingInk" xmlns:wne="http://schemas.microsoft.com/office/word/2006/wordml" xmlns:wps="http://schemas.microsoft.com/office/word/2010/wordprocessingShape" mc:Ignorable="w14 w15 w16se w16cid wp14">
   <w:footnote w:type="separator" w:id="-1">
     <w:p>
       <w:pPr>
@@ -4284,8 +4486,8 @@
 </file>
 
 <file path=word/numbering.xml><?xml version="1.0" encoding="utf-8"?>
-<w:numbering xmlns:wpc="http://schemas.microsoft.com/office/word/2010/wordprocessingCanvas" xmlns:mo="http://schemas.microsoft.com/office/mac/office/2008/main" xmlns:mc="http://schemas.openxmlformats.org/markup-compatibility/2006" xmlns:mv="urn:schemas-microsoft-com:mac:vml" xmlns:o="urn:schemas-microsoft-com:office:office" xmlns:r="http://schemas.openxmlformats.org/officeDocument/2006/relationships" xmlns:m="http://schemas.openxmlformats.org/officeDocument/2006/math" xmlns:v="urn:schemas-microsoft-com:vml" xmlns:wp14="http://schemas.microsoft.com/office/word/2010/wordprocessingDrawing" xmlns:wp="http://schemas.openxmlformats.org/drawingml/2006/wordprocessingDrawing" xmlns:w10="urn:schemas-microsoft-com:office:word" xmlns:w="http://schemas.openxmlformats.org/wordprocessingml/2006/main" xmlns:w14="http://schemas.microsoft.com/office/word/2010/wordml" xmlns:wpg="http://schemas.microsoft.com/office/word/2010/wordprocessingGroup" xmlns:wpi="http://schemas.microsoft.com/office/word/2010/wordprocessingInk" xmlns:wne="http://schemas.microsoft.com/office/word/2006/wordml" xmlns:wps="http://schemas.microsoft.com/office/word/2010/wordprocessingShape" mc:Ignorable="w14 wp14">
-  <w:abstractNum w:abstractNumId="0">
+<w:numbering xmlns:wpc="http://schemas.microsoft.com/office/word/2010/wordprocessingCanvas" xmlns:cx="http://schemas.microsoft.com/office/drawing/2014/chartex" xmlns:cx1="http://schemas.microsoft.com/office/drawing/2015/9/8/chartex" xmlns:cx2="http://schemas.microsoft.com/office/drawing/2015/10/21/chartex" xmlns:cx3="http://schemas.microsoft.com/office/drawing/2016/5/9/chartex" xmlns:cx4="http://schemas.microsoft.com/office/drawing/2016/5/10/chartex" xmlns:cx5="http://schemas.microsoft.com/office/drawing/2016/5/11/chartex" xmlns:cx6="http://schemas.microsoft.com/office/drawing/2016/5/12/chartex" xmlns:cx7="http://schemas.microsoft.com/office/drawing/2016/5/13/chartex" xmlns:cx8="http://schemas.microsoft.com/office/drawing/2016/5/14/chartex" xmlns:mc="http://schemas.openxmlformats.org/markup-compatibility/2006" xmlns:aink="http://schemas.microsoft.com/office/drawing/2016/ink" xmlns:am3d="http://schemas.microsoft.com/office/drawing/2017/model3d" xmlns:o="urn:schemas-microsoft-com:office:office" xmlns:r="http://schemas.openxmlformats.org/officeDocument/2006/relationships" xmlns:m="http://schemas.openxmlformats.org/officeDocument/2006/math" xmlns:v="urn:schemas-microsoft-com:vml" xmlns:wp14="http://schemas.microsoft.com/office/word/2010/wordprocessingDrawing" xmlns:wp="http://schemas.openxmlformats.org/drawingml/2006/wordprocessingDrawing" xmlns:w10="urn:schemas-microsoft-com:office:word" xmlns:w="http://schemas.openxmlformats.org/wordprocessingml/2006/main" xmlns:w14="http://schemas.microsoft.com/office/word/2010/wordml" xmlns:w15="http://schemas.microsoft.com/office/word/2012/wordml" xmlns:w16cid="http://schemas.microsoft.com/office/word/2016/wordml/cid" xmlns:w16se="http://schemas.microsoft.com/office/word/2015/wordml/symex" xmlns:wpg="http://schemas.microsoft.com/office/word/2010/wordprocessingGroup" xmlns:wpi="http://schemas.microsoft.com/office/word/2010/wordprocessingInk" xmlns:wne="http://schemas.microsoft.com/office/word/2006/wordml" xmlns:wps="http://schemas.microsoft.com/office/word/2010/wordprocessingShape" mc:Ignorable="w14 w15 w16se w16cid wp14">
+  <w:abstractNum w:abstractNumId="0" w15:restartNumberingAfterBreak="0">
     <w:nsid w:val="021764D9"/>
     <w:multiLevelType w:val="hybridMultilevel"/>
     <w:tmpl w:val="3ACE4704"/>
@@ -4371,7 +4573,7 @@
       </w:pPr>
     </w:lvl>
   </w:abstractNum>
-  <w:abstractNum w:abstractNumId="1">
+  <w:abstractNum w:abstractNumId="1" w15:restartNumberingAfterBreak="0">
     <w:nsid w:val="05930FE1"/>
     <w:multiLevelType w:val="hybridMultilevel"/>
     <w:tmpl w:val="9830004C"/>
@@ -4484,7 +4686,7 @@
       </w:rPr>
     </w:lvl>
   </w:abstractNum>
-  <w:abstractNum w:abstractNumId="2">
+  <w:abstractNum w:abstractNumId="2" w15:restartNumberingAfterBreak="0">
     <w:nsid w:val="33CD7D3A"/>
     <w:multiLevelType w:val="multilevel"/>
     <w:tmpl w:val="D070F42A"/>
@@ -4597,7 +4799,7 @@
       </w:rPr>
     </w:lvl>
   </w:abstractNum>
-  <w:abstractNum w:abstractNumId="3">
+  <w:abstractNum w:abstractNumId="3" w15:restartNumberingAfterBreak="0">
     <w:nsid w:val="528B5D56"/>
     <w:multiLevelType w:val="multilevel"/>
     <w:tmpl w:val="C9321744"/>
@@ -4710,7 +4912,7 @@
       </w:rPr>
     </w:lvl>
   </w:abstractNum>
-  <w:abstractNum w:abstractNumId="4">
+  <w:abstractNum w:abstractNumId="4" w15:restartNumberingAfterBreak="0">
     <w:nsid w:val="55BA7626"/>
     <w:multiLevelType w:val="multilevel"/>
     <w:tmpl w:val="A0D6C306"/>
@@ -4823,7 +5025,7 @@
       </w:rPr>
     </w:lvl>
   </w:abstractNum>
-  <w:abstractNum w:abstractNumId="5">
+  <w:abstractNum w:abstractNumId="5" w15:restartNumberingAfterBreak="0">
     <w:nsid w:val="68D16808"/>
     <w:multiLevelType w:val="multilevel"/>
     <w:tmpl w:val="918289F2"/>
@@ -4936,7 +5138,7 @@
       </w:rPr>
     </w:lvl>
   </w:abstractNum>
-  <w:abstractNum w:abstractNumId="6">
+  <w:abstractNum w:abstractNumId="6" w15:restartNumberingAfterBreak="0">
     <w:nsid w:val="73C8101C"/>
     <w:multiLevelType w:val="hybridMultilevel"/>
     <w:tmpl w:val="665AEA7C"/>
@@ -5074,7 +5276,7 @@
 </file>
 
 <file path=word/styles.xml><?xml version="1.0" encoding="utf-8"?>
-<w:styles xmlns:mc="http://schemas.openxmlformats.org/markup-compatibility/2006" xmlns:r="http://schemas.openxmlformats.org/officeDocument/2006/relationships" xmlns:w="http://schemas.openxmlformats.org/wordprocessingml/2006/main" xmlns:w14="http://schemas.microsoft.com/office/word/2010/wordml" mc:Ignorable="w14">
+<w:styles xmlns:mc="http://schemas.openxmlformats.org/markup-compatibility/2006" xmlns:r="http://schemas.openxmlformats.org/officeDocument/2006/relationships" xmlns:w="http://schemas.openxmlformats.org/wordprocessingml/2006/main" xmlns:w14="http://schemas.microsoft.com/office/word/2010/wordml" xmlns:w15="http://schemas.microsoft.com/office/word/2012/wordml" xmlns:w16cid="http://schemas.microsoft.com/office/word/2016/wordml/cid" xmlns:w16se="http://schemas.microsoft.com/office/word/2015/wordml/symex" mc:Ignorable="w14 w15 w16se w16cid">
   <w:docDefaults>
     <w:rPrDefault>
       <w:rPr>
@@ -5098,144 +5300,377 @@
       </w:pPr>
     </w:pPrDefault>
   </w:docDefaults>
-  <w:latentStyles w:defLockedState="0" w:defUIPriority="99" w:defSemiHidden="1" w:defUnhideWhenUsed="1" w:defQFormat="0" w:count="276">
-    <w:lsdException w:name="Normal" w:semiHidden="0" w:uiPriority="0" w:unhideWhenUsed="0" w:qFormat="1"/>
-    <w:lsdException w:name="heading 1" w:semiHidden="0" w:uiPriority="9" w:unhideWhenUsed="0" w:qFormat="1"/>
-    <w:lsdException w:name="heading 2" w:uiPriority="9" w:qFormat="1"/>
-    <w:lsdException w:name="heading 3" w:uiPriority="9" w:qFormat="1"/>
-    <w:lsdException w:name="heading 4" w:uiPriority="9" w:qFormat="1"/>
-    <w:lsdException w:name="heading 5" w:uiPriority="9" w:qFormat="1"/>
-    <w:lsdException w:name="heading 6" w:uiPriority="9" w:qFormat="1"/>
-    <w:lsdException w:name="heading 7" w:uiPriority="9" w:qFormat="1"/>
-    <w:lsdException w:name="heading 8" w:uiPriority="9" w:qFormat="1"/>
-    <w:lsdException w:name="heading 9" w:uiPriority="9" w:qFormat="1"/>
-    <w:lsdException w:name="toc 1" w:uiPriority="39"/>
-    <w:lsdException w:name="toc 2" w:uiPriority="39"/>
-    <w:lsdException w:name="toc 3" w:uiPriority="39"/>
-    <w:lsdException w:name="toc 4" w:uiPriority="39"/>
-    <w:lsdException w:name="toc 5" w:uiPriority="39"/>
-    <w:lsdException w:name="toc 6" w:uiPriority="39"/>
-    <w:lsdException w:name="toc 7" w:uiPriority="39"/>
-    <w:lsdException w:name="toc 8" w:uiPriority="39"/>
-    <w:lsdException w:name="toc 9" w:uiPriority="39"/>
-    <w:lsdException w:name="caption" w:uiPriority="35" w:qFormat="1"/>
-    <w:lsdException w:name="Title" w:semiHidden="0" w:uiPriority="10" w:unhideWhenUsed="0" w:qFormat="1"/>
-    <w:lsdException w:name="Default Paragraph Font" w:uiPriority="1"/>
-    <w:lsdException w:name="Subtitle" w:semiHidden="0" w:uiPriority="11" w:unhideWhenUsed="0" w:qFormat="1"/>
-    <w:lsdException w:name="Strong" w:semiHidden="0" w:uiPriority="22" w:unhideWhenUsed="0" w:qFormat="1"/>
-    <w:lsdException w:name="Emphasis" w:semiHidden="0" w:uiPriority="20" w:unhideWhenUsed="0" w:qFormat="1"/>
-    <w:lsdException w:name="Table Grid" w:semiHidden="0" w:uiPriority="59" w:unhideWhenUsed="0"/>
-    <w:lsdException w:name="Placeholder Text" w:unhideWhenUsed="0"/>
-    <w:lsdException w:name="No Spacing" w:semiHidden="0" w:uiPriority="1" w:unhideWhenUsed="0" w:qFormat="1"/>
-    <w:lsdException w:name="Light Shading" w:semiHidden="0" w:uiPriority="60" w:unhideWhenUsed="0"/>
-    <w:lsdException w:name="Light List" w:semiHidden="0" w:uiPriority="61" w:unhideWhenUsed="0"/>
-    <w:lsdException w:name="Light Grid" w:semiHidden="0" w:uiPriority="62" w:unhideWhenUsed="0"/>
-    <w:lsdException w:name="Medium Shading 1" w:semiHidden="0" w:uiPriority="63" w:unhideWhenUsed="0"/>
-    <w:lsdException w:name="Medium Shading 2" w:semiHidden="0" w:uiPriority="64" w:unhideWhenUsed="0"/>
-    <w:lsdException w:name="Medium List 1" w:semiHidden="0" w:uiPriority="65" w:unhideWhenUsed="0"/>
-    <w:lsdException w:name="Medium List 2" w:semiHidden="0" w:uiPriority="66" w:unhideWhenUsed="0"/>
-    <w:lsdException w:name="Medium Grid 1" w:semiHidden="0" w:uiPriority="67" w:unhideWhenUsed="0"/>
-    <w:lsdException w:name="Medium Grid 2" w:semiHidden="0" w:uiPriority="68" w:unhideWhenUsed="0"/>
-    <w:lsdException w:name="Medium Grid 3" w:semiHidden="0" w:uiPriority="69" w:unhideWhenUsed="0"/>
-    <w:lsdException w:name="Dark List" w:semiHidden="0" w:uiPriority="70" w:unhideWhenUsed="0"/>
-    <w:lsdException w:name="Colorful Shading" w:semiHidden="0" w:uiPriority="71" w:unhideWhenUsed="0"/>
-    <w:lsdException w:name="Colorful List" w:semiHidden="0" w:uiPriority="72" w:unhideWhenUsed="0"/>
-    <w:lsdException w:name="Colorful Grid" w:semiHidden="0" w:uiPriority="73" w:unhideWhenUsed="0"/>
-    <w:lsdException w:name="Light Shading Accent 1" w:semiHidden="0" w:uiPriority="60" w:unhideWhenUsed="0"/>
-    <w:lsdException w:name="Light List Accent 1" w:semiHidden="0" w:uiPriority="61" w:unhideWhenUsed="0"/>
-    <w:lsdException w:name="Light Grid Accent 1" w:semiHidden="0" w:uiPriority="62" w:unhideWhenUsed="0"/>
-    <w:lsdException w:name="Medium Shading 1 Accent 1" w:semiHidden="0" w:uiPriority="63" w:unhideWhenUsed="0"/>
-    <w:lsdException w:name="Medium Shading 2 Accent 1" w:semiHidden="0" w:uiPriority="64" w:unhideWhenUsed="0"/>
-    <w:lsdException w:name="Medium List 1 Accent 1" w:semiHidden="0" w:uiPriority="65" w:unhideWhenUsed="0"/>
-    <w:lsdException w:name="Revision" w:unhideWhenUsed="0"/>
-    <w:lsdException w:name="List Paragraph" w:semiHidden="0" w:uiPriority="34" w:unhideWhenUsed="0" w:qFormat="1"/>
-    <w:lsdException w:name="Quote" w:semiHidden="0" w:uiPriority="29" w:unhideWhenUsed="0" w:qFormat="1"/>
-    <w:lsdException w:name="Intense Quote" w:semiHidden="0" w:uiPriority="30" w:unhideWhenUsed="0" w:qFormat="1"/>
-    <w:lsdException w:name="Medium List 2 Accent 1" w:semiHidden="0" w:uiPriority="66" w:unhideWhenUsed="0"/>
-    <w:lsdException w:name="Medium Grid 1 Accent 1" w:semiHidden="0" w:uiPriority="67" w:unhideWhenUsed="0"/>
-    <w:lsdException w:name="Medium Grid 2 Accent 1" w:semiHidden="0" w:uiPriority="68" w:unhideWhenUsed="0"/>
-    <w:lsdException w:name="Medium Grid 3 Accent 1" w:semiHidden="0" w:uiPriority="69" w:unhideWhenUsed="0"/>
-    <w:lsdException w:name="Dark List Accent 1" w:semiHidden="0" w:uiPriority="70" w:unhideWhenUsed="0"/>
-    <w:lsdException w:name="Colorful Shading Accent 1" w:semiHidden="0" w:uiPriority="71" w:unhideWhenUsed="0"/>
-    <w:lsdException w:name="Colorful List Accent 1" w:semiHidden="0" w:uiPriority="72" w:unhideWhenUsed="0"/>
-    <w:lsdException w:name="Colorful Grid Accent 1" w:semiHidden="0" w:uiPriority="73" w:unhideWhenUsed="0"/>
-    <w:lsdException w:name="Light Shading Accent 2" w:semiHidden="0" w:uiPriority="60" w:unhideWhenUsed="0"/>
-    <w:lsdException w:name="Light List Accent 2" w:semiHidden="0" w:uiPriority="61" w:unhideWhenUsed="0"/>
-    <w:lsdException w:name="Light Grid Accent 2" w:semiHidden="0" w:uiPriority="62" w:unhideWhenUsed="0"/>
-    <w:lsdException w:name="Medium Shading 1 Accent 2" w:semiHidden="0" w:uiPriority="63" w:unhideWhenUsed="0"/>
-    <w:lsdException w:name="Medium Shading 2 Accent 2" w:semiHidden="0" w:uiPriority="64" w:unhideWhenUsed="0"/>
-    <w:lsdException w:name="Medium List 1 Accent 2" w:semiHidden="0" w:uiPriority="65" w:unhideWhenUsed="0"/>
-    <w:lsdException w:name="Medium List 2 Accent 2" w:semiHidden="0" w:uiPriority="66" w:unhideWhenUsed="0"/>
-    <w:lsdException w:name="Medium Grid 1 Accent 2" w:semiHidden="0" w:uiPriority="67" w:unhideWhenUsed="0"/>
-    <w:lsdException w:name="Medium Grid 2 Accent 2" w:semiHidden="0" w:uiPriority="68" w:unhideWhenUsed="0"/>
-    <w:lsdException w:name="Medium Grid 3 Accent 2" w:semiHidden="0" w:uiPriority="69" w:unhideWhenUsed="0"/>
-    <w:lsdException w:name="Dark List Accent 2" w:semiHidden="0" w:uiPriority="70" w:unhideWhenUsed="0"/>
-    <w:lsdException w:name="Colorful Shading Accent 2" w:semiHidden="0" w:uiPriority="71" w:unhideWhenUsed="0"/>
-    <w:lsdException w:name="Colorful List Accent 2" w:semiHidden="0" w:uiPriority="72" w:unhideWhenUsed="0"/>
-    <w:lsdException w:name="Colorful Grid Accent 2" w:semiHidden="0" w:uiPriority="73" w:unhideWhenUsed="0"/>
-    <w:lsdException w:name="Light Shading Accent 3" w:semiHidden="0" w:uiPriority="60" w:unhideWhenUsed="0"/>
-    <w:lsdException w:name="Light List Accent 3" w:semiHidden="0" w:uiPriority="61" w:unhideWhenUsed="0"/>
-    <w:lsdException w:name="Light Grid Accent 3" w:semiHidden="0" w:uiPriority="62" w:unhideWhenUsed="0"/>
-    <w:lsdException w:name="Medium Shading 1 Accent 3" w:semiHidden="0" w:uiPriority="63" w:unhideWhenUsed="0"/>
-    <w:lsdException w:name="Medium Shading 2 Accent 3" w:semiHidden="0" w:uiPriority="64" w:unhideWhenUsed="0"/>
-    <w:lsdException w:name="Medium List 1 Accent 3" w:semiHidden="0" w:uiPriority="65" w:unhideWhenUsed="0"/>
-    <w:lsdException w:name="Medium List 2 Accent 3" w:semiHidden="0" w:uiPriority="66" w:unhideWhenUsed="0"/>
-    <w:lsdException w:name="Medium Grid 1 Accent 3" w:semiHidden="0" w:uiPriority="67" w:unhideWhenUsed="0"/>
-    <w:lsdException w:name="Medium Grid 2 Accent 3" w:semiHidden="0" w:uiPriority="68" w:unhideWhenUsed="0"/>
-    <w:lsdException w:name="Medium Grid 3 Accent 3" w:semiHidden="0" w:uiPriority="69" w:unhideWhenUsed="0"/>
-    <w:lsdException w:name="Dark List Accent 3" w:semiHidden="0" w:uiPriority="70" w:unhideWhenUsed="0"/>
-    <w:lsdException w:name="Colorful Shading Accent 3" w:semiHidden="0" w:uiPriority="71" w:unhideWhenUsed="0"/>
-    <w:lsdException w:name="Colorful List Accent 3" w:semiHidden="0" w:uiPriority="72" w:unhideWhenUsed="0"/>
-    <w:lsdException w:name="Colorful Grid Accent 3" w:semiHidden="0" w:uiPriority="73" w:unhideWhenUsed="0"/>
-    <w:lsdException w:name="Light Shading Accent 4" w:semiHidden="0" w:uiPriority="60" w:unhideWhenUsed="0"/>
-    <w:lsdException w:name="Light List Accent 4" w:semiHidden="0" w:uiPriority="61" w:unhideWhenUsed="0"/>
-    <w:lsdException w:name="Light Grid Accent 4" w:semiHidden="0" w:uiPriority="62" w:unhideWhenUsed="0"/>
-    <w:lsdException w:name="Medium Shading 1 Accent 4" w:semiHidden="0" w:uiPriority="63" w:unhideWhenUsed="0"/>
-    <w:lsdException w:name="Medium Shading 2 Accent 4" w:semiHidden="0" w:uiPriority="64" w:unhideWhenUsed="0"/>
-    <w:lsdException w:name="Medium List 1 Accent 4" w:semiHidden="0" w:uiPriority="65" w:unhideWhenUsed="0"/>
-    <w:lsdException w:name="Medium List 2 Accent 4" w:semiHidden="0" w:uiPriority="66" w:unhideWhenUsed="0"/>
-    <w:lsdException w:name="Medium Grid 1 Accent 4" w:semiHidden="0" w:uiPriority="67" w:unhideWhenUsed="0"/>
-    <w:lsdException w:name="Medium Grid 2 Accent 4" w:semiHidden="0" w:uiPriority="68" w:unhideWhenUsed="0"/>
-    <w:lsdException w:name="Medium Grid 3 Accent 4" w:semiHidden="0" w:uiPriority="69" w:unhideWhenUsed="0"/>
-    <w:lsdException w:name="Dark List Accent 4" w:semiHidden="0" w:uiPriority="70" w:unhideWhenUsed="0"/>
-    <w:lsdException w:name="Colorful Shading Accent 4" w:semiHidden="0" w:uiPriority="71" w:unhideWhenUsed="0"/>
-    <w:lsdException w:name="Colorful List Accent 4" w:semiHidden="0" w:uiPriority="72" w:unhideWhenUsed="0"/>
-    <w:lsdException w:name="Colorful Grid Accent 4" w:semiHidden="0" w:uiPriority="73" w:unhideWhenUsed="0"/>
-    <w:lsdException w:name="Light Shading Accent 5" w:semiHidden="0" w:uiPriority="60" w:unhideWhenUsed="0"/>
-    <w:lsdException w:name="Light List Accent 5" w:semiHidden="0" w:uiPriority="61" w:unhideWhenUsed="0"/>
-    <w:lsdException w:name="Light Grid Accent 5" w:semiHidden="0" w:uiPriority="62" w:unhideWhenUsed="0"/>
-    <w:lsdException w:name="Medium Shading 1 Accent 5" w:semiHidden="0" w:uiPriority="63" w:unhideWhenUsed="0"/>
-    <w:lsdException w:name="Medium Shading 2 Accent 5" w:semiHidden="0" w:uiPriority="64" w:unhideWhenUsed="0"/>
-    <w:lsdException w:name="Medium List 1 Accent 5" w:semiHidden="0" w:uiPriority="65" w:unhideWhenUsed="0"/>
-    <w:lsdException w:name="Medium List 2 Accent 5" w:semiHidden="0" w:uiPriority="66" w:unhideWhenUsed="0"/>
-    <w:lsdException w:name="Medium Grid 1 Accent 5" w:semiHidden="0" w:uiPriority="67" w:unhideWhenUsed="0"/>
-    <w:lsdException w:name="Medium Grid 2 Accent 5" w:semiHidden="0" w:uiPriority="68" w:unhideWhenUsed="0"/>
-    <w:lsdException w:name="Medium Grid 3 Accent 5" w:semiHidden="0" w:uiPriority="69" w:unhideWhenUsed="0"/>
-    <w:lsdException w:name="Dark List Accent 5" w:semiHidden="0" w:uiPriority="70" w:unhideWhenUsed="0"/>
-    <w:lsdException w:name="Colorful Shading Accent 5" w:semiHidden="0" w:uiPriority="71" w:unhideWhenUsed="0"/>
-    <w:lsdException w:name="Colorful List Accent 5" w:semiHidden="0" w:uiPriority="72" w:unhideWhenUsed="0"/>
-    <w:lsdException w:name="Colorful Grid Accent 5" w:semiHidden="0" w:uiPriority="73" w:unhideWhenUsed="0"/>
-    <w:lsdException w:name="Light Shading Accent 6" w:semiHidden="0" w:uiPriority="60" w:unhideWhenUsed="0"/>
-    <w:lsdException w:name="Light List Accent 6" w:semiHidden="0" w:uiPriority="61" w:unhideWhenUsed="0"/>
-    <w:lsdException w:name="Light Grid Accent 6" w:semiHidden="0" w:uiPriority="62" w:unhideWhenUsed="0"/>
-    <w:lsdException w:name="Medium Shading 1 Accent 6" w:semiHidden="0" w:uiPriority="63" w:unhideWhenUsed="0"/>
-    <w:lsdException w:name="Medium Shading 2 Accent 6" w:semiHidden="0" w:uiPriority="64" w:unhideWhenUsed="0"/>
-    <w:lsdException w:name="Medium List 1 Accent 6" w:semiHidden="0" w:uiPriority="65" w:unhideWhenUsed="0"/>
-    <w:lsdException w:name="Medium List 2 Accent 6" w:semiHidden="0" w:uiPriority="66" w:unhideWhenUsed="0"/>
-    <w:lsdException w:name="Medium Grid 1 Accent 6" w:semiHidden="0" w:uiPriority="67" w:unhideWhenUsed="0"/>
-    <w:lsdException w:name="Medium Grid 2 Accent 6" w:semiHidden="0" w:uiPriority="68" w:unhideWhenUsed="0"/>
-    <w:lsdException w:name="Medium Grid 3 Accent 6" w:semiHidden="0" w:uiPriority="69" w:unhideWhenUsed="0"/>
-    <w:lsdException w:name="Dark List Accent 6" w:semiHidden="0" w:uiPriority="70" w:unhideWhenUsed="0"/>
-    <w:lsdException w:name="Colorful Shading Accent 6" w:semiHidden="0" w:uiPriority="71" w:unhideWhenUsed="0"/>
-    <w:lsdException w:name="Colorful List Accent 6" w:semiHidden="0" w:uiPriority="72" w:unhideWhenUsed="0"/>
-    <w:lsdException w:name="Colorful Grid Accent 6" w:semiHidden="0" w:uiPriority="73" w:unhideWhenUsed="0"/>
-    <w:lsdException w:name="Subtle Emphasis" w:semiHidden="0" w:uiPriority="19" w:unhideWhenUsed="0" w:qFormat="1"/>
-    <w:lsdException w:name="Intense Emphasis" w:semiHidden="0" w:uiPriority="21" w:unhideWhenUsed="0" w:qFormat="1"/>
-    <w:lsdException w:name="Subtle Reference" w:semiHidden="0" w:uiPriority="31" w:unhideWhenUsed="0" w:qFormat="1"/>
-    <w:lsdException w:name="Intense Reference" w:semiHidden="0" w:uiPriority="32" w:unhideWhenUsed="0" w:qFormat="1"/>
-    <w:lsdException w:name="Book Title" w:semiHidden="0" w:uiPriority="33" w:unhideWhenUsed="0" w:qFormat="1"/>
-    <w:lsdException w:name="Bibliography" w:uiPriority="37"/>
-    <w:lsdException w:name="TOC Heading" w:uiPriority="39" w:qFormat="1"/>
+  <w:latentStyles w:defLockedState="0" w:defUIPriority="99" w:defSemiHidden="0" w:defUnhideWhenUsed="0" w:defQFormat="0" w:count="375">
+    <w:lsdException w:name="Normal" w:uiPriority="0" w:qFormat="1"/>
+    <w:lsdException w:name="heading 1" w:uiPriority="9" w:qFormat="1"/>
+    <w:lsdException w:name="heading 2" w:semiHidden="1" w:uiPriority="9" w:unhideWhenUsed="1" w:qFormat="1"/>
+    <w:lsdException w:name="heading 3" w:semiHidden="1" w:uiPriority="9" w:unhideWhenUsed="1" w:qFormat="1"/>
+    <w:lsdException w:name="heading 4" w:semiHidden="1" w:uiPriority="9" w:unhideWhenUsed="1" w:qFormat="1"/>
+    <w:lsdException w:name="heading 5" w:semiHidden="1" w:uiPriority="9" w:unhideWhenUsed="1" w:qFormat="1"/>
+    <w:lsdException w:name="heading 6" w:semiHidden="1" w:uiPriority="9" w:unhideWhenUsed="1" w:qFormat="1"/>
+    <w:lsdException w:name="heading 7" w:semiHidden="1" w:uiPriority="9" w:unhideWhenUsed="1" w:qFormat="1"/>
+    <w:lsdException w:name="heading 8" w:semiHidden="1" w:uiPriority="9" w:unhideWhenUsed="1" w:qFormat="1"/>
+    <w:lsdException w:name="heading 9" w:semiHidden="1" w:uiPriority="9" w:unhideWhenUsed="1" w:qFormat="1"/>
+    <w:lsdException w:name="index 1" w:semiHidden="1" w:unhideWhenUsed="1"/>
+    <w:lsdException w:name="index 2" w:semiHidden="1" w:unhideWhenUsed="1"/>
+    <w:lsdException w:name="index 3" w:semiHidden="1" w:unhideWhenUsed="1"/>
+    <w:lsdException w:name="index 4" w:semiHidden="1" w:unhideWhenUsed="1"/>
+    <w:lsdException w:name="index 5" w:semiHidden="1" w:unhideWhenUsed="1"/>
+    <w:lsdException w:name="index 6" w:semiHidden="1" w:unhideWhenUsed="1"/>
+    <w:lsdException w:name="index 7" w:semiHidden="1" w:unhideWhenUsed="1"/>
+    <w:lsdException w:name="index 8" w:semiHidden="1" w:unhideWhenUsed="1"/>
+    <w:lsdException w:name="index 9" w:semiHidden="1" w:unhideWhenUsed="1"/>
+    <w:lsdException w:name="toc 1" w:semiHidden="1" w:uiPriority="39" w:unhideWhenUsed="1"/>
+    <w:lsdException w:name="toc 2" w:semiHidden="1" w:uiPriority="39" w:unhideWhenUsed="1"/>
+    <w:lsdException w:name="toc 3" w:semiHidden="1" w:uiPriority="39" w:unhideWhenUsed="1"/>
+    <w:lsdException w:name="toc 4" w:semiHidden="1" w:uiPriority="39" w:unhideWhenUsed="1"/>
+    <w:lsdException w:name="toc 5" w:semiHidden="1" w:uiPriority="39" w:unhideWhenUsed="1"/>
+    <w:lsdException w:name="toc 6" w:semiHidden="1" w:uiPriority="39" w:unhideWhenUsed="1"/>
+    <w:lsdException w:name="toc 7" w:semiHidden="1" w:uiPriority="39" w:unhideWhenUsed="1"/>
+    <w:lsdException w:name="toc 8" w:semiHidden="1" w:uiPriority="39" w:unhideWhenUsed="1"/>
+    <w:lsdException w:name="toc 9" w:semiHidden="1" w:uiPriority="39" w:unhideWhenUsed="1"/>
+    <w:lsdException w:name="Normal Indent" w:semiHidden="1" w:unhideWhenUsed="1"/>
+    <w:lsdException w:name="footnote text" w:semiHidden="1" w:unhideWhenUsed="1"/>
+    <w:lsdException w:name="annotation text" w:semiHidden="1" w:unhideWhenUsed="1"/>
+    <w:lsdException w:name="header" w:semiHidden="1" w:unhideWhenUsed="1"/>
+    <w:lsdException w:name="footer" w:semiHidden="1" w:unhideWhenUsed="1"/>
+    <w:lsdException w:name="index heading" w:semiHidden="1" w:unhideWhenUsed="1"/>
+    <w:lsdException w:name="caption" w:semiHidden="1" w:uiPriority="35" w:unhideWhenUsed="1" w:qFormat="1"/>
+    <w:lsdException w:name="table of figures" w:semiHidden="1" w:unhideWhenUsed="1"/>
+    <w:lsdException w:name="envelope address" w:semiHidden="1" w:unhideWhenUsed="1"/>
+    <w:lsdException w:name="envelope return" w:semiHidden="1" w:unhideWhenUsed="1"/>
+    <w:lsdException w:name="footnote reference" w:semiHidden="1" w:unhideWhenUsed="1"/>
+    <w:lsdException w:name="annotation reference" w:semiHidden="1" w:unhideWhenUsed="1"/>
+    <w:lsdException w:name="line number" w:semiHidden="1" w:unhideWhenUsed="1"/>
+    <w:lsdException w:name="page number" w:semiHidden="1" w:unhideWhenUsed="1"/>
+    <w:lsdException w:name="endnote reference" w:semiHidden="1" w:unhideWhenUsed="1"/>
+    <w:lsdException w:name="endnote text" w:semiHidden="1" w:unhideWhenUsed="1"/>
+    <w:lsdException w:name="table of authorities" w:semiHidden="1" w:unhideWhenUsed="1"/>
+    <w:lsdException w:name="macro" w:semiHidden="1" w:unhideWhenUsed="1"/>
+    <w:lsdException w:name="toa heading" w:semiHidden="1" w:unhideWhenUsed="1"/>
+    <w:lsdException w:name="List" w:semiHidden="1" w:unhideWhenUsed="1"/>
+    <w:lsdException w:name="List Bullet" w:semiHidden="1" w:unhideWhenUsed="1"/>
+    <w:lsdException w:name="List Number" w:semiHidden="1" w:unhideWhenUsed="1"/>
+    <w:lsdException w:name="List 2" w:semiHidden="1" w:unhideWhenUsed="1"/>
+    <w:lsdException w:name="List 3" w:semiHidden="1" w:unhideWhenUsed="1"/>
+    <w:lsdException w:name="List 4" w:semiHidden="1" w:unhideWhenUsed="1"/>
+    <w:lsdException w:name="List 5" w:semiHidden="1" w:unhideWhenUsed="1"/>
+    <w:lsdException w:name="List Bullet 2" w:semiHidden="1" w:unhideWhenUsed="1"/>
+    <w:lsdException w:name="List Bullet 3" w:semiHidden="1" w:unhideWhenUsed="1"/>
+    <w:lsdException w:name="List Bullet 4" w:semiHidden="1" w:unhideWhenUsed="1"/>
+    <w:lsdException w:name="List Bullet 5" w:semiHidden="1" w:unhideWhenUsed="1"/>
+    <w:lsdException w:name="List Number 2" w:semiHidden="1" w:unhideWhenUsed="1"/>
+    <w:lsdException w:name="List Number 3" w:semiHidden="1" w:unhideWhenUsed="1"/>
+    <w:lsdException w:name="List Number 4" w:semiHidden="1" w:unhideWhenUsed="1"/>
+    <w:lsdException w:name="List Number 5" w:semiHidden="1" w:unhideWhenUsed="1"/>
+    <w:lsdException w:name="Title" w:uiPriority="10" w:qFormat="1"/>
+    <w:lsdException w:name="Closing" w:semiHidden="1" w:unhideWhenUsed="1"/>
+    <w:lsdException w:name="Signature" w:semiHidden="1" w:unhideWhenUsed="1"/>
+    <w:lsdException w:name="Default Paragraph Font" w:semiHidden="1" w:uiPriority="1" w:unhideWhenUsed="1"/>
+    <w:lsdException w:name="Body Text" w:semiHidden="1" w:unhideWhenUsed="1"/>
+    <w:lsdException w:name="Body Text Indent" w:semiHidden="1" w:unhideWhenUsed="1"/>
+    <w:lsdException w:name="List Continue" w:semiHidden="1" w:unhideWhenUsed="1"/>
+    <w:lsdException w:name="List Continue 2" w:semiHidden="1" w:unhideWhenUsed="1"/>
+    <w:lsdException w:name="List Continue 3" w:semiHidden="1" w:unhideWhenUsed="1"/>
+    <w:lsdException w:name="List Continue 4" w:semiHidden="1" w:unhideWhenUsed="1"/>
+    <w:lsdException w:name="List Continue 5" w:semiHidden="1" w:unhideWhenUsed="1"/>
+    <w:lsdException w:name="Message Header" w:semiHidden="1" w:unhideWhenUsed="1"/>
+    <w:lsdException w:name="Subtitle" w:uiPriority="11" w:qFormat="1"/>
+    <w:lsdException w:name="Salutation" w:semiHidden="1" w:unhideWhenUsed="1"/>
+    <w:lsdException w:name="Date" w:semiHidden="1" w:unhideWhenUsed="1"/>
+    <w:lsdException w:name="Body Text First Indent" w:semiHidden="1" w:unhideWhenUsed="1"/>
+    <w:lsdException w:name="Body Text First Indent 2" w:semiHidden="1" w:unhideWhenUsed="1"/>
+    <w:lsdException w:name="Note Heading" w:semiHidden="1" w:unhideWhenUsed="1"/>
+    <w:lsdException w:name="Body Text 2" w:semiHidden="1" w:unhideWhenUsed="1"/>
+    <w:lsdException w:name="Body Text 3" w:semiHidden="1" w:unhideWhenUsed="1"/>
+    <w:lsdException w:name="Body Text Indent 2" w:semiHidden="1" w:unhideWhenUsed="1"/>
+    <w:lsdException w:name="Body Text Indent 3" w:semiHidden="1" w:unhideWhenUsed="1"/>
+    <w:lsdException w:name="Block Text" w:semiHidden="1" w:unhideWhenUsed="1"/>
+    <w:lsdException w:name="Hyperlink" w:semiHidden="1" w:unhideWhenUsed="1"/>
+    <w:lsdException w:name="FollowedHyperlink" w:semiHidden="1" w:unhideWhenUsed="1"/>
+    <w:lsdException w:name="Strong" w:uiPriority="22" w:qFormat="1"/>
+    <w:lsdException w:name="Emphasis" w:uiPriority="20" w:qFormat="1"/>
+    <w:lsdException w:name="Document Map" w:semiHidden="1" w:unhideWhenUsed="1"/>
+    <w:lsdException w:name="Plain Text" w:semiHidden="1" w:unhideWhenUsed="1"/>
+    <w:lsdException w:name="E-mail Signature" w:semiHidden="1" w:unhideWhenUsed="1"/>
+    <w:lsdException w:name="HTML Top of Form" w:semiHidden="1" w:unhideWhenUsed="1"/>
+    <w:lsdException w:name="HTML Bottom of Form" w:semiHidden="1" w:unhideWhenUsed="1"/>
+    <w:lsdException w:name="Normal (Web)" w:semiHidden="1" w:unhideWhenUsed="1"/>
+    <w:lsdException w:name="HTML Acronym" w:semiHidden="1" w:unhideWhenUsed="1"/>
+    <w:lsdException w:name="HTML Address" w:semiHidden="1" w:unhideWhenUsed="1"/>
+    <w:lsdException w:name="HTML Cite" w:semiHidden="1" w:unhideWhenUsed="1"/>
+    <w:lsdException w:name="HTML Code" w:semiHidden="1" w:unhideWhenUsed="1"/>
+    <w:lsdException w:name="HTML Definition" w:semiHidden="1" w:unhideWhenUsed="1"/>
+    <w:lsdException w:name="HTML Keyboard" w:semiHidden="1" w:unhideWhenUsed="1"/>
+    <w:lsdException w:name="HTML Preformatted" w:semiHidden="1" w:unhideWhenUsed="1"/>
+    <w:lsdException w:name="HTML Sample" w:semiHidden="1" w:unhideWhenUsed="1"/>
+    <w:lsdException w:name="HTML Typewriter" w:semiHidden="1" w:unhideWhenUsed="1"/>
+    <w:lsdException w:name="HTML Variable" w:semiHidden="1" w:unhideWhenUsed="1"/>
+    <w:lsdException w:name="Normal Table" w:semiHidden="1" w:unhideWhenUsed="1"/>
+    <w:lsdException w:name="annotation subject" w:semiHidden="1" w:unhideWhenUsed="1"/>
+    <w:lsdException w:name="No List" w:semiHidden="1" w:unhideWhenUsed="1"/>
+    <w:lsdException w:name="Outline List 1" w:semiHidden="1" w:unhideWhenUsed="1"/>
+    <w:lsdException w:name="Outline List 2" w:semiHidden="1" w:unhideWhenUsed="1"/>
+    <w:lsdException w:name="Outline List 3" w:semiHidden="1" w:unhideWhenUsed="1"/>
+    <w:lsdException w:name="Table Simple 1" w:semiHidden="1" w:unhideWhenUsed="1"/>
+    <w:lsdException w:name="Table Simple 2" w:semiHidden="1" w:unhideWhenUsed="1"/>
+    <w:lsdException w:name="Table Simple 3" w:semiHidden="1" w:unhideWhenUsed="1"/>
+    <w:lsdException w:name="Table Classic 1" w:semiHidden="1" w:unhideWhenUsed="1"/>
+    <w:lsdException w:name="Table Classic 2" w:semiHidden="1" w:unhideWhenUsed="1"/>
+    <w:lsdException w:name="Table Classic 3" w:semiHidden="1" w:unhideWhenUsed="1"/>
+    <w:lsdException w:name="Table Classic 4" w:semiHidden="1" w:unhideWhenUsed="1"/>
+    <w:lsdException w:name="Table Colorful 1" w:semiHidden="1" w:unhideWhenUsed="1"/>
+    <w:lsdException w:name="Table Colorful 2" w:semiHidden="1" w:unhideWhenUsed="1"/>
+    <w:lsdException w:name="Table Colorful 3" w:semiHidden="1" w:unhideWhenUsed="1"/>
+    <w:lsdException w:name="Table Columns 1" w:semiHidden="1" w:unhideWhenUsed="1"/>
+    <w:lsdException w:name="Table Columns 2" w:semiHidden="1" w:unhideWhenUsed="1"/>
+    <w:lsdException w:name="Table Columns 3" w:semiHidden="1" w:unhideWhenUsed="1"/>
+    <w:lsdException w:name="Table Columns 4" w:semiHidden="1" w:unhideWhenUsed="1"/>
+    <w:lsdException w:name="Table Columns 5" w:semiHidden="1" w:unhideWhenUsed="1"/>
+    <w:lsdException w:name="Table Grid 1" w:semiHidden="1" w:unhideWhenUsed="1"/>
+    <w:lsdException w:name="Table Grid 2" w:semiHidden="1" w:unhideWhenUsed="1"/>
+    <w:lsdException w:name="Table Grid 3" w:semiHidden="1" w:unhideWhenUsed="1"/>
+    <w:lsdException w:name="Table Grid 4" w:semiHidden="1" w:unhideWhenUsed="1"/>
+    <w:lsdException w:name="Table Grid 5" w:semiHidden="1" w:unhideWhenUsed="1"/>
+    <w:lsdException w:name="Table Grid 6" w:semiHidden="1" w:unhideWhenUsed="1"/>
+    <w:lsdException w:name="Table Grid 7" w:semiHidden="1" w:unhideWhenUsed="1"/>
+    <w:lsdException w:name="Table Grid 8" w:semiHidden="1" w:unhideWhenUsed="1"/>
+    <w:lsdException w:name="Table List 1" w:semiHidden="1" w:unhideWhenUsed="1"/>
+    <w:lsdException w:name="Table List 2" w:semiHidden="1" w:unhideWhenUsed="1"/>
+    <w:lsdException w:name="Table List 3" w:semiHidden="1" w:unhideWhenUsed="1"/>
+    <w:lsdException w:name="Table List 4" w:semiHidden="1" w:unhideWhenUsed="1"/>
+    <w:lsdException w:name="Table List 5" w:semiHidden="1" w:unhideWhenUsed="1"/>
+    <w:lsdException w:name="Table List 6" w:semiHidden="1" w:unhideWhenUsed="1"/>
+    <w:lsdException w:name="Table List 7" w:semiHidden="1" w:unhideWhenUsed="1"/>
+    <w:lsdException w:name="Table List 8" w:semiHidden="1" w:unhideWhenUsed="1"/>
+    <w:lsdException w:name="Table 3D effects 1" w:semiHidden="1" w:unhideWhenUsed="1"/>
+    <w:lsdException w:name="Table 3D effects 2" w:semiHidden="1" w:unhideWhenUsed="1"/>
+    <w:lsdException w:name="Table 3D effects 3" w:semiHidden="1" w:unhideWhenUsed="1"/>
+    <w:lsdException w:name="Table Contemporary" w:semiHidden="1" w:unhideWhenUsed="1"/>
+    <w:lsdException w:name="Table Elegant" w:semiHidden="1" w:unhideWhenUsed="1"/>
+    <w:lsdException w:name="Table Professional" w:semiHidden="1" w:unhideWhenUsed="1"/>
+    <w:lsdException w:name="Table Subtle 1" w:semiHidden="1" w:unhideWhenUsed="1"/>
+    <w:lsdException w:name="Table Subtle 2" w:semiHidden="1" w:unhideWhenUsed="1"/>
+    <w:lsdException w:name="Table Web 1" w:semiHidden="1" w:unhideWhenUsed="1"/>
+    <w:lsdException w:name="Table Web 2" w:semiHidden="1" w:unhideWhenUsed="1"/>
+    <w:lsdException w:name="Table Web 3" w:semiHidden="1" w:unhideWhenUsed="1"/>
+    <w:lsdException w:name="Balloon Text" w:semiHidden="1" w:unhideWhenUsed="1"/>
+    <w:lsdException w:name="Table Grid" w:uiPriority="59"/>
+    <w:lsdException w:name="Table Theme" w:semiHidden="1" w:unhideWhenUsed="1"/>
+    <w:lsdException w:name="Placeholder Text" w:semiHidden="1"/>
+    <w:lsdException w:name="No Spacing" w:uiPriority="1" w:qFormat="1"/>
+    <w:lsdException w:name="Light Shading" w:uiPriority="60"/>
+    <w:lsdException w:name="Light List" w:uiPriority="61"/>
+    <w:lsdException w:name="Light Grid" w:uiPriority="62"/>
+    <w:lsdException w:name="Medium Shading 1" w:uiPriority="63"/>
+    <w:lsdException w:name="Medium Shading 2" w:uiPriority="64"/>
+    <w:lsdException w:name="Medium List 1" w:uiPriority="65"/>
+    <w:lsdException w:name="Medium List 2" w:uiPriority="66"/>
+    <w:lsdException w:name="Medium Grid 1" w:uiPriority="67"/>
+    <w:lsdException w:name="Medium Grid 2" w:uiPriority="68"/>
+    <w:lsdException w:name="Medium Grid 3" w:uiPriority="69"/>
+    <w:lsdException w:name="Dark List" w:uiPriority="70"/>
+    <w:lsdException w:name="Colorful Shading" w:uiPriority="71"/>
+    <w:lsdException w:name="Colorful List" w:uiPriority="72"/>
+    <w:lsdException w:name="Colorful Grid" w:uiPriority="73"/>
+    <w:lsdException w:name="Light Shading Accent 1" w:uiPriority="60"/>
+    <w:lsdException w:name="Light List Accent 1" w:uiPriority="61"/>
+    <w:lsdException w:name="Light Grid Accent 1" w:uiPriority="62"/>
+    <w:lsdException w:name="Medium Shading 1 Accent 1" w:uiPriority="63"/>
+    <w:lsdException w:name="Medium Shading 2 Accent 1" w:uiPriority="64"/>
+    <w:lsdException w:name="Medium List 1 Accent 1" w:uiPriority="65"/>
+    <w:lsdException w:name="Revision" w:semiHidden="1"/>
+    <w:lsdException w:name="List Paragraph" w:uiPriority="34" w:qFormat="1"/>
+    <w:lsdException w:name="Quote" w:uiPriority="29" w:qFormat="1"/>
+    <w:lsdException w:name="Intense Quote" w:uiPriority="30" w:qFormat="1"/>
+    <w:lsdException w:name="Medium List 2 Accent 1" w:uiPriority="66"/>
+    <w:lsdException w:name="Medium Grid 1 Accent 1" w:uiPriority="67"/>
+    <w:lsdException w:name="Medium Grid 2 Accent 1" w:uiPriority="68"/>
+    <w:lsdException w:name="Medium Grid 3 Accent 1" w:uiPriority="69"/>
+    <w:lsdException w:name="Dark List Accent 1" w:uiPriority="70"/>
+    <w:lsdException w:name="Colorful Shading Accent 1" w:uiPriority="71"/>
+    <w:lsdException w:name="Colorful List Accent 1" w:uiPriority="72"/>
+    <w:lsdException w:name="Colorful Grid Accent 1" w:uiPriority="73"/>
+    <w:lsdException w:name="Light Shading Accent 2" w:uiPriority="60"/>
+    <w:lsdException w:name="Light List Accent 2" w:uiPriority="61"/>
+    <w:lsdException w:name="Light Grid Accent 2" w:uiPriority="62"/>
+    <w:lsdException w:name="Medium Shading 1 Accent 2" w:uiPriority="63"/>
+    <w:lsdException w:name="Medium Shading 2 Accent 2" w:uiPriority="64"/>
+    <w:lsdException w:name="Medium List 1 Accent 2" w:uiPriority="65"/>
+    <w:lsdException w:name="Medium List 2 Accent 2" w:uiPriority="66"/>
+    <w:lsdException w:name="Medium Grid 1 Accent 2" w:uiPriority="67"/>
+    <w:lsdException w:name="Medium Grid 2 Accent 2" w:uiPriority="68"/>
+    <w:lsdException w:name="Medium Grid 3 Accent 2" w:uiPriority="69"/>
+    <w:lsdException w:name="Dark List Accent 2" w:uiPriority="70"/>
+    <w:lsdException w:name="Colorful Shading Accent 2" w:uiPriority="71"/>
+    <w:lsdException w:name="Colorful List Accent 2" w:uiPriority="72"/>
+    <w:lsdException w:name="Colorful Grid Accent 2" w:uiPriority="73"/>
+    <w:lsdException w:name="Light Shading Accent 3" w:uiPriority="60"/>
+    <w:lsdException w:name="Light List Accent 3" w:uiPriority="61"/>
+    <w:lsdException w:name="Light Grid Accent 3" w:uiPriority="62"/>
+    <w:lsdException w:name="Medium Shading 1 Accent 3" w:uiPriority="63"/>
+    <w:lsdException w:name="Medium Shading 2 Accent 3" w:uiPriority="64"/>
+    <w:lsdException w:name="Medium List 1 Accent 3" w:uiPriority="65"/>
+    <w:lsdException w:name="Medium List 2 Accent 3" w:uiPriority="66"/>
+    <w:lsdException w:name="Medium Grid 1 Accent 3" w:uiPriority="67"/>
+    <w:lsdException w:name="Medium Grid 2 Accent 3" w:uiPriority="68"/>
+    <w:lsdException w:name="Medium Grid 3 Accent 3" w:uiPriority="69"/>
+    <w:lsdException w:name="Dark List Accent 3" w:uiPriority="70"/>
+    <w:lsdException w:name="Colorful Shading Accent 3" w:uiPriority="71"/>
+    <w:lsdException w:name="Colorful List Accent 3" w:uiPriority="72"/>
+    <w:lsdException w:name="Colorful Grid Accent 3" w:uiPriority="73"/>
+    <w:lsdException w:name="Light Shading Accent 4" w:uiPriority="60"/>
+    <w:lsdException w:name="Light List Accent 4" w:uiPriority="61"/>
+    <w:lsdException w:name="Light Grid Accent 4" w:uiPriority="62"/>
+    <w:lsdException w:name="Medium Shading 1 Accent 4" w:uiPriority="63"/>
+    <w:lsdException w:name="Medium Shading 2 Accent 4" w:uiPriority="64"/>
+    <w:lsdException w:name="Medium List 1 Accent 4" w:uiPriority="65"/>
+    <w:lsdException w:name="Medium List 2 Accent 4" w:uiPriority="66"/>
+    <w:lsdException w:name="Medium Grid 1 Accent 4" w:uiPriority="67"/>
+    <w:lsdException w:name="Medium Grid 2 Accent 4" w:uiPriority="68"/>
+    <w:lsdException w:name="Medium Grid 3 Accent 4" w:uiPriority="69"/>
+    <w:lsdException w:name="Dark List Accent 4" w:uiPriority="70"/>
+    <w:lsdException w:name="Colorful Shading Accent 4" w:uiPriority="71"/>
+    <w:lsdException w:name="Colorful List Accent 4" w:uiPriority="72"/>
+    <w:lsdException w:name="Colorful Grid Accent 4" w:uiPriority="73"/>
+    <w:lsdException w:name="Light Shading Accent 5" w:uiPriority="60"/>
+    <w:lsdException w:name="Light List Accent 5" w:uiPriority="61"/>
+    <w:lsdException w:name="Light Grid Accent 5" w:uiPriority="62"/>
+    <w:lsdException w:name="Medium Shading 1 Accent 5" w:uiPriority="63"/>
+    <w:lsdException w:name="Medium Shading 2 Accent 5" w:uiPriority="64"/>
+    <w:lsdException w:name="Medium List 1 Accent 5" w:uiPriority="65"/>
+    <w:lsdException w:name="Medium List 2 Accent 5" w:uiPriority="66"/>
+    <w:lsdException w:name="Medium Grid 1 Accent 5" w:uiPriority="67"/>
+    <w:lsdException w:name="Medium Grid 2 Accent 5" w:uiPriority="68"/>
+    <w:lsdException w:name="Medium Grid 3 Accent 5" w:uiPriority="69"/>
+    <w:lsdException w:name="Dark List Accent 5" w:uiPriority="70"/>
+    <w:lsdException w:name="Colorful Shading Accent 5" w:uiPriority="71"/>
+    <w:lsdException w:name="Colorful List Accent 5" w:uiPriority="72"/>
+    <w:lsdException w:name="Colorful Grid Accent 5" w:uiPriority="73"/>
+    <w:lsdException w:name="Light Shading Accent 6" w:uiPriority="60"/>
+    <w:lsdException w:name="Light List Accent 6" w:uiPriority="61"/>
+    <w:lsdException w:name="Light Grid Accent 6" w:uiPriority="62"/>
+    <w:lsdException w:name="Medium Shading 1 Accent 6" w:uiPriority="63"/>
+    <w:lsdException w:name="Medium Shading 2 Accent 6" w:uiPriority="64"/>
+    <w:lsdException w:name="Medium List 1 Accent 6" w:uiPriority="65"/>
+    <w:lsdException w:name="Medium List 2 Accent 6" w:uiPriority="66"/>
+    <w:lsdException w:name="Medium Grid 1 Accent 6" w:uiPriority="67"/>
+    <w:lsdException w:name="Medium Grid 2 Accent 6" w:uiPriority="68"/>
+    <w:lsdException w:name="Medium Grid 3 Accent 6" w:uiPriority="69"/>
+    <w:lsdException w:name="Dark List Accent 6" w:uiPriority="70"/>
+    <w:lsdException w:name="Colorful Shading Accent 6" w:uiPriority="71"/>
+    <w:lsdException w:name="Colorful List Accent 6" w:uiPriority="72"/>
+    <w:lsdException w:name="Colorful Grid Accent 6" w:uiPriority="73"/>
+    <w:lsdException w:name="Subtle Emphasis" w:uiPriority="19" w:qFormat="1"/>
+    <w:lsdException w:name="Intense Emphasis" w:uiPriority="21" w:qFormat="1"/>
+    <w:lsdException w:name="Subtle Reference" w:uiPriority="31" w:qFormat="1"/>
+    <w:lsdException w:name="Intense Reference" w:uiPriority="32" w:qFormat="1"/>
+    <w:lsdException w:name="Book Title" w:uiPriority="33" w:qFormat="1"/>
+    <w:lsdException w:name="Bibliography" w:semiHidden="1" w:uiPriority="37" w:unhideWhenUsed="1"/>
+    <w:lsdException w:name="TOC Heading" w:semiHidden="1" w:uiPriority="39" w:unhideWhenUsed="1" w:qFormat="1"/>
+    <w:lsdException w:name="Grid Table Light" w:semiHidden="1" w:unhideWhenUsed="1"/>
+    <w:lsdException w:name="Grid Table 1 Light" w:semiHidden="1" w:unhideWhenUsed="1"/>
+    <w:lsdException w:name="Grid Table 2" w:semiHidden="1" w:unhideWhenUsed="1"/>
+    <w:lsdException w:name="Grid Table 3" w:semiHidden="1" w:unhideWhenUsed="1"/>
+    <w:lsdException w:name="Grid Table 4" w:uiPriority="49"/>
+    <w:lsdException w:name="Grid Table 5 Dark" w:uiPriority="50"/>
+    <w:lsdException w:name="Grid Table 6 Colorful" w:uiPriority="51"/>
+    <w:lsdException w:name="Grid Table 7 Colorful" w:uiPriority="52"/>
+    <w:lsdException w:name="Grid Table 1 Light Accent 1" w:uiPriority="46"/>
+    <w:lsdException w:name="Grid Table 2 Accent 1" w:uiPriority="47"/>
+    <w:lsdException w:name="Grid Table 3 Accent 1" w:uiPriority="48"/>
+    <w:lsdException w:name="Grid Table 4 Accent 1" w:uiPriority="49"/>
+    <w:lsdException w:name="Grid Table 5 Dark Accent 1" w:uiPriority="50"/>
+    <w:lsdException w:name="Grid Table 6 Colorful Accent 1" w:uiPriority="51"/>
+    <w:lsdException w:name="Grid Table 7 Colorful Accent 1" w:uiPriority="52"/>
+    <w:lsdException w:name="Grid Table 1 Light Accent 2" w:uiPriority="46"/>
+    <w:lsdException w:name="Grid Table 2 Accent 2" w:uiPriority="47"/>
+    <w:lsdException w:name="Grid Table 3 Accent 2" w:uiPriority="48"/>
+    <w:lsdException w:name="Grid Table 4 Accent 2" w:uiPriority="49"/>
+    <w:lsdException w:name="Grid Table 5 Dark Accent 2" w:uiPriority="50"/>
+    <w:lsdException w:name="Grid Table 6 Colorful Accent 2" w:uiPriority="51"/>
+    <w:lsdException w:name="Grid Table 7 Colorful Accent 2" w:uiPriority="52"/>
+    <w:lsdException w:name="Grid Table 1 Light Accent 3" w:uiPriority="46"/>
+    <w:lsdException w:name="Grid Table 2 Accent 3" w:uiPriority="47"/>
+    <w:lsdException w:name="Grid Table 3 Accent 3" w:uiPriority="48"/>
+    <w:lsdException w:name="Grid Table 4 Accent 3" w:uiPriority="49"/>
+    <w:lsdException w:name="Grid Table 5 Dark Accent 3" w:uiPriority="50"/>
+    <w:lsdException w:name="Grid Table 6 Colorful Accent 3" w:uiPriority="51"/>
+    <w:lsdException w:name="Grid Table 7 Colorful Accent 3" w:uiPriority="52"/>
+    <w:lsdException w:name="Grid Table 1 Light Accent 4" w:uiPriority="46"/>
+    <w:lsdException w:name="Grid Table 2 Accent 4" w:uiPriority="47"/>
+    <w:lsdException w:name="Grid Table 3 Accent 4" w:uiPriority="48"/>
+    <w:lsdException w:name="Grid Table 4 Accent 4" w:uiPriority="49"/>
+    <w:lsdException w:name="Grid Table 5 Dark Accent 4" w:uiPriority="50"/>
+    <w:lsdException w:name="Grid Table 6 Colorful Accent 4" w:uiPriority="51"/>
+    <w:lsdException w:name="Grid Table 7 Colorful Accent 4" w:uiPriority="52"/>
+    <w:lsdException w:name="Grid Table 1 Light Accent 5" w:uiPriority="46"/>
+    <w:lsdException w:name="Grid Table 2 Accent 5" w:uiPriority="47"/>
+    <w:lsdException w:name="Grid Table 3 Accent 5" w:uiPriority="48"/>
+    <w:lsdException w:name="Grid Table 4 Accent 5" w:uiPriority="49"/>
+    <w:lsdException w:name="Grid Table 5 Dark Accent 5" w:uiPriority="50"/>
+    <w:lsdException w:name="Grid Table 6 Colorful Accent 5" w:uiPriority="51"/>
+    <w:lsdException w:name="Grid Table 7 Colorful Accent 5" w:uiPriority="52"/>
+    <w:lsdException w:name="Grid Table 1 Light Accent 6" w:uiPriority="46"/>
+    <w:lsdException w:name="Grid Table 2 Accent 6" w:uiPriority="47"/>
+    <w:lsdException w:name="Grid Table 3 Accent 6" w:uiPriority="48"/>
+    <w:lsdException w:name="Grid Table 4 Accent 6" w:uiPriority="49"/>
+    <w:lsdException w:name="Grid Table 5 Dark Accent 6" w:uiPriority="50"/>
+    <w:lsdException w:name="Grid Table 6 Colorful Accent 6" w:uiPriority="51"/>
+    <w:lsdException w:name="Grid Table 7 Colorful Accent 6" w:uiPriority="52"/>
+    <w:lsdException w:name="List Table 1 Light" w:uiPriority="46"/>
+    <w:lsdException w:name="List Table 2" w:uiPriority="47"/>
+    <w:lsdException w:name="List Table 3" w:uiPriority="48"/>
+    <w:lsdException w:name="List Table 4" w:uiPriority="49"/>
+    <w:lsdException w:name="List Table 5 Dark" w:uiPriority="50"/>
+    <w:lsdException w:name="List Table 6 Colorful" w:uiPriority="51"/>
+    <w:lsdException w:name="List Table 7 Colorful" w:uiPriority="52"/>
+    <w:lsdException w:name="List Table 1 Light Accent 1" w:uiPriority="46"/>
+    <w:lsdException w:name="List Table 2 Accent 1" w:uiPriority="47"/>
+    <w:lsdException w:name="List Table 3 Accent 1" w:uiPriority="48"/>
+    <w:lsdException w:name="List Table 4 Accent 1" w:uiPriority="49"/>
+    <w:lsdException w:name="List Table 5 Dark Accent 1" w:uiPriority="50"/>
+    <w:lsdException w:name="List Table 6 Colorful Accent 1" w:uiPriority="51"/>
+    <w:lsdException w:name="List Table 7 Colorful Accent 1" w:uiPriority="52"/>
+    <w:lsdException w:name="List Table 1 Light Accent 2" w:uiPriority="46"/>
+    <w:lsdException w:name="List Table 2 Accent 2" w:uiPriority="47"/>
+    <w:lsdException w:name="List Table 3 Accent 2" w:uiPriority="48"/>
+    <w:lsdException w:name="List Table 4 Accent 2" w:uiPriority="49"/>
+    <w:lsdException w:name="List Table 5 Dark Accent 2" w:uiPriority="50"/>
+    <w:lsdException w:name="List Table 6 Colorful Accent 2" w:uiPriority="51"/>
+    <w:lsdException w:name="List Table 7 Colorful Accent 2" w:uiPriority="52"/>
+    <w:lsdException w:name="List Table 1 Light Accent 3" w:uiPriority="46"/>
+    <w:lsdException w:name="List Table 2 Accent 3" w:uiPriority="47"/>
+    <w:lsdException w:name="List Table 3 Accent 3" w:uiPriority="48"/>
+    <w:lsdException w:name="List Table 4 Accent 3" w:uiPriority="49"/>
+    <w:lsdException w:name="List Table 5 Dark Accent 3" w:uiPriority="50"/>
+    <w:lsdException w:name="List Table 6 Colorful Accent 3" w:uiPriority="51"/>
+    <w:lsdException w:name="List Table 7 Colorful Accent 3" w:uiPriority="52"/>
+    <w:lsdException w:name="List Table 1 Light Accent 4" w:uiPriority="46"/>
+    <w:lsdException w:name="List Table 2 Accent 4" w:uiPriority="47"/>
+    <w:lsdException w:name="List Table 3 Accent 4" w:uiPriority="48"/>
+    <w:lsdException w:name="List Table 4 Accent 4" w:uiPriority="49"/>
+    <w:lsdException w:name="List Table 5 Dark Accent 4" w:uiPriority="50"/>
+    <w:lsdException w:name="List Table 6 Colorful Accent 4" w:uiPriority="51"/>
+    <w:lsdException w:name="List Table 7 Colorful Accent 4" w:uiPriority="52"/>
+    <w:lsdException w:name="List Table 1 Light Accent 5" w:uiPriority="46"/>
+    <w:lsdException w:name="List Table 2 Accent 5" w:uiPriority="47"/>
+    <w:lsdException w:name="List Table 3 Accent 5" w:uiPriority="48"/>
+    <w:lsdException w:name="List Table 4 Accent 5" w:uiPriority="49"/>
+    <w:lsdException w:name="List Table 5 Dark Accent 5" w:uiPriority="50"/>
+    <w:lsdException w:name="List Table 6 Colorful Accent 5" w:uiPriority="51"/>
+    <w:lsdException w:name="List Table 7 Colorful Accent 5" w:uiPriority="52"/>
+    <w:lsdException w:name="List Table 1 Light Accent 6" w:uiPriority="46"/>
+    <w:lsdException w:name="List Table 2 Accent 6" w:uiPriority="47"/>
+    <w:lsdException w:name="List Table 3 Accent 6" w:uiPriority="48"/>
+    <w:lsdException w:name="List Table 4 Accent 6" w:uiPriority="49"/>
+    <w:lsdException w:name="List Table 5 Dark Accent 6" w:uiPriority="50"/>
+    <w:lsdException w:name="List Table 6 Colorful Accent 6" w:uiPriority="51"/>
+    <w:lsdException w:name="List Table 7 Colorful Accent 6" w:uiPriority="52"/>
+    <w:lsdException w:name="Mention" w:semiHidden="1" w:unhideWhenUsed="1"/>
+    <w:lsdException w:name="Smart Hyperlink" w:semiHidden="1" w:unhideWhenUsed="1"/>
+    <w:lsdException w:name="Hashtag" w:semiHidden="1" w:unhideWhenUsed="1"/>
+    <w:lsdException w:name="Unresolved Mention" w:semiHidden="1" w:unhideWhenUsed="1"/>
   </w:latentStyles>
   <w:style w:type="paragraph" w:default="1" w:styleId="Normal">
     <w:name w:val="Normal"/>
@@ -5243,8 +5678,8 @@
   </w:style>
   <w:style w:type="paragraph" w:styleId="Heading1">
     <w:name w:val="heading 1"/>
-    <w:basedOn w:val="normal0"/>
-    <w:next w:val="normal0"/>
+    <w:basedOn w:val="Normal1"/>
+    <w:next w:val="Normal1"/>
     <w:pPr>
       <w:keepNext/>
       <w:keepLines/>
@@ -5258,8 +5693,8 @@
   </w:style>
   <w:style w:type="paragraph" w:styleId="Heading2">
     <w:name w:val="heading 2"/>
-    <w:basedOn w:val="normal0"/>
-    <w:next w:val="normal0"/>
+    <w:basedOn w:val="Normal1"/>
+    <w:next w:val="Normal1"/>
     <w:pPr>
       <w:keepNext/>
       <w:keepLines/>
@@ -5273,8 +5708,8 @@
   </w:style>
   <w:style w:type="paragraph" w:styleId="Heading3">
     <w:name w:val="heading 3"/>
-    <w:basedOn w:val="normal0"/>
-    <w:next w:val="normal0"/>
+    <w:basedOn w:val="Normal1"/>
+    <w:next w:val="Normal1"/>
     <w:pPr>
       <w:keepNext/>
       <w:keepLines/>
@@ -5289,8 +5724,8 @@
   </w:style>
   <w:style w:type="paragraph" w:styleId="Heading4">
     <w:name w:val="heading 4"/>
-    <w:basedOn w:val="normal0"/>
-    <w:next w:val="normal0"/>
+    <w:basedOn w:val="Normal1"/>
+    <w:next w:val="Normal1"/>
     <w:pPr>
       <w:keepNext/>
       <w:keepLines/>
@@ -5305,8 +5740,8 @@
   </w:style>
   <w:style w:type="paragraph" w:styleId="Heading5">
     <w:name w:val="heading 5"/>
-    <w:basedOn w:val="normal0"/>
-    <w:next w:val="normal0"/>
+    <w:basedOn w:val="Normal1"/>
+    <w:next w:val="Normal1"/>
     <w:pPr>
       <w:keepNext/>
       <w:keepLines/>
@@ -5319,8 +5754,8 @@
   </w:style>
   <w:style w:type="paragraph" w:styleId="Heading6">
     <w:name w:val="heading 6"/>
-    <w:basedOn w:val="normal0"/>
-    <w:next w:val="normal0"/>
+    <w:basedOn w:val="Normal1"/>
+    <w:next w:val="Normal1"/>
     <w:pPr>
       <w:keepNext/>
       <w:keepLines/>
@@ -5359,13 +5794,13 @@
     <w:semiHidden/>
     <w:unhideWhenUsed/>
   </w:style>
-  <w:style w:type="paragraph" w:customStyle="1" w:styleId="normal0">
-    <w:name w:val="normal"/>
+  <w:style w:type="paragraph" w:customStyle="1" w:styleId="Normal1">
+    <w:name w:val="Normal1"/>
   </w:style>
   <w:style w:type="paragraph" w:styleId="Title">
     <w:name w:val="Title"/>
-    <w:basedOn w:val="normal0"/>
-    <w:next w:val="normal0"/>
+    <w:basedOn w:val="Normal1"/>
+    <w:next w:val="Normal1"/>
     <w:pPr>
       <w:keepNext/>
       <w:keepLines/>
@@ -5378,8 +5813,8 @@
   </w:style>
   <w:style w:type="paragraph" w:styleId="Subtitle">
     <w:name w:val="Subtitle"/>
-    <w:basedOn w:val="normal0"/>
-    <w:next w:val="normal0"/>
+    <w:basedOn w:val="Normal1"/>
+    <w:next w:val="Normal1"/>
     <w:pPr>
       <w:keepNext/>
       <w:keepLines/>
@@ -5396,342 +5831,6 @@
     <w:tblPr>
       <w:tblStyleRowBandSize w:val="1"/>
       <w:tblStyleColBandSize w:val="1"/>
-      <w:tblInd w:w="0" w:type="dxa"/>
-      <w:tblCellMar>
-        <w:top w:w="100" w:type="dxa"/>
-        <w:left w:w="100" w:type="dxa"/>
-        <w:bottom w:w="100" w:type="dxa"/>
-        <w:right w:w="100" w:type="dxa"/>
-      </w:tblCellMar>
-    </w:tblPr>
-  </w:style>
-</w:styles>
-</file>
-
-<file path=word/stylesWithEffects.xml><?xml version="1.0" encoding="utf-8"?>
-<w:styles xmlns:wpc="http://schemas.microsoft.com/office/word/2010/wordprocessingCanvas" xmlns:mo="http://schemas.microsoft.com/office/mac/office/2008/main" xmlns:mc="http://schemas.openxmlformats.org/markup-compatibility/2006" xmlns:mv="urn:schemas-microsoft-com:mac:vml" xmlns:o="urn:schemas-microsoft-com:office:office" xmlns:r="http://schemas.openxmlformats.org/officeDocument/2006/relationships" xmlns:m="http://schemas.openxmlformats.org/officeDocument/2006/math" xmlns:v="urn:schemas-microsoft-com:vml" xmlns:wp14="http://schemas.microsoft.com/office/word/2010/wordprocessingDrawing" xmlns:wp="http://schemas.openxmlformats.org/drawingml/2006/wordprocessingDrawing" xmlns:w10="urn:schemas-microsoft-com:office:word" xmlns:w="http://schemas.openxmlformats.org/wordprocessingml/2006/main" xmlns:w14="http://schemas.microsoft.com/office/word/2010/wordml" xmlns:wpg="http://schemas.microsoft.com/office/word/2010/wordprocessingGroup" xmlns:wpi="http://schemas.microsoft.com/office/word/2010/wordprocessingInk" xmlns:wne="http://schemas.microsoft.com/office/word/2006/wordml" xmlns:wps="http://schemas.microsoft.com/office/word/2010/wordprocessingShape" mc:Ignorable="w14 wp14">
-  <w:docDefaults>
-    <w:rPrDefault>
-      <w:rPr>
-        <w:rFonts w:ascii="Arial" w:eastAsia="Arial" w:hAnsi="Arial" w:cs="Arial"/>
-        <w:color w:val="000000"/>
-        <w:sz w:val="22"/>
-        <w:szCs w:val="22"/>
-        <w:lang w:val="en" w:eastAsia="en-US" w:bidi="ar-SA"/>
-      </w:rPr>
-    </w:rPrDefault>
-    <w:pPrDefault>
-      <w:pPr>
-        <w:pBdr>
-          <w:top w:val="nil"/>
-          <w:left w:val="nil"/>
-          <w:bottom w:val="nil"/>
-          <w:right w:val="nil"/>
-          <w:between w:val="nil"/>
-        </w:pBdr>
-        <w:spacing w:line="276" w:lineRule="auto"/>
-      </w:pPr>
-    </w:pPrDefault>
-  </w:docDefaults>
-  <w:latentStyles w:defLockedState="0" w:defUIPriority="99" w:defSemiHidden="1" w:defUnhideWhenUsed="1" w:defQFormat="0" w:count="276">
-    <w:lsdException w:name="Normal" w:semiHidden="0" w:uiPriority="0" w:unhideWhenUsed="0" w:qFormat="1"/>
-    <w:lsdException w:name="heading 1" w:semiHidden="0" w:uiPriority="9" w:unhideWhenUsed="0" w:qFormat="1"/>
-    <w:lsdException w:name="heading 2" w:uiPriority="9" w:qFormat="1"/>
-    <w:lsdException w:name="heading 3" w:uiPriority="9" w:qFormat="1"/>
-    <w:lsdException w:name="heading 4" w:uiPriority="9" w:qFormat="1"/>
-    <w:lsdException w:name="heading 5" w:uiPriority="9" w:qFormat="1"/>
-    <w:lsdException w:name="heading 6" w:uiPriority="9" w:qFormat="1"/>
-    <w:lsdException w:name="heading 7" w:uiPriority="9" w:qFormat="1"/>
-    <w:lsdException w:name="heading 8" w:uiPriority="9" w:qFormat="1"/>
-    <w:lsdException w:name="heading 9" w:uiPriority="9" w:qFormat="1"/>
-    <w:lsdException w:name="toc 1" w:uiPriority="39"/>
-    <w:lsdException w:name="toc 2" w:uiPriority="39"/>
-    <w:lsdException w:name="toc 3" w:uiPriority="39"/>
-    <w:lsdException w:name="toc 4" w:uiPriority="39"/>
-    <w:lsdException w:name="toc 5" w:uiPriority="39"/>
-    <w:lsdException w:name="toc 6" w:uiPriority="39"/>
-    <w:lsdException w:name="toc 7" w:uiPriority="39"/>
-    <w:lsdException w:name="toc 8" w:uiPriority="39"/>
-    <w:lsdException w:name="toc 9" w:uiPriority="39"/>
-    <w:lsdException w:name="caption" w:uiPriority="35" w:qFormat="1"/>
-    <w:lsdException w:name="Title" w:semiHidden="0" w:uiPriority="10" w:unhideWhenUsed="0" w:qFormat="1"/>
-    <w:lsdException w:name="Default Paragraph Font" w:uiPriority="1"/>
-    <w:lsdException w:name="Subtitle" w:semiHidden="0" w:uiPriority="11" w:unhideWhenUsed="0" w:qFormat="1"/>
-    <w:lsdException w:name="Strong" w:semiHidden="0" w:uiPriority="22" w:unhideWhenUsed="0" w:qFormat="1"/>
-    <w:lsdException w:name="Emphasis" w:semiHidden="0" w:uiPriority="20" w:unhideWhenUsed="0" w:qFormat="1"/>
-    <w:lsdException w:name="Table Grid" w:semiHidden="0" w:uiPriority="59" w:unhideWhenUsed="0"/>
-    <w:lsdException w:name="Placeholder Text" w:unhideWhenUsed="0"/>
-    <w:lsdException w:name="No Spacing" w:semiHidden="0" w:uiPriority="1" w:unhideWhenUsed="0" w:qFormat="1"/>
-    <w:lsdException w:name="Light Shading" w:semiHidden="0" w:uiPriority="60" w:unhideWhenUsed="0"/>
-    <w:lsdException w:name="Light List" w:semiHidden="0" w:uiPriority="61" w:unhideWhenUsed="0"/>
-    <w:lsdException w:name="Light Grid" w:semiHidden="0" w:uiPriority="62" w:unhideWhenUsed="0"/>
-    <w:lsdException w:name="Medium Shading 1" w:semiHidden="0" w:uiPriority="63" w:unhideWhenUsed="0"/>
-    <w:lsdException w:name="Medium Shading 2" w:semiHidden="0" w:uiPriority="64" w:unhideWhenUsed="0"/>
-    <w:lsdException w:name="Medium List 1" w:semiHidden="0" w:uiPriority="65" w:unhideWhenUsed="0"/>
-    <w:lsdException w:name="Medium List 2" w:semiHidden="0" w:uiPriority="66" w:unhideWhenUsed="0"/>
-    <w:lsdException w:name="Medium Grid 1" w:semiHidden="0" w:uiPriority="67" w:unhideWhenUsed="0"/>
-    <w:lsdException w:name="Medium Grid 2" w:semiHidden="0" w:uiPriority="68" w:unhideWhenUsed="0"/>
-    <w:lsdException w:name="Medium Grid 3" w:semiHidden="0" w:uiPriority="69" w:unhideWhenUsed="0"/>
-    <w:lsdException w:name="Dark List" w:semiHidden="0" w:uiPriority="70" w:unhideWhenUsed="0"/>
-    <w:lsdException w:name="Colorful Shading" w:semiHidden="0" w:uiPriority="71" w:unhideWhenUsed="0"/>
-    <w:lsdException w:name="Colorful List" w:semiHidden="0" w:uiPriority="72" w:unhideWhenUsed="0"/>
-    <w:lsdException w:name="Colorful Grid" w:semiHidden="0" w:uiPriority="73" w:unhideWhenUsed="0"/>
-    <w:lsdException w:name="Light Shading Accent 1" w:semiHidden="0" w:uiPriority="60" w:unhideWhenUsed="0"/>
-    <w:lsdException w:name="Light List Accent 1" w:semiHidden="0" w:uiPriority="61" w:unhideWhenUsed="0"/>
-    <w:lsdException w:name="Light Grid Accent 1" w:semiHidden="0" w:uiPriority="62" w:unhideWhenUsed="0"/>
-    <w:lsdException w:name="Medium Shading 1 Accent 1" w:semiHidden="0" w:uiPriority="63" w:unhideWhenUsed="0"/>
-    <w:lsdException w:name="Medium Shading 2 Accent 1" w:semiHidden="0" w:uiPriority="64" w:unhideWhenUsed="0"/>
-    <w:lsdException w:name="Medium List 1 Accent 1" w:semiHidden="0" w:uiPriority="65" w:unhideWhenUsed="0"/>
-    <w:lsdException w:name="Revision" w:unhideWhenUsed="0"/>
-    <w:lsdException w:name="List Paragraph" w:semiHidden="0" w:uiPriority="34" w:unhideWhenUsed="0" w:qFormat="1"/>
-    <w:lsdException w:name="Quote" w:semiHidden="0" w:uiPriority="29" w:unhideWhenUsed="0" w:qFormat="1"/>
-    <w:lsdException w:name="Intense Quote" w:semiHidden="0" w:uiPriority="30" w:unhideWhenUsed="0" w:qFormat="1"/>
-    <w:lsdException w:name="Medium List 2 Accent 1" w:semiHidden="0" w:uiPriority="66" w:unhideWhenUsed="0"/>
-    <w:lsdException w:name="Medium Grid 1 Accent 1" w:semiHidden="0" w:uiPriority="67" w:unhideWhenUsed="0"/>
-    <w:lsdException w:name="Medium Grid 2 Accent 1" w:semiHidden="0" w:uiPriority="68" w:unhideWhenUsed="0"/>
-    <w:lsdException w:name="Medium Grid 3 Accent 1" w:semiHidden="0" w:uiPriority="69" w:unhideWhenUsed="0"/>
-    <w:lsdException w:name="Dark List Accent 1" w:semiHidden="0" w:uiPriority="70" w:unhideWhenUsed="0"/>
-    <w:lsdException w:name="Colorful Shading Accent 1" w:semiHidden="0" w:uiPriority="71" w:unhideWhenUsed="0"/>
-    <w:lsdException w:name="Colorful List Accent 1" w:semiHidden="0" w:uiPriority="72" w:unhideWhenUsed="0"/>
-    <w:lsdException w:name="Colorful Grid Accent 1" w:semiHidden="0" w:uiPriority="73" w:unhideWhenUsed="0"/>
-    <w:lsdException w:name="Light Shading Accent 2" w:semiHidden="0" w:uiPriority="60" w:unhideWhenUsed="0"/>
-    <w:lsdException w:name="Light List Accent 2" w:semiHidden="0" w:uiPriority="61" w:unhideWhenUsed="0"/>
-    <w:lsdException w:name="Light Grid Accent 2" w:semiHidden="0" w:uiPriority="62" w:unhideWhenUsed="0"/>
-    <w:lsdException w:name="Medium Shading 1 Accent 2" w:semiHidden="0" w:uiPriority="63" w:unhideWhenUsed="0"/>
-    <w:lsdException w:name="Medium Shading 2 Accent 2" w:semiHidden="0" w:uiPriority="64" w:unhideWhenUsed="0"/>
-    <w:lsdException w:name="Medium List 1 Accent 2" w:semiHidden="0" w:uiPriority="65" w:unhideWhenUsed="0"/>
-    <w:lsdException w:name="Medium List 2 Accent 2" w:semiHidden="0" w:uiPriority="66" w:unhideWhenUsed="0"/>
-    <w:lsdException w:name="Medium Grid 1 Accent 2" w:semiHidden="0" w:uiPriority="67" w:unhideWhenUsed="0"/>
-    <w:lsdException w:name="Medium Grid 2 Accent 2" w:semiHidden="0" w:uiPriority="68" w:unhideWhenUsed="0"/>
-    <w:lsdException w:name="Medium Grid 3 Accent 2" w:semiHidden="0" w:uiPriority="69" w:unhideWhenUsed="0"/>
-    <w:lsdException w:name="Dark List Accent 2" w:semiHidden="0" w:uiPriority="70" w:unhideWhenUsed="0"/>
-    <w:lsdException w:name="Colorful Shading Accent 2" w:semiHidden="0" w:uiPriority="71" w:unhideWhenUsed="0"/>
-    <w:lsdException w:name="Colorful List Accent 2" w:semiHidden="0" w:uiPriority="72" w:unhideWhenUsed="0"/>
-    <w:lsdException w:name="Colorful Grid Accent 2" w:semiHidden="0" w:uiPriority="73" w:unhideWhenUsed="0"/>
-    <w:lsdException w:name="Light Shading Accent 3" w:semiHidden="0" w:uiPriority="60" w:unhideWhenUsed="0"/>
-    <w:lsdException w:name="Light List Accent 3" w:semiHidden="0" w:uiPriority="61" w:unhideWhenUsed="0"/>
-    <w:lsdException w:name="Light Grid Accent 3" w:semiHidden="0" w:uiPriority="62" w:unhideWhenUsed="0"/>
-    <w:lsdException w:name="Medium Shading 1 Accent 3" w:semiHidden="0" w:uiPriority="63" w:unhideWhenUsed="0"/>
-    <w:lsdException w:name="Medium Shading 2 Accent 3" w:semiHidden="0" w:uiPriority="64" w:unhideWhenUsed="0"/>
-    <w:lsdException w:name="Medium List 1 Accent 3" w:semiHidden="0" w:uiPriority="65" w:unhideWhenUsed="0"/>
-    <w:lsdException w:name="Medium List 2 Accent 3" w:semiHidden="0" w:uiPriority="66" w:unhideWhenUsed="0"/>
-    <w:lsdException w:name="Medium Grid 1 Accent 3" w:semiHidden="0" w:uiPriority="67" w:unhideWhenUsed="0"/>
-    <w:lsdException w:name="Medium Grid 2 Accent 3" w:semiHidden="0" w:uiPriority="68" w:unhideWhenUsed="0"/>
-    <w:lsdException w:name="Medium Grid 3 Accent 3" w:semiHidden="0" w:uiPriority="69" w:unhideWhenUsed="0"/>
-    <w:lsdException w:name="Dark List Accent 3" w:semiHidden="0" w:uiPriority="70" w:unhideWhenUsed="0"/>
-    <w:lsdException w:name="Colorful Shading Accent 3" w:semiHidden="0" w:uiPriority="71" w:unhideWhenUsed="0"/>
-    <w:lsdException w:name="Colorful List Accent 3" w:semiHidden="0" w:uiPriority="72" w:unhideWhenUsed="0"/>
-    <w:lsdException w:name="Colorful Grid Accent 3" w:semiHidden="0" w:uiPriority="73" w:unhideWhenUsed="0"/>
-    <w:lsdException w:name="Light Shading Accent 4" w:semiHidden="0" w:uiPriority="60" w:unhideWhenUsed="0"/>
-    <w:lsdException w:name="Light List Accent 4" w:semiHidden="0" w:uiPriority="61" w:unhideWhenUsed="0"/>
-    <w:lsdException w:name="Light Grid Accent 4" w:semiHidden="0" w:uiPriority="62" w:unhideWhenUsed="0"/>
-    <w:lsdException w:name="Medium Shading 1 Accent 4" w:semiHidden="0" w:uiPriority="63" w:unhideWhenUsed="0"/>
-    <w:lsdException w:name="Medium Shading 2 Accent 4" w:semiHidden="0" w:uiPriority="64" w:unhideWhenUsed="0"/>
-    <w:lsdException w:name="Medium List 1 Accent 4" w:semiHidden="0" w:uiPriority="65" w:unhideWhenUsed="0"/>
-    <w:lsdException w:name="Medium List 2 Accent 4" w:semiHidden="0" w:uiPriority="66" w:unhideWhenUsed="0"/>
-    <w:lsdException w:name="Medium Grid 1 Accent 4" w:semiHidden="0" w:uiPriority="67" w:unhideWhenUsed="0"/>
-    <w:lsdException w:name="Medium Grid 2 Accent 4" w:semiHidden="0" w:uiPriority="68" w:unhideWhenUsed="0"/>
-    <w:lsdException w:name="Medium Grid 3 Accent 4" w:semiHidden="0" w:uiPriority="69" w:unhideWhenUsed="0"/>
-    <w:lsdException w:name="Dark List Accent 4" w:semiHidden="0" w:uiPriority="70" w:unhideWhenUsed="0"/>
-    <w:lsdException w:name="Colorful Shading Accent 4" w:semiHidden="0" w:uiPriority="71" w:unhideWhenUsed="0"/>
-    <w:lsdException w:name="Colorful List Accent 4" w:semiHidden="0" w:uiPriority="72" w:unhideWhenUsed="0"/>
-    <w:lsdException w:name="Colorful Grid Accent 4" w:semiHidden="0" w:uiPriority="73" w:unhideWhenUsed="0"/>
-    <w:lsdException w:name="Light Shading Accent 5" w:semiHidden="0" w:uiPriority="60" w:unhideWhenUsed="0"/>
-    <w:lsdException w:name="Light List Accent 5" w:semiHidden="0" w:uiPriority="61" w:unhideWhenUsed="0"/>
-    <w:lsdException w:name="Light Grid Accent 5" w:semiHidden="0" w:uiPriority="62" w:unhideWhenUsed="0"/>
-    <w:lsdException w:name="Medium Shading 1 Accent 5" w:semiHidden="0" w:uiPriority="63" w:unhideWhenUsed="0"/>
-    <w:lsdException w:name="Medium Shading 2 Accent 5" w:semiHidden="0" w:uiPriority="64" w:unhideWhenUsed="0"/>
-    <w:lsdException w:name="Medium List 1 Accent 5" w:semiHidden="0" w:uiPriority="65" w:unhideWhenUsed="0"/>
-    <w:lsdException w:name="Medium List 2 Accent 5" w:semiHidden="0" w:uiPriority="66" w:unhideWhenUsed="0"/>
-    <w:lsdException w:name="Medium Grid 1 Accent 5" w:semiHidden="0" w:uiPriority="67" w:unhideWhenUsed="0"/>
-    <w:lsdException w:name="Medium Grid 2 Accent 5" w:semiHidden="0" w:uiPriority="68" w:unhideWhenUsed="0"/>
-    <w:lsdException w:name="Medium Grid 3 Accent 5" w:semiHidden="0" w:uiPriority="69" w:unhideWhenUsed="0"/>
-    <w:lsdException w:name="Dark List Accent 5" w:semiHidden="0" w:uiPriority="70" w:unhideWhenUsed="0"/>
-    <w:lsdException w:name="Colorful Shading Accent 5" w:semiHidden="0" w:uiPriority="71" w:unhideWhenUsed="0"/>
-    <w:lsdException w:name="Colorful List Accent 5" w:semiHidden="0" w:uiPriority="72" w:unhideWhenUsed="0"/>
-    <w:lsdException w:name="Colorful Grid Accent 5" w:semiHidden="0" w:uiPriority="73" w:unhideWhenUsed="0"/>
-    <w:lsdException w:name="Light Shading Accent 6" w:semiHidden="0" w:uiPriority="60" w:unhideWhenUsed="0"/>
-    <w:lsdException w:name="Light List Accent 6" w:semiHidden="0" w:uiPriority="61" w:unhideWhenUsed="0"/>
-    <w:lsdException w:name="Light Grid Accent 6" w:semiHidden="0" w:uiPriority="62" w:unhideWhenUsed="0"/>
-    <w:lsdException w:name="Medium Shading 1 Accent 6" w:semiHidden="0" w:uiPriority="63" w:unhideWhenUsed="0"/>
-    <w:lsdException w:name="Medium Shading 2 Accent 6" w:semiHidden="0" w:uiPriority="64" w:unhideWhenUsed="0"/>
-    <w:lsdException w:name="Medium List 1 Accent 6" w:semiHidden="0" w:uiPriority="65" w:unhideWhenUsed="0"/>
-    <w:lsdException w:name="Medium List 2 Accent 6" w:semiHidden="0" w:uiPriority="66" w:unhideWhenUsed="0"/>
-    <w:lsdException w:name="Medium Grid 1 Accent 6" w:semiHidden="0" w:uiPriority="67" w:unhideWhenUsed="0"/>
-    <w:lsdException w:name="Medium Grid 2 Accent 6" w:semiHidden="0" w:uiPriority="68" w:unhideWhenUsed="0"/>
-    <w:lsdException w:name="Medium Grid 3 Accent 6" w:semiHidden="0" w:uiPriority="69" w:unhideWhenUsed="0"/>
-    <w:lsdException w:name="Dark List Accent 6" w:semiHidden="0" w:uiPriority="70" w:unhideWhenUsed="0"/>
-    <w:lsdException w:name="Colorful Shading Accent 6" w:semiHidden="0" w:uiPriority="71" w:unhideWhenUsed="0"/>
-    <w:lsdException w:name="Colorful List Accent 6" w:semiHidden="0" w:uiPriority="72" w:unhideWhenUsed="0"/>
-    <w:lsdException w:name="Colorful Grid Accent 6" w:semiHidden="0" w:uiPriority="73" w:unhideWhenUsed="0"/>
-    <w:lsdException w:name="Subtle Emphasis" w:semiHidden="0" w:uiPriority="19" w:unhideWhenUsed="0" w:qFormat="1"/>
-    <w:lsdException w:name="Intense Emphasis" w:semiHidden="0" w:uiPriority="21" w:unhideWhenUsed="0" w:qFormat="1"/>
-    <w:lsdException w:name="Subtle Reference" w:semiHidden="0" w:uiPriority="31" w:unhideWhenUsed="0" w:qFormat="1"/>
-    <w:lsdException w:name="Intense Reference" w:semiHidden="0" w:uiPriority="32" w:unhideWhenUsed="0" w:qFormat="1"/>
-    <w:lsdException w:name="Book Title" w:semiHidden="0" w:uiPriority="33" w:unhideWhenUsed="0" w:qFormat="1"/>
-    <w:lsdException w:name="Bibliography" w:uiPriority="37"/>
-    <w:lsdException w:name="TOC Heading" w:uiPriority="39" w:qFormat="1"/>
-  </w:latentStyles>
-  <w:style w:type="paragraph" w:default="1" w:styleId="Normal">
-    <w:name w:val="Normal"/>
-    <w:qFormat/>
-  </w:style>
-  <w:style w:type="paragraph" w:styleId="Heading1">
-    <w:name w:val="heading 1"/>
-    <w:basedOn w:val="normal0"/>
-    <w:next w:val="normal0"/>
-    <w:pPr>
-      <w:keepNext/>
-      <w:keepLines/>
-      <w:spacing w:before="400" w:after="120"/>
-      <w:outlineLvl w:val="0"/>
-    </w:pPr>
-    <w:rPr>
-      <w:sz w:val="40"/>
-      <w:szCs w:val="40"/>
-    </w:rPr>
-  </w:style>
-  <w:style w:type="paragraph" w:styleId="Heading2">
-    <w:name w:val="heading 2"/>
-    <w:basedOn w:val="normal0"/>
-    <w:next w:val="normal0"/>
-    <w:pPr>
-      <w:keepNext/>
-      <w:keepLines/>
-      <w:spacing w:before="360" w:after="120"/>
-      <w:outlineLvl w:val="1"/>
-    </w:pPr>
-    <w:rPr>
-      <w:sz w:val="32"/>
-      <w:szCs w:val="32"/>
-    </w:rPr>
-  </w:style>
-  <w:style w:type="paragraph" w:styleId="Heading3">
-    <w:name w:val="heading 3"/>
-    <w:basedOn w:val="normal0"/>
-    <w:next w:val="normal0"/>
-    <w:pPr>
-      <w:keepNext/>
-      <w:keepLines/>
-      <w:spacing w:before="320" w:after="80"/>
-      <w:outlineLvl w:val="2"/>
-    </w:pPr>
-    <w:rPr>
-      <w:color w:val="434343"/>
-      <w:sz w:val="28"/>
-      <w:szCs w:val="28"/>
-    </w:rPr>
-  </w:style>
-  <w:style w:type="paragraph" w:styleId="Heading4">
-    <w:name w:val="heading 4"/>
-    <w:basedOn w:val="normal0"/>
-    <w:next w:val="normal0"/>
-    <w:pPr>
-      <w:keepNext/>
-      <w:keepLines/>
-      <w:spacing w:before="280" w:after="80"/>
-      <w:outlineLvl w:val="3"/>
-    </w:pPr>
-    <w:rPr>
-      <w:color w:val="666666"/>
-      <w:sz w:val="24"/>
-      <w:szCs w:val="24"/>
-    </w:rPr>
-  </w:style>
-  <w:style w:type="paragraph" w:styleId="Heading5">
-    <w:name w:val="heading 5"/>
-    <w:basedOn w:val="normal0"/>
-    <w:next w:val="normal0"/>
-    <w:pPr>
-      <w:keepNext/>
-      <w:keepLines/>
-      <w:spacing w:before="240" w:after="80"/>
-      <w:outlineLvl w:val="4"/>
-    </w:pPr>
-    <w:rPr>
-      <w:color w:val="666666"/>
-    </w:rPr>
-  </w:style>
-  <w:style w:type="paragraph" w:styleId="Heading6">
-    <w:name w:val="heading 6"/>
-    <w:basedOn w:val="normal0"/>
-    <w:next w:val="normal0"/>
-    <w:pPr>
-      <w:keepNext/>
-      <w:keepLines/>
-      <w:spacing w:before="240" w:after="80"/>
-      <w:outlineLvl w:val="5"/>
-    </w:pPr>
-    <w:rPr>
-      <w:i/>
-      <w:color w:val="666666"/>
-    </w:rPr>
-  </w:style>
-  <w:style w:type="character" w:default="1" w:styleId="DefaultParagraphFont">
-    <w:name w:val="Default Paragraph Font"/>
-    <w:uiPriority w:val="1"/>
-    <w:semiHidden/>
-    <w:unhideWhenUsed/>
-  </w:style>
-  <w:style w:type="table" w:default="1" w:styleId="TableNormal">
-    <w:name w:val="Normal Table"/>
-    <w:uiPriority w:val="99"/>
-    <w:semiHidden/>
-    <w:unhideWhenUsed/>
-    <w:tblPr>
-      <w:tblInd w:w="0" w:type="dxa"/>
-      <w:tblCellMar>
-        <w:top w:w="0" w:type="dxa"/>
-        <w:left w:w="108" w:type="dxa"/>
-        <w:bottom w:w="0" w:type="dxa"/>
-        <w:right w:w="108" w:type="dxa"/>
-      </w:tblCellMar>
-    </w:tblPr>
-  </w:style>
-  <w:style w:type="numbering" w:default="1" w:styleId="NoList">
-    <w:name w:val="No List"/>
-    <w:uiPriority w:val="99"/>
-    <w:semiHidden/>
-    <w:unhideWhenUsed/>
-  </w:style>
-  <w:style w:type="paragraph" w:customStyle="1" w:styleId="normal0">
-    <w:name w:val="normal"/>
-  </w:style>
-  <w:style w:type="paragraph" w:styleId="Title">
-    <w:name w:val="Title"/>
-    <w:basedOn w:val="normal0"/>
-    <w:next w:val="normal0"/>
-    <w:pPr>
-      <w:keepNext/>
-      <w:keepLines/>
-      <w:spacing w:after="60"/>
-    </w:pPr>
-    <w:rPr>
-      <w:sz w:val="52"/>
-      <w:szCs w:val="52"/>
-    </w:rPr>
-  </w:style>
-  <w:style w:type="paragraph" w:styleId="Subtitle">
-    <w:name w:val="Subtitle"/>
-    <w:basedOn w:val="normal0"/>
-    <w:next w:val="normal0"/>
-    <w:pPr>
-      <w:keepNext/>
-      <w:keepLines/>
-      <w:spacing w:after="320"/>
-    </w:pPr>
-    <w:rPr>
-      <w:color w:val="666666"/>
-      <w:sz w:val="30"/>
-      <w:szCs w:val="30"/>
-    </w:rPr>
-  </w:style>
-  <w:style w:type="table" w:customStyle="1" w:styleId="a">
-    <w:basedOn w:val="TableNormal"/>
-    <w:tblPr>
-      <w:tblStyleRowBandSize w:val="1"/>
-      <w:tblStyleColBandSize w:val="1"/>
-      <w:tblInd w:w="0" w:type="dxa"/>
       <w:tblCellMar>
         <w:top w:w="100" w:type="dxa"/>
         <w:left w:w="100" w:type="dxa"/>

</xml_diff>

<commit_message>
Added the "Register Property" Use Case
- Use case updated, astah files to follow
- Still pending on the design of the "delete property" use case
- Still pending on the design of the "generate cost saving analytics" use case
</commit_message>
<xml_diff>
--- a/Documentation/Home Automation Documentation.docx
+++ b/Documentation/Home Automation Documentation.docx
@@ -16571,11 +16571,17 @@
               <w:contextualSpacing/>
               <w:jc w:val="center"/>
               <w:rPr>
-                <w:b/>
-                <w:sz w:val="24"/>
-                <w:szCs w:val="24"/>
-              </w:rPr>
-            </w:pPr>
+                <w:sz w:val="24"/>
+                <w:szCs w:val="24"/>
+              </w:rPr>
+            </w:pPr>
+            <w:r>
+              <w:rPr>
+                <w:sz w:val="24"/>
+                <w:szCs w:val="24"/>
+              </w:rPr>
+              <w:sym w:font="Wingdings" w:char="F0E0"/>
+            </w:r>
           </w:p>
         </w:tc>
         <w:tc>
@@ -16598,11 +16604,17 @@
               <w:contextualSpacing/>
               <w:jc w:val="center"/>
               <w:rPr>
-                <w:b/>
-                <w:sz w:val="24"/>
-                <w:szCs w:val="24"/>
-              </w:rPr>
-            </w:pPr>
+                <w:sz w:val="24"/>
+                <w:szCs w:val="24"/>
+              </w:rPr>
+            </w:pPr>
+            <w:r>
+              <w:rPr>
+                <w:sz w:val="24"/>
+                <w:szCs w:val="24"/>
+              </w:rPr>
+              <w:t>1.</w:t>
+            </w:r>
           </w:p>
         </w:tc>
         <w:tc>
@@ -16623,17 +16635,822 @@
               <w:spacing w:after="320"/>
               <w:contextualSpacing/>
               <w:rPr>
-                <w:b/>
-                <w:sz w:val="24"/>
-                <w:szCs w:val="24"/>
-              </w:rPr>
-            </w:pPr>
+                <w:sz w:val="24"/>
+                <w:szCs w:val="24"/>
+              </w:rPr>
+            </w:pPr>
+            <w:r>
+              <w:rPr>
+                <w:sz w:val="24"/>
+                <w:szCs w:val="24"/>
+              </w:rPr>
+              <w:t>Landlord selects “</w:t>
+            </w:r>
+            <w:r>
+              <w:rPr>
+                <w:sz w:val="24"/>
+                <w:szCs w:val="24"/>
+              </w:rPr>
+              <w:t>a</w:t>
+            </w:r>
+            <w:r>
+              <w:rPr>
+                <w:sz w:val="24"/>
+                <w:szCs w:val="24"/>
+              </w:rPr>
+              <w:t>dd a</w:t>
+            </w:r>
+            <w:r>
+              <w:rPr>
+                <w:sz w:val="24"/>
+                <w:szCs w:val="24"/>
+              </w:rPr>
+              <w:t xml:space="preserve"> property</w:t>
+            </w:r>
+            <w:r>
+              <w:rPr>
+                <w:sz w:val="24"/>
+                <w:szCs w:val="24"/>
+              </w:rPr>
+              <w:t>” feature from the main page</w:t>
+            </w:r>
           </w:p>
         </w:tc>
       </w:tr>
       <w:tr>
         <w:tc>
           <w:tcPr>
+            <w:tcW w:w="918" w:type="dxa"/>
+            <w:vAlign w:val="center"/>
+          </w:tcPr>
+          <w:p>
+            <w:pPr>
+              <w:pStyle w:val="Normal1"/>
+              <w:widowControl w:val="0"/>
+              <w:pBdr>
+                <w:top w:val="none" w:sz="0" w:space="0" w:color="auto"/>
+                <w:left w:val="none" w:sz="0" w:space="0" w:color="auto"/>
+                <w:bottom w:val="none" w:sz="0" w:space="0" w:color="auto"/>
+                <w:right w:val="none" w:sz="0" w:space="0" w:color="auto"/>
+                <w:between w:val="none" w:sz="0" w:space="0" w:color="auto"/>
+              </w:pBdr>
+              <w:spacing w:after="320"/>
+              <w:contextualSpacing/>
+              <w:jc w:val="center"/>
+              <w:rPr>
+                <w:sz w:val="24"/>
+                <w:szCs w:val="24"/>
+              </w:rPr>
+            </w:pPr>
+            <w:r>
+              <w:rPr>
+                <w:sz w:val="24"/>
+                <w:szCs w:val="24"/>
+              </w:rPr>
+              <w:sym w:font="Wingdings" w:char="F0DF"/>
+            </w:r>
+          </w:p>
+        </w:tc>
+        <w:tc>
+          <w:tcPr>
+            <w:tcW w:w="990" w:type="dxa"/>
+            <w:vAlign w:val="center"/>
+          </w:tcPr>
+          <w:p>
+            <w:pPr>
+              <w:pStyle w:val="Normal1"/>
+              <w:widowControl w:val="0"/>
+              <w:pBdr>
+                <w:top w:val="none" w:sz="0" w:space="0" w:color="auto"/>
+                <w:left w:val="none" w:sz="0" w:space="0" w:color="auto"/>
+                <w:bottom w:val="none" w:sz="0" w:space="0" w:color="auto"/>
+                <w:right w:val="none" w:sz="0" w:space="0" w:color="auto"/>
+                <w:between w:val="none" w:sz="0" w:space="0" w:color="auto"/>
+              </w:pBdr>
+              <w:spacing w:after="320"/>
+              <w:contextualSpacing/>
+              <w:jc w:val="center"/>
+              <w:rPr>
+                <w:sz w:val="24"/>
+                <w:szCs w:val="24"/>
+              </w:rPr>
+            </w:pPr>
+            <w:r>
+              <w:rPr>
+                <w:sz w:val="24"/>
+                <w:szCs w:val="24"/>
+              </w:rPr>
+              <w:t>2.</w:t>
+            </w:r>
+          </w:p>
+        </w:tc>
+        <w:tc>
+          <w:tcPr>
+            <w:tcW w:w="7668" w:type="dxa"/>
+          </w:tcPr>
+          <w:p>
+            <w:pPr>
+              <w:pStyle w:val="Normal1"/>
+              <w:widowControl w:val="0"/>
+              <w:pBdr>
+                <w:top w:val="none" w:sz="0" w:space="0" w:color="auto"/>
+                <w:left w:val="none" w:sz="0" w:space="0" w:color="auto"/>
+                <w:bottom w:val="none" w:sz="0" w:space="0" w:color="auto"/>
+                <w:right w:val="none" w:sz="0" w:space="0" w:color="auto"/>
+                <w:between w:val="none" w:sz="0" w:space="0" w:color="auto"/>
+              </w:pBdr>
+              <w:spacing w:after="320"/>
+              <w:contextualSpacing/>
+              <w:rPr>
+                <w:sz w:val="24"/>
+                <w:szCs w:val="24"/>
+              </w:rPr>
+            </w:pPr>
+            <w:r>
+              <w:rPr>
+                <w:sz w:val="24"/>
+                <w:szCs w:val="24"/>
+              </w:rPr>
+              <w:t xml:space="preserve">The system </w:t>
+            </w:r>
+            <w:r>
+              <w:rPr>
+                <w:sz w:val="24"/>
+                <w:szCs w:val="24"/>
+              </w:rPr>
+              <w:t xml:space="preserve">responds </w:t>
+            </w:r>
+            <w:r>
+              <w:rPr>
+                <w:sz w:val="24"/>
+                <w:szCs w:val="24"/>
+              </w:rPr>
+              <w:t xml:space="preserve">by </w:t>
+            </w:r>
+            <w:r>
+              <w:rPr>
+                <w:sz w:val="24"/>
+                <w:szCs w:val="24"/>
+              </w:rPr>
+              <w:t>receiving the request and displays</w:t>
+            </w:r>
+            <w:r>
+              <w:rPr>
+                <w:sz w:val="24"/>
+                <w:szCs w:val="24"/>
+              </w:rPr>
+              <w:t xml:space="preserve"> </w:t>
+            </w:r>
+            <w:r>
+              <w:rPr>
+                <w:sz w:val="24"/>
+                <w:szCs w:val="24"/>
+              </w:rPr>
+              <w:t>a form for the landlord to enter</w:t>
+            </w:r>
+            <w:r>
+              <w:rPr>
+                <w:sz w:val="24"/>
+                <w:szCs w:val="24"/>
+              </w:rPr>
+              <w:t xml:space="preserve"> property information</w:t>
+            </w:r>
+          </w:p>
+        </w:tc>
+      </w:tr>
+      <w:tr>
+        <w:tc>
+          <w:tcPr>
+            <w:tcW w:w="918" w:type="dxa"/>
+            <w:vAlign w:val="center"/>
+          </w:tcPr>
+          <w:p>
+            <w:pPr>
+              <w:pStyle w:val="Normal1"/>
+              <w:widowControl w:val="0"/>
+              <w:pBdr>
+                <w:top w:val="none" w:sz="0" w:space="0" w:color="auto"/>
+                <w:left w:val="none" w:sz="0" w:space="0" w:color="auto"/>
+                <w:bottom w:val="none" w:sz="0" w:space="0" w:color="auto"/>
+                <w:right w:val="none" w:sz="0" w:space="0" w:color="auto"/>
+                <w:between w:val="none" w:sz="0" w:space="0" w:color="auto"/>
+              </w:pBdr>
+              <w:spacing w:after="320"/>
+              <w:contextualSpacing/>
+              <w:jc w:val="center"/>
+              <w:rPr>
+                <w:sz w:val="24"/>
+                <w:szCs w:val="24"/>
+              </w:rPr>
+            </w:pPr>
+            <w:r>
+              <w:rPr>
+                <w:sz w:val="24"/>
+                <w:szCs w:val="24"/>
+              </w:rPr>
+              <w:sym w:font="Wingdings" w:char="F0E0"/>
+            </w:r>
+          </w:p>
+        </w:tc>
+        <w:tc>
+          <w:tcPr>
+            <w:tcW w:w="990" w:type="dxa"/>
+            <w:vAlign w:val="center"/>
+          </w:tcPr>
+          <w:p>
+            <w:pPr>
+              <w:pStyle w:val="Normal1"/>
+              <w:widowControl w:val="0"/>
+              <w:pBdr>
+                <w:top w:val="none" w:sz="0" w:space="0" w:color="auto"/>
+                <w:left w:val="none" w:sz="0" w:space="0" w:color="auto"/>
+                <w:bottom w:val="none" w:sz="0" w:space="0" w:color="auto"/>
+                <w:right w:val="none" w:sz="0" w:space="0" w:color="auto"/>
+                <w:between w:val="none" w:sz="0" w:space="0" w:color="auto"/>
+              </w:pBdr>
+              <w:spacing w:after="320"/>
+              <w:contextualSpacing/>
+              <w:jc w:val="center"/>
+              <w:rPr>
+                <w:sz w:val="24"/>
+                <w:szCs w:val="24"/>
+              </w:rPr>
+            </w:pPr>
+            <w:r>
+              <w:rPr>
+                <w:sz w:val="24"/>
+                <w:szCs w:val="24"/>
+              </w:rPr>
+              <w:t>3.</w:t>
+            </w:r>
+          </w:p>
+        </w:tc>
+        <w:tc>
+          <w:tcPr>
+            <w:tcW w:w="7668" w:type="dxa"/>
+          </w:tcPr>
+          <w:p>
+            <w:pPr>
+              <w:pStyle w:val="Normal1"/>
+              <w:widowControl w:val="0"/>
+              <w:pBdr>
+                <w:top w:val="none" w:sz="0" w:space="0" w:color="auto"/>
+                <w:left w:val="none" w:sz="0" w:space="0" w:color="auto"/>
+                <w:bottom w:val="none" w:sz="0" w:space="0" w:color="auto"/>
+                <w:right w:val="none" w:sz="0" w:space="0" w:color="auto"/>
+                <w:between w:val="none" w:sz="0" w:space="0" w:color="auto"/>
+              </w:pBdr>
+              <w:spacing w:after="320"/>
+              <w:contextualSpacing/>
+              <w:rPr>
+                <w:sz w:val="24"/>
+                <w:szCs w:val="24"/>
+              </w:rPr>
+            </w:pPr>
+            <w:r>
+              <w:rPr>
+                <w:sz w:val="24"/>
+                <w:szCs w:val="24"/>
+              </w:rPr>
+              <w:t xml:space="preserve">The landlord enters </w:t>
+            </w:r>
+            <w:r>
+              <w:rPr>
+                <w:sz w:val="24"/>
+                <w:szCs w:val="24"/>
+              </w:rPr>
+              <w:t>the</w:t>
+            </w:r>
+            <w:r>
+              <w:rPr>
+                <w:sz w:val="24"/>
+                <w:szCs w:val="24"/>
+              </w:rPr>
+              <w:t xml:space="preserve"> property</w:t>
+            </w:r>
+            <w:r>
+              <w:rPr>
+                <w:sz w:val="24"/>
+                <w:szCs w:val="24"/>
+              </w:rPr>
+              <w:t xml:space="preserve"> information </w:t>
+            </w:r>
+            <w:r>
+              <w:rPr>
+                <w:sz w:val="24"/>
+                <w:szCs w:val="24"/>
+              </w:rPr>
+              <w:t>into the form fields</w:t>
+            </w:r>
+          </w:p>
+        </w:tc>
+      </w:tr>
+      <w:tr>
+        <w:tc>
+          <w:tcPr>
+            <w:tcW w:w="918" w:type="dxa"/>
+            <w:vAlign w:val="center"/>
+          </w:tcPr>
+          <w:p>
+            <w:pPr>
+              <w:pStyle w:val="Normal1"/>
+              <w:widowControl w:val="0"/>
+              <w:pBdr>
+                <w:top w:val="none" w:sz="0" w:space="0" w:color="auto"/>
+                <w:left w:val="none" w:sz="0" w:space="0" w:color="auto"/>
+                <w:bottom w:val="none" w:sz="0" w:space="0" w:color="auto"/>
+                <w:right w:val="none" w:sz="0" w:space="0" w:color="auto"/>
+                <w:between w:val="none" w:sz="0" w:space="0" w:color="auto"/>
+              </w:pBdr>
+              <w:spacing w:after="320"/>
+              <w:contextualSpacing/>
+              <w:jc w:val="center"/>
+              <w:rPr>
+                <w:sz w:val="24"/>
+                <w:szCs w:val="24"/>
+              </w:rPr>
+            </w:pPr>
+            <w:r>
+              <w:rPr>
+                <w:sz w:val="24"/>
+                <w:szCs w:val="24"/>
+              </w:rPr>
+              <w:lastRenderedPageBreak/>
+              <w:sym w:font="Wingdings" w:char="F0E0"/>
+            </w:r>
+          </w:p>
+        </w:tc>
+        <w:tc>
+          <w:tcPr>
+            <w:tcW w:w="990" w:type="dxa"/>
+            <w:vAlign w:val="center"/>
+          </w:tcPr>
+          <w:p>
+            <w:pPr>
+              <w:pStyle w:val="Normal1"/>
+              <w:widowControl w:val="0"/>
+              <w:pBdr>
+                <w:top w:val="none" w:sz="0" w:space="0" w:color="auto"/>
+                <w:left w:val="none" w:sz="0" w:space="0" w:color="auto"/>
+                <w:bottom w:val="none" w:sz="0" w:space="0" w:color="auto"/>
+                <w:right w:val="none" w:sz="0" w:space="0" w:color="auto"/>
+                <w:between w:val="none" w:sz="0" w:space="0" w:color="auto"/>
+              </w:pBdr>
+              <w:spacing w:after="320"/>
+              <w:contextualSpacing/>
+              <w:jc w:val="center"/>
+              <w:rPr>
+                <w:sz w:val="24"/>
+                <w:szCs w:val="24"/>
+              </w:rPr>
+            </w:pPr>
+            <w:r>
+              <w:rPr>
+                <w:sz w:val="24"/>
+                <w:szCs w:val="24"/>
+              </w:rPr>
+              <w:t>4.</w:t>
+            </w:r>
+          </w:p>
+        </w:tc>
+        <w:tc>
+          <w:tcPr>
+            <w:tcW w:w="7668" w:type="dxa"/>
+          </w:tcPr>
+          <w:p>
+            <w:pPr>
+              <w:pStyle w:val="Normal1"/>
+              <w:widowControl w:val="0"/>
+              <w:pBdr>
+                <w:top w:val="none" w:sz="0" w:space="0" w:color="auto"/>
+                <w:left w:val="none" w:sz="0" w:space="0" w:color="auto"/>
+                <w:bottom w:val="none" w:sz="0" w:space="0" w:color="auto"/>
+                <w:right w:val="none" w:sz="0" w:space="0" w:color="auto"/>
+                <w:between w:val="none" w:sz="0" w:space="0" w:color="auto"/>
+              </w:pBdr>
+              <w:spacing w:after="320"/>
+              <w:contextualSpacing/>
+              <w:rPr>
+                <w:sz w:val="24"/>
+                <w:szCs w:val="24"/>
+              </w:rPr>
+            </w:pPr>
+            <w:r>
+              <w:rPr>
+                <w:sz w:val="24"/>
+                <w:szCs w:val="24"/>
+              </w:rPr>
+              <w:t xml:space="preserve">The landlord presses the “add” button after </w:t>
+            </w:r>
+            <w:r>
+              <w:rPr>
+                <w:sz w:val="24"/>
+                <w:szCs w:val="24"/>
+              </w:rPr>
+              <w:t>enter</w:t>
+            </w:r>
+            <w:r>
+              <w:rPr>
+                <w:sz w:val="24"/>
+                <w:szCs w:val="24"/>
+              </w:rPr>
+              <w:t>ing</w:t>
+            </w:r>
+            <w:r>
+              <w:rPr>
+                <w:sz w:val="24"/>
+                <w:szCs w:val="24"/>
+              </w:rPr>
+              <w:t xml:space="preserve"> the property information into</w:t>
+            </w:r>
+            <w:r>
+              <w:rPr>
+                <w:sz w:val="24"/>
+                <w:szCs w:val="24"/>
+              </w:rPr>
+              <w:t xml:space="preserve"> each of the form fields</w:t>
+            </w:r>
+          </w:p>
+        </w:tc>
+      </w:tr>
+      <w:tr>
+        <w:tc>
+          <w:tcPr>
+            <w:tcW w:w="918" w:type="dxa"/>
+            <w:vAlign w:val="center"/>
+          </w:tcPr>
+          <w:p>
+            <w:pPr>
+              <w:pStyle w:val="Normal1"/>
+              <w:widowControl w:val="0"/>
+              <w:pBdr>
+                <w:top w:val="none" w:sz="0" w:space="0" w:color="auto"/>
+                <w:left w:val="none" w:sz="0" w:space="0" w:color="auto"/>
+                <w:bottom w:val="none" w:sz="0" w:space="0" w:color="auto"/>
+                <w:right w:val="none" w:sz="0" w:space="0" w:color="auto"/>
+                <w:between w:val="none" w:sz="0" w:space="0" w:color="auto"/>
+              </w:pBdr>
+              <w:spacing w:after="320"/>
+              <w:contextualSpacing/>
+              <w:jc w:val="center"/>
+              <w:rPr>
+                <w:sz w:val="24"/>
+                <w:szCs w:val="24"/>
+              </w:rPr>
+            </w:pPr>
+            <w:r>
+              <w:rPr>
+                <w:sz w:val="24"/>
+                <w:szCs w:val="24"/>
+              </w:rPr>
+              <w:sym w:font="Wingdings" w:char="F0DF"/>
+            </w:r>
+          </w:p>
+        </w:tc>
+        <w:tc>
+          <w:tcPr>
+            <w:tcW w:w="990" w:type="dxa"/>
+            <w:vAlign w:val="center"/>
+          </w:tcPr>
+          <w:p>
+            <w:pPr>
+              <w:pStyle w:val="Normal1"/>
+              <w:widowControl w:val="0"/>
+              <w:pBdr>
+                <w:top w:val="none" w:sz="0" w:space="0" w:color="auto"/>
+                <w:left w:val="none" w:sz="0" w:space="0" w:color="auto"/>
+                <w:bottom w:val="none" w:sz="0" w:space="0" w:color="auto"/>
+                <w:right w:val="none" w:sz="0" w:space="0" w:color="auto"/>
+                <w:between w:val="none" w:sz="0" w:space="0" w:color="auto"/>
+              </w:pBdr>
+              <w:spacing w:after="320"/>
+              <w:contextualSpacing/>
+              <w:jc w:val="center"/>
+              <w:rPr>
+                <w:sz w:val="24"/>
+                <w:szCs w:val="24"/>
+              </w:rPr>
+            </w:pPr>
+            <w:r>
+              <w:rPr>
+                <w:sz w:val="24"/>
+                <w:szCs w:val="24"/>
+              </w:rPr>
+              <w:t>5.</w:t>
+            </w:r>
+          </w:p>
+        </w:tc>
+        <w:tc>
+          <w:tcPr>
+            <w:tcW w:w="7668" w:type="dxa"/>
+          </w:tcPr>
+          <w:p>
+            <w:pPr>
+              <w:pStyle w:val="Normal1"/>
+              <w:widowControl w:val="0"/>
+              <w:pBdr>
+                <w:top w:val="none" w:sz="0" w:space="0" w:color="auto"/>
+                <w:left w:val="none" w:sz="0" w:space="0" w:color="auto"/>
+                <w:bottom w:val="none" w:sz="0" w:space="0" w:color="auto"/>
+                <w:right w:val="none" w:sz="0" w:space="0" w:color="auto"/>
+                <w:between w:val="none" w:sz="0" w:space="0" w:color="auto"/>
+              </w:pBdr>
+              <w:spacing w:after="320"/>
+              <w:contextualSpacing/>
+              <w:rPr>
+                <w:sz w:val="24"/>
+                <w:szCs w:val="24"/>
+              </w:rPr>
+            </w:pPr>
+            <w:r>
+              <w:rPr>
+                <w:sz w:val="24"/>
+                <w:szCs w:val="24"/>
+              </w:rPr>
+              <w:t xml:space="preserve">The system stores the </w:t>
+            </w:r>
+            <w:r>
+              <w:rPr>
+                <w:sz w:val="24"/>
+                <w:szCs w:val="24"/>
+              </w:rPr>
+              <w:t>property information within the database</w:t>
+            </w:r>
+          </w:p>
+        </w:tc>
+      </w:tr>
+      <w:tr>
+        <w:tc>
+          <w:tcPr>
+            <w:tcW w:w="918" w:type="dxa"/>
+            <w:vAlign w:val="center"/>
+          </w:tcPr>
+          <w:p>
+            <w:pPr>
+              <w:pStyle w:val="Normal1"/>
+              <w:widowControl w:val="0"/>
+              <w:pBdr>
+                <w:top w:val="none" w:sz="0" w:space="0" w:color="auto"/>
+                <w:left w:val="none" w:sz="0" w:space="0" w:color="auto"/>
+                <w:bottom w:val="none" w:sz="0" w:space="0" w:color="auto"/>
+                <w:right w:val="none" w:sz="0" w:space="0" w:color="auto"/>
+                <w:between w:val="none" w:sz="0" w:space="0" w:color="auto"/>
+              </w:pBdr>
+              <w:spacing w:after="320"/>
+              <w:contextualSpacing/>
+              <w:jc w:val="center"/>
+              <w:rPr>
+                <w:sz w:val="24"/>
+                <w:szCs w:val="24"/>
+              </w:rPr>
+            </w:pPr>
+            <w:r>
+              <w:rPr>
+                <w:sz w:val="24"/>
+                <w:szCs w:val="24"/>
+              </w:rPr>
+              <w:sym w:font="Wingdings" w:char="F0DF"/>
+            </w:r>
+          </w:p>
+        </w:tc>
+        <w:tc>
+          <w:tcPr>
+            <w:tcW w:w="990" w:type="dxa"/>
+            <w:vAlign w:val="center"/>
+          </w:tcPr>
+          <w:p>
+            <w:pPr>
+              <w:pStyle w:val="Normal1"/>
+              <w:widowControl w:val="0"/>
+              <w:pBdr>
+                <w:top w:val="none" w:sz="0" w:space="0" w:color="auto"/>
+                <w:left w:val="none" w:sz="0" w:space="0" w:color="auto"/>
+                <w:bottom w:val="none" w:sz="0" w:space="0" w:color="auto"/>
+                <w:right w:val="none" w:sz="0" w:space="0" w:color="auto"/>
+                <w:between w:val="none" w:sz="0" w:space="0" w:color="auto"/>
+              </w:pBdr>
+              <w:spacing w:after="320"/>
+              <w:contextualSpacing/>
+              <w:jc w:val="center"/>
+              <w:rPr>
+                <w:sz w:val="24"/>
+                <w:szCs w:val="24"/>
+              </w:rPr>
+            </w:pPr>
+            <w:r>
+              <w:rPr>
+                <w:sz w:val="24"/>
+                <w:szCs w:val="24"/>
+              </w:rPr>
+              <w:t>6</w:t>
+            </w:r>
+            <w:r>
+              <w:rPr>
+                <w:sz w:val="24"/>
+                <w:szCs w:val="24"/>
+              </w:rPr>
+              <w:t>.</w:t>
+            </w:r>
+          </w:p>
+        </w:tc>
+        <w:tc>
+          <w:tcPr>
+            <w:tcW w:w="7668" w:type="dxa"/>
+          </w:tcPr>
+          <w:p>
+            <w:pPr>
+              <w:pStyle w:val="Normal1"/>
+              <w:widowControl w:val="0"/>
+              <w:pBdr>
+                <w:top w:val="none" w:sz="0" w:space="0" w:color="auto"/>
+                <w:left w:val="none" w:sz="0" w:space="0" w:color="auto"/>
+                <w:bottom w:val="none" w:sz="0" w:space="0" w:color="auto"/>
+                <w:right w:val="none" w:sz="0" w:space="0" w:color="auto"/>
+                <w:between w:val="none" w:sz="0" w:space="0" w:color="auto"/>
+              </w:pBdr>
+              <w:spacing w:after="320"/>
+              <w:contextualSpacing/>
+              <w:rPr>
+                <w:sz w:val="24"/>
+                <w:szCs w:val="24"/>
+              </w:rPr>
+            </w:pPr>
+            <w:r>
+              <w:rPr>
+                <w:sz w:val="24"/>
+                <w:szCs w:val="24"/>
+              </w:rPr>
+              <w:t xml:space="preserve">The system </w:t>
+            </w:r>
+            <w:r>
+              <w:rPr>
+                <w:sz w:val="24"/>
+                <w:szCs w:val="24"/>
+              </w:rPr>
+              <w:t>then returns</w:t>
+            </w:r>
+            <w:r>
+              <w:rPr>
+                <w:sz w:val="24"/>
+                <w:szCs w:val="24"/>
+              </w:rPr>
+              <w:t xml:space="preserve"> the landlord to the main page</w:t>
+            </w:r>
+          </w:p>
+        </w:tc>
+      </w:tr>
+      <w:tr>
+        <w:tc>
+          <w:tcPr>
+            <w:tcW w:w="918" w:type="dxa"/>
+            <w:vAlign w:val="center"/>
+          </w:tcPr>
+          <w:p>
+            <w:pPr>
+              <w:pStyle w:val="Normal1"/>
+              <w:widowControl w:val="0"/>
+              <w:pBdr>
+                <w:top w:val="none" w:sz="0" w:space="0" w:color="auto"/>
+                <w:left w:val="none" w:sz="0" w:space="0" w:color="auto"/>
+                <w:bottom w:val="none" w:sz="0" w:space="0" w:color="auto"/>
+                <w:right w:val="none" w:sz="0" w:space="0" w:color="auto"/>
+                <w:between w:val="none" w:sz="0" w:space="0" w:color="auto"/>
+              </w:pBdr>
+              <w:spacing w:after="320"/>
+              <w:contextualSpacing/>
+              <w:jc w:val="center"/>
+              <w:rPr>
+                <w:sz w:val="24"/>
+                <w:szCs w:val="24"/>
+              </w:rPr>
+            </w:pPr>
+            <w:r>
+              <w:rPr>
+                <w:sz w:val="24"/>
+                <w:szCs w:val="24"/>
+              </w:rPr>
+              <w:sym w:font="Wingdings" w:char="F0DF"/>
+            </w:r>
+          </w:p>
+        </w:tc>
+        <w:tc>
+          <w:tcPr>
+            <w:tcW w:w="990" w:type="dxa"/>
+            <w:vAlign w:val="center"/>
+          </w:tcPr>
+          <w:p>
+            <w:pPr>
+              <w:pStyle w:val="Normal1"/>
+              <w:widowControl w:val="0"/>
+              <w:pBdr>
+                <w:top w:val="none" w:sz="0" w:space="0" w:color="auto"/>
+                <w:left w:val="none" w:sz="0" w:space="0" w:color="auto"/>
+                <w:bottom w:val="none" w:sz="0" w:space="0" w:color="auto"/>
+                <w:right w:val="none" w:sz="0" w:space="0" w:color="auto"/>
+                <w:between w:val="none" w:sz="0" w:space="0" w:color="auto"/>
+              </w:pBdr>
+              <w:spacing w:after="320"/>
+              <w:contextualSpacing/>
+              <w:jc w:val="center"/>
+              <w:rPr>
+                <w:sz w:val="24"/>
+                <w:szCs w:val="24"/>
+              </w:rPr>
+            </w:pPr>
+            <w:r>
+              <w:rPr>
+                <w:sz w:val="24"/>
+                <w:szCs w:val="24"/>
+              </w:rPr>
+              <w:t>7</w:t>
+            </w:r>
+            <w:r>
+              <w:rPr>
+                <w:sz w:val="24"/>
+                <w:szCs w:val="24"/>
+              </w:rPr>
+              <w:t>.</w:t>
+            </w:r>
+          </w:p>
+        </w:tc>
+        <w:tc>
+          <w:tcPr>
+            <w:tcW w:w="7668" w:type="dxa"/>
+          </w:tcPr>
+          <w:p>
+            <w:pPr>
+              <w:pStyle w:val="Normal1"/>
+              <w:widowControl w:val="0"/>
+              <w:pBdr>
+                <w:top w:val="none" w:sz="0" w:space="0" w:color="auto"/>
+                <w:left w:val="none" w:sz="0" w:space="0" w:color="auto"/>
+                <w:bottom w:val="none" w:sz="0" w:space="0" w:color="auto"/>
+                <w:right w:val="none" w:sz="0" w:space="0" w:color="auto"/>
+                <w:between w:val="none" w:sz="0" w:space="0" w:color="auto"/>
+              </w:pBdr>
+              <w:spacing w:after="320"/>
+              <w:contextualSpacing/>
+              <w:rPr>
+                <w:sz w:val="24"/>
+                <w:szCs w:val="24"/>
+              </w:rPr>
+            </w:pPr>
+            <w:r>
+              <w:rPr>
+                <w:b/>
+                <w:sz w:val="24"/>
+                <w:szCs w:val="24"/>
+              </w:rPr>
+              <w:t>(Exit Condition)</w:t>
+            </w:r>
+            <w:r>
+              <w:rPr>
+                <w:sz w:val="24"/>
+                <w:szCs w:val="24"/>
+              </w:rPr>
+              <w:t xml:space="preserve"> The system then displays</w:t>
+            </w:r>
+            <w:r>
+              <w:rPr>
+                <w:sz w:val="24"/>
+                <w:szCs w:val="24"/>
+              </w:rPr>
+              <w:t xml:space="preserve"> the</w:t>
+            </w:r>
+            <w:r>
+              <w:rPr>
+                <w:sz w:val="24"/>
+                <w:szCs w:val="24"/>
+              </w:rPr>
+              <w:t xml:space="preserve"> newly registered</w:t>
+            </w:r>
+            <w:r>
+              <w:rPr>
+                <w:sz w:val="24"/>
+                <w:szCs w:val="24"/>
+              </w:rPr>
+              <w:t xml:space="preserve"> </w:t>
+            </w:r>
+            <w:r>
+              <w:rPr>
+                <w:sz w:val="24"/>
+                <w:szCs w:val="24"/>
+              </w:rPr>
+              <w:t>property information</w:t>
+            </w:r>
+            <w:r>
+              <w:rPr>
+                <w:sz w:val="24"/>
+                <w:szCs w:val="24"/>
+              </w:rPr>
+              <w:t xml:space="preserve"> on the main page</w:t>
+            </w:r>
+          </w:p>
+        </w:tc>
+      </w:tr>
+      <w:tr>
+        <w:tc>
+          <w:tcPr>
             <w:tcW w:w="9576" w:type="dxa"/>
             <w:gridSpan w:val="3"/>
             <w:vAlign w:val="center"/>
@@ -16703,12 +17520,19 @@
               </w:pBdr>
               <w:spacing w:after="320"/>
               <w:contextualSpacing/>
-              <w:rPr>
-                <w:b/>
-                <w:sz w:val="24"/>
-                <w:szCs w:val="24"/>
-              </w:rPr>
-            </w:pPr>
+              <w:jc w:val="center"/>
+              <w:rPr>
+                <w:sz w:val="24"/>
+                <w:szCs w:val="24"/>
+              </w:rPr>
+            </w:pPr>
+            <w:r>
+              <w:rPr>
+                <w:sz w:val="24"/>
+                <w:szCs w:val="24"/>
+              </w:rPr>
+              <w:sym w:font="Wingdings" w:char="F0DF"/>
+            </w:r>
           </w:p>
         </w:tc>
         <w:tc>
@@ -16729,12 +17553,19 @@
               </w:pBdr>
               <w:spacing w:after="320"/>
               <w:contextualSpacing/>
-              <w:rPr>
-                <w:b/>
-                <w:sz w:val="24"/>
-                <w:szCs w:val="24"/>
-              </w:rPr>
-            </w:pPr>
+              <w:jc w:val="center"/>
+              <w:rPr>
+                <w:sz w:val="24"/>
+                <w:szCs w:val="24"/>
+              </w:rPr>
+            </w:pPr>
+            <w:r>
+              <w:rPr>
+                <w:sz w:val="24"/>
+                <w:szCs w:val="24"/>
+              </w:rPr>
+              <w:t>4a.</w:t>
+            </w:r>
           </w:p>
         </w:tc>
         <w:tc>
@@ -16756,11 +17587,305 @@
               <w:spacing w:after="320"/>
               <w:contextualSpacing/>
               <w:rPr>
-                <w:b/>
-                <w:sz w:val="24"/>
-                <w:szCs w:val="24"/>
-              </w:rPr>
-            </w:pPr>
+                <w:sz w:val="24"/>
+                <w:szCs w:val="24"/>
+              </w:rPr>
+            </w:pPr>
+            <w:r>
+              <w:rPr>
+                <w:sz w:val="24"/>
+                <w:szCs w:val="24"/>
+              </w:rPr>
+              <w:t>The system responds with an error message that “all of the required form fields have not been completed”</w:t>
+            </w:r>
+          </w:p>
+        </w:tc>
+      </w:tr>
+      <w:tr>
+        <w:tc>
+          <w:tcPr>
+            <w:tcW w:w="918" w:type="dxa"/>
+            <w:vAlign w:val="center"/>
+          </w:tcPr>
+          <w:p>
+            <w:pPr>
+              <w:pStyle w:val="Normal1"/>
+              <w:widowControl w:val="0"/>
+              <w:pBdr>
+                <w:top w:val="none" w:sz="0" w:space="0" w:color="auto"/>
+                <w:left w:val="none" w:sz="0" w:space="0" w:color="auto"/>
+                <w:bottom w:val="none" w:sz="0" w:space="0" w:color="auto"/>
+                <w:right w:val="none" w:sz="0" w:space="0" w:color="auto"/>
+                <w:between w:val="none" w:sz="0" w:space="0" w:color="auto"/>
+              </w:pBdr>
+              <w:spacing w:after="320"/>
+              <w:contextualSpacing/>
+              <w:jc w:val="center"/>
+              <w:rPr>
+                <w:sz w:val="24"/>
+                <w:szCs w:val="24"/>
+              </w:rPr>
+            </w:pPr>
+            <w:r>
+              <w:rPr>
+                <w:sz w:val="24"/>
+                <w:szCs w:val="24"/>
+              </w:rPr>
+              <w:sym w:font="Wingdings" w:char="F0E0"/>
+            </w:r>
+          </w:p>
+        </w:tc>
+        <w:tc>
+          <w:tcPr>
+            <w:tcW w:w="990" w:type="dxa"/>
+            <w:vAlign w:val="center"/>
+          </w:tcPr>
+          <w:p>
+            <w:pPr>
+              <w:pStyle w:val="Normal1"/>
+              <w:widowControl w:val="0"/>
+              <w:pBdr>
+                <w:top w:val="none" w:sz="0" w:space="0" w:color="auto"/>
+                <w:left w:val="none" w:sz="0" w:space="0" w:color="auto"/>
+                <w:bottom w:val="none" w:sz="0" w:space="0" w:color="auto"/>
+                <w:right w:val="none" w:sz="0" w:space="0" w:color="auto"/>
+                <w:between w:val="none" w:sz="0" w:space="0" w:color="auto"/>
+              </w:pBdr>
+              <w:spacing w:after="320"/>
+              <w:contextualSpacing/>
+              <w:jc w:val="center"/>
+              <w:rPr>
+                <w:sz w:val="24"/>
+                <w:szCs w:val="24"/>
+              </w:rPr>
+            </w:pPr>
+          </w:p>
+        </w:tc>
+        <w:tc>
+          <w:tcPr>
+            <w:tcW w:w="7668" w:type="dxa"/>
+            <w:vAlign w:val="center"/>
+          </w:tcPr>
+          <w:p>
+            <w:pPr>
+              <w:pStyle w:val="Normal1"/>
+              <w:widowControl w:val="0"/>
+              <w:pBdr>
+                <w:top w:val="none" w:sz="0" w:space="0" w:color="auto"/>
+                <w:left w:val="none" w:sz="0" w:space="0" w:color="auto"/>
+                <w:bottom w:val="none" w:sz="0" w:space="0" w:color="auto"/>
+                <w:right w:val="none" w:sz="0" w:space="0" w:color="auto"/>
+                <w:between w:val="none" w:sz="0" w:space="0" w:color="auto"/>
+              </w:pBdr>
+              <w:spacing w:after="320"/>
+              <w:contextualSpacing/>
+              <w:rPr>
+                <w:sz w:val="24"/>
+                <w:szCs w:val="24"/>
+              </w:rPr>
+            </w:pPr>
+            <w:r>
+              <w:rPr>
+                <w:sz w:val="24"/>
+                <w:szCs w:val="24"/>
+              </w:rPr>
+              <w:t>(Same as in step 3)</w:t>
+            </w:r>
+          </w:p>
+        </w:tc>
+      </w:tr>
+      <w:tr>
+        <w:tc>
+          <w:tcPr>
+            <w:tcW w:w="918" w:type="dxa"/>
+            <w:vAlign w:val="center"/>
+          </w:tcPr>
+          <w:p>
+            <w:pPr>
+              <w:pStyle w:val="Normal1"/>
+              <w:widowControl w:val="0"/>
+              <w:pBdr>
+                <w:top w:val="none" w:sz="0" w:space="0" w:color="auto"/>
+                <w:left w:val="none" w:sz="0" w:space="0" w:color="auto"/>
+                <w:bottom w:val="none" w:sz="0" w:space="0" w:color="auto"/>
+                <w:right w:val="none" w:sz="0" w:space="0" w:color="auto"/>
+                <w:between w:val="none" w:sz="0" w:space="0" w:color="auto"/>
+              </w:pBdr>
+              <w:spacing w:after="320"/>
+              <w:contextualSpacing/>
+              <w:jc w:val="center"/>
+              <w:rPr>
+                <w:sz w:val="24"/>
+                <w:szCs w:val="24"/>
+              </w:rPr>
+            </w:pPr>
+            <w:r>
+              <w:rPr>
+                <w:sz w:val="24"/>
+                <w:szCs w:val="24"/>
+              </w:rPr>
+              <w:sym w:font="Wingdings" w:char="F0DF"/>
+            </w:r>
+          </w:p>
+        </w:tc>
+        <w:tc>
+          <w:tcPr>
+            <w:tcW w:w="990" w:type="dxa"/>
+            <w:vAlign w:val="center"/>
+          </w:tcPr>
+          <w:p>
+            <w:pPr>
+              <w:pStyle w:val="Normal1"/>
+              <w:widowControl w:val="0"/>
+              <w:pBdr>
+                <w:top w:val="none" w:sz="0" w:space="0" w:color="auto"/>
+                <w:left w:val="none" w:sz="0" w:space="0" w:color="auto"/>
+                <w:bottom w:val="none" w:sz="0" w:space="0" w:color="auto"/>
+                <w:right w:val="none" w:sz="0" w:space="0" w:color="auto"/>
+                <w:between w:val="none" w:sz="0" w:space="0" w:color="auto"/>
+              </w:pBdr>
+              <w:spacing w:after="320"/>
+              <w:contextualSpacing/>
+              <w:jc w:val="center"/>
+              <w:rPr>
+                <w:sz w:val="24"/>
+                <w:szCs w:val="24"/>
+              </w:rPr>
+            </w:pPr>
+            <w:r>
+              <w:rPr>
+                <w:sz w:val="24"/>
+                <w:szCs w:val="24"/>
+              </w:rPr>
+              <w:t>7a.</w:t>
+            </w:r>
+          </w:p>
+        </w:tc>
+        <w:tc>
+          <w:tcPr>
+            <w:tcW w:w="7668" w:type="dxa"/>
+            <w:vAlign w:val="center"/>
+          </w:tcPr>
+          <w:p>
+            <w:pPr>
+              <w:pStyle w:val="Normal1"/>
+              <w:widowControl w:val="0"/>
+              <w:pBdr>
+                <w:top w:val="none" w:sz="0" w:space="0" w:color="auto"/>
+                <w:left w:val="none" w:sz="0" w:space="0" w:color="auto"/>
+                <w:bottom w:val="none" w:sz="0" w:space="0" w:color="auto"/>
+                <w:right w:val="none" w:sz="0" w:space="0" w:color="auto"/>
+                <w:between w:val="none" w:sz="0" w:space="0" w:color="auto"/>
+              </w:pBdr>
+              <w:spacing w:after="320"/>
+              <w:contextualSpacing/>
+              <w:rPr>
+                <w:sz w:val="24"/>
+                <w:szCs w:val="24"/>
+              </w:rPr>
+            </w:pPr>
+            <w:r>
+              <w:rPr>
+                <w:sz w:val="24"/>
+                <w:szCs w:val="24"/>
+              </w:rPr>
+              <w:t>The system displays the message that “no properties have been registered”</w:t>
+            </w:r>
+          </w:p>
+        </w:tc>
+      </w:tr>
+      <w:tr>
+        <w:tc>
+          <w:tcPr>
+            <w:tcW w:w="918" w:type="dxa"/>
+            <w:vAlign w:val="center"/>
+          </w:tcPr>
+          <w:p>
+            <w:pPr>
+              <w:pStyle w:val="Normal1"/>
+              <w:widowControl w:val="0"/>
+              <w:pBdr>
+                <w:top w:val="none" w:sz="0" w:space="0" w:color="auto"/>
+                <w:left w:val="none" w:sz="0" w:space="0" w:color="auto"/>
+                <w:bottom w:val="none" w:sz="0" w:space="0" w:color="auto"/>
+                <w:right w:val="none" w:sz="0" w:space="0" w:color="auto"/>
+                <w:between w:val="none" w:sz="0" w:space="0" w:color="auto"/>
+              </w:pBdr>
+              <w:spacing w:after="320"/>
+              <w:contextualSpacing/>
+              <w:jc w:val="center"/>
+              <w:rPr>
+                <w:sz w:val="24"/>
+                <w:szCs w:val="24"/>
+              </w:rPr>
+            </w:pPr>
+            <w:r>
+              <w:rPr>
+                <w:sz w:val="24"/>
+                <w:szCs w:val="24"/>
+              </w:rPr>
+              <w:sym w:font="Wingdings" w:char="F0E0"/>
+            </w:r>
+          </w:p>
+        </w:tc>
+        <w:tc>
+          <w:tcPr>
+            <w:tcW w:w="990" w:type="dxa"/>
+            <w:vAlign w:val="center"/>
+          </w:tcPr>
+          <w:p>
+            <w:pPr>
+              <w:pStyle w:val="Normal1"/>
+              <w:widowControl w:val="0"/>
+              <w:pBdr>
+                <w:top w:val="none" w:sz="0" w:space="0" w:color="auto"/>
+                <w:left w:val="none" w:sz="0" w:space="0" w:color="auto"/>
+                <w:bottom w:val="none" w:sz="0" w:space="0" w:color="auto"/>
+                <w:right w:val="none" w:sz="0" w:space="0" w:color="auto"/>
+                <w:between w:val="none" w:sz="0" w:space="0" w:color="auto"/>
+              </w:pBdr>
+              <w:spacing w:after="320"/>
+              <w:contextualSpacing/>
+              <w:jc w:val="center"/>
+              <w:rPr>
+                <w:sz w:val="24"/>
+                <w:szCs w:val="24"/>
+              </w:rPr>
+            </w:pPr>
+          </w:p>
+        </w:tc>
+        <w:tc>
+          <w:tcPr>
+            <w:tcW w:w="7668" w:type="dxa"/>
+            <w:vAlign w:val="center"/>
+          </w:tcPr>
+          <w:p>
+            <w:pPr>
+              <w:pStyle w:val="Normal1"/>
+              <w:widowControl w:val="0"/>
+              <w:pBdr>
+                <w:top w:val="none" w:sz="0" w:space="0" w:color="auto"/>
+                <w:left w:val="none" w:sz="0" w:space="0" w:color="auto"/>
+                <w:bottom w:val="none" w:sz="0" w:space="0" w:color="auto"/>
+                <w:right w:val="none" w:sz="0" w:space="0" w:color="auto"/>
+                <w:between w:val="none" w:sz="0" w:space="0" w:color="auto"/>
+              </w:pBdr>
+              <w:spacing w:after="320"/>
+              <w:contextualSpacing/>
+              <w:rPr>
+                <w:sz w:val="24"/>
+                <w:szCs w:val="24"/>
+              </w:rPr>
+            </w:pPr>
+            <w:r>
+              <w:rPr>
+                <w:sz w:val="24"/>
+                <w:szCs w:val="24"/>
+              </w:rPr>
+              <w:t>(Same as in step 1)</w:t>
+            </w:r>
+            <w:bookmarkStart w:id="4" w:name="_GoBack"/>
+            <w:bookmarkEnd w:id="4"/>
           </w:p>
         </w:tc>
       </w:tr>
@@ -16869,15 +17994,7 @@
                 <w:sz w:val="24"/>
                 <w:szCs w:val="24"/>
               </w:rPr>
-              <w:t>Edit</w:t>
-            </w:r>
-            <w:r>
-              <w:rPr>
-                <w:b/>
-                <w:sz w:val="24"/>
-                <w:szCs w:val="24"/>
-              </w:rPr>
-              <w:t xml:space="preserve"> Propert</w:t>
+              <w:t>Edit Propert</w:t>
             </w:r>
             <w:r>
               <w:rPr>
@@ -17227,42 +18344,7 @@
                 <w:sz w:val="24"/>
                 <w:szCs w:val="24"/>
               </w:rPr>
-              <w:t xml:space="preserve">The landlord </w:t>
-            </w:r>
-            <w:r>
-              <w:rPr>
-                <w:sz w:val="24"/>
-                <w:szCs w:val="24"/>
-              </w:rPr>
-              <w:t xml:space="preserve">already has a registered property, Landlord </w:t>
-            </w:r>
-            <w:r>
-              <w:rPr>
-                <w:sz w:val="24"/>
-                <w:szCs w:val="24"/>
-              </w:rPr>
-              <w:t xml:space="preserve">has selected the option to </w:t>
-            </w:r>
-            <w:r>
-              <w:rPr>
-                <w:sz w:val="24"/>
-                <w:szCs w:val="24"/>
-              </w:rPr>
-              <w:t>edit</w:t>
-            </w:r>
-            <w:r>
-              <w:rPr>
-                <w:sz w:val="24"/>
-                <w:szCs w:val="24"/>
-              </w:rPr>
-              <w:t xml:space="preserve"> property</w:t>
-            </w:r>
-            <w:r>
-              <w:rPr>
-                <w:sz w:val="24"/>
-                <w:szCs w:val="24"/>
-              </w:rPr>
-              <w:t xml:space="preserve"> information</w:t>
+              <w:t>The landlord already has a registered property, Landlord has selected the option to edit property information</w:t>
             </w:r>
           </w:p>
         </w:tc>
@@ -18084,21 +19166,7 @@
                 <w:sz w:val="24"/>
                 <w:szCs w:val="24"/>
               </w:rPr>
-              <w:t xml:space="preserve">The landlord already has a registered property, Landlord has selected the option to </w:t>
-            </w:r>
-            <w:r>
-              <w:rPr>
-                <w:sz w:val="24"/>
-                <w:szCs w:val="24"/>
-              </w:rPr>
-              <w:t>delete</w:t>
-            </w:r>
-            <w:r>
-              <w:rPr>
-                <w:sz w:val="24"/>
-                <w:szCs w:val="24"/>
-              </w:rPr>
-              <w:t xml:space="preserve"> property information</w:t>
+              <w:t>The landlord already has a registered property, Landlord has selected the option to delete property information</w:t>
             </w:r>
           </w:p>
         </w:tc>
@@ -18165,31 +19233,7 @@
                 <w:sz w:val="24"/>
                 <w:szCs w:val="24"/>
               </w:rPr>
-              <w:t xml:space="preserve">The property information has been successfully </w:t>
-            </w:r>
-            <w:r>
-              <w:rPr>
-                <w:sz w:val="24"/>
-                <w:szCs w:val="24"/>
-              </w:rPr>
-              <w:t>deleted</w:t>
-            </w:r>
-            <w:bookmarkStart w:id="4" w:name="_GoBack"/>
-            <w:bookmarkEnd w:id="4"/>
-            <w:r>
-              <w:rPr>
-                <w:sz w:val="24"/>
-                <w:szCs w:val="24"/>
-              </w:rPr>
-              <w:t xml:space="preserve"> within the </w:t>
-            </w:r>
-            <w:r>
-              <w:rPr>
-                <w:sz w:val="24"/>
-                <w:szCs w:val="24"/>
-              </w:rPr>
-              <w:lastRenderedPageBreak/>
-              <w:t>database</w:t>
+              <w:t>The property information has been successfully deleted within the database</w:t>
             </w:r>
           </w:p>
         </w:tc>
@@ -18225,7 +19269,6 @@
                 <w:sz w:val="24"/>
                 <w:szCs w:val="24"/>
               </w:rPr>
-              <w:lastRenderedPageBreak/>
               <w:t>Flow of Events for Main Success Scenario:</w:t>
             </w:r>
           </w:p>
@@ -18514,7 +19557,7 @@
       <w:rPr>
         <w:noProof/>
       </w:rPr>
-      <w:t>20</w:t>
+      <w:t>19</w:t>
     </w:r>
     <w:r>
       <w:fldChar w:fldCharType="end"/>

</xml_diff>

<commit_message>
Updated Astah & Documentation
- Added the use case diagram, sequence diagram and activity diagram for UC-#03 Register property
- Updated table of contents
</commit_message>
<xml_diff>
--- a/Documentation/Home Automation Documentation.docx
+++ b/Documentation/Home Automation Documentation.docx
@@ -317,6 +317,7 @@
         <w:rPr>
           <w:lang w:val="en-US"/>
         </w:rPr>
+        <w:lastRenderedPageBreak/>
         <w:t>Table of Contents</w:t>
       </w:r>
     </w:p>
@@ -2207,6 +2208,7 @@
                 <w:szCs w:val="20"/>
                 <w:lang w:val="en-US"/>
               </w:rPr>
+              <w:lastRenderedPageBreak/>
               <w:t>5.2 - User Effort Estimation</w:t>
             </w:r>
           </w:p>
@@ -2745,6 +2747,7 @@
     <w:p>
       <w:pPr>
         <w:pStyle w:val="Normal1"/>
+        <w:jc w:val="center"/>
         <w:rPr>
           <w:lang w:val="en-US"/>
         </w:rPr>
@@ -2778,8 +2781,6 @@
         <w:pStyle w:val="Normal1"/>
         <w:jc w:val="center"/>
         <w:rPr>
-          <w:sz w:val="32"/>
-          <w:szCs w:val="32"/>
           <w:lang w:val="en-US"/>
         </w:rPr>
       </w:pPr>
@@ -3002,7 +3003,14 @@
         <w:rPr>
           <w:lang w:val="en-US"/>
         </w:rPr>
-        <w:t>Energy waste leads to an increased long-term operating cost for many low-income housing facilities and can be factored into rising housing costs. These costs leave low-income families with a minimal remaining budget for other necessary expenses and limit their chances of accumulating personal savings. The automation and ability to control high-cost factors such a property’s heating can cut the costs on unnecessary or wasteful energy expenses.</w:t>
+        <w:t xml:space="preserve">Energy waste leads to an increased long-term operating cost for many low-income housing facilities and can be factored into rising housing costs. These costs leave low-income families with a minimal remaining budget for other necessary expenses and limit their chances of </w:t>
+      </w:r>
+      <w:r>
+        <w:rPr>
+          <w:lang w:val="en-US"/>
+        </w:rPr>
+        <w:lastRenderedPageBreak/>
+        <w:t>accumulating personal savings. The automation and ability to control high-cost factors such a property’s heating can cut the costs on unnecessary or wasteful energy expenses.</w:t>
       </w:r>
     </w:p>
     <w:p>
@@ -3058,9 +3066,6 @@
     <w:p>
       <w:pPr>
         <w:pStyle w:val="Normal1"/>
-        <w:pBdr>
-          <w:top w:val="nil"/>
-        </w:pBdr>
         <w:rPr>
           <w:b/>
           <w:lang w:val="en-US"/>
@@ -3091,9 +3096,6 @@
     <w:p>
       <w:pPr>
         <w:pStyle w:val="Normal1"/>
-        <w:pBdr>
-          <w:top w:val="nil"/>
-        </w:pBdr>
         <w:rPr>
           <w:lang w:val="en-US"/>
         </w:rPr>
@@ -3608,6 +3610,7 @@
           <w:b/>
           <w:lang w:val="en-US"/>
         </w:rPr>
+        <w:lastRenderedPageBreak/>
         <w:t>Future State (2/7/18):</w:t>
       </w:r>
       <w:r>
@@ -3638,9 +3641,6 @@
     <w:p>
       <w:pPr>
         <w:pStyle w:val="Normal1"/>
-        <w:pBdr>
-          <w:top w:val="nil"/>
-        </w:pBdr>
         <w:contextualSpacing/>
         <w:rPr>
           <w:lang w:val="en-US"/>
@@ -3650,9 +3650,6 @@
     <w:p>
       <w:pPr>
         <w:pStyle w:val="Normal1"/>
-        <w:pBdr>
-          <w:top w:val="nil"/>
-        </w:pBdr>
         <w:contextualSpacing/>
         <w:rPr>
           <w:b/>
@@ -4188,6 +4185,7 @@
           <w:b/>
           <w:lang w:val="en-US"/>
         </w:rPr>
+        <w:lastRenderedPageBreak/>
         <w:t xml:space="preserve">Application Program Interface (API) </w:t>
       </w:r>
       <w:r>
@@ -4832,6 +4830,7 @@
           <w:b/>
           <w:lang w:val="en-US"/>
         </w:rPr>
+        <w:lastRenderedPageBreak/>
         <w:t xml:space="preserve">MySQL Server - </w:t>
       </w:r>
       <w:r>
@@ -5436,8 +5435,6 @@
         <w:pStyle w:val="Normal1"/>
         <w:jc w:val="center"/>
         <w:rPr>
-          <w:sz w:val="32"/>
-          <w:szCs w:val="32"/>
           <w:lang w:val="en-US"/>
         </w:rPr>
       </w:pPr>
@@ -5627,7 +5624,14 @@
         <w:rPr>
           <w:lang w:val="en-US"/>
         </w:rPr>
-        <w:t xml:space="preserve">Lead programmer of the web application including the HTML, CSS, PHP and AJAX code and co-designer of the web application user interface design. In addition, responsible for implementing the database using PHP </w:t>
+        <w:t xml:space="preserve">Lead programmer of the web application including the HTML, CSS, PHP and AJAX code and co-designer of the web application user interface design. In </w:t>
+      </w:r>
+      <w:r>
+        <w:rPr>
+          <w:lang w:val="en-US"/>
+        </w:rPr>
+        <w:lastRenderedPageBreak/>
+        <w:t xml:space="preserve">addition, responsible for implementing the database using PHP </w:t>
       </w:r>
       <w:proofErr w:type="spellStart"/>
       <w:r>
@@ -7488,6 +7492,7 @@
               <w:rPr>
                 <w:lang w:val="en-US"/>
               </w:rPr>
+              <w:lastRenderedPageBreak/>
               <w:t>Individual</w:t>
             </w:r>
           </w:p>
@@ -8972,6 +8977,7 @@
       <w:r>
         <w:rPr>
           <w:rFonts w:ascii="Times New Roman" w:eastAsia="Times New Roman" w:hAnsi="Times New Roman" w:cs="Times New Roman"/>
+          <w:noProof/>
           <w:color w:val="auto"/>
           <w:sz w:val="20"/>
           <w:szCs w:val="20"/>
@@ -9159,6 +9165,7 @@
         <w:rPr>
           <w:lang w:val="en-US"/>
         </w:rPr>
+        <w:lastRenderedPageBreak/>
         <w:t>Generating cost-saving analytics that can be used to reduce long-term utility expenses and energy expense</w:t>
       </w:r>
       <w:r>
@@ -9416,6 +9423,8 @@
         <w:pStyle w:val="Heading2"/>
         <w:jc w:val="center"/>
         <w:rPr>
+          <w:sz w:val="22"/>
+          <w:szCs w:val="22"/>
           <w:lang w:val="en-US"/>
         </w:rPr>
       </w:pPr>
@@ -10023,6 +10032,7 @@
               <w:rPr>
                 <w:lang w:val="en-US"/>
               </w:rPr>
+              <w:lastRenderedPageBreak/>
               <w:t>Requirement: Account Login</w:t>
             </w:r>
           </w:p>
@@ -11115,6 +11125,7 @@
               <w:rPr>
                 <w:lang w:val="en-US"/>
               </w:rPr>
+              <w:lastRenderedPageBreak/>
               <w:t>Security</w:t>
             </w:r>
             <w:r>
@@ -12243,6 +12254,7 @@
               <w:rPr>
                 <w:lang w:val="en-US"/>
               </w:rPr>
+              <w:lastRenderedPageBreak/>
               <w:t>Requirement: Registering Properties</w:t>
             </w:r>
           </w:p>
@@ -13080,6 +13092,7 @@
       </w:pPr>
       <w:r>
         <w:rPr>
+          <w:noProof/>
           <w:lang w:val="en-US"/>
         </w:rPr>
         <w:drawing>
@@ -13355,16 +13368,16 @@
         <w:contextualSpacing/>
         <w:jc w:val="center"/>
         <w:rPr>
-          <w:sz w:val="32"/>
-          <w:szCs w:val="32"/>
           <w:lang w:val="en-US"/>
         </w:rPr>
       </w:pPr>
       <w:r>
         <w:rPr>
           <w:b/>
-          <w:lang w:val="en-US"/>
-        </w:rPr>
+          <w:noProof/>
+          <w:lang w:val="en-US"/>
+        </w:rPr>
+        <w:lastRenderedPageBreak/>
         <w:drawing>
           <wp:anchor distT="0" distB="0" distL="114300" distR="114300" simplePos="0" relativeHeight="251657216" behindDoc="0" locked="0" layoutInCell="1" allowOverlap="1" wp14:anchorId="546F00E3" wp14:editId="183E0D5F">
             <wp:simplePos x="0" y="0"/>
@@ -13442,6 +13455,38 @@
           <w:lang w:val="en-US"/>
         </w:rPr>
       </w:pPr>
+      <w:r>
+        <w:rPr>
+          <w:sz w:val="32"/>
+          <w:szCs w:val="32"/>
+          <w:lang w:val="en-US"/>
+        </w:rPr>
+        <w:t>Section 4</w:t>
+      </w:r>
+      <w:r>
+        <w:rPr>
+          <w:sz w:val="32"/>
+          <w:szCs w:val="32"/>
+          <w:lang w:val="en-US"/>
+        </w:rPr>
+        <w:t>.0</w:t>
+      </w:r>
+      <w:r>
+        <w:rPr>
+          <w:sz w:val="32"/>
+          <w:szCs w:val="32"/>
+          <w:lang w:val="en-US"/>
+        </w:rPr>
+        <w:t xml:space="preserve"> – </w:t>
+      </w:r>
+      <w:r>
+        <w:rPr>
+          <w:sz w:val="32"/>
+          <w:szCs w:val="32"/>
+          <w:lang w:val="en-US"/>
+        </w:rPr>
+        <w:t>Functional Requirements Specification</w:t>
+      </w:r>
     </w:p>
     <w:p>
       <w:pPr>
@@ -13451,43 +13496,9 @@
         <w:contextualSpacing/>
         <w:jc w:val="center"/>
         <w:rPr>
-          <w:sz w:val="32"/>
-          <w:szCs w:val="32"/>
-          <w:lang w:val="en-US"/>
-        </w:rPr>
-      </w:pPr>
-      <w:r>
-        <w:rPr>
-          <w:sz w:val="32"/>
-          <w:szCs w:val="32"/>
-          <w:lang w:val="en-US"/>
-        </w:rPr>
-        <w:t>Section 4</w:t>
-      </w:r>
-      <w:r>
-        <w:rPr>
-          <w:sz w:val="32"/>
-          <w:szCs w:val="32"/>
-          <w:lang w:val="en-US"/>
-        </w:rPr>
-        <w:t>.0</w:t>
-      </w:r>
-      <w:r>
-        <w:rPr>
-          <w:sz w:val="32"/>
-          <w:szCs w:val="32"/>
-          <w:lang w:val="en-US"/>
-        </w:rPr>
-        <w:t xml:space="preserve"> – </w:t>
-      </w:r>
-      <w:r>
-        <w:rPr>
-          <w:sz w:val="32"/>
-          <w:szCs w:val="32"/>
-          <w:lang w:val="en-US"/>
-        </w:rPr>
-        <w:t>Functional Requirements Specification</w:t>
-      </w:r>
+          <w:lang w:val="en-US"/>
+        </w:rPr>
+      </w:pPr>
     </w:p>
     <w:p>
       <w:pPr>
@@ -13496,11 +13507,17 @@
         <w:spacing w:after="320"/>
         <w:contextualSpacing/>
         <w:rPr>
-          <w:sz w:val="32"/>
-          <w:szCs w:val="32"/>
-          <w:lang w:val="en-US"/>
-        </w:rPr>
-      </w:pPr>
+          <w:b/>
+          <w:lang w:val="en-US"/>
+        </w:rPr>
+      </w:pPr>
+      <w:r>
+        <w:rPr>
+          <w:b/>
+          <w:lang w:val="en-US"/>
+        </w:rPr>
+        <w:t>4.1 – Stakeholders</w:t>
+      </w:r>
     </w:p>
     <w:p>
       <w:pPr>
@@ -13513,13 +13530,6 @@
           <w:lang w:val="en-US"/>
         </w:rPr>
       </w:pPr>
-      <w:r>
-        <w:rPr>
-          <w:b/>
-          <w:lang w:val="en-US"/>
-        </w:rPr>
-        <w:t>4.1 – Stakeholders</w:t>
-      </w:r>
     </w:p>
     <w:p>
       <w:pPr>
@@ -13532,24 +13542,11 @@
           <w:lang w:val="en-US"/>
         </w:rPr>
       </w:pPr>
-    </w:p>
-    <w:p>
-      <w:pPr>
-        <w:pStyle w:val="Normal1"/>
-        <w:widowControl w:val="0"/>
-        <w:spacing w:after="320"/>
-        <w:contextualSpacing/>
+      <w:r>
         <w:rPr>
           <w:b/>
           <w:lang w:val="en-US"/>
         </w:rPr>
-      </w:pPr>
-      <w:r>
-        <w:rPr>
-          <w:b/>
-          <w:lang w:val="en-US"/>
-        </w:rPr>
-        <w:lastRenderedPageBreak/>
         <w:t>Customers</w:t>
       </w:r>
     </w:p>
@@ -15322,6 +15319,7 @@
               <w:rPr>
                 <w:lang w:val="en-US"/>
               </w:rPr>
+              <w:lastRenderedPageBreak/>
               <w:t>Participating Actors:</w:t>
             </w:r>
           </w:p>
@@ -17114,6 +17112,7 @@
               <w:rPr>
                 <w:lang w:val="en-US"/>
               </w:rPr>
+              <w:lastRenderedPageBreak/>
               <w:sym w:font="Wingdings" w:char="F0DF"/>
             </w:r>
           </w:p>
@@ -17453,7 +17452,6 @@
               <w:rPr>
                 <w:lang w:val="en-US"/>
               </w:rPr>
-              <w:lastRenderedPageBreak/>
               <w:t>connecting</w:t>
             </w:r>
             <w:r>
@@ -17499,7 +17497,6 @@
               <w:rPr>
                 <w:lang w:val="en-US"/>
               </w:rPr>
-              <w:lastRenderedPageBreak/>
               <w:sym w:font="Wingdings" w:char="F0DF"/>
             </w:r>
           </w:p>
@@ -18882,6 +18879,7 @@
                 <w:b/>
                 <w:lang w:val="en-US"/>
               </w:rPr>
+              <w:lastRenderedPageBreak/>
               <w:t>Flow of Events for Main Success Scenario (Alternate Scenario):</w:t>
             </w:r>
           </w:p>
@@ -20409,6 +20407,7 @@
               <w:rPr>
                 <w:lang w:val="en-US"/>
               </w:rPr>
+              <w:lastRenderedPageBreak/>
               <w:sym w:font="Wingdings" w:char="F0DF"/>
             </w:r>
           </w:p>
@@ -20994,6 +20993,8 @@
               </w:rPr>
               <w:t>(Same as in step 1)</w:t>
             </w:r>
+            <w:bookmarkStart w:id="4" w:name="_GoBack"/>
+            <w:bookmarkEnd w:id="4"/>
           </w:p>
         </w:tc>
       </w:tr>
@@ -21095,12 +21096,14 @@
               <w:jc w:val="center"/>
               <w:rPr>
                 <w:b/>
+                <w:color w:val="auto"/>
                 <w:lang w:val="en-US"/>
               </w:rPr>
             </w:pPr>
             <w:r>
               <w:rPr>
                 <w:b/>
+                <w:color w:val="auto"/>
                 <w:lang w:val="en-US"/>
               </w:rPr>
               <w:t>Edit Property</w:t>
@@ -21737,7 +21740,19 @@
               <w:rPr>
                 <w:lang w:val="en-US"/>
               </w:rPr>
-              <w:t>The landlord selects the “manage” option on the property task bar for the property they wish to edit</w:t>
+              <w:t>The landlord selects the “</w:t>
+            </w:r>
+            <w:r>
+              <w:rPr>
+                <w:lang w:val="en-US"/>
+              </w:rPr>
+              <w:t>settings</w:t>
+            </w:r>
+            <w:r>
+              <w:rPr>
+                <w:lang w:val="en-US"/>
+              </w:rPr>
+              <w:t>” option on the property task bar for the property they wish to edit</w:t>
             </w:r>
             <w:r>
               <w:rPr>
@@ -21875,6 +21890,7 @@
               <w:rPr>
                 <w:lang w:val="en-US"/>
               </w:rPr>
+              <w:lastRenderedPageBreak/>
               <w:sym w:font="Wingdings" w:char="F0E0"/>
             </w:r>
           </w:p>
@@ -21937,6 +21953,12 @@
               </w:rPr>
               <w:t>The landlord selects the “edit” option on the property management page</w:t>
             </w:r>
+            <w:r>
+              <w:rPr>
+                <w:lang w:val="en-US"/>
+              </w:rPr>
+              <w:t>.</w:t>
+            </w:r>
           </w:p>
         </w:tc>
       </w:tr>
@@ -22040,25 +22062,43 @@
               <w:rPr>
                 <w:lang w:val="en-US"/>
               </w:rPr>
-              <w:t xml:space="preserve"> property registration form </w:t>
-            </w:r>
-            <w:r>
-              <w:rPr>
-                <w:lang w:val="en-US"/>
-              </w:rPr>
-              <w:t xml:space="preserve">containing the previously entered values that </w:t>
-            </w:r>
-            <w:r>
-              <w:rPr>
-                <w:lang w:val="en-US"/>
-              </w:rPr>
-              <w:t>was used to generate the property information</w:t>
-            </w:r>
-            <w:r>
-              <w:rPr>
-                <w:lang w:val="en-US"/>
-              </w:rPr>
-              <w:t xml:space="preserve"> to in order to be edited.</w:t>
+              <w:t>n</w:t>
+            </w:r>
+            <w:r>
+              <w:rPr>
+                <w:lang w:val="en-US"/>
+              </w:rPr>
+              <w:t xml:space="preserve"> </w:t>
+            </w:r>
+            <w:r>
+              <w:rPr>
+                <w:lang w:val="en-US"/>
+              </w:rPr>
+              <w:t xml:space="preserve">edit </w:t>
+            </w:r>
+            <w:r>
+              <w:rPr>
+                <w:lang w:val="en-US"/>
+              </w:rPr>
+              <w:t xml:space="preserve">property </w:t>
+            </w:r>
+            <w:r>
+              <w:rPr>
+                <w:lang w:val="en-US"/>
+              </w:rPr>
+              <w:t>information</w:t>
+            </w:r>
+            <w:r>
+              <w:rPr>
+                <w:lang w:val="en-US"/>
+              </w:rPr>
+              <w:t xml:space="preserve"> form</w:t>
+            </w:r>
+            <w:r>
+              <w:rPr>
+                <w:lang w:val="en-US"/>
+              </w:rPr>
+              <w:t>.</w:t>
             </w:r>
           </w:p>
         </w:tc>
@@ -22250,7 +22290,19 @@
               <w:rPr>
                 <w:lang w:val="en-US"/>
               </w:rPr>
-              <w:t>The landlord presses the “add” button to confirm the changes they have made to the property information</w:t>
+              <w:t>The landlord presses the “</w:t>
+            </w:r>
+            <w:r>
+              <w:rPr>
+                <w:lang w:val="en-US"/>
+              </w:rPr>
+              <w:t>submit</w:t>
+            </w:r>
+            <w:r>
+              <w:rPr>
+                <w:lang w:val="en-US"/>
+              </w:rPr>
+              <w:t>” button to confirm the changes they have made to the property information</w:t>
             </w:r>
             <w:r>
               <w:rPr>
@@ -23391,7 +23443,14 @@
               <w:rPr>
                 <w:lang w:val="en-US"/>
               </w:rPr>
-              <w:t xml:space="preserve"> and is no longer displayed on the property management dashboard.</w:t>
+              <w:t xml:space="preserve"> </w:t>
+            </w:r>
+            <w:r>
+              <w:rPr>
+                <w:lang w:val="en-US"/>
+              </w:rPr>
+              <w:lastRenderedPageBreak/>
+              <w:t>and is no longer displayed on the property management dashboard.</w:t>
             </w:r>
           </w:p>
         </w:tc>
@@ -23425,6 +23484,7 @@
                 <w:b/>
                 <w:lang w:val="en-US"/>
               </w:rPr>
+              <w:lastRenderedPageBreak/>
               <w:t>Flow of Events for Main Success Scenario:</w:t>
             </w:r>
           </w:p>
@@ -24019,19 +24079,7 @@
               <w:rPr>
                 <w:lang w:val="en-US"/>
               </w:rPr>
-              <w:t xml:space="preserve">e landlord back to the </w:t>
-            </w:r>
-            <w:r>
-              <w:rPr>
-                <w:lang w:val="en-US"/>
-              </w:rPr>
-              <w:t>property management dashboard</w:t>
-            </w:r>
-            <w:r>
-              <w:rPr>
-                <w:lang w:val="en-US"/>
-              </w:rPr>
-              <w:t>.</w:t>
+              <w:t>e landlord back to the property management dashboard.</w:t>
             </w:r>
           </w:p>
         </w:tc>
@@ -24378,19 +24426,7 @@
               <w:rPr>
                 <w:lang w:val="en-US"/>
               </w:rPr>
-              <w:t xml:space="preserve">the </w:t>
-            </w:r>
-            <w:r>
-              <w:rPr>
-                <w:lang w:val="en-US"/>
-              </w:rPr>
-              <w:t>property management dashboard</w:t>
-            </w:r>
-            <w:r>
-              <w:rPr>
-                <w:lang w:val="en-US"/>
-              </w:rPr>
-              <w:t>.</w:t>
+              <w:t>the property management dashboard.</w:t>
             </w:r>
           </w:p>
         </w:tc>
@@ -24596,7 +24632,6 @@
                 <w:b/>
                 <w:lang w:val="en-US"/>
               </w:rPr>
-              <w:lastRenderedPageBreak/>
               <w:t>UC-#06</w:t>
             </w:r>
           </w:p>
@@ -24849,7 +24884,14 @@
               <w:rPr>
                 <w:lang w:val="en-US"/>
               </w:rPr>
-              <w:t xml:space="preserve"> via the web or mobile application</w:t>
+              <w:t xml:space="preserve"> </w:t>
+            </w:r>
+            <w:r>
+              <w:rPr>
+                <w:lang w:val="en-US"/>
+              </w:rPr>
+              <w:lastRenderedPageBreak/>
+              <w:t>via the web or mobile application</w:t>
             </w:r>
             <w:r>
               <w:rPr>
@@ -24889,6 +24931,7 @@
               <w:rPr>
                 <w:lang w:val="en-US"/>
               </w:rPr>
+              <w:lastRenderedPageBreak/>
               <w:t>Participating Actors:</w:t>
             </w:r>
           </w:p>
@@ -26746,13 +26789,7 @@
               <w:rPr>
                 <w:lang w:val="en-US"/>
               </w:rPr>
-              <w:t xml:space="preserve">REQ4, </w:t>
-            </w:r>
-            <w:r>
-              <w:rPr>
-                <w:lang w:val="en-US"/>
-              </w:rPr>
-              <w:t>REQ8</w:t>
+              <w:t>UC-#01, UC-#02, UC-#03</w:t>
             </w:r>
           </w:p>
         </w:tc>
@@ -28311,6 +28348,7 @@
                 <w:b/>
                 <w:lang w:val="en-US"/>
               </w:rPr>
+              <w:lastRenderedPageBreak/>
               <w:t>Flow of Events for Main Success Scenario (Alternate Scenario):</w:t>
             </w:r>
           </w:p>
@@ -28446,7 +28484,6 @@
               <w:rPr>
                 <w:lang w:val="en-US"/>
               </w:rPr>
-              <w:lastRenderedPageBreak/>
               <w:sym w:font="Wingdings" w:char="F0E0"/>
             </w:r>
           </w:p>
@@ -29365,6 +29402,7 @@
         <w:widowControl w:val="0"/>
         <w:spacing w:after="320"/>
         <w:contextualSpacing/>
+        <w:jc w:val="center"/>
         <w:rPr>
           <w:lang w:val="en-US"/>
         </w:rPr>
@@ -29383,6 +29421,38 @@
           <w:lang w:val="en-US"/>
         </w:rPr>
       </w:pPr>
+      <w:r>
+        <w:rPr>
+          <w:sz w:val="32"/>
+          <w:szCs w:val="32"/>
+          <w:lang w:val="en-US"/>
+        </w:rPr>
+        <w:t>Section 5.0</w:t>
+      </w:r>
+      <w:r>
+        <w:rPr>
+          <w:sz w:val="32"/>
+          <w:szCs w:val="32"/>
+          <w:lang w:val="en-US"/>
+        </w:rPr>
+        <w:t xml:space="preserve"> </w:t>
+      </w:r>
+      <w:r>
+        <w:rPr>
+          <w:sz w:val="32"/>
+          <w:szCs w:val="32"/>
+          <w:lang w:val="en-US"/>
+        </w:rPr>
+        <w:t>–</w:t>
+      </w:r>
+      <w:r>
+        <w:rPr>
+          <w:sz w:val="32"/>
+          <w:szCs w:val="32"/>
+          <w:lang w:val="en-US"/>
+        </w:rPr>
+        <w:t xml:space="preserve"> User Interface Specifications</w:t>
+      </w:r>
     </w:p>
     <w:p>
       <w:pPr>
@@ -29392,42 +29462,53 @@
         <w:contextualSpacing/>
         <w:jc w:val="center"/>
         <w:rPr>
-          <w:sz w:val="32"/>
-          <w:szCs w:val="32"/>
-          <w:lang w:val="en-US"/>
-        </w:rPr>
-      </w:pPr>
-      <w:r>
-        <w:rPr>
-          <w:sz w:val="32"/>
-          <w:szCs w:val="32"/>
-          <w:lang w:val="en-US"/>
-        </w:rPr>
-        <w:t>Section 5.0</w:t>
-      </w:r>
-      <w:r>
-        <w:rPr>
-          <w:sz w:val="32"/>
-          <w:szCs w:val="32"/>
-          <w:lang w:val="en-US"/>
-        </w:rPr>
-        <w:t xml:space="preserve"> </w:t>
-      </w:r>
-      <w:r>
-        <w:rPr>
-          <w:sz w:val="32"/>
-          <w:szCs w:val="32"/>
-          <w:lang w:val="en-US"/>
-        </w:rPr>
-        <w:t>–</w:t>
-      </w:r>
-      <w:r>
-        <w:rPr>
-          <w:sz w:val="32"/>
-          <w:szCs w:val="32"/>
-          <w:lang w:val="en-US"/>
-        </w:rPr>
-        <w:t xml:space="preserve"> User Interface Specifications</w:t>
+          <w:lang w:val="en-US"/>
+        </w:rPr>
+      </w:pPr>
+    </w:p>
+    <w:p>
+      <w:pPr>
+        <w:pStyle w:val="Normal1"/>
+        <w:widowControl w:val="0"/>
+        <w:spacing w:after="320"/>
+        <w:contextualSpacing/>
+        <w:rPr>
+          <w:b/>
+          <w:lang w:val="en-US"/>
+        </w:rPr>
+      </w:pPr>
+      <w:r>
+        <w:rPr>
+          <w:b/>
+          <w:lang w:val="en-US"/>
+        </w:rPr>
+        <w:t xml:space="preserve">5.1 – </w:t>
+      </w:r>
+      <w:r>
+        <w:rPr>
+          <w:b/>
+          <w:lang w:val="en-US"/>
+        </w:rPr>
+        <w:t>Preliminary Design</w:t>
+      </w:r>
+    </w:p>
+    <w:p>
+      <w:pPr>
+        <w:pStyle w:val="Normal1"/>
+        <w:widowControl w:val="0"/>
+        <w:spacing w:after="320"/>
+        <w:contextualSpacing/>
+        <w:rPr>
+          <w:b/>
+          <w:lang w:val="en-US"/>
+        </w:rPr>
+      </w:pPr>
+      <w:r>
+        <w:rPr>
+          <w:b/>
+          <w:lang w:val="en-US"/>
+        </w:rPr>
+        <w:t>5.2 – User Effort Estimation</w:t>
       </w:r>
     </w:p>
     <w:p>
@@ -29438,66 +29519,6 @@
         <w:contextualSpacing/>
         <w:jc w:val="center"/>
         <w:rPr>
-          <w:sz w:val="32"/>
-          <w:szCs w:val="32"/>
-          <w:lang w:val="en-US"/>
-        </w:rPr>
-      </w:pPr>
-    </w:p>
-    <w:p>
-      <w:pPr>
-        <w:pStyle w:val="Normal1"/>
-        <w:widowControl w:val="0"/>
-        <w:spacing w:after="320"/>
-        <w:contextualSpacing/>
-        <w:rPr>
-          <w:b/>
-          <w:lang w:val="en-US"/>
-        </w:rPr>
-      </w:pPr>
-      <w:r>
-        <w:rPr>
-          <w:b/>
-          <w:lang w:val="en-US"/>
-        </w:rPr>
-        <w:t xml:space="preserve">5.1 – </w:t>
-      </w:r>
-      <w:r>
-        <w:rPr>
-          <w:b/>
-          <w:lang w:val="en-US"/>
-        </w:rPr>
-        <w:t>Preliminary Design</w:t>
-      </w:r>
-    </w:p>
-    <w:p>
-      <w:pPr>
-        <w:pStyle w:val="Normal1"/>
-        <w:widowControl w:val="0"/>
-        <w:spacing w:after="320"/>
-        <w:contextualSpacing/>
-        <w:rPr>
-          <w:b/>
-          <w:lang w:val="en-US"/>
-        </w:rPr>
-      </w:pPr>
-      <w:r>
-        <w:rPr>
-          <w:b/>
-          <w:lang w:val="en-US"/>
-        </w:rPr>
-        <w:t>5.2 – User Effort Estimation</w:t>
-      </w:r>
-    </w:p>
-    <w:p>
-      <w:pPr>
-        <w:pStyle w:val="Normal1"/>
-        <w:widowControl w:val="0"/>
-        <w:spacing w:after="320"/>
-        <w:contextualSpacing/>
-        <w:rPr>
-          <w:sz w:val="32"/>
-          <w:szCs w:val="32"/>
           <w:lang w:val="en-US"/>
         </w:rPr>
       </w:pPr>
@@ -29546,9 +29567,8 @@
         <w:widowControl w:val="0"/>
         <w:spacing w:after="320"/>
         <w:contextualSpacing/>
-        <w:rPr>
-          <w:sz w:val="32"/>
-          <w:szCs w:val="32"/>
+        <w:jc w:val="center"/>
+        <w:rPr>
           <w:lang w:val="en-US"/>
         </w:rPr>
       </w:pPr>
@@ -29569,6 +29589,7 @@
           <w:b/>
           <w:lang w:val="en-US"/>
         </w:rPr>
+        <w:lastRenderedPageBreak/>
         <w:t>6.1 – Class Model</w:t>
       </w:r>
     </w:p>
@@ -29628,19 +29649,6 @@
         </w:rPr>
         <w:t>6.4 – Entity Relation</w:t>
       </w:r>
-    </w:p>
-    <w:p>
-      <w:pPr>
-        <w:pStyle w:val="Normal1"/>
-        <w:widowControl w:val="0"/>
-        <w:spacing w:after="320"/>
-        <w:contextualSpacing/>
-        <w:rPr>
-          <w:sz w:val="32"/>
-          <w:szCs w:val="32"/>
-          <w:lang w:val="en-US"/>
-        </w:rPr>
-      </w:pPr>
     </w:p>
     <w:p>
       <w:pPr>
@@ -29650,19 +29658,9 @@
         <w:contextualSpacing/>
         <w:jc w:val="center"/>
         <w:rPr>
-          <w:sz w:val="32"/>
-          <w:szCs w:val="32"/>
-          <w:lang w:val="en-US"/>
-        </w:rPr>
-      </w:pPr>
-      <w:r>
-        <w:rPr>
-          <w:sz w:val="32"/>
-          <w:szCs w:val="32"/>
-          <w:lang w:val="en-US"/>
-        </w:rPr>
-        <w:t>Section 7.0 – Dynamic Design</w:t>
-      </w:r>
+          <w:lang w:val="en-US"/>
+        </w:rPr>
+      </w:pPr>
     </w:p>
     <w:p>
       <w:pPr>
@@ -29677,62 +29675,13 @@
           <w:lang w:val="en-US"/>
         </w:rPr>
       </w:pPr>
-    </w:p>
-    <w:p>
-      <w:pPr>
-        <w:pStyle w:val="Normal1"/>
-        <w:widowControl w:val="0"/>
-        <w:spacing w:after="320"/>
-        <w:contextualSpacing/>
-        <w:rPr>
-          <w:b/>
-          <w:lang w:val="en-US"/>
-        </w:rPr>
-      </w:pPr>
-      <w:r>
-        <w:rPr>
-          <w:b/>
-          <w:lang w:val="en-US"/>
-        </w:rPr>
-        <w:t>7.1 – Sequence Diagram</w:t>
-      </w:r>
-    </w:p>
-    <w:p>
-      <w:pPr>
-        <w:pStyle w:val="Normal1"/>
-        <w:widowControl w:val="0"/>
-        <w:spacing w:after="320"/>
-        <w:contextualSpacing/>
-        <w:rPr>
-          <w:b/>
-          <w:lang w:val="en-US"/>
-        </w:rPr>
-      </w:pPr>
-      <w:r>
-        <w:rPr>
-          <w:b/>
-          <w:lang w:val="en-US"/>
-        </w:rPr>
-        <w:t>7.2 – Interface Specification</w:t>
-      </w:r>
-    </w:p>
-    <w:p>
-      <w:pPr>
-        <w:pStyle w:val="Normal1"/>
-        <w:widowControl w:val="0"/>
-        <w:spacing w:after="320"/>
-        <w:contextualSpacing/>
-        <w:rPr>
-          <w:b/>
-          <w:lang w:val="en-US"/>
-        </w:rPr>
-      </w:pPr>
-      <w:r>
-        <w:rPr>
-          <w:b/>
-          <w:lang w:val="en-US"/>
-        </w:rPr>
-        <w:t>7.3 – State Diagrams</w:t>
+      <w:r>
+        <w:rPr>
+          <w:sz w:val="32"/>
+          <w:szCs w:val="32"/>
+          <w:lang w:val="en-US"/>
+        </w:rPr>
+        <w:t>Section 7.0 – Dynamic Design</w:t>
       </w:r>
     </w:p>
     <w:p>
@@ -29743,12 +29692,66 @@
         <w:contextualSpacing/>
         <w:jc w:val="center"/>
         <w:rPr>
+          <w:lang w:val="en-US"/>
+        </w:rPr>
+      </w:pPr>
+    </w:p>
+    <w:p>
+      <w:pPr>
+        <w:pStyle w:val="Normal1"/>
+        <w:widowControl w:val="0"/>
+        <w:spacing w:after="320"/>
+        <w:contextualSpacing/>
+        <w:rPr>
           <w:b/>
-          <w:sz w:val="32"/>
-          <w:szCs w:val="32"/>
-          <w:lang w:val="en-US"/>
-        </w:rPr>
-      </w:pPr>
+          <w:lang w:val="en-US"/>
+        </w:rPr>
+      </w:pPr>
+      <w:r>
+        <w:rPr>
+          <w:b/>
+          <w:lang w:val="en-US"/>
+        </w:rPr>
+        <w:t>7.1 – Sequence Diagram</w:t>
+      </w:r>
+    </w:p>
+    <w:p>
+      <w:pPr>
+        <w:pStyle w:val="Normal1"/>
+        <w:widowControl w:val="0"/>
+        <w:spacing w:after="320"/>
+        <w:contextualSpacing/>
+        <w:rPr>
+          <w:b/>
+          <w:lang w:val="en-US"/>
+        </w:rPr>
+      </w:pPr>
+      <w:r>
+        <w:rPr>
+          <w:b/>
+          <w:lang w:val="en-US"/>
+        </w:rPr>
+        <w:t>7.2 – Interface Specification</w:t>
+      </w:r>
+    </w:p>
+    <w:p>
+      <w:pPr>
+        <w:pStyle w:val="Normal1"/>
+        <w:widowControl w:val="0"/>
+        <w:spacing w:after="320"/>
+        <w:contextualSpacing/>
+        <w:rPr>
+          <w:b/>
+          <w:lang w:val="en-US"/>
+        </w:rPr>
+      </w:pPr>
+      <w:r>
+        <w:rPr>
+          <w:b/>
+          <w:lang w:val="en-US"/>
+        </w:rPr>
+        <w:t>7.3 – State Diagrams</w:t>
+      </w:r>
     </w:p>
     <w:p>
       <w:pPr>
@@ -29758,21 +29761,10 @@
         <w:contextualSpacing/>
         <w:jc w:val="center"/>
         <w:rPr>
-          <w:sz w:val="32"/>
-          <w:szCs w:val="32"/>
-          <w:lang w:val="en-US"/>
-        </w:rPr>
-      </w:pPr>
-      <w:r>
-        <w:rPr>
-          <w:sz w:val="32"/>
-          <w:szCs w:val="32"/>
-          <w:lang w:val="en-US"/>
-        </w:rPr>
-        <w:t>Section 13.0 – References</w:t>
-      </w:r>
-      <w:bookmarkStart w:id="4" w:name="_GoBack"/>
-      <w:bookmarkEnd w:id="4"/>
+          <w:b/>
+          <w:lang w:val="en-US"/>
+        </w:rPr>
+      </w:pPr>
     </w:p>
     <w:p>
       <w:pPr>
@@ -29784,6 +29776,26 @@
         <w:rPr>
           <w:sz w:val="32"/>
           <w:szCs w:val="32"/>
+          <w:lang w:val="en-US"/>
+        </w:rPr>
+      </w:pPr>
+      <w:r>
+        <w:rPr>
+          <w:sz w:val="32"/>
+          <w:szCs w:val="32"/>
+          <w:lang w:val="en-US"/>
+        </w:rPr>
+        <w:t>Section 13.0 – References</w:t>
+      </w:r>
+    </w:p>
+    <w:p>
+      <w:pPr>
+        <w:pStyle w:val="Normal1"/>
+        <w:widowControl w:val="0"/>
+        <w:spacing w:after="320"/>
+        <w:contextualSpacing/>
+        <w:jc w:val="center"/>
+        <w:rPr>
           <w:lang w:val="en-US"/>
         </w:rPr>
       </w:pPr>
@@ -30055,17 +30067,6 @@
           <w:t>http://projectmanager.com.au/program-management-actors/</w:t>
         </w:r>
       </w:hyperlink>
-    </w:p>
-    <w:p>
-      <w:pPr>
-        <w:pStyle w:val="Normal1"/>
-        <w:widowControl w:val="0"/>
-        <w:spacing w:after="320"/>
-        <w:contextualSpacing/>
-        <w:rPr>
-          <w:lang w:val="en-US"/>
-        </w:rPr>
-      </w:pPr>
     </w:p>
     <w:p>
       <w:pPr>
@@ -30134,7 +30135,7 @@
       <w:rPr>
         <w:noProof/>
       </w:rPr>
-      <w:t>26</w:t>
+      <w:t>20</w:t>
     </w:r>
     <w:r>
       <w:fldChar w:fldCharType="end"/>
@@ -34490,6 +34491,7 @@
   <w:style w:type="character" w:default="1" w:styleId="DefaultParagraphFont">
     <w:name w:val="Default Paragraph Font"/>
     <w:uiPriority w:val="1"/>
+    <w:semiHidden/>
     <w:unhideWhenUsed/>
   </w:style>
   <w:style w:type="table" w:default="1" w:styleId="TableNormal">
@@ -35079,6 +35081,7 @@
   <w:style w:type="character" w:default="1" w:styleId="DefaultParagraphFont">
     <w:name w:val="Default Paragraph Font"/>
     <w:uiPriority w:val="1"/>
+    <w:semiHidden/>
     <w:unhideWhenUsed/>
   </w:style>
   <w:style w:type="table" w:default="1" w:styleId="TableNormal">
@@ -35722,7 +35725,7 @@
 </file>
 
 <file path=customXml/itemProps1.xml><?xml version="1.0" encoding="utf-8"?>
-<ds:datastoreItem xmlns:ds="http://schemas.openxmlformats.org/officeDocument/2006/customXml" ds:itemID="{E130C4BC-46D0-C84E-AF7F-C57A44DA6A6C}">
+<ds:datastoreItem xmlns:ds="http://schemas.openxmlformats.org/officeDocument/2006/customXml" ds:itemID="{96DB097B-0F50-CE4B-AA44-F9E480503054}">
   <ds:schemaRefs>
     <ds:schemaRef ds:uri="http://schemas.openxmlformats.org/officeDocument/2006/bibliography"/>
   </ds:schemaRefs>

</xml_diff>

<commit_message>
Updated asta & documentation file
- Added the state transition diagram
- Updated the various use case diagrams
- Added user interface specifications
</commit_message>
<xml_diff>
--- a/Documentation/Home Automation Documentation.docx
+++ b/Documentation/Home Automation Documentation.docx
@@ -32386,9 +32386,6 @@
       <w:pPr>
         <w:pStyle w:val="Normal1"/>
         <w:widowControl w:val="0"/>
-        <w:pBdr>
-          <w:left w:val="nil"/>
-        </w:pBdr>
         <w:spacing w:after="320"/>
         <w:contextualSpacing/>
         <w:rPr>
@@ -32401,9 +32398,6 @@
       <w:pPr>
         <w:pStyle w:val="Normal1"/>
         <w:widowControl w:val="0"/>
-        <w:pBdr>
-          <w:left w:val="nil"/>
-        </w:pBdr>
         <w:spacing w:after="320"/>
         <w:contextualSpacing/>
         <w:rPr>
@@ -32418,36 +32412,213 @@
         </w:rPr>
         <w:t>7.2 – Interface Specification</w:t>
       </w:r>
+      <w:r>
+        <w:rPr>
+          <w:b/>
+          <w:lang w:val="en-US"/>
+        </w:rPr>
+        <w:br/>
+      </w:r>
     </w:p>
     <w:p>
       <w:pPr>
         <w:pStyle w:val="Normal1"/>
         <w:widowControl w:val="0"/>
-        <w:pBdr>
-          <w:left w:val="nil"/>
-        </w:pBdr>
+        <w:numPr>
+          <w:ilvl w:val="0"/>
+          <w:numId w:val="38"/>
+        </w:numPr>
         <w:spacing w:after="320"/>
         <w:contextualSpacing/>
         <w:rPr>
-          <w:b/>
-          <w:lang w:val="en-US"/>
-        </w:rPr>
-      </w:pPr>
-      <w:r>
-        <w:rPr>
-          <w:b/>
-          <w:lang w:val="en-US"/>
-        </w:rPr>
-        <w:t>7.3 – State Diagrams</w:t>
+          <w:lang w:val="en-US"/>
+        </w:rPr>
+      </w:pPr>
+      <w:r>
+        <w:rPr>
+          <w:lang w:val="en-US"/>
+        </w:rPr>
+        <w:t>The Navigation bar will remain static at the top of the screen at all times.</w:t>
+      </w:r>
+      <w:r>
+        <w:rPr>
+          <w:lang w:val="en-US"/>
+        </w:rPr>
+        <w:br/>
       </w:r>
     </w:p>
     <w:p>
       <w:pPr>
         <w:pStyle w:val="Normal1"/>
         <w:widowControl w:val="0"/>
-        <w:pBdr>
-          <w:left w:val="nil"/>
-        </w:pBdr>
+        <w:numPr>
+          <w:ilvl w:val="0"/>
+          <w:numId w:val="38"/>
+        </w:numPr>
+        <w:spacing w:after="320"/>
+        <w:contextualSpacing/>
+        <w:rPr>
+          <w:lang w:val="en-US"/>
+        </w:rPr>
+      </w:pPr>
+      <w:r>
+        <w:rPr>
+          <w:lang w:val="en-US"/>
+        </w:rPr>
+        <w:t xml:space="preserve">The property dashboard will constantly display all of the registered properties linked to </w:t>
+      </w:r>
+      <w:r>
+        <w:rPr>
+          <w:lang w:val="en-US"/>
+        </w:rPr>
+        <w:t>each</w:t>
+      </w:r>
+      <w:r>
+        <w:rPr>
+          <w:lang w:val="en-US"/>
+        </w:rPr>
+        <w:t xml:space="preserve"> </w:t>
+      </w:r>
+      <w:r>
+        <w:rPr>
+          <w:lang w:val="en-US"/>
+        </w:rPr>
+        <w:t>unique</w:t>
+      </w:r>
+      <w:r>
+        <w:rPr>
+          <w:lang w:val="en-US"/>
+        </w:rPr>
+        <w:t xml:space="preserve"> landlord account.</w:t>
+      </w:r>
+      <w:r>
+        <w:rPr>
+          <w:lang w:val="en-US"/>
+        </w:rPr>
+        <w:br/>
+      </w:r>
+    </w:p>
+    <w:p>
+      <w:pPr>
+        <w:pStyle w:val="Normal1"/>
+        <w:widowControl w:val="0"/>
+        <w:numPr>
+          <w:ilvl w:val="0"/>
+          <w:numId w:val="38"/>
+        </w:numPr>
+        <w:spacing w:after="320"/>
+        <w:contextualSpacing/>
+        <w:rPr>
+          <w:lang w:val="en-US"/>
+        </w:rPr>
+      </w:pPr>
+      <w:r>
+        <w:rPr>
+          <w:lang w:val="en-US"/>
+        </w:rPr>
+        <w:t>A system dashboard will be displayed when interacting with the various system sensors</w:t>
+      </w:r>
+      <w:r>
+        <w:rPr>
+          <w:lang w:val="en-US"/>
+        </w:rPr>
+        <w:t>/assets</w:t>
+      </w:r>
+      <w:bookmarkStart w:id="4" w:name="_GoBack"/>
+      <w:bookmarkEnd w:id="4"/>
+      <w:r>
+        <w:rPr>
+          <w:lang w:val="en-US"/>
+        </w:rPr>
+        <w:t>.</w:t>
+      </w:r>
+      <w:r>
+        <w:rPr>
+          <w:lang w:val="en-US"/>
+        </w:rPr>
+        <w:br/>
+      </w:r>
+    </w:p>
+    <w:p>
+      <w:pPr>
+        <w:pStyle w:val="Normal1"/>
+        <w:widowControl w:val="0"/>
+        <w:spacing w:after="320"/>
+        <w:contextualSpacing/>
+        <w:rPr>
+          <w:b/>
+          <w:lang w:val="en-US"/>
+        </w:rPr>
+      </w:pPr>
+      <w:r>
+        <w:rPr>
+          <w:b/>
+          <w:lang w:val="en-US"/>
+        </w:rPr>
+        <w:t>7.3 – State Diagrams</w:t>
+      </w:r>
+    </w:p>
+    <w:p>
+      <w:pPr>
+        <w:pStyle w:val="Normal1"/>
+        <w:widowControl w:val="0"/>
+        <w:spacing w:after="320"/>
+        <w:contextualSpacing/>
+        <w:rPr>
+          <w:b/>
+          <w:lang w:val="en-US"/>
+        </w:rPr>
+      </w:pPr>
+    </w:p>
+    <w:p>
+      <w:pPr>
+        <w:pStyle w:val="Normal1"/>
+        <w:widowControl w:val="0"/>
+        <w:numPr>
+          <w:ilvl w:val="0"/>
+          <w:numId w:val="38"/>
+        </w:numPr>
+        <w:spacing w:after="320"/>
+        <w:contextualSpacing/>
+        <w:rPr>
+          <w:lang w:val="en-US"/>
+        </w:rPr>
+      </w:pPr>
+      <w:r>
+        <w:rPr>
+          <w:lang w:val="en-US"/>
+        </w:rPr>
+        <w:t xml:space="preserve">Please see the “HomeAutomation.asta” for the </w:t>
+      </w:r>
+      <w:r>
+        <w:rPr>
+          <w:lang w:val="en-US"/>
+        </w:rPr>
+        <w:t>State Machine</w:t>
+      </w:r>
+      <w:r>
+        <w:rPr>
+          <w:lang w:val="en-US"/>
+        </w:rPr>
+        <w:t xml:space="preserve"> </w:t>
+      </w:r>
+      <w:r>
+        <w:rPr>
+          <w:lang w:val="en-US"/>
+        </w:rPr>
+        <w:t>Diagram that outlines the overall system functionality</w:t>
+      </w:r>
+      <w:r>
+        <w:rPr>
+          <w:lang w:val="en-US"/>
+        </w:rPr>
+        <w:t>.</w:t>
+      </w:r>
+    </w:p>
+    <w:p>
+      <w:pPr>
+        <w:pStyle w:val="Normal1"/>
+        <w:widowControl w:val="0"/>
         <w:spacing w:after="320"/>
         <w:contextualSpacing/>
         <w:jc w:val="center"/>
@@ -32461,9 +32632,6 @@
       <w:pPr>
         <w:pStyle w:val="Normal1"/>
         <w:widowControl w:val="0"/>
-        <w:pBdr>
-          <w:left w:val="nil"/>
-        </w:pBdr>
         <w:spacing w:after="320"/>
         <w:contextualSpacing/>
         <w:jc w:val="center"/>
@@ -32486,9 +32654,6 @@
       <w:pPr>
         <w:pStyle w:val="Normal1"/>
         <w:widowControl w:val="0"/>
-        <w:pBdr>
-          <w:left w:val="nil"/>
-        </w:pBdr>
         <w:spacing w:after="320"/>
         <w:contextualSpacing/>
         <w:jc w:val="center"/>
@@ -32500,9 +32665,6 @@
     <w:p>
       <w:pPr>
         <w:pStyle w:val="Normal1"/>
-        <w:pBdr>
-          <w:left w:val="nil"/>
-        </w:pBdr>
         <w:spacing w:after="320"/>
         <w:contextualSpacing/>
         <w:rPr>
@@ -32549,9 +32711,6 @@
     <w:p>
       <w:pPr>
         <w:pStyle w:val="Normal1"/>
-        <w:pBdr>
-          <w:left w:val="nil"/>
-        </w:pBdr>
         <w:spacing w:after="320"/>
         <w:contextualSpacing/>
         <w:rPr>
@@ -32621,9 +32780,6 @@
     <w:p>
       <w:pPr>
         <w:pStyle w:val="Normal1"/>
-        <w:pBdr>
-          <w:left w:val="nil"/>
-        </w:pBdr>
         <w:spacing w:after="320"/>
         <w:contextualSpacing/>
         <w:rPr>
@@ -32736,9 +32892,6 @@
     <w:p>
       <w:pPr>
         <w:pStyle w:val="Normal1"/>
-        <w:pBdr>
-          <w:left w:val="nil"/>
-        </w:pBdr>
         <w:spacing w:after="320"/>
         <w:contextualSpacing/>
         <w:rPr>
@@ -32833,9 +32986,6 @@
       <w:pPr>
         <w:pStyle w:val="Normal1"/>
         <w:widowControl w:val="0"/>
-        <w:pBdr>
-          <w:left w:val="nil"/>
-        </w:pBdr>
         <w:spacing w:after="320"/>
         <w:contextualSpacing/>
         <w:rPr>
@@ -32844,1777 +32994,6 @@
           <w:lang w:val="en-US"/>
         </w:rPr>
       </w:pPr>
-    </w:p>
-    <w:p>
-      <w:pPr>
-        <w:pStyle w:val="Normal1"/>
-        <w:widowControl w:val="0"/>
-        <w:pBdr>
-          <w:left w:val="nil"/>
-        </w:pBdr>
-        <w:spacing w:after="320"/>
-        <w:contextualSpacing/>
-        <w:jc w:val="center"/>
-        <w:rPr>
-          <w:sz w:val="32"/>
-          <w:szCs w:val="32"/>
-          <w:lang w:val="en-US"/>
-        </w:rPr>
-      </w:pPr>
-      <w:r>
-        <w:rPr>
-          <w:sz w:val="32"/>
-          <w:szCs w:val="32"/>
-          <w:lang w:val="en-US"/>
-        </w:rPr>
-        <w:t>Section 9.0 – Algorithms and Data Structures</w:t>
-      </w:r>
-    </w:p>
-    <w:p>
-      <w:pPr>
-        <w:pStyle w:val="Normal1"/>
-        <w:widowControl w:val="0"/>
-        <w:pBdr>
-          <w:left w:val="nil"/>
-        </w:pBdr>
-        <w:spacing w:after="320"/>
-        <w:contextualSpacing/>
-        <w:jc w:val="center"/>
-        <w:rPr>
-          <w:lang w:val="en-US"/>
-        </w:rPr>
-      </w:pPr>
-    </w:p>
-    <w:p>
-      <w:pPr>
-        <w:pStyle w:val="Normal1"/>
-        <w:pBdr>
-          <w:left w:val="nil"/>
-        </w:pBdr>
-        <w:spacing w:after="320"/>
-        <w:contextualSpacing/>
-        <w:rPr>
-          <w:lang w:val="en-US"/>
-        </w:rPr>
-      </w:pPr>
-      <w:r>
-        <w:rPr>
-          <w:b/>
-          <w:lang w:val="en-US"/>
-        </w:rPr>
-        <w:t xml:space="preserve">9.1 </w:t>
-      </w:r>
-      <w:r>
-        <w:rPr>
-          <w:b/>
-          <w:lang w:val="en-US"/>
-        </w:rPr>
-        <w:t>–</w:t>
-      </w:r>
-      <w:r>
-        <w:rPr>
-          <w:b/>
-          <w:lang w:val="en-US"/>
-        </w:rPr>
-        <w:t xml:space="preserve"> Algorithms -</w:t>
-      </w:r>
-      <w:r>
-        <w:rPr>
-          <w:b/>
-          <w:lang w:val="en-US"/>
-        </w:rPr>
-        <w:br/>
-        <w:t>9.2</w:t>
-      </w:r>
-      <w:r>
-        <w:rPr>
-          <w:b/>
-          <w:lang w:val="en-US"/>
-        </w:rPr>
-        <w:t xml:space="preserve"> </w:t>
-      </w:r>
-      <w:r>
-        <w:rPr>
-          <w:b/>
-          <w:lang w:val="en-US"/>
-        </w:rPr>
-        <w:t>–</w:t>
-      </w:r>
-      <w:r>
-        <w:rPr>
-          <w:b/>
-          <w:lang w:val="en-US"/>
-        </w:rPr>
-        <w:t xml:space="preserve"> Data Structures</w:t>
-      </w:r>
-    </w:p>
-    <w:p>
-      <w:pPr>
-        <w:pStyle w:val="Normal1"/>
-        <w:pBdr>
-          <w:left w:val="nil"/>
-        </w:pBdr>
-        <w:spacing w:after="320"/>
-        <w:contextualSpacing/>
-        <w:rPr>
-          <w:lang w:val="en-US"/>
-        </w:rPr>
-      </w:pPr>
-    </w:p>
-    <w:p>
-      <w:pPr>
-        <w:pStyle w:val="Normal1"/>
-        <w:pBdr>
-          <w:left w:val="nil"/>
-        </w:pBdr>
-        <w:spacing w:after="320"/>
-        <w:contextualSpacing/>
-        <w:rPr>
-          <w:b/>
-          <w:lang w:val="en-US"/>
-        </w:rPr>
-      </w:pPr>
-      <w:r>
-        <w:rPr>
-          <w:b/>
-          <w:lang w:val="en-US"/>
-        </w:rPr>
-        <w:t>MySQL Data Structure</w:t>
-      </w:r>
-    </w:p>
-    <w:p>
-      <w:pPr>
-        <w:pBdr>
-          <w:left w:val="nil"/>
-        </w:pBdr>
-        <w:spacing w:line="240" w:lineRule="auto"/>
-        <w:rPr>
-          <w:rFonts w:ascii="Lucida Console" w:hAnsi="Lucida Console"/>
-          <w:sz w:val="20"/>
-          <w:szCs w:val="20"/>
-        </w:rPr>
-      </w:pPr>
-      <w:r>
-        <w:rPr>
-          <w:rFonts w:ascii="Lucida Console" w:hAnsi="Lucida Console"/>
-          <w:sz w:val="20"/>
-          <w:szCs w:val="20"/>
-        </w:rPr>
-        <w:t>CREATE TABLE `nodered`.`</w:t>
-      </w:r>
-      <w:r>
-        <w:rPr>
-          <w:rFonts w:ascii="Lucida Console" w:hAnsi="Lucida Console"/>
-          <w:color w:val="00B0F0"/>
-          <w:sz w:val="20"/>
-          <w:szCs w:val="20"/>
-        </w:rPr>
-        <w:t>owners</w:t>
-      </w:r>
-      <w:r>
-        <w:rPr>
-          <w:rFonts w:ascii="Lucida Console" w:hAnsi="Lucida Console"/>
-          <w:sz w:val="20"/>
-          <w:szCs w:val="20"/>
-        </w:rPr>
-        <w:t>` (</w:t>
-      </w:r>
-    </w:p>
-    <w:p>
-      <w:pPr>
-        <w:pBdr>
-          <w:left w:val="nil"/>
-        </w:pBdr>
-        <w:spacing w:line="240" w:lineRule="auto"/>
-        <w:rPr>
-          <w:rFonts w:ascii="Lucida Console" w:hAnsi="Lucida Console"/>
-          <w:sz w:val="20"/>
-          <w:szCs w:val="20"/>
-        </w:rPr>
-      </w:pPr>
-      <w:r>
-        <w:rPr>
-          <w:rFonts w:ascii="Lucida Console" w:hAnsi="Lucida Console"/>
-          <w:sz w:val="20"/>
-          <w:szCs w:val="20"/>
-        </w:rPr>
-        <w:t xml:space="preserve">  `ownerid` INT NOT NULL AUTO_INCREMENT,</w:t>
-      </w:r>
-    </w:p>
-    <w:p>
-      <w:pPr>
-        <w:pBdr>
-          <w:left w:val="nil"/>
-        </w:pBdr>
-        <w:spacing w:line="240" w:lineRule="auto"/>
-        <w:rPr>
-          <w:rFonts w:ascii="Lucida Console" w:hAnsi="Lucida Console"/>
-          <w:sz w:val="20"/>
-          <w:szCs w:val="20"/>
-        </w:rPr>
-      </w:pPr>
-      <w:r>
-        <w:rPr>
-          <w:rFonts w:ascii="Lucida Console" w:hAnsi="Lucida Console"/>
-          <w:sz w:val="20"/>
-          <w:szCs w:val="20"/>
-        </w:rPr>
-        <w:t xml:space="preserve">  `ofname` VARCHAR(45) NOT NULL,</w:t>
-      </w:r>
-    </w:p>
-    <w:p>
-      <w:pPr>
-        <w:pBdr>
-          <w:left w:val="nil"/>
-        </w:pBdr>
-        <w:spacing w:line="240" w:lineRule="auto"/>
-        <w:rPr>
-          <w:rFonts w:ascii="Lucida Console" w:hAnsi="Lucida Console"/>
-          <w:sz w:val="20"/>
-          <w:szCs w:val="20"/>
-        </w:rPr>
-      </w:pPr>
-      <w:r>
-        <w:rPr>
-          <w:rFonts w:ascii="Lucida Console" w:hAnsi="Lucida Console"/>
-          <w:sz w:val="20"/>
-          <w:szCs w:val="20"/>
-        </w:rPr>
-        <w:t xml:space="preserve">  `olname` VARCHAR(45) NOT NULL,</w:t>
-      </w:r>
-    </w:p>
-    <w:p>
-      <w:pPr>
-        <w:pBdr>
-          <w:left w:val="nil"/>
-        </w:pBdr>
-        <w:spacing w:line="240" w:lineRule="auto"/>
-        <w:rPr>
-          <w:rFonts w:ascii="Lucida Console" w:hAnsi="Lucida Console"/>
-          <w:sz w:val="20"/>
-          <w:szCs w:val="20"/>
-        </w:rPr>
-      </w:pPr>
-      <w:r>
-        <w:rPr>
-          <w:rFonts w:ascii="Lucida Console" w:hAnsi="Lucida Console"/>
-          <w:sz w:val="20"/>
-          <w:szCs w:val="20"/>
-        </w:rPr>
-        <w:t xml:space="preserve">  `owneremail` VARCHAR(45) NOT NULL,</w:t>
-      </w:r>
-    </w:p>
-    <w:p>
-      <w:pPr>
-        <w:pBdr>
-          <w:left w:val="nil"/>
-        </w:pBdr>
-        <w:spacing w:line="240" w:lineRule="auto"/>
-        <w:rPr>
-          <w:rFonts w:ascii="Lucida Console" w:hAnsi="Lucida Console"/>
-          <w:sz w:val="20"/>
-          <w:szCs w:val="20"/>
-        </w:rPr>
-      </w:pPr>
-      <w:r>
-        <w:rPr>
-          <w:rFonts w:ascii="Lucida Console" w:hAnsi="Lucida Console"/>
-          <w:sz w:val="20"/>
-          <w:szCs w:val="20"/>
-        </w:rPr>
-        <w:t xml:space="preserve">  `password` VARCHAR(45) NOT NULL,</w:t>
-      </w:r>
-    </w:p>
-    <w:p>
-      <w:pPr>
-        <w:pBdr>
-          <w:left w:val="nil"/>
-        </w:pBdr>
-        <w:spacing w:line="240" w:lineRule="auto"/>
-        <w:rPr>
-          <w:rFonts w:ascii="Lucida Console" w:hAnsi="Lucida Console"/>
-          <w:sz w:val="20"/>
-          <w:szCs w:val="20"/>
-        </w:rPr>
-      </w:pPr>
-      <w:r>
-        <w:rPr>
-          <w:rFonts w:ascii="Lucida Console" w:hAnsi="Lucida Console"/>
-          <w:sz w:val="20"/>
-          <w:szCs w:val="20"/>
-        </w:rPr>
-        <w:t xml:space="preserve">  PRIMARY KEY (`ownerid`),</w:t>
-      </w:r>
-    </w:p>
-    <w:p>
-      <w:pPr>
-        <w:pBdr>
-          <w:left w:val="nil"/>
-        </w:pBdr>
-        <w:spacing w:line="240" w:lineRule="auto"/>
-        <w:rPr>
-          <w:rFonts w:ascii="Lucida Console" w:hAnsi="Lucida Console"/>
-          <w:sz w:val="20"/>
-          <w:szCs w:val="20"/>
-        </w:rPr>
-      </w:pPr>
-      <w:r>
-        <w:rPr>
-          <w:rFonts w:ascii="Lucida Console" w:hAnsi="Lucida Console"/>
-          <w:sz w:val="20"/>
-          <w:szCs w:val="20"/>
-        </w:rPr>
-        <w:t xml:space="preserve">  UNIQUE INDEX `ownerid_UNIQUE` (`ownerid` ASC));</w:t>
-      </w:r>
-    </w:p>
-    <w:p>
-      <w:pPr>
-        <w:pBdr>
-          <w:left w:val="nil"/>
-        </w:pBdr>
-        <w:spacing w:line="240" w:lineRule="auto"/>
-        <w:rPr>
-          <w:rFonts w:ascii="Lucida Console" w:hAnsi="Lucida Console"/>
-          <w:sz w:val="20"/>
-          <w:szCs w:val="20"/>
-        </w:rPr>
-      </w:pPr>
-    </w:p>
-    <w:p>
-      <w:pPr>
-        <w:pBdr>
-          <w:left w:val="nil"/>
-        </w:pBdr>
-        <w:tabs>
-          <w:tab w:val="left" w:pos="2250"/>
-        </w:tabs>
-        <w:spacing w:line="240" w:lineRule="auto"/>
-        <w:rPr>
-          <w:rFonts w:ascii="Lucida Console" w:hAnsi="Lucida Console"/>
-          <w:sz w:val="20"/>
-          <w:szCs w:val="20"/>
-        </w:rPr>
-      </w:pPr>
-      <w:r>
-        <w:rPr>
-          <w:rFonts w:ascii="Lucida Console" w:hAnsi="Lucida Console"/>
-          <w:sz w:val="20"/>
-          <w:szCs w:val="20"/>
-        </w:rPr>
-        <w:t>CREATE TABLE `nodered`.`</w:t>
-      </w:r>
-      <w:r>
-        <w:rPr>
-          <w:rFonts w:ascii="Lucida Console" w:hAnsi="Lucida Console"/>
-          <w:color w:val="00B0F0"/>
-          <w:sz w:val="20"/>
-          <w:szCs w:val="20"/>
-        </w:rPr>
-        <w:t>properties</w:t>
-      </w:r>
-      <w:r>
-        <w:rPr>
-          <w:rFonts w:ascii="Lucida Console" w:hAnsi="Lucida Console"/>
-          <w:sz w:val="20"/>
-          <w:szCs w:val="20"/>
-        </w:rPr>
-        <w:t>` (</w:t>
-      </w:r>
-    </w:p>
-    <w:p>
-      <w:pPr>
-        <w:pBdr>
-          <w:left w:val="nil"/>
-        </w:pBdr>
-        <w:tabs>
-          <w:tab w:val="left" w:pos="2250"/>
-        </w:tabs>
-        <w:spacing w:line="240" w:lineRule="auto"/>
-        <w:rPr>
-          <w:rFonts w:ascii="Lucida Console" w:hAnsi="Lucida Console"/>
-          <w:sz w:val="20"/>
-          <w:szCs w:val="20"/>
-        </w:rPr>
-      </w:pPr>
-      <w:r>
-        <w:rPr>
-          <w:rFonts w:ascii="Lucida Console" w:hAnsi="Lucida Console"/>
-          <w:sz w:val="20"/>
-          <w:szCs w:val="20"/>
-        </w:rPr>
-        <w:t xml:space="preserve">  `propertyid` INT NOT NULL AUTO_INCREMENT,</w:t>
-      </w:r>
-    </w:p>
-    <w:p>
-      <w:pPr>
-        <w:pBdr>
-          <w:left w:val="nil"/>
-        </w:pBdr>
-        <w:tabs>
-          <w:tab w:val="left" w:pos="2250"/>
-        </w:tabs>
-        <w:spacing w:line="240" w:lineRule="auto"/>
-        <w:rPr>
-          <w:rFonts w:ascii="Lucida Console" w:hAnsi="Lucida Console"/>
-          <w:sz w:val="20"/>
-          <w:szCs w:val="20"/>
-        </w:rPr>
-      </w:pPr>
-      <w:r>
-        <w:rPr>
-          <w:rFonts w:ascii="Lucida Console" w:hAnsi="Lucida Console"/>
-          <w:sz w:val="20"/>
-          <w:szCs w:val="20"/>
-        </w:rPr>
-        <w:t xml:space="preserve">  `streetaddress` VARCHAR(45) NOT NULL,</w:t>
-      </w:r>
-    </w:p>
-    <w:p>
-      <w:pPr>
-        <w:pBdr>
-          <w:left w:val="nil"/>
-        </w:pBdr>
-        <w:tabs>
-          <w:tab w:val="left" w:pos="2250"/>
-        </w:tabs>
-        <w:spacing w:line="240" w:lineRule="auto"/>
-        <w:rPr>
-          <w:rFonts w:ascii="Lucida Console" w:hAnsi="Lucida Console"/>
-          <w:sz w:val="20"/>
-          <w:szCs w:val="20"/>
-        </w:rPr>
-      </w:pPr>
-      <w:r>
-        <w:rPr>
-          <w:rFonts w:ascii="Lucida Console" w:hAnsi="Lucida Console"/>
-          <w:sz w:val="20"/>
-          <w:szCs w:val="20"/>
-        </w:rPr>
-        <w:t xml:space="preserve">  `city` VARCHAR(45) NOT NULL,</w:t>
-      </w:r>
-    </w:p>
-    <w:p>
-      <w:pPr>
-        <w:pBdr>
-          <w:left w:val="nil"/>
-        </w:pBdr>
-        <w:tabs>
-          <w:tab w:val="left" w:pos="2250"/>
-        </w:tabs>
-        <w:spacing w:line="240" w:lineRule="auto"/>
-        <w:rPr>
-          <w:rFonts w:ascii="Lucida Console" w:hAnsi="Lucida Console"/>
-          <w:sz w:val="20"/>
-          <w:szCs w:val="20"/>
-        </w:rPr>
-      </w:pPr>
-      <w:r>
-        <w:rPr>
-          <w:rFonts w:ascii="Lucida Console" w:hAnsi="Lucida Console"/>
-          <w:sz w:val="20"/>
-          <w:szCs w:val="20"/>
-        </w:rPr>
-        <w:lastRenderedPageBreak/>
-        <w:t xml:space="preserve">  `state` VARCHAR(45) NOT NULL,</w:t>
-      </w:r>
-    </w:p>
-    <w:p>
-      <w:pPr>
-        <w:pBdr>
-          <w:left w:val="nil"/>
-        </w:pBdr>
-        <w:tabs>
-          <w:tab w:val="left" w:pos="2250"/>
-        </w:tabs>
-        <w:spacing w:line="240" w:lineRule="auto"/>
-        <w:rPr>
-          <w:rFonts w:ascii="Lucida Console" w:hAnsi="Lucida Console"/>
-          <w:sz w:val="20"/>
-          <w:szCs w:val="20"/>
-        </w:rPr>
-      </w:pPr>
-      <w:r>
-        <w:rPr>
-          <w:rFonts w:ascii="Lucida Console" w:hAnsi="Lucida Console"/>
-          <w:sz w:val="20"/>
-          <w:szCs w:val="20"/>
-        </w:rPr>
-        <w:t xml:space="preserve">  `zip` VARCHAR(45) NOT NULL,</w:t>
-      </w:r>
-    </w:p>
-    <w:p>
-      <w:pPr>
-        <w:pBdr>
-          <w:left w:val="nil"/>
-        </w:pBdr>
-        <w:tabs>
-          <w:tab w:val="left" w:pos="2250"/>
-        </w:tabs>
-        <w:spacing w:line="240" w:lineRule="auto"/>
-        <w:rPr>
-          <w:rFonts w:ascii="Lucida Console" w:hAnsi="Lucida Console"/>
-          <w:sz w:val="20"/>
-          <w:szCs w:val="20"/>
-        </w:rPr>
-      </w:pPr>
-      <w:r>
-        <w:rPr>
-          <w:rFonts w:ascii="Lucida Console" w:hAnsi="Lucida Console"/>
-          <w:sz w:val="20"/>
-          <w:szCs w:val="20"/>
-        </w:rPr>
-        <w:t xml:space="preserve">  `aptname` VARCHAR(45) NOT NULL,</w:t>
-      </w:r>
-    </w:p>
-    <w:p>
-      <w:pPr>
-        <w:pBdr>
-          <w:left w:val="nil"/>
-        </w:pBdr>
-        <w:tabs>
-          <w:tab w:val="left" w:pos="2250"/>
-        </w:tabs>
-        <w:spacing w:line="240" w:lineRule="auto"/>
-        <w:rPr>
-          <w:rFonts w:ascii="Lucida Console" w:hAnsi="Lucida Console"/>
-          <w:sz w:val="20"/>
-          <w:szCs w:val="20"/>
-        </w:rPr>
-      </w:pPr>
-      <w:r>
-        <w:rPr>
-          <w:rFonts w:ascii="Lucida Console" w:hAnsi="Lucida Console"/>
-          <w:sz w:val="20"/>
-          <w:szCs w:val="20"/>
-        </w:rPr>
-        <w:t xml:space="preserve">  `ownerid` INT NOT NULL,</w:t>
-      </w:r>
-    </w:p>
-    <w:p>
-      <w:pPr>
-        <w:pBdr>
-          <w:left w:val="nil"/>
-        </w:pBdr>
-        <w:tabs>
-          <w:tab w:val="left" w:pos="2250"/>
-        </w:tabs>
-        <w:spacing w:line="240" w:lineRule="auto"/>
-        <w:rPr>
-          <w:rFonts w:ascii="Lucida Console" w:hAnsi="Lucida Console"/>
-          <w:sz w:val="20"/>
-          <w:szCs w:val="20"/>
-        </w:rPr>
-      </w:pPr>
-      <w:r>
-        <w:rPr>
-          <w:rFonts w:ascii="Lucida Console" w:hAnsi="Lucida Console"/>
-          <w:sz w:val="20"/>
-          <w:szCs w:val="20"/>
-        </w:rPr>
-        <w:t xml:space="preserve">  PRIMARY KEY (`propertyid`),</w:t>
-      </w:r>
-    </w:p>
-    <w:p>
-      <w:pPr>
-        <w:pBdr>
-          <w:left w:val="nil"/>
-        </w:pBdr>
-        <w:tabs>
-          <w:tab w:val="left" w:pos="2250"/>
-        </w:tabs>
-        <w:spacing w:line="240" w:lineRule="auto"/>
-        <w:rPr>
-          <w:rFonts w:ascii="Lucida Console" w:hAnsi="Lucida Console"/>
-          <w:sz w:val="20"/>
-          <w:szCs w:val="20"/>
-        </w:rPr>
-      </w:pPr>
-      <w:r>
-        <w:rPr>
-          <w:rFonts w:ascii="Lucida Console" w:hAnsi="Lucida Console"/>
-          <w:sz w:val="20"/>
-          <w:szCs w:val="20"/>
-        </w:rPr>
-        <w:t xml:space="preserve">  UNIQUE INDEX `propertyid_UNIQUE` (`propertyid` ASC),</w:t>
-      </w:r>
-    </w:p>
-    <w:p>
-      <w:pPr>
-        <w:pBdr>
-          <w:left w:val="nil"/>
-        </w:pBdr>
-        <w:tabs>
-          <w:tab w:val="left" w:pos="2250"/>
-        </w:tabs>
-        <w:spacing w:line="240" w:lineRule="auto"/>
-        <w:rPr>
-          <w:rFonts w:ascii="Lucida Console" w:hAnsi="Lucida Console"/>
-          <w:sz w:val="20"/>
-          <w:szCs w:val="20"/>
-        </w:rPr>
-      </w:pPr>
-      <w:r>
-        <w:rPr>
-          <w:rFonts w:ascii="Lucida Console" w:hAnsi="Lucida Console"/>
-          <w:sz w:val="20"/>
-          <w:szCs w:val="20"/>
-        </w:rPr>
-        <w:t xml:space="preserve">  INDEX `ownerid_idx` (`ownerid` ASC),</w:t>
-      </w:r>
-    </w:p>
-    <w:p>
-      <w:pPr>
-        <w:pBdr>
-          <w:left w:val="nil"/>
-        </w:pBdr>
-        <w:tabs>
-          <w:tab w:val="left" w:pos="2250"/>
-        </w:tabs>
-        <w:spacing w:line="240" w:lineRule="auto"/>
-        <w:rPr>
-          <w:rFonts w:ascii="Lucida Console" w:hAnsi="Lucida Console"/>
-          <w:sz w:val="20"/>
-          <w:szCs w:val="20"/>
-        </w:rPr>
-      </w:pPr>
-      <w:r>
-        <w:rPr>
-          <w:rFonts w:ascii="Lucida Console" w:hAnsi="Lucida Console"/>
-          <w:sz w:val="20"/>
-          <w:szCs w:val="20"/>
-        </w:rPr>
-        <w:t xml:space="preserve">  CONSTRAINT `ownerid`</w:t>
-      </w:r>
-    </w:p>
-    <w:p>
-      <w:pPr>
-        <w:pBdr>
-          <w:left w:val="nil"/>
-        </w:pBdr>
-        <w:tabs>
-          <w:tab w:val="left" w:pos="2250"/>
-        </w:tabs>
-        <w:spacing w:line="240" w:lineRule="auto"/>
-        <w:rPr>
-          <w:rFonts w:ascii="Lucida Console" w:hAnsi="Lucida Console"/>
-          <w:sz w:val="20"/>
-          <w:szCs w:val="20"/>
-        </w:rPr>
-      </w:pPr>
-      <w:r>
-        <w:rPr>
-          <w:rFonts w:ascii="Lucida Console" w:hAnsi="Lucida Console"/>
-          <w:sz w:val="20"/>
-          <w:szCs w:val="20"/>
-        </w:rPr>
-        <w:t xml:space="preserve">    FOREIGN KEY (`ownerid`)</w:t>
-      </w:r>
-    </w:p>
-    <w:p>
-      <w:pPr>
-        <w:pBdr>
-          <w:left w:val="nil"/>
-        </w:pBdr>
-        <w:tabs>
-          <w:tab w:val="left" w:pos="2250"/>
-        </w:tabs>
-        <w:spacing w:line="240" w:lineRule="auto"/>
-        <w:rPr>
-          <w:rFonts w:ascii="Lucida Console" w:hAnsi="Lucida Console"/>
-          <w:sz w:val="20"/>
-          <w:szCs w:val="20"/>
-        </w:rPr>
-      </w:pPr>
-      <w:r>
-        <w:rPr>
-          <w:rFonts w:ascii="Lucida Console" w:hAnsi="Lucida Console"/>
-          <w:sz w:val="20"/>
-          <w:szCs w:val="20"/>
-        </w:rPr>
-        <w:t xml:space="preserve">    REFERENCES `nodered`.`owners` (`ownerid`)</w:t>
-      </w:r>
-    </w:p>
-    <w:p>
-      <w:pPr>
-        <w:pBdr>
-          <w:left w:val="nil"/>
-        </w:pBdr>
-        <w:tabs>
-          <w:tab w:val="left" w:pos="2250"/>
-        </w:tabs>
-        <w:spacing w:line="240" w:lineRule="auto"/>
-        <w:rPr>
-          <w:rFonts w:ascii="Lucida Console" w:hAnsi="Lucida Console"/>
-          <w:sz w:val="20"/>
-          <w:szCs w:val="20"/>
-        </w:rPr>
-      </w:pPr>
-      <w:r>
-        <w:rPr>
-          <w:rFonts w:ascii="Lucida Console" w:hAnsi="Lucida Console"/>
-          <w:sz w:val="20"/>
-          <w:szCs w:val="20"/>
-        </w:rPr>
-        <w:t xml:space="preserve">    ON DELETE NO ACTION</w:t>
-      </w:r>
-    </w:p>
-    <w:p>
-      <w:pPr>
-        <w:pBdr>
-          <w:left w:val="nil"/>
-        </w:pBdr>
-        <w:tabs>
-          <w:tab w:val="left" w:pos="2250"/>
-        </w:tabs>
-        <w:spacing w:line="240" w:lineRule="auto"/>
-        <w:rPr>
-          <w:rFonts w:ascii="Lucida Console" w:hAnsi="Lucida Console"/>
-          <w:sz w:val="20"/>
-          <w:szCs w:val="20"/>
-        </w:rPr>
-      </w:pPr>
-      <w:r>
-        <w:rPr>
-          <w:rFonts w:ascii="Lucida Console" w:hAnsi="Lucida Console"/>
-          <w:sz w:val="20"/>
-          <w:szCs w:val="20"/>
-        </w:rPr>
-        <w:t xml:space="preserve">    ON UPDATE NO ACTION);</w:t>
-      </w:r>
-    </w:p>
-    <w:p>
-      <w:pPr>
-        <w:pBdr>
-          <w:left w:val="nil"/>
-        </w:pBdr>
-        <w:tabs>
-          <w:tab w:val="left" w:pos="2250"/>
-        </w:tabs>
-        <w:spacing w:line="240" w:lineRule="auto"/>
-        <w:rPr>
-          <w:rFonts w:ascii="Lucida Console" w:hAnsi="Lucida Console"/>
-          <w:sz w:val="20"/>
-          <w:szCs w:val="20"/>
-        </w:rPr>
-      </w:pPr>
-    </w:p>
-    <w:p>
-      <w:pPr>
-        <w:pBdr>
-          <w:left w:val="nil"/>
-        </w:pBdr>
-        <w:tabs>
-          <w:tab w:val="left" w:pos="2250"/>
-        </w:tabs>
-        <w:spacing w:line="240" w:lineRule="auto"/>
-        <w:rPr>
-          <w:rFonts w:ascii="Lucida Console" w:hAnsi="Lucida Console"/>
-          <w:sz w:val="20"/>
-          <w:szCs w:val="20"/>
-        </w:rPr>
-      </w:pPr>
-      <w:r>
-        <w:rPr>
-          <w:rFonts w:ascii="Lucida Console" w:hAnsi="Lucida Console"/>
-          <w:sz w:val="20"/>
-          <w:szCs w:val="20"/>
-        </w:rPr>
-        <w:t>CREATE TABLE `nodered`.`</w:t>
-      </w:r>
-      <w:r>
-        <w:rPr>
-          <w:rFonts w:ascii="Lucida Console" w:hAnsi="Lucida Console"/>
-          <w:color w:val="00B0F0"/>
-          <w:sz w:val="20"/>
-          <w:szCs w:val="20"/>
-        </w:rPr>
-        <w:t>rooms</w:t>
-      </w:r>
-      <w:r>
-        <w:rPr>
-          <w:rFonts w:ascii="Lucida Console" w:hAnsi="Lucida Console"/>
-          <w:sz w:val="20"/>
-          <w:szCs w:val="20"/>
-        </w:rPr>
-        <w:t>` (</w:t>
-      </w:r>
-    </w:p>
-    <w:p>
-      <w:pPr>
-        <w:pBdr>
-          <w:left w:val="nil"/>
-        </w:pBdr>
-        <w:tabs>
-          <w:tab w:val="left" w:pos="2250"/>
-        </w:tabs>
-        <w:spacing w:line="240" w:lineRule="auto"/>
-        <w:rPr>
-          <w:rFonts w:ascii="Lucida Console" w:hAnsi="Lucida Console"/>
-          <w:sz w:val="20"/>
-          <w:szCs w:val="20"/>
-        </w:rPr>
-      </w:pPr>
-      <w:r>
-        <w:rPr>
-          <w:rFonts w:ascii="Lucida Console" w:hAnsi="Lucida Console"/>
-          <w:sz w:val="20"/>
-          <w:szCs w:val="20"/>
-        </w:rPr>
-        <w:t xml:space="preserve">  `roomid` INT NOT NULL AUTO_INCREMENT,</w:t>
-      </w:r>
-    </w:p>
-    <w:p>
-      <w:pPr>
-        <w:pBdr>
-          <w:left w:val="nil"/>
-        </w:pBdr>
-        <w:tabs>
-          <w:tab w:val="left" w:pos="2250"/>
-        </w:tabs>
-        <w:spacing w:line="240" w:lineRule="auto"/>
-        <w:rPr>
-          <w:rFonts w:ascii="Lucida Console" w:hAnsi="Lucida Console"/>
-          <w:sz w:val="20"/>
-          <w:szCs w:val="20"/>
-        </w:rPr>
-      </w:pPr>
-      <w:r>
-        <w:rPr>
-          <w:rFonts w:ascii="Lucida Console" w:hAnsi="Lucida Console"/>
-          <w:sz w:val="20"/>
-          <w:szCs w:val="20"/>
-        </w:rPr>
-        <w:t xml:space="preserve">  `rtype` VARCHAR(45) NOT NULL,</w:t>
-      </w:r>
-    </w:p>
-    <w:p>
-      <w:pPr>
-        <w:pBdr>
-          <w:left w:val="nil"/>
-        </w:pBdr>
-        <w:tabs>
-          <w:tab w:val="left" w:pos="2250"/>
-        </w:tabs>
-        <w:spacing w:line="240" w:lineRule="auto"/>
-        <w:rPr>
-          <w:rFonts w:ascii="Lucida Console" w:hAnsi="Lucida Console"/>
-          <w:sz w:val="20"/>
-          <w:szCs w:val="20"/>
-        </w:rPr>
-      </w:pPr>
-      <w:r>
-        <w:rPr>
-          <w:rFonts w:ascii="Lucida Console" w:hAnsi="Lucida Console"/>
-          <w:sz w:val="20"/>
-          <w:szCs w:val="20"/>
-        </w:rPr>
-        <w:t xml:space="preserve">  `rname` VARCHAR(45) NOT NULL,</w:t>
-      </w:r>
-    </w:p>
-    <w:p>
-      <w:pPr>
-        <w:pBdr>
-          <w:left w:val="nil"/>
-        </w:pBdr>
-        <w:tabs>
-          <w:tab w:val="left" w:pos="2250"/>
-        </w:tabs>
-        <w:spacing w:line="240" w:lineRule="auto"/>
-        <w:rPr>
-          <w:rFonts w:ascii="Lucida Console" w:hAnsi="Lucida Console"/>
-          <w:sz w:val="20"/>
-          <w:szCs w:val="20"/>
-        </w:rPr>
-      </w:pPr>
-      <w:r>
-        <w:rPr>
-          <w:rFonts w:ascii="Lucida Console" w:hAnsi="Lucida Console"/>
-          <w:sz w:val="20"/>
-          <w:szCs w:val="20"/>
-        </w:rPr>
-        <w:t xml:space="preserve">  `propertyid` INT NOT NULL,</w:t>
-      </w:r>
-    </w:p>
-    <w:p>
-      <w:pPr>
-        <w:pBdr>
-          <w:left w:val="nil"/>
-        </w:pBdr>
-        <w:tabs>
-          <w:tab w:val="left" w:pos="2250"/>
-        </w:tabs>
-        <w:spacing w:line="240" w:lineRule="auto"/>
-        <w:rPr>
-          <w:rFonts w:ascii="Lucida Console" w:hAnsi="Lucida Console"/>
-          <w:sz w:val="20"/>
-          <w:szCs w:val="20"/>
-        </w:rPr>
-      </w:pPr>
-      <w:r>
-        <w:rPr>
-          <w:rFonts w:ascii="Lucida Console" w:hAnsi="Lucida Console"/>
-          <w:sz w:val="20"/>
-          <w:szCs w:val="20"/>
-        </w:rPr>
-        <w:t xml:space="preserve">  PRIMARY KEY (`roomid`),</w:t>
-      </w:r>
-    </w:p>
-    <w:p>
-      <w:pPr>
-        <w:tabs>
-          <w:tab w:val="left" w:pos="2250"/>
-        </w:tabs>
-        <w:spacing w:line="240" w:lineRule="auto"/>
-        <w:rPr>
-          <w:rFonts w:ascii="Lucida Console" w:hAnsi="Lucida Console"/>
-          <w:sz w:val="20"/>
-          <w:szCs w:val="20"/>
-        </w:rPr>
-      </w:pPr>
-      <w:r>
-        <w:rPr>
-          <w:rFonts w:ascii="Lucida Console" w:hAnsi="Lucida Console"/>
-          <w:sz w:val="20"/>
-          <w:szCs w:val="20"/>
-        </w:rPr>
-        <w:t xml:space="preserve">  UNIQUE INDEX `roomid_UNIQUE` (`roomid` ASC),</w:t>
-      </w:r>
-    </w:p>
-    <w:p>
-      <w:pPr>
-        <w:tabs>
-          <w:tab w:val="left" w:pos="2250"/>
-        </w:tabs>
-        <w:spacing w:line="240" w:lineRule="auto"/>
-        <w:rPr>
-          <w:rFonts w:ascii="Lucida Console" w:hAnsi="Lucida Console"/>
-          <w:sz w:val="20"/>
-          <w:szCs w:val="20"/>
-        </w:rPr>
-      </w:pPr>
-      <w:r>
-        <w:rPr>
-          <w:rFonts w:ascii="Lucida Console" w:hAnsi="Lucida Console"/>
-          <w:sz w:val="20"/>
-          <w:szCs w:val="20"/>
-        </w:rPr>
-        <w:t xml:space="preserve">  INDEX `propertyid_idx` (`propertyid` ASC),</w:t>
-      </w:r>
-    </w:p>
-    <w:p>
-      <w:pPr>
-        <w:tabs>
-          <w:tab w:val="left" w:pos="2250"/>
-        </w:tabs>
-        <w:spacing w:line="240" w:lineRule="auto"/>
-        <w:rPr>
-          <w:rFonts w:ascii="Lucida Console" w:hAnsi="Lucida Console"/>
-          <w:sz w:val="20"/>
-          <w:szCs w:val="20"/>
-        </w:rPr>
-      </w:pPr>
-      <w:r>
-        <w:rPr>
-          <w:rFonts w:ascii="Lucida Console" w:hAnsi="Lucida Console"/>
-          <w:sz w:val="20"/>
-          <w:szCs w:val="20"/>
-        </w:rPr>
-        <w:t xml:space="preserve">  CONSTRAINT `propertyid`</w:t>
-      </w:r>
-    </w:p>
-    <w:p>
-      <w:pPr>
-        <w:tabs>
-          <w:tab w:val="left" w:pos="2250"/>
-        </w:tabs>
-        <w:spacing w:line="240" w:lineRule="auto"/>
-        <w:rPr>
-          <w:rFonts w:ascii="Lucida Console" w:hAnsi="Lucida Console"/>
-          <w:sz w:val="20"/>
-          <w:szCs w:val="20"/>
-        </w:rPr>
-      </w:pPr>
-      <w:r>
-        <w:rPr>
-          <w:rFonts w:ascii="Lucida Console" w:hAnsi="Lucida Console"/>
-          <w:sz w:val="20"/>
-          <w:szCs w:val="20"/>
-        </w:rPr>
-        <w:t xml:space="preserve">    FOREIGN KEY (`propertyid`)</w:t>
-      </w:r>
-    </w:p>
-    <w:p>
-      <w:pPr>
-        <w:tabs>
-          <w:tab w:val="left" w:pos="2250"/>
-        </w:tabs>
-        <w:spacing w:line="240" w:lineRule="auto"/>
-        <w:rPr>
-          <w:rFonts w:ascii="Lucida Console" w:hAnsi="Lucida Console"/>
-          <w:sz w:val="20"/>
-          <w:szCs w:val="20"/>
-        </w:rPr>
-      </w:pPr>
-      <w:r>
-        <w:rPr>
-          <w:rFonts w:ascii="Lucida Console" w:hAnsi="Lucida Console"/>
-          <w:sz w:val="20"/>
-          <w:szCs w:val="20"/>
-        </w:rPr>
-        <w:t xml:space="preserve">    REFERENCES `nodered`.`properties` (`propertyid`)</w:t>
-      </w:r>
-    </w:p>
-    <w:p>
-      <w:pPr>
-        <w:tabs>
-          <w:tab w:val="left" w:pos="2250"/>
-        </w:tabs>
-        <w:spacing w:line="240" w:lineRule="auto"/>
-        <w:rPr>
-          <w:rFonts w:ascii="Lucida Console" w:hAnsi="Lucida Console"/>
-          <w:sz w:val="20"/>
-          <w:szCs w:val="20"/>
-        </w:rPr>
-      </w:pPr>
-      <w:r>
-        <w:rPr>
-          <w:rFonts w:ascii="Lucida Console" w:hAnsi="Lucida Console"/>
-          <w:sz w:val="20"/>
-          <w:szCs w:val="20"/>
-        </w:rPr>
-        <w:t xml:space="preserve">    ON DELETE NO ACTION</w:t>
-      </w:r>
-    </w:p>
-    <w:p>
-      <w:pPr>
-        <w:tabs>
-          <w:tab w:val="left" w:pos="2250"/>
-        </w:tabs>
-        <w:spacing w:line="240" w:lineRule="auto"/>
-        <w:rPr>
-          <w:rFonts w:ascii="Lucida Console" w:hAnsi="Lucida Console"/>
-          <w:sz w:val="20"/>
-          <w:szCs w:val="20"/>
-        </w:rPr>
-      </w:pPr>
-      <w:r>
-        <w:rPr>
-          <w:rFonts w:ascii="Lucida Console" w:hAnsi="Lucida Console"/>
-          <w:sz w:val="20"/>
-          <w:szCs w:val="20"/>
-        </w:rPr>
-        <w:t xml:space="preserve">    ON UPDATE NO ACTION);</w:t>
-      </w:r>
-    </w:p>
-    <w:p>
-      <w:pPr>
-        <w:tabs>
-          <w:tab w:val="left" w:pos="2250"/>
-        </w:tabs>
-        <w:spacing w:line="240" w:lineRule="auto"/>
-        <w:rPr>
-          <w:rFonts w:ascii="Lucida Console" w:hAnsi="Lucida Console"/>
-          <w:sz w:val="20"/>
-          <w:szCs w:val="20"/>
-        </w:rPr>
-      </w:pPr>
-    </w:p>
-    <w:p>
-      <w:pPr>
-        <w:tabs>
-          <w:tab w:val="left" w:pos="2250"/>
-        </w:tabs>
-        <w:spacing w:line="240" w:lineRule="auto"/>
-        <w:rPr>
-          <w:rFonts w:ascii="Lucida Console" w:hAnsi="Lucida Console"/>
-          <w:sz w:val="20"/>
-          <w:szCs w:val="20"/>
-        </w:rPr>
-      </w:pPr>
-      <w:r>
-        <w:rPr>
-          <w:rFonts w:ascii="Lucida Console" w:hAnsi="Lucida Console"/>
-          <w:sz w:val="20"/>
-          <w:szCs w:val="20"/>
-        </w:rPr>
-        <w:t>CREATE TABLE `nodered`.`</w:t>
-      </w:r>
-      <w:r>
-        <w:rPr>
-          <w:rFonts w:ascii="Lucida Console" w:hAnsi="Lucida Console"/>
-          <w:color w:val="00B0F0"/>
-          <w:sz w:val="20"/>
-          <w:szCs w:val="20"/>
-        </w:rPr>
-        <w:t>tenants</w:t>
-      </w:r>
-      <w:r>
-        <w:rPr>
-          <w:rFonts w:ascii="Lucida Console" w:hAnsi="Lucida Console"/>
-          <w:sz w:val="20"/>
-          <w:szCs w:val="20"/>
-        </w:rPr>
-        <w:t>` (</w:t>
-      </w:r>
-    </w:p>
-    <w:p>
-      <w:pPr>
-        <w:tabs>
-          <w:tab w:val="left" w:pos="2250"/>
-        </w:tabs>
-        <w:spacing w:line="240" w:lineRule="auto"/>
-        <w:rPr>
-          <w:rFonts w:ascii="Lucida Console" w:hAnsi="Lucida Console"/>
-          <w:sz w:val="20"/>
-          <w:szCs w:val="20"/>
-        </w:rPr>
-      </w:pPr>
-      <w:r>
-        <w:rPr>
-          <w:rFonts w:ascii="Lucida Console" w:hAnsi="Lucida Console"/>
-          <w:sz w:val="20"/>
-          <w:szCs w:val="20"/>
-        </w:rPr>
-        <w:t xml:space="preserve">  `tenantid` INT NOT NULL AUTO_INCREMENT,</w:t>
-      </w:r>
-    </w:p>
-    <w:p>
-      <w:pPr>
-        <w:tabs>
-          <w:tab w:val="left" w:pos="2250"/>
-        </w:tabs>
-        <w:spacing w:line="240" w:lineRule="auto"/>
-        <w:rPr>
-          <w:rFonts w:ascii="Lucida Console" w:hAnsi="Lucida Console"/>
-          <w:sz w:val="20"/>
-          <w:szCs w:val="20"/>
-        </w:rPr>
-      </w:pPr>
-      <w:r>
-        <w:rPr>
-          <w:rFonts w:ascii="Lucida Console" w:hAnsi="Lucida Console"/>
-          <w:sz w:val="20"/>
-          <w:szCs w:val="20"/>
-        </w:rPr>
-        <w:t xml:space="preserve">  `tfname` VARCHAR(45) NOT NULL,</w:t>
-      </w:r>
-    </w:p>
-    <w:p>
-      <w:pPr>
-        <w:tabs>
-          <w:tab w:val="left" w:pos="2250"/>
-        </w:tabs>
-        <w:spacing w:line="240" w:lineRule="auto"/>
-        <w:rPr>
-          <w:rFonts w:ascii="Lucida Console" w:hAnsi="Lucida Console"/>
-          <w:sz w:val="20"/>
-          <w:szCs w:val="20"/>
-        </w:rPr>
-      </w:pPr>
-      <w:r>
-        <w:rPr>
-          <w:rFonts w:ascii="Lucida Console" w:hAnsi="Lucida Console"/>
-          <w:sz w:val="20"/>
-          <w:szCs w:val="20"/>
-        </w:rPr>
-        <w:t xml:space="preserve">  `tlname` VARCHAR(45) NOT NULL,</w:t>
-      </w:r>
-    </w:p>
-    <w:p>
-      <w:pPr>
-        <w:tabs>
-          <w:tab w:val="left" w:pos="2250"/>
-        </w:tabs>
-        <w:spacing w:line="240" w:lineRule="auto"/>
-        <w:rPr>
-          <w:rFonts w:ascii="Lucida Console" w:hAnsi="Lucida Console"/>
-          <w:sz w:val="20"/>
-          <w:szCs w:val="20"/>
-        </w:rPr>
-      </w:pPr>
-      <w:r>
-        <w:rPr>
-          <w:rFonts w:ascii="Lucida Console" w:hAnsi="Lucida Console"/>
-          <w:sz w:val="20"/>
-          <w:szCs w:val="20"/>
-        </w:rPr>
-        <w:t xml:space="preserve">  `tenantemail` VARCHAR(45) NOT NULL,</w:t>
-      </w:r>
-    </w:p>
-    <w:p>
-      <w:pPr>
-        <w:tabs>
-          <w:tab w:val="left" w:pos="2250"/>
-        </w:tabs>
-        <w:spacing w:line="240" w:lineRule="auto"/>
-        <w:rPr>
-          <w:rFonts w:ascii="Lucida Console" w:hAnsi="Lucida Console"/>
-          <w:sz w:val="20"/>
-          <w:szCs w:val="20"/>
-        </w:rPr>
-      </w:pPr>
-      <w:r>
-        <w:rPr>
-          <w:rFonts w:ascii="Lucida Console" w:hAnsi="Lucida Console"/>
-          <w:sz w:val="20"/>
-          <w:szCs w:val="20"/>
-        </w:rPr>
-        <w:t xml:space="preserve">  `roomid` INT NOT NULL,</w:t>
-      </w:r>
-    </w:p>
-    <w:p>
-      <w:pPr>
-        <w:tabs>
-          <w:tab w:val="left" w:pos="2250"/>
-        </w:tabs>
-        <w:spacing w:line="240" w:lineRule="auto"/>
-        <w:rPr>
-          <w:rFonts w:ascii="Lucida Console" w:hAnsi="Lucida Console"/>
-          <w:sz w:val="20"/>
-          <w:szCs w:val="20"/>
-        </w:rPr>
-      </w:pPr>
-      <w:r>
-        <w:rPr>
-          <w:rFonts w:ascii="Lucida Console" w:hAnsi="Lucida Console"/>
-          <w:sz w:val="20"/>
-          <w:szCs w:val="20"/>
-        </w:rPr>
-        <w:t xml:space="preserve">  PRIMARY KEY (`tenantid`),</w:t>
-      </w:r>
-    </w:p>
-    <w:p>
-      <w:pPr>
-        <w:tabs>
-          <w:tab w:val="left" w:pos="2250"/>
-        </w:tabs>
-        <w:spacing w:line="240" w:lineRule="auto"/>
-        <w:rPr>
-          <w:rFonts w:ascii="Lucida Console" w:hAnsi="Lucida Console"/>
-          <w:sz w:val="20"/>
-          <w:szCs w:val="20"/>
-        </w:rPr>
-      </w:pPr>
-      <w:r>
-        <w:rPr>
-          <w:rFonts w:ascii="Lucida Console" w:hAnsi="Lucida Console"/>
-          <w:sz w:val="20"/>
-          <w:szCs w:val="20"/>
-        </w:rPr>
-        <w:t xml:space="preserve">  UNIQUE INDEX `tenantid_UNIQUE` (`tenantid` ASC),</w:t>
-      </w:r>
-    </w:p>
-    <w:p>
-      <w:pPr>
-        <w:tabs>
-          <w:tab w:val="left" w:pos="2250"/>
-        </w:tabs>
-        <w:spacing w:line="240" w:lineRule="auto"/>
-        <w:rPr>
-          <w:rFonts w:ascii="Lucida Console" w:hAnsi="Lucida Console"/>
-          <w:sz w:val="20"/>
-          <w:szCs w:val="20"/>
-        </w:rPr>
-      </w:pPr>
-      <w:r>
-        <w:rPr>
-          <w:rFonts w:ascii="Lucida Console" w:hAnsi="Lucida Console"/>
-          <w:sz w:val="20"/>
-          <w:szCs w:val="20"/>
-        </w:rPr>
-        <w:t xml:space="preserve">  INDEX `roomid_idx` (`roomid` ASC),</w:t>
-      </w:r>
-    </w:p>
-    <w:p>
-      <w:pPr>
-        <w:tabs>
-          <w:tab w:val="left" w:pos="2250"/>
-        </w:tabs>
-        <w:spacing w:line="240" w:lineRule="auto"/>
-        <w:rPr>
-          <w:rFonts w:ascii="Lucida Console" w:hAnsi="Lucida Console"/>
-          <w:sz w:val="20"/>
-          <w:szCs w:val="20"/>
-        </w:rPr>
-      </w:pPr>
-      <w:r>
-        <w:rPr>
-          <w:rFonts w:ascii="Lucida Console" w:hAnsi="Lucida Console"/>
-          <w:sz w:val="20"/>
-          <w:szCs w:val="20"/>
-        </w:rPr>
-        <w:t xml:space="preserve">  CONSTRAINT `roomid`</w:t>
-      </w:r>
-    </w:p>
-    <w:p>
-      <w:pPr>
-        <w:tabs>
-          <w:tab w:val="left" w:pos="2250"/>
-        </w:tabs>
-        <w:spacing w:line="240" w:lineRule="auto"/>
-        <w:rPr>
-          <w:rFonts w:ascii="Lucida Console" w:hAnsi="Lucida Console"/>
-          <w:sz w:val="20"/>
-          <w:szCs w:val="20"/>
-        </w:rPr>
-      </w:pPr>
-      <w:r>
-        <w:rPr>
-          <w:rFonts w:ascii="Lucida Console" w:hAnsi="Lucida Console"/>
-          <w:sz w:val="20"/>
-          <w:szCs w:val="20"/>
-        </w:rPr>
-        <w:t xml:space="preserve">    FOREIGN KEY (`roomid`)</w:t>
-      </w:r>
-    </w:p>
-    <w:p>
-      <w:pPr>
-        <w:tabs>
-          <w:tab w:val="left" w:pos="2250"/>
-        </w:tabs>
-        <w:spacing w:line="240" w:lineRule="auto"/>
-        <w:rPr>
-          <w:rFonts w:ascii="Lucida Console" w:hAnsi="Lucida Console"/>
-          <w:sz w:val="20"/>
-          <w:szCs w:val="20"/>
-        </w:rPr>
-      </w:pPr>
-      <w:r>
-        <w:rPr>
-          <w:rFonts w:ascii="Lucida Console" w:hAnsi="Lucida Console"/>
-          <w:sz w:val="20"/>
-          <w:szCs w:val="20"/>
-        </w:rPr>
-        <w:t xml:space="preserve">    REFERENCES `nodered`.`rooms` (`roomid`)</w:t>
-      </w:r>
-    </w:p>
-    <w:p>
-      <w:pPr>
-        <w:tabs>
-          <w:tab w:val="left" w:pos="2250"/>
-        </w:tabs>
-        <w:spacing w:line="240" w:lineRule="auto"/>
-        <w:rPr>
-          <w:rFonts w:ascii="Lucida Console" w:hAnsi="Lucida Console"/>
-          <w:sz w:val="20"/>
-          <w:szCs w:val="20"/>
-        </w:rPr>
-      </w:pPr>
-      <w:r>
-        <w:rPr>
-          <w:rFonts w:ascii="Lucida Console" w:hAnsi="Lucida Console"/>
-          <w:sz w:val="20"/>
-          <w:szCs w:val="20"/>
-        </w:rPr>
-        <w:t xml:space="preserve">    ON DELETE NO ACTION</w:t>
-      </w:r>
-    </w:p>
-    <w:p>
-      <w:pPr>
-        <w:tabs>
-          <w:tab w:val="left" w:pos="2250"/>
-        </w:tabs>
-        <w:spacing w:line="240" w:lineRule="auto"/>
-        <w:rPr>
-          <w:rFonts w:ascii="Lucida Console" w:hAnsi="Lucida Console"/>
-          <w:sz w:val="20"/>
-          <w:szCs w:val="20"/>
-        </w:rPr>
-      </w:pPr>
-      <w:r>
-        <w:rPr>
-          <w:rFonts w:ascii="Lucida Console" w:hAnsi="Lucida Console"/>
-          <w:sz w:val="20"/>
-          <w:szCs w:val="20"/>
-        </w:rPr>
-        <w:t xml:space="preserve">    ON UPDATE NO ACTION);</w:t>
-      </w:r>
-    </w:p>
-    <w:p>
-      <w:pPr>
-        <w:tabs>
-          <w:tab w:val="left" w:pos="2250"/>
-        </w:tabs>
-        <w:spacing w:line="240" w:lineRule="auto"/>
-        <w:rPr>
-          <w:rFonts w:ascii="Lucida Console" w:hAnsi="Lucida Console"/>
-          <w:sz w:val="20"/>
-          <w:szCs w:val="20"/>
-        </w:rPr>
-      </w:pPr>
-    </w:p>
-    <w:p>
-      <w:pPr>
-        <w:tabs>
-          <w:tab w:val="left" w:pos="2250"/>
-        </w:tabs>
-        <w:spacing w:line="240" w:lineRule="auto"/>
-        <w:rPr>
-          <w:rFonts w:ascii="Lucida Console" w:hAnsi="Lucida Console"/>
-          <w:sz w:val="20"/>
-          <w:szCs w:val="20"/>
-        </w:rPr>
-      </w:pPr>
-      <w:r>
-        <w:rPr>
-          <w:rFonts w:ascii="Lucida Console" w:hAnsi="Lucida Console"/>
-          <w:sz w:val="20"/>
-          <w:szCs w:val="20"/>
-        </w:rPr>
-        <w:t>CREATE TABLE `nodered`.`</w:t>
-      </w:r>
-      <w:r>
-        <w:rPr>
-          <w:rFonts w:ascii="Lucida Console" w:hAnsi="Lucida Console"/>
-          <w:color w:val="00B0F0"/>
-          <w:sz w:val="20"/>
-          <w:szCs w:val="20"/>
-        </w:rPr>
-        <w:t>assets</w:t>
-      </w:r>
-      <w:r>
-        <w:rPr>
-          <w:rFonts w:ascii="Lucida Console" w:hAnsi="Lucida Console"/>
-          <w:sz w:val="20"/>
-          <w:szCs w:val="20"/>
-        </w:rPr>
-        <w:t>` (</w:t>
-      </w:r>
-    </w:p>
-    <w:p>
-      <w:pPr>
-        <w:tabs>
-          <w:tab w:val="left" w:pos="2250"/>
-        </w:tabs>
-        <w:spacing w:line="240" w:lineRule="auto"/>
-        <w:rPr>
-          <w:rFonts w:ascii="Lucida Console" w:hAnsi="Lucida Console"/>
-          <w:sz w:val="20"/>
-          <w:szCs w:val="20"/>
-        </w:rPr>
-      </w:pPr>
-      <w:r>
-        <w:rPr>
-          <w:rFonts w:ascii="Lucida Console" w:hAnsi="Lucida Console"/>
-          <w:sz w:val="20"/>
-          <w:szCs w:val="20"/>
-        </w:rPr>
-        <w:t xml:space="preserve">  `assetid` INT NOT NULL AUTO_INCREMENT,</w:t>
-      </w:r>
-    </w:p>
-    <w:p>
-      <w:pPr>
-        <w:tabs>
-          <w:tab w:val="left" w:pos="2250"/>
-        </w:tabs>
-        <w:spacing w:line="240" w:lineRule="auto"/>
-        <w:rPr>
-          <w:rFonts w:ascii="Lucida Console" w:hAnsi="Lucida Console"/>
-          <w:sz w:val="20"/>
-          <w:szCs w:val="20"/>
-        </w:rPr>
-      </w:pPr>
-      <w:r>
-        <w:rPr>
-          <w:rFonts w:ascii="Lucida Console" w:hAnsi="Lucida Console"/>
-          <w:sz w:val="20"/>
-          <w:szCs w:val="20"/>
-        </w:rPr>
-        <w:t xml:space="preserve">  `atype` VARCHAR(45) NULL,</w:t>
-      </w:r>
-    </w:p>
-    <w:p>
-      <w:pPr>
-        <w:tabs>
-          <w:tab w:val="left" w:pos="2250"/>
-        </w:tabs>
-        <w:spacing w:line="240" w:lineRule="auto"/>
-        <w:rPr>
-          <w:rFonts w:ascii="Lucida Console" w:hAnsi="Lucida Console"/>
-          <w:sz w:val="20"/>
-          <w:szCs w:val="20"/>
-        </w:rPr>
-      </w:pPr>
-      <w:r>
-        <w:rPr>
-          <w:rFonts w:ascii="Lucida Console" w:hAnsi="Lucida Console"/>
-          <w:sz w:val="20"/>
-          <w:szCs w:val="20"/>
-        </w:rPr>
-        <w:t xml:space="preserve">  `assetlocation` INT NULL,</w:t>
-      </w:r>
-    </w:p>
-    <w:p>
-      <w:pPr>
-        <w:tabs>
-          <w:tab w:val="left" w:pos="2250"/>
-        </w:tabs>
-        <w:spacing w:line="240" w:lineRule="auto"/>
-        <w:rPr>
-          <w:rFonts w:ascii="Lucida Console" w:hAnsi="Lucida Console"/>
-          <w:sz w:val="20"/>
-          <w:szCs w:val="20"/>
-        </w:rPr>
-      </w:pPr>
-      <w:r>
-        <w:rPr>
-          <w:rFonts w:ascii="Lucida Console" w:hAnsi="Lucida Console"/>
-          <w:sz w:val="20"/>
-          <w:szCs w:val="20"/>
-        </w:rPr>
-        <w:t xml:space="preserve">  PRIMARY KEY (`assetid`),</w:t>
-      </w:r>
-    </w:p>
-    <w:p>
-      <w:pPr>
-        <w:tabs>
-          <w:tab w:val="left" w:pos="2250"/>
-        </w:tabs>
-        <w:spacing w:line="240" w:lineRule="auto"/>
-        <w:rPr>
-          <w:rFonts w:ascii="Lucida Console" w:hAnsi="Lucida Console"/>
-          <w:sz w:val="20"/>
-          <w:szCs w:val="20"/>
-        </w:rPr>
-      </w:pPr>
-      <w:r>
-        <w:rPr>
-          <w:rFonts w:ascii="Lucida Console" w:hAnsi="Lucida Console"/>
-          <w:sz w:val="20"/>
-          <w:szCs w:val="20"/>
-        </w:rPr>
-        <w:t xml:space="preserve">  UNIQUE INDEX `assetid_UNIQUE` (`assetid` ASC),</w:t>
-      </w:r>
-    </w:p>
-    <w:p>
-      <w:pPr>
-        <w:tabs>
-          <w:tab w:val="left" w:pos="2250"/>
-        </w:tabs>
-        <w:spacing w:line="240" w:lineRule="auto"/>
-        <w:rPr>
-          <w:rFonts w:ascii="Lucida Console" w:hAnsi="Lucida Console"/>
-          <w:sz w:val="20"/>
-          <w:szCs w:val="20"/>
-        </w:rPr>
-      </w:pPr>
-      <w:r>
-        <w:rPr>
-          <w:rFonts w:ascii="Lucida Console" w:hAnsi="Lucida Console"/>
-          <w:sz w:val="20"/>
-          <w:szCs w:val="20"/>
-        </w:rPr>
-        <w:t xml:space="preserve">  INDEX `assetlocation_idx` (`assetlocation` ASC),</w:t>
-      </w:r>
-    </w:p>
-    <w:p>
-      <w:pPr>
-        <w:tabs>
-          <w:tab w:val="left" w:pos="2250"/>
-        </w:tabs>
-        <w:spacing w:line="240" w:lineRule="auto"/>
-        <w:rPr>
-          <w:rFonts w:ascii="Lucida Console" w:hAnsi="Lucida Console"/>
-          <w:sz w:val="20"/>
-          <w:szCs w:val="20"/>
-        </w:rPr>
-      </w:pPr>
-      <w:r>
-        <w:rPr>
-          <w:rFonts w:ascii="Lucida Console" w:hAnsi="Lucida Console"/>
-          <w:sz w:val="20"/>
-          <w:szCs w:val="20"/>
-        </w:rPr>
-        <w:t xml:space="preserve">  CONSTRAINT `assetlocation`</w:t>
-      </w:r>
-    </w:p>
-    <w:p>
-      <w:pPr>
-        <w:tabs>
-          <w:tab w:val="left" w:pos="2250"/>
-        </w:tabs>
-        <w:spacing w:line="240" w:lineRule="auto"/>
-        <w:rPr>
-          <w:rFonts w:ascii="Lucida Console" w:hAnsi="Lucida Console"/>
-          <w:sz w:val="20"/>
-          <w:szCs w:val="20"/>
-        </w:rPr>
-      </w:pPr>
-      <w:r>
-        <w:rPr>
-          <w:rFonts w:ascii="Lucida Console" w:hAnsi="Lucida Console"/>
-          <w:sz w:val="20"/>
-          <w:szCs w:val="20"/>
-        </w:rPr>
-        <w:t xml:space="preserve">    FOREIGN KEY (`assetlocation`)</w:t>
-      </w:r>
-    </w:p>
-    <w:p>
-      <w:pPr>
-        <w:tabs>
-          <w:tab w:val="left" w:pos="2250"/>
-        </w:tabs>
-        <w:spacing w:line="240" w:lineRule="auto"/>
-        <w:rPr>
-          <w:rFonts w:ascii="Lucida Console" w:hAnsi="Lucida Console"/>
-          <w:sz w:val="20"/>
-          <w:szCs w:val="20"/>
-        </w:rPr>
-      </w:pPr>
-      <w:r>
-        <w:rPr>
-          <w:rFonts w:ascii="Lucida Console" w:hAnsi="Lucida Console"/>
-          <w:sz w:val="20"/>
-          <w:szCs w:val="20"/>
-        </w:rPr>
-        <w:t xml:space="preserve">    REFERENCES `nodered`.`rooms` (`roomid`)</w:t>
-      </w:r>
-    </w:p>
-    <w:p>
-      <w:pPr>
-        <w:tabs>
-          <w:tab w:val="left" w:pos="2250"/>
-        </w:tabs>
-        <w:spacing w:line="240" w:lineRule="auto"/>
-        <w:rPr>
-          <w:rFonts w:ascii="Lucida Console" w:hAnsi="Lucida Console"/>
-          <w:sz w:val="20"/>
-          <w:szCs w:val="20"/>
-        </w:rPr>
-      </w:pPr>
-      <w:r>
-        <w:rPr>
-          <w:rFonts w:ascii="Lucida Console" w:hAnsi="Lucida Console"/>
-          <w:sz w:val="20"/>
-          <w:szCs w:val="20"/>
-        </w:rPr>
-        <w:t xml:space="preserve">    ON DELETE NO ACTION</w:t>
-      </w:r>
-    </w:p>
-    <w:p>
-      <w:pPr>
-        <w:tabs>
-          <w:tab w:val="left" w:pos="2250"/>
-        </w:tabs>
-        <w:spacing w:line="240" w:lineRule="auto"/>
-        <w:rPr>
-          <w:rFonts w:ascii="Lucida Console" w:hAnsi="Lucida Console"/>
-          <w:sz w:val="20"/>
-          <w:szCs w:val="20"/>
-        </w:rPr>
-      </w:pPr>
-      <w:r>
-        <w:rPr>
-          <w:rFonts w:ascii="Lucida Console" w:hAnsi="Lucida Console"/>
-          <w:sz w:val="20"/>
-          <w:szCs w:val="20"/>
-        </w:rPr>
-        <w:t xml:space="preserve">    ON UPDATE NO ACTION);</w:t>
-      </w:r>
-    </w:p>
-    <w:p>
-      <w:pPr>
-        <w:pStyle w:val="Normal1"/>
-        <w:spacing w:after="320"/>
-        <w:contextualSpacing/>
-        <w:jc w:val="center"/>
-        <w:rPr>
-          <w:sz w:val="32"/>
-          <w:szCs w:val="32"/>
-          <w:lang w:val="en-US"/>
-        </w:rPr>
-      </w:pPr>
-      <w:r>
-        <w:rPr>
-          <w:sz w:val="32"/>
-          <w:szCs w:val="32"/>
-          <w:lang w:val="en-US"/>
-        </w:rPr>
-        <w:br/>
-        <w:t>Section 10.0 – User Interface Design and Implementation</w:t>
-      </w:r>
-    </w:p>
-    <w:p>
-      <w:pPr>
-        <w:pStyle w:val="Normal1"/>
-        <w:spacing w:after="320"/>
-        <w:contextualSpacing/>
-        <w:jc w:val="center"/>
-        <w:rPr>
-          <w:sz w:val="32"/>
-          <w:szCs w:val="32"/>
-          <w:lang w:val="en-US"/>
-        </w:rPr>
-      </w:pPr>
-    </w:p>
-    <w:p>
-      <w:pPr>
-        <w:pStyle w:val="Normal1"/>
-        <w:spacing w:after="320"/>
-        <w:contextualSpacing/>
-        <w:rPr>
-          <w:lang w:val="en-US"/>
-        </w:rPr>
-      </w:pPr>
-      <w:r>
-        <w:rPr>
-          <w:b/>
-          <w:lang w:val="en-US"/>
-        </w:rPr>
-        <w:t xml:space="preserve">10.1 </w:t>
-      </w:r>
-      <w:r>
-        <w:rPr>
-          <w:b/>
-          <w:lang w:val="en-US"/>
-        </w:rPr>
-        <w:t>–</w:t>
-      </w:r>
-      <w:r>
-        <w:rPr>
-          <w:b/>
-          <w:lang w:val="en-US"/>
-        </w:rPr>
-        <w:t xml:space="preserve"> User Interface Design</w:t>
-      </w:r>
-      <w:bookmarkStart w:id="4" w:name="_GoBack"/>
-      <w:bookmarkEnd w:id="4"/>
-      <w:r>
-        <w:rPr>
-          <w:b/>
-          <w:lang w:val="en-US"/>
-        </w:rPr>
-        <w:br/>
-      </w:r>
-      <w:r>
-        <w:rPr>
-          <w:b/>
-          <w:lang w:val="en-US"/>
-        </w:rPr>
-        <w:t xml:space="preserve">10.2 </w:t>
-      </w:r>
-      <w:r>
-        <w:rPr>
-          <w:b/>
-          <w:lang w:val="en-US"/>
-        </w:rPr>
-        <w:t>–</w:t>
-      </w:r>
-      <w:r>
-        <w:rPr>
-          <w:b/>
-          <w:lang w:val="en-US"/>
-        </w:rPr>
-        <w:t xml:space="preserve"> User Interface Implementation</w:t>
-      </w:r>
-      <w:r>
-        <w:rPr>
-          <w:lang w:val="en-US"/>
-        </w:rPr>
-        <w:t> -</w:t>
-      </w:r>
     </w:p>
     <w:p>
       <w:pPr>
@@ -34635,7 +33014,1664 @@
           <w:szCs w:val="32"/>
           <w:lang w:val="en-US"/>
         </w:rPr>
+        <w:t>Section 9.0 – Algorithms and Data Structures</w:t>
+      </w:r>
+    </w:p>
+    <w:p>
+      <w:pPr>
+        <w:pStyle w:val="Normal1"/>
+        <w:widowControl w:val="0"/>
+        <w:spacing w:after="320"/>
+        <w:contextualSpacing/>
+        <w:jc w:val="center"/>
+        <w:rPr>
+          <w:lang w:val="en-US"/>
+        </w:rPr>
+      </w:pPr>
+    </w:p>
+    <w:p>
+      <w:pPr>
+        <w:pStyle w:val="Normal1"/>
+        <w:spacing w:after="320"/>
+        <w:contextualSpacing/>
+        <w:rPr>
+          <w:lang w:val="en-US"/>
+        </w:rPr>
+      </w:pPr>
+      <w:r>
+        <w:rPr>
+          <w:b/>
+          <w:lang w:val="en-US"/>
+        </w:rPr>
+        <w:t xml:space="preserve">9.1 </w:t>
+      </w:r>
+      <w:r>
+        <w:rPr>
+          <w:b/>
+          <w:lang w:val="en-US"/>
+        </w:rPr>
+        <w:t>–</w:t>
+      </w:r>
+      <w:r>
+        <w:rPr>
+          <w:b/>
+          <w:lang w:val="en-US"/>
+        </w:rPr>
+        <w:t xml:space="preserve"> Algorithms +</w:t>
+      </w:r>
+      <w:r>
+        <w:rPr>
+          <w:b/>
+          <w:lang w:val="en-US"/>
+        </w:rPr>
+        <w:br/>
+        <w:t>9.2</w:t>
+      </w:r>
+      <w:r>
+        <w:rPr>
+          <w:b/>
+          <w:lang w:val="en-US"/>
+        </w:rPr>
+        <w:t xml:space="preserve"> </w:t>
+      </w:r>
+      <w:r>
+        <w:rPr>
+          <w:b/>
+          <w:lang w:val="en-US"/>
+        </w:rPr>
+        <w:t>–</w:t>
+      </w:r>
+      <w:r>
+        <w:rPr>
+          <w:b/>
+          <w:lang w:val="en-US"/>
+        </w:rPr>
+        <w:t xml:space="preserve"> Data Structures</w:t>
+      </w:r>
+    </w:p>
+    <w:p>
+      <w:pPr>
+        <w:pStyle w:val="Normal1"/>
+        <w:spacing w:after="320"/>
+        <w:contextualSpacing/>
+        <w:rPr>
+          <w:lang w:val="en-US"/>
+        </w:rPr>
+      </w:pPr>
+    </w:p>
+    <w:p>
+      <w:pPr>
+        <w:pStyle w:val="Normal1"/>
+        <w:spacing w:after="320"/>
+        <w:contextualSpacing/>
+        <w:rPr>
+          <w:b/>
+          <w:lang w:val="en-US"/>
+        </w:rPr>
+      </w:pPr>
+      <w:r>
+        <w:rPr>
+          <w:b/>
+          <w:lang w:val="en-US"/>
+        </w:rPr>
+        <w:t>MySQL Data Structure</w:t>
+      </w:r>
+    </w:p>
+    <w:p>
+      <w:pPr>
+        <w:spacing w:line="240" w:lineRule="auto"/>
+        <w:rPr>
+          <w:rFonts w:ascii="Lucida Console" w:hAnsi="Lucida Console"/>
+          <w:sz w:val="20"/>
+          <w:szCs w:val="20"/>
+        </w:rPr>
+      </w:pPr>
+      <w:r>
+        <w:rPr>
+          <w:rFonts w:ascii="Lucida Console" w:hAnsi="Lucida Console"/>
+          <w:sz w:val="20"/>
+          <w:szCs w:val="20"/>
+        </w:rPr>
+        <w:t>CREATE TABLE `nodered`.`</w:t>
+      </w:r>
+      <w:r>
+        <w:rPr>
+          <w:rFonts w:ascii="Lucida Console" w:hAnsi="Lucida Console"/>
+          <w:color w:val="00B0F0"/>
+          <w:sz w:val="20"/>
+          <w:szCs w:val="20"/>
+        </w:rPr>
+        <w:t>owners</w:t>
+      </w:r>
+      <w:r>
+        <w:rPr>
+          <w:rFonts w:ascii="Lucida Console" w:hAnsi="Lucida Console"/>
+          <w:sz w:val="20"/>
+          <w:szCs w:val="20"/>
+        </w:rPr>
+        <w:t>` (</w:t>
+      </w:r>
+    </w:p>
+    <w:p>
+      <w:pPr>
+        <w:spacing w:line="240" w:lineRule="auto"/>
+        <w:rPr>
+          <w:rFonts w:ascii="Lucida Console" w:hAnsi="Lucida Console"/>
+          <w:sz w:val="20"/>
+          <w:szCs w:val="20"/>
+        </w:rPr>
+      </w:pPr>
+      <w:r>
+        <w:rPr>
+          <w:rFonts w:ascii="Lucida Console" w:hAnsi="Lucida Console"/>
+          <w:sz w:val="20"/>
+          <w:szCs w:val="20"/>
+        </w:rPr>
+        <w:t xml:space="preserve">  `ownerid` INT NOT NULL AUTO_INCREMENT,</w:t>
+      </w:r>
+    </w:p>
+    <w:p>
+      <w:pPr>
+        <w:spacing w:line="240" w:lineRule="auto"/>
+        <w:rPr>
+          <w:rFonts w:ascii="Lucida Console" w:hAnsi="Lucida Console"/>
+          <w:sz w:val="20"/>
+          <w:szCs w:val="20"/>
+        </w:rPr>
+      </w:pPr>
+      <w:r>
+        <w:rPr>
+          <w:rFonts w:ascii="Lucida Console" w:hAnsi="Lucida Console"/>
+          <w:sz w:val="20"/>
+          <w:szCs w:val="20"/>
+        </w:rPr>
+        <w:t xml:space="preserve">  `ofname` VARCHAR(45) NOT NULL,</w:t>
+      </w:r>
+    </w:p>
+    <w:p>
+      <w:pPr>
+        <w:spacing w:line="240" w:lineRule="auto"/>
+        <w:rPr>
+          <w:rFonts w:ascii="Lucida Console" w:hAnsi="Lucida Console"/>
+          <w:sz w:val="20"/>
+          <w:szCs w:val="20"/>
+        </w:rPr>
+      </w:pPr>
+      <w:r>
+        <w:rPr>
+          <w:rFonts w:ascii="Lucida Console" w:hAnsi="Lucida Console"/>
+          <w:sz w:val="20"/>
+          <w:szCs w:val="20"/>
+        </w:rPr>
+        <w:t xml:space="preserve">  `olname` VARCHAR(45) NOT NULL,</w:t>
+      </w:r>
+    </w:p>
+    <w:p>
+      <w:pPr>
+        <w:spacing w:line="240" w:lineRule="auto"/>
+        <w:rPr>
+          <w:rFonts w:ascii="Lucida Console" w:hAnsi="Lucida Console"/>
+          <w:sz w:val="20"/>
+          <w:szCs w:val="20"/>
+        </w:rPr>
+      </w:pPr>
+      <w:r>
+        <w:rPr>
+          <w:rFonts w:ascii="Lucida Console" w:hAnsi="Lucida Console"/>
+          <w:sz w:val="20"/>
+          <w:szCs w:val="20"/>
+        </w:rPr>
+        <w:t xml:space="preserve">  `owneremail` VARCHAR(45) NOT NULL,</w:t>
+      </w:r>
+    </w:p>
+    <w:p>
+      <w:pPr>
+        <w:spacing w:line="240" w:lineRule="auto"/>
+        <w:rPr>
+          <w:rFonts w:ascii="Lucida Console" w:hAnsi="Lucida Console"/>
+          <w:sz w:val="20"/>
+          <w:szCs w:val="20"/>
+        </w:rPr>
+      </w:pPr>
+      <w:r>
+        <w:rPr>
+          <w:rFonts w:ascii="Lucida Console" w:hAnsi="Lucida Console"/>
+          <w:sz w:val="20"/>
+          <w:szCs w:val="20"/>
+        </w:rPr>
+        <w:t xml:space="preserve">  `password` VARCHAR(45) NOT NULL,</w:t>
+      </w:r>
+    </w:p>
+    <w:p>
+      <w:pPr>
+        <w:spacing w:line="240" w:lineRule="auto"/>
+        <w:rPr>
+          <w:rFonts w:ascii="Lucida Console" w:hAnsi="Lucida Console"/>
+          <w:sz w:val="20"/>
+          <w:szCs w:val="20"/>
+        </w:rPr>
+      </w:pPr>
+      <w:r>
+        <w:rPr>
+          <w:rFonts w:ascii="Lucida Console" w:hAnsi="Lucida Console"/>
+          <w:sz w:val="20"/>
+          <w:szCs w:val="20"/>
+        </w:rPr>
+        <w:t xml:space="preserve">  PRIMARY KEY (`ownerid`),</w:t>
+      </w:r>
+    </w:p>
+    <w:p>
+      <w:pPr>
+        <w:spacing w:line="240" w:lineRule="auto"/>
+        <w:rPr>
+          <w:rFonts w:ascii="Lucida Console" w:hAnsi="Lucida Console"/>
+          <w:sz w:val="20"/>
+          <w:szCs w:val="20"/>
+        </w:rPr>
+      </w:pPr>
+      <w:r>
+        <w:rPr>
+          <w:rFonts w:ascii="Lucida Console" w:hAnsi="Lucida Console"/>
+          <w:sz w:val="20"/>
+          <w:szCs w:val="20"/>
+        </w:rPr>
+        <w:t xml:space="preserve">  UNIQUE INDEX `ownerid_UNIQUE` (`ownerid` ASC));</w:t>
+      </w:r>
+    </w:p>
+    <w:p>
+      <w:pPr>
+        <w:spacing w:line="240" w:lineRule="auto"/>
+        <w:rPr>
+          <w:rFonts w:ascii="Lucida Console" w:hAnsi="Lucida Console"/>
+          <w:sz w:val="20"/>
+          <w:szCs w:val="20"/>
+        </w:rPr>
+      </w:pPr>
+    </w:p>
+    <w:p>
+      <w:pPr>
+        <w:tabs>
+          <w:tab w:val="left" w:pos="2250"/>
+        </w:tabs>
+        <w:spacing w:line="240" w:lineRule="auto"/>
+        <w:rPr>
+          <w:rFonts w:ascii="Lucida Console" w:hAnsi="Lucida Console"/>
+          <w:sz w:val="20"/>
+          <w:szCs w:val="20"/>
+        </w:rPr>
+      </w:pPr>
+      <w:r>
+        <w:rPr>
+          <w:rFonts w:ascii="Lucida Console" w:hAnsi="Lucida Console"/>
+          <w:sz w:val="20"/>
+          <w:szCs w:val="20"/>
+        </w:rPr>
+        <w:t>CREATE TABLE `nodered`.`</w:t>
+      </w:r>
+      <w:r>
+        <w:rPr>
+          <w:rFonts w:ascii="Lucida Console" w:hAnsi="Lucida Console"/>
+          <w:color w:val="00B0F0"/>
+          <w:sz w:val="20"/>
+          <w:szCs w:val="20"/>
+        </w:rPr>
+        <w:t>properties</w:t>
+      </w:r>
+      <w:r>
+        <w:rPr>
+          <w:rFonts w:ascii="Lucida Console" w:hAnsi="Lucida Console"/>
+          <w:sz w:val="20"/>
+          <w:szCs w:val="20"/>
+        </w:rPr>
+        <w:t>` (</w:t>
+      </w:r>
+    </w:p>
+    <w:p>
+      <w:pPr>
+        <w:tabs>
+          <w:tab w:val="left" w:pos="2250"/>
+        </w:tabs>
+        <w:spacing w:line="240" w:lineRule="auto"/>
+        <w:rPr>
+          <w:rFonts w:ascii="Lucida Console" w:hAnsi="Lucida Console"/>
+          <w:sz w:val="20"/>
+          <w:szCs w:val="20"/>
+        </w:rPr>
+      </w:pPr>
+      <w:r>
+        <w:rPr>
+          <w:rFonts w:ascii="Lucida Console" w:hAnsi="Lucida Console"/>
+          <w:sz w:val="20"/>
+          <w:szCs w:val="20"/>
+        </w:rPr>
+        <w:t xml:space="preserve">  `propertyid` INT NOT NULL AUTO_INCREMENT,</w:t>
+      </w:r>
+    </w:p>
+    <w:p>
+      <w:pPr>
+        <w:tabs>
+          <w:tab w:val="left" w:pos="2250"/>
+        </w:tabs>
+        <w:spacing w:line="240" w:lineRule="auto"/>
+        <w:rPr>
+          <w:rFonts w:ascii="Lucida Console" w:hAnsi="Lucida Console"/>
+          <w:sz w:val="20"/>
+          <w:szCs w:val="20"/>
+        </w:rPr>
+      </w:pPr>
+      <w:r>
+        <w:rPr>
+          <w:rFonts w:ascii="Lucida Console" w:hAnsi="Lucida Console"/>
+          <w:sz w:val="20"/>
+          <w:szCs w:val="20"/>
+        </w:rPr>
+        <w:t xml:space="preserve">  `streetaddress` VARCHAR(45) NOT NULL,</w:t>
+      </w:r>
+    </w:p>
+    <w:p>
+      <w:pPr>
+        <w:tabs>
+          <w:tab w:val="left" w:pos="2250"/>
+        </w:tabs>
+        <w:spacing w:line="240" w:lineRule="auto"/>
+        <w:rPr>
+          <w:rFonts w:ascii="Lucida Console" w:hAnsi="Lucida Console"/>
+          <w:sz w:val="20"/>
+          <w:szCs w:val="20"/>
+        </w:rPr>
+      </w:pPr>
+      <w:r>
+        <w:rPr>
+          <w:rFonts w:ascii="Lucida Console" w:hAnsi="Lucida Console"/>
+          <w:sz w:val="20"/>
+          <w:szCs w:val="20"/>
+        </w:rPr>
+        <w:t xml:space="preserve">  `city` VARCHAR(45) NOT NULL,</w:t>
+      </w:r>
+    </w:p>
+    <w:p>
+      <w:pPr>
+        <w:tabs>
+          <w:tab w:val="left" w:pos="2250"/>
+        </w:tabs>
+        <w:spacing w:line="240" w:lineRule="auto"/>
+        <w:rPr>
+          <w:rFonts w:ascii="Lucida Console" w:hAnsi="Lucida Console"/>
+          <w:sz w:val="20"/>
+          <w:szCs w:val="20"/>
+        </w:rPr>
+      </w:pPr>
+      <w:r>
+        <w:rPr>
+          <w:rFonts w:ascii="Lucida Console" w:hAnsi="Lucida Console"/>
+          <w:sz w:val="20"/>
+          <w:szCs w:val="20"/>
+        </w:rPr>
+        <w:t xml:space="preserve">  `state` VARCHAR(45) NOT NULL,</w:t>
+      </w:r>
+    </w:p>
+    <w:p>
+      <w:pPr>
+        <w:tabs>
+          <w:tab w:val="left" w:pos="2250"/>
+        </w:tabs>
+        <w:spacing w:line="240" w:lineRule="auto"/>
+        <w:rPr>
+          <w:rFonts w:ascii="Lucida Console" w:hAnsi="Lucida Console"/>
+          <w:sz w:val="20"/>
+          <w:szCs w:val="20"/>
+        </w:rPr>
+      </w:pPr>
+      <w:r>
+        <w:rPr>
+          <w:rFonts w:ascii="Lucida Console" w:hAnsi="Lucida Console"/>
+          <w:sz w:val="20"/>
+          <w:szCs w:val="20"/>
+        </w:rPr>
+        <w:t xml:space="preserve">  `zip` VARCHAR(45) NOT NULL,</w:t>
+      </w:r>
+    </w:p>
+    <w:p>
+      <w:pPr>
+        <w:tabs>
+          <w:tab w:val="left" w:pos="2250"/>
+        </w:tabs>
+        <w:spacing w:line="240" w:lineRule="auto"/>
+        <w:rPr>
+          <w:rFonts w:ascii="Lucida Console" w:hAnsi="Lucida Console"/>
+          <w:sz w:val="20"/>
+          <w:szCs w:val="20"/>
+        </w:rPr>
+      </w:pPr>
+      <w:r>
+        <w:rPr>
+          <w:rFonts w:ascii="Lucida Console" w:hAnsi="Lucida Console"/>
+          <w:sz w:val="20"/>
+          <w:szCs w:val="20"/>
+        </w:rPr>
+        <w:t xml:space="preserve">  `aptname` VARCHAR(45) NOT NULL,</w:t>
+      </w:r>
+    </w:p>
+    <w:p>
+      <w:pPr>
+        <w:tabs>
+          <w:tab w:val="left" w:pos="2250"/>
+        </w:tabs>
+        <w:spacing w:line="240" w:lineRule="auto"/>
+        <w:rPr>
+          <w:rFonts w:ascii="Lucida Console" w:hAnsi="Lucida Console"/>
+          <w:sz w:val="20"/>
+          <w:szCs w:val="20"/>
+        </w:rPr>
+      </w:pPr>
+      <w:r>
+        <w:rPr>
+          <w:rFonts w:ascii="Lucida Console" w:hAnsi="Lucida Console"/>
+          <w:sz w:val="20"/>
+          <w:szCs w:val="20"/>
+        </w:rPr>
+        <w:t xml:space="preserve">  `ownerid` INT NOT NULL,</w:t>
+      </w:r>
+    </w:p>
+    <w:p>
+      <w:pPr>
+        <w:tabs>
+          <w:tab w:val="left" w:pos="2250"/>
+        </w:tabs>
+        <w:spacing w:line="240" w:lineRule="auto"/>
+        <w:rPr>
+          <w:rFonts w:ascii="Lucida Console" w:hAnsi="Lucida Console"/>
+          <w:sz w:val="20"/>
+          <w:szCs w:val="20"/>
+        </w:rPr>
+      </w:pPr>
+      <w:r>
+        <w:rPr>
+          <w:rFonts w:ascii="Lucida Console" w:hAnsi="Lucida Console"/>
+          <w:sz w:val="20"/>
+          <w:szCs w:val="20"/>
+        </w:rPr>
+        <w:t xml:space="preserve">  PRIMARY KEY (`propertyid`),</w:t>
+      </w:r>
+    </w:p>
+    <w:p>
+      <w:pPr>
+        <w:tabs>
+          <w:tab w:val="left" w:pos="2250"/>
+        </w:tabs>
+        <w:spacing w:line="240" w:lineRule="auto"/>
+        <w:rPr>
+          <w:rFonts w:ascii="Lucida Console" w:hAnsi="Lucida Console"/>
+          <w:sz w:val="20"/>
+          <w:szCs w:val="20"/>
+        </w:rPr>
+      </w:pPr>
+      <w:r>
+        <w:rPr>
+          <w:rFonts w:ascii="Lucida Console" w:hAnsi="Lucida Console"/>
+          <w:sz w:val="20"/>
+          <w:szCs w:val="20"/>
+        </w:rPr>
+        <w:t xml:space="preserve">  UNIQUE INDEX `propertyid_UNIQUE` (`propertyid` ASC),</w:t>
+      </w:r>
+    </w:p>
+    <w:p>
+      <w:pPr>
+        <w:tabs>
+          <w:tab w:val="left" w:pos="2250"/>
+        </w:tabs>
+        <w:spacing w:line="240" w:lineRule="auto"/>
+        <w:rPr>
+          <w:rFonts w:ascii="Lucida Console" w:hAnsi="Lucida Console"/>
+          <w:sz w:val="20"/>
+          <w:szCs w:val="20"/>
+        </w:rPr>
+      </w:pPr>
+      <w:r>
+        <w:rPr>
+          <w:rFonts w:ascii="Lucida Console" w:hAnsi="Lucida Console"/>
+          <w:sz w:val="20"/>
+          <w:szCs w:val="20"/>
+        </w:rPr>
+        <w:t xml:space="preserve">  INDEX `ownerid_idx` (`ownerid` ASC),</w:t>
+      </w:r>
+    </w:p>
+    <w:p>
+      <w:pPr>
+        <w:tabs>
+          <w:tab w:val="left" w:pos="2250"/>
+        </w:tabs>
+        <w:spacing w:line="240" w:lineRule="auto"/>
+        <w:rPr>
+          <w:rFonts w:ascii="Lucida Console" w:hAnsi="Lucida Console"/>
+          <w:sz w:val="20"/>
+          <w:szCs w:val="20"/>
+        </w:rPr>
+      </w:pPr>
+      <w:r>
+        <w:rPr>
+          <w:rFonts w:ascii="Lucida Console" w:hAnsi="Lucida Console"/>
+          <w:sz w:val="20"/>
+          <w:szCs w:val="20"/>
+        </w:rPr>
+        <w:t xml:space="preserve">  CONSTRAINT `ownerid`</w:t>
+      </w:r>
+    </w:p>
+    <w:p>
+      <w:pPr>
+        <w:tabs>
+          <w:tab w:val="left" w:pos="2250"/>
+        </w:tabs>
+        <w:spacing w:line="240" w:lineRule="auto"/>
+        <w:rPr>
+          <w:rFonts w:ascii="Lucida Console" w:hAnsi="Lucida Console"/>
+          <w:sz w:val="20"/>
+          <w:szCs w:val="20"/>
+        </w:rPr>
+      </w:pPr>
+      <w:r>
+        <w:rPr>
+          <w:rFonts w:ascii="Lucida Console" w:hAnsi="Lucida Console"/>
+          <w:sz w:val="20"/>
+          <w:szCs w:val="20"/>
+        </w:rPr>
+        <w:t xml:space="preserve">    FOREIGN KEY (`ownerid`)</w:t>
+      </w:r>
+    </w:p>
+    <w:p>
+      <w:pPr>
+        <w:tabs>
+          <w:tab w:val="left" w:pos="2250"/>
+        </w:tabs>
+        <w:spacing w:line="240" w:lineRule="auto"/>
+        <w:rPr>
+          <w:rFonts w:ascii="Lucida Console" w:hAnsi="Lucida Console"/>
+          <w:sz w:val="20"/>
+          <w:szCs w:val="20"/>
+        </w:rPr>
+      </w:pPr>
+      <w:r>
+        <w:rPr>
+          <w:rFonts w:ascii="Lucida Console" w:hAnsi="Lucida Console"/>
+          <w:sz w:val="20"/>
+          <w:szCs w:val="20"/>
+        </w:rPr>
+        <w:t xml:space="preserve">    REFERENCES `nodered`.`owners` (`ownerid`)</w:t>
+      </w:r>
+    </w:p>
+    <w:p>
+      <w:pPr>
+        <w:tabs>
+          <w:tab w:val="left" w:pos="2250"/>
+        </w:tabs>
+        <w:spacing w:line="240" w:lineRule="auto"/>
+        <w:rPr>
+          <w:rFonts w:ascii="Lucida Console" w:hAnsi="Lucida Console"/>
+          <w:sz w:val="20"/>
+          <w:szCs w:val="20"/>
+        </w:rPr>
+      </w:pPr>
+      <w:r>
+        <w:rPr>
+          <w:rFonts w:ascii="Lucida Console" w:hAnsi="Lucida Console"/>
+          <w:sz w:val="20"/>
+          <w:szCs w:val="20"/>
+        </w:rPr>
+        <w:t xml:space="preserve">    ON DELETE NO ACTION</w:t>
+      </w:r>
+    </w:p>
+    <w:p>
+      <w:pPr>
+        <w:tabs>
+          <w:tab w:val="left" w:pos="2250"/>
+        </w:tabs>
+        <w:spacing w:line="240" w:lineRule="auto"/>
+        <w:rPr>
+          <w:rFonts w:ascii="Lucida Console" w:hAnsi="Lucida Console"/>
+          <w:sz w:val="20"/>
+          <w:szCs w:val="20"/>
+        </w:rPr>
+      </w:pPr>
+      <w:r>
+        <w:rPr>
+          <w:rFonts w:ascii="Lucida Console" w:hAnsi="Lucida Console"/>
+          <w:sz w:val="20"/>
+          <w:szCs w:val="20"/>
+        </w:rPr>
+        <w:t xml:space="preserve">    ON UPDATE NO ACTION);</w:t>
+      </w:r>
+    </w:p>
+    <w:p>
+      <w:pPr>
+        <w:tabs>
+          <w:tab w:val="left" w:pos="2250"/>
+        </w:tabs>
+        <w:spacing w:line="240" w:lineRule="auto"/>
+        <w:rPr>
+          <w:rFonts w:ascii="Lucida Console" w:hAnsi="Lucida Console"/>
+          <w:sz w:val="20"/>
+          <w:szCs w:val="20"/>
+        </w:rPr>
+      </w:pPr>
+    </w:p>
+    <w:p>
+      <w:pPr>
+        <w:tabs>
+          <w:tab w:val="left" w:pos="2250"/>
+        </w:tabs>
+        <w:spacing w:line="240" w:lineRule="auto"/>
+        <w:rPr>
+          <w:rFonts w:ascii="Lucida Console" w:hAnsi="Lucida Console"/>
+          <w:sz w:val="20"/>
+          <w:szCs w:val="20"/>
+        </w:rPr>
+      </w:pPr>
+      <w:r>
+        <w:rPr>
+          <w:rFonts w:ascii="Lucida Console" w:hAnsi="Lucida Console"/>
+          <w:sz w:val="20"/>
+          <w:szCs w:val="20"/>
+        </w:rPr>
+        <w:t>CREATE TABLE `nodered`.`</w:t>
+      </w:r>
+      <w:r>
+        <w:rPr>
+          <w:rFonts w:ascii="Lucida Console" w:hAnsi="Lucida Console"/>
+          <w:color w:val="00B0F0"/>
+          <w:sz w:val="20"/>
+          <w:szCs w:val="20"/>
+        </w:rPr>
+        <w:t>rooms</w:t>
+      </w:r>
+      <w:r>
+        <w:rPr>
+          <w:rFonts w:ascii="Lucida Console" w:hAnsi="Lucida Console"/>
+          <w:sz w:val="20"/>
+          <w:szCs w:val="20"/>
+        </w:rPr>
+        <w:t>` (</w:t>
+      </w:r>
+    </w:p>
+    <w:p>
+      <w:pPr>
+        <w:tabs>
+          <w:tab w:val="left" w:pos="2250"/>
+        </w:tabs>
+        <w:spacing w:line="240" w:lineRule="auto"/>
+        <w:rPr>
+          <w:rFonts w:ascii="Lucida Console" w:hAnsi="Lucida Console"/>
+          <w:sz w:val="20"/>
+          <w:szCs w:val="20"/>
+        </w:rPr>
+      </w:pPr>
+      <w:r>
+        <w:rPr>
+          <w:rFonts w:ascii="Lucida Console" w:hAnsi="Lucida Console"/>
+          <w:sz w:val="20"/>
+          <w:szCs w:val="20"/>
+        </w:rPr>
+        <w:t xml:space="preserve">  `roomid` INT NOT NULL AUTO_INCREMENT,</w:t>
+      </w:r>
+    </w:p>
+    <w:p>
+      <w:pPr>
+        <w:tabs>
+          <w:tab w:val="left" w:pos="2250"/>
+        </w:tabs>
+        <w:spacing w:line="240" w:lineRule="auto"/>
+        <w:rPr>
+          <w:rFonts w:ascii="Lucida Console" w:hAnsi="Lucida Console"/>
+          <w:sz w:val="20"/>
+          <w:szCs w:val="20"/>
+        </w:rPr>
+      </w:pPr>
+      <w:r>
+        <w:rPr>
+          <w:rFonts w:ascii="Lucida Console" w:hAnsi="Lucida Console"/>
+          <w:sz w:val="20"/>
+          <w:szCs w:val="20"/>
+        </w:rPr>
+        <w:t xml:space="preserve">  `rtype` VARCHAR(45) NOT NULL,</w:t>
+      </w:r>
+    </w:p>
+    <w:p>
+      <w:pPr>
+        <w:tabs>
+          <w:tab w:val="left" w:pos="2250"/>
+        </w:tabs>
+        <w:spacing w:line="240" w:lineRule="auto"/>
+        <w:rPr>
+          <w:rFonts w:ascii="Lucida Console" w:hAnsi="Lucida Console"/>
+          <w:sz w:val="20"/>
+          <w:szCs w:val="20"/>
+        </w:rPr>
+      </w:pPr>
+      <w:r>
+        <w:rPr>
+          <w:rFonts w:ascii="Lucida Console" w:hAnsi="Lucida Console"/>
+          <w:sz w:val="20"/>
+          <w:szCs w:val="20"/>
+        </w:rPr>
+        <w:t xml:space="preserve">  `rname` VARCHAR(45) NOT NULL,</w:t>
+      </w:r>
+    </w:p>
+    <w:p>
+      <w:pPr>
+        <w:tabs>
+          <w:tab w:val="left" w:pos="2250"/>
+        </w:tabs>
+        <w:spacing w:line="240" w:lineRule="auto"/>
+        <w:rPr>
+          <w:rFonts w:ascii="Lucida Console" w:hAnsi="Lucida Console"/>
+          <w:sz w:val="20"/>
+          <w:szCs w:val="20"/>
+        </w:rPr>
+      </w:pPr>
+      <w:r>
+        <w:rPr>
+          <w:rFonts w:ascii="Lucida Console" w:hAnsi="Lucida Console"/>
+          <w:sz w:val="20"/>
+          <w:szCs w:val="20"/>
+        </w:rPr>
+        <w:t xml:space="preserve">  `propertyid` INT NOT NULL,</w:t>
+      </w:r>
+    </w:p>
+    <w:p>
+      <w:pPr>
+        <w:tabs>
+          <w:tab w:val="left" w:pos="2250"/>
+        </w:tabs>
+        <w:spacing w:line="240" w:lineRule="auto"/>
+        <w:rPr>
+          <w:rFonts w:ascii="Lucida Console" w:hAnsi="Lucida Console"/>
+          <w:sz w:val="20"/>
+          <w:szCs w:val="20"/>
+        </w:rPr>
+      </w:pPr>
+      <w:r>
+        <w:rPr>
+          <w:rFonts w:ascii="Lucida Console" w:hAnsi="Lucida Console"/>
+          <w:sz w:val="20"/>
+          <w:szCs w:val="20"/>
+        </w:rPr>
+        <w:t xml:space="preserve">  PRIMARY KEY (`roomid`),</w:t>
+      </w:r>
+    </w:p>
+    <w:p>
+      <w:pPr>
+        <w:tabs>
+          <w:tab w:val="left" w:pos="2250"/>
+        </w:tabs>
+        <w:spacing w:line="240" w:lineRule="auto"/>
+        <w:rPr>
+          <w:rFonts w:ascii="Lucida Console" w:hAnsi="Lucida Console"/>
+          <w:sz w:val="20"/>
+          <w:szCs w:val="20"/>
+        </w:rPr>
+      </w:pPr>
+      <w:r>
+        <w:rPr>
+          <w:rFonts w:ascii="Lucida Console" w:hAnsi="Lucida Console"/>
+          <w:sz w:val="20"/>
+          <w:szCs w:val="20"/>
+        </w:rPr>
+        <w:t xml:space="preserve">  UNIQUE INDEX `roomid_UNIQUE` (`roomid` ASC),</w:t>
+      </w:r>
+    </w:p>
+    <w:p>
+      <w:pPr>
+        <w:tabs>
+          <w:tab w:val="left" w:pos="2250"/>
+        </w:tabs>
+        <w:spacing w:line="240" w:lineRule="auto"/>
+        <w:rPr>
+          <w:rFonts w:ascii="Lucida Console" w:hAnsi="Lucida Console"/>
+          <w:sz w:val="20"/>
+          <w:szCs w:val="20"/>
+        </w:rPr>
+      </w:pPr>
+      <w:r>
+        <w:rPr>
+          <w:rFonts w:ascii="Lucida Console" w:hAnsi="Lucida Console"/>
+          <w:sz w:val="20"/>
+          <w:szCs w:val="20"/>
+        </w:rPr>
+        <w:t xml:space="preserve">  INDEX `propertyid_idx` (`propertyid` ASC),</w:t>
+      </w:r>
+    </w:p>
+    <w:p>
+      <w:pPr>
+        <w:tabs>
+          <w:tab w:val="left" w:pos="2250"/>
+        </w:tabs>
+        <w:spacing w:line="240" w:lineRule="auto"/>
+        <w:rPr>
+          <w:rFonts w:ascii="Lucida Console" w:hAnsi="Lucida Console"/>
+          <w:sz w:val="20"/>
+          <w:szCs w:val="20"/>
+        </w:rPr>
+      </w:pPr>
+      <w:r>
+        <w:rPr>
+          <w:rFonts w:ascii="Lucida Console" w:hAnsi="Lucida Console"/>
+          <w:sz w:val="20"/>
+          <w:szCs w:val="20"/>
+        </w:rPr>
+        <w:t xml:space="preserve">  CONSTRAINT `propertyid`</w:t>
+      </w:r>
+    </w:p>
+    <w:p>
+      <w:pPr>
+        <w:tabs>
+          <w:tab w:val="left" w:pos="2250"/>
+        </w:tabs>
+        <w:spacing w:line="240" w:lineRule="auto"/>
+        <w:rPr>
+          <w:rFonts w:ascii="Lucida Console" w:hAnsi="Lucida Console"/>
+          <w:sz w:val="20"/>
+          <w:szCs w:val="20"/>
+        </w:rPr>
+      </w:pPr>
+      <w:r>
+        <w:rPr>
+          <w:rFonts w:ascii="Lucida Console" w:hAnsi="Lucida Console"/>
+          <w:sz w:val="20"/>
+          <w:szCs w:val="20"/>
+        </w:rPr>
+        <w:t xml:space="preserve">    FOREIGN KEY (`propertyid`)</w:t>
+      </w:r>
+    </w:p>
+    <w:p>
+      <w:pPr>
+        <w:tabs>
+          <w:tab w:val="left" w:pos="2250"/>
+        </w:tabs>
+        <w:spacing w:line="240" w:lineRule="auto"/>
+        <w:rPr>
+          <w:rFonts w:ascii="Lucida Console" w:hAnsi="Lucida Console"/>
+          <w:sz w:val="20"/>
+          <w:szCs w:val="20"/>
+        </w:rPr>
+      </w:pPr>
+      <w:r>
+        <w:rPr>
+          <w:rFonts w:ascii="Lucida Console" w:hAnsi="Lucida Console"/>
+          <w:sz w:val="20"/>
+          <w:szCs w:val="20"/>
+        </w:rPr>
+        <w:t xml:space="preserve">    REFERENCES `nodered`.`properties` (`propertyid`)</w:t>
+      </w:r>
+    </w:p>
+    <w:p>
+      <w:pPr>
+        <w:tabs>
+          <w:tab w:val="left" w:pos="2250"/>
+        </w:tabs>
+        <w:spacing w:line="240" w:lineRule="auto"/>
+        <w:rPr>
+          <w:rFonts w:ascii="Lucida Console" w:hAnsi="Lucida Console"/>
+          <w:sz w:val="20"/>
+          <w:szCs w:val="20"/>
+        </w:rPr>
+      </w:pPr>
+      <w:r>
+        <w:rPr>
+          <w:rFonts w:ascii="Lucida Console" w:hAnsi="Lucida Console"/>
+          <w:sz w:val="20"/>
+          <w:szCs w:val="20"/>
+        </w:rPr>
+        <w:t xml:space="preserve">    ON DELETE NO ACTION</w:t>
+      </w:r>
+    </w:p>
+    <w:p>
+      <w:pPr>
+        <w:tabs>
+          <w:tab w:val="left" w:pos="2250"/>
+        </w:tabs>
+        <w:spacing w:line="240" w:lineRule="auto"/>
+        <w:rPr>
+          <w:rFonts w:ascii="Lucida Console" w:hAnsi="Lucida Console"/>
+          <w:sz w:val="20"/>
+          <w:szCs w:val="20"/>
+        </w:rPr>
+      </w:pPr>
+      <w:r>
+        <w:rPr>
+          <w:rFonts w:ascii="Lucida Console" w:hAnsi="Lucida Console"/>
+          <w:sz w:val="20"/>
+          <w:szCs w:val="20"/>
+        </w:rPr>
+        <w:t xml:space="preserve">    ON UPDATE NO ACTION);</w:t>
+      </w:r>
+    </w:p>
+    <w:p>
+      <w:pPr>
+        <w:tabs>
+          <w:tab w:val="left" w:pos="2250"/>
+        </w:tabs>
+        <w:spacing w:line="240" w:lineRule="auto"/>
+        <w:rPr>
+          <w:rFonts w:ascii="Lucida Console" w:hAnsi="Lucida Console"/>
+          <w:sz w:val="20"/>
+          <w:szCs w:val="20"/>
+        </w:rPr>
+      </w:pPr>
+    </w:p>
+    <w:p>
+      <w:pPr>
+        <w:tabs>
+          <w:tab w:val="left" w:pos="2250"/>
+        </w:tabs>
+        <w:spacing w:line="240" w:lineRule="auto"/>
+        <w:rPr>
+          <w:rFonts w:ascii="Lucida Console" w:hAnsi="Lucida Console"/>
+          <w:sz w:val="20"/>
+          <w:szCs w:val="20"/>
+        </w:rPr>
+      </w:pPr>
+      <w:r>
+        <w:rPr>
+          <w:rFonts w:ascii="Lucida Console" w:hAnsi="Lucida Console"/>
+          <w:sz w:val="20"/>
+          <w:szCs w:val="20"/>
+        </w:rPr>
+        <w:t>CREATE TABLE `nodered`.`</w:t>
+      </w:r>
+      <w:r>
+        <w:rPr>
+          <w:rFonts w:ascii="Lucida Console" w:hAnsi="Lucida Console"/>
+          <w:color w:val="00B0F0"/>
+          <w:sz w:val="20"/>
+          <w:szCs w:val="20"/>
+        </w:rPr>
+        <w:t>tenants</w:t>
+      </w:r>
+      <w:r>
+        <w:rPr>
+          <w:rFonts w:ascii="Lucida Console" w:hAnsi="Lucida Console"/>
+          <w:sz w:val="20"/>
+          <w:szCs w:val="20"/>
+        </w:rPr>
+        <w:t>` (</w:t>
+      </w:r>
+    </w:p>
+    <w:p>
+      <w:pPr>
+        <w:tabs>
+          <w:tab w:val="left" w:pos="2250"/>
+        </w:tabs>
+        <w:spacing w:line="240" w:lineRule="auto"/>
+        <w:rPr>
+          <w:rFonts w:ascii="Lucida Console" w:hAnsi="Lucida Console"/>
+          <w:sz w:val="20"/>
+          <w:szCs w:val="20"/>
+        </w:rPr>
+      </w:pPr>
+      <w:r>
+        <w:rPr>
+          <w:rFonts w:ascii="Lucida Console" w:hAnsi="Lucida Console"/>
+          <w:sz w:val="20"/>
+          <w:szCs w:val="20"/>
+        </w:rPr>
+        <w:t xml:space="preserve">  `tenantid` INT NOT NULL AUTO_INCREMENT,</w:t>
+      </w:r>
+    </w:p>
+    <w:p>
+      <w:pPr>
+        <w:tabs>
+          <w:tab w:val="left" w:pos="2250"/>
+        </w:tabs>
+        <w:spacing w:line="240" w:lineRule="auto"/>
+        <w:rPr>
+          <w:rFonts w:ascii="Lucida Console" w:hAnsi="Lucida Console"/>
+          <w:sz w:val="20"/>
+          <w:szCs w:val="20"/>
+        </w:rPr>
+      </w:pPr>
+      <w:r>
+        <w:rPr>
+          <w:rFonts w:ascii="Lucida Console" w:hAnsi="Lucida Console"/>
+          <w:sz w:val="20"/>
+          <w:szCs w:val="20"/>
+        </w:rPr>
+        <w:t xml:space="preserve">  `tfname` VARCHAR(45) NOT NULL,</w:t>
+      </w:r>
+    </w:p>
+    <w:p>
+      <w:pPr>
+        <w:tabs>
+          <w:tab w:val="left" w:pos="2250"/>
+        </w:tabs>
+        <w:spacing w:line="240" w:lineRule="auto"/>
+        <w:rPr>
+          <w:rFonts w:ascii="Lucida Console" w:hAnsi="Lucida Console"/>
+          <w:sz w:val="20"/>
+          <w:szCs w:val="20"/>
+        </w:rPr>
+      </w:pPr>
+      <w:r>
+        <w:rPr>
+          <w:rFonts w:ascii="Lucida Console" w:hAnsi="Lucida Console"/>
+          <w:sz w:val="20"/>
+          <w:szCs w:val="20"/>
+        </w:rPr>
+        <w:t xml:space="preserve">  `tlname` VARCHAR(45) NOT NULL,</w:t>
+      </w:r>
+    </w:p>
+    <w:p>
+      <w:pPr>
+        <w:tabs>
+          <w:tab w:val="left" w:pos="2250"/>
+        </w:tabs>
+        <w:spacing w:line="240" w:lineRule="auto"/>
+        <w:rPr>
+          <w:rFonts w:ascii="Lucida Console" w:hAnsi="Lucida Console"/>
+          <w:sz w:val="20"/>
+          <w:szCs w:val="20"/>
+        </w:rPr>
+      </w:pPr>
+      <w:r>
+        <w:rPr>
+          <w:rFonts w:ascii="Lucida Console" w:hAnsi="Lucida Console"/>
+          <w:sz w:val="20"/>
+          <w:szCs w:val="20"/>
+        </w:rPr>
+        <w:t xml:space="preserve">  `tenantemail` VARCHAR(45) NOT NULL,</w:t>
+      </w:r>
+    </w:p>
+    <w:p>
+      <w:pPr>
+        <w:tabs>
+          <w:tab w:val="left" w:pos="2250"/>
+        </w:tabs>
+        <w:spacing w:line="240" w:lineRule="auto"/>
+        <w:rPr>
+          <w:rFonts w:ascii="Lucida Console" w:hAnsi="Lucida Console"/>
+          <w:sz w:val="20"/>
+          <w:szCs w:val="20"/>
+        </w:rPr>
+      </w:pPr>
+      <w:r>
+        <w:rPr>
+          <w:rFonts w:ascii="Lucida Console" w:hAnsi="Lucida Console"/>
+          <w:sz w:val="20"/>
+          <w:szCs w:val="20"/>
+        </w:rPr>
+        <w:t xml:space="preserve">  `roomid` INT NOT NULL,</w:t>
+      </w:r>
+    </w:p>
+    <w:p>
+      <w:pPr>
+        <w:tabs>
+          <w:tab w:val="left" w:pos="2250"/>
+        </w:tabs>
+        <w:spacing w:line="240" w:lineRule="auto"/>
+        <w:rPr>
+          <w:rFonts w:ascii="Lucida Console" w:hAnsi="Lucida Console"/>
+          <w:sz w:val="20"/>
+          <w:szCs w:val="20"/>
+        </w:rPr>
+      </w:pPr>
+      <w:r>
+        <w:rPr>
+          <w:rFonts w:ascii="Lucida Console" w:hAnsi="Lucida Console"/>
+          <w:sz w:val="20"/>
+          <w:szCs w:val="20"/>
+        </w:rPr>
+        <w:t xml:space="preserve">  PRIMARY KEY (`tenantid`),</w:t>
+      </w:r>
+    </w:p>
+    <w:p>
+      <w:pPr>
+        <w:tabs>
+          <w:tab w:val="left" w:pos="2250"/>
+        </w:tabs>
+        <w:spacing w:line="240" w:lineRule="auto"/>
+        <w:rPr>
+          <w:rFonts w:ascii="Lucida Console" w:hAnsi="Lucida Console"/>
+          <w:sz w:val="20"/>
+          <w:szCs w:val="20"/>
+        </w:rPr>
+      </w:pPr>
+      <w:r>
+        <w:rPr>
+          <w:rFonts w:ascii="Lucida Console" w:hAnsi="Lucida Console"/>
+          <w:sz w:val="20"/>
+          <w:szCs w:val="20"/>
+        </w:rPr>
+        <w:t xml:space="preserve">  UNIQUE INDEX `tenantid_UNIQUE` (`tenantid` ASC),</w:t>
+      </w:r>
+    </w:p>
+    <w:p>
+      <w:pPr>
+        <w:tabs>
+          <w:tab w:val="left" w:pos="2250"/>
+        </w:tabs>
+        <w:spacing w:line="240" w:lineRule="auto"/>
+        <w:rPr>
+          <w:rFonts w:ascii="Lucida Console" w:hAnsi="Lucida Console"/>
+          <w:sz w:val="20"/>
+          <w:szCs w:val="20"/>
+        </w:rPr>
+      </w:pPr>
+      <w:r>
+        <w:rPr>
+          <w:rFonts w:ascii="Lucida Console" w:hAnsi="Lucida Console"/>
+          <w:sz w:val="20"/>
+          <w:szCs w:val="20"/>
+        </w:rPr>
+        <w:t xml:space="preserve">  INDEX `roomid_idx` (`roomid` ASC),</w:t>
+      </w:r>
+    </w:p>
+    <w:p>
+      <w:pPr>
+        <w:tabs>
+          <w:tab w:val="left" w:pos="2250"/>
+        </w:tabs>
+        <w:spacing w:line="240" w:lineRule="auto"/>
+        <w:rPr>
+          <w:rFonts w:ascii="Lucida Console" w:hAnsi="Lucida Console"/>
+          <w:sz w:val="20"/>
+          <w:szCs w:val="20"/>
+        </w:rPr>
+      </w:pPr>
+      <w:r>
+        <w:rPr>
+          <w:rFonts w:ascii="Lucida Console" w:hAnsi="Lucida Console"/>
+          <w:sz w:val="20"/>
+          <w:szCs w:val="20"/>
+        </w:rPr>
+        <w:t xml:space="preserve">  CONSTRAINT `roomid`</w:t>
+      </w:r>
+    </w:p>
+    <w:p>
+      <w:pPr>
+        <w:tabs>
+          <w:tab w:val="left" w:pos="2250"/>
+        </w:tabs>
+        <w:spacing w:line="240" w:lineRule="auto"/>
+        <w:rPr>
+          <w:rFonts w:ascii="Lucida Console" w:hAnsi="Lucida Console"/>
+          <w:sz w:val="20"/>
+          <w:szCs w:val="20"/>
+        </w:rPr>
+      </w:pPr>
+      <w:r>
+        <w:rPr>
+          <w:rFonts w:ascii="Lucida Console" w:hAnsi="Lucida Console"/>
+          <w:sz w:val="20"/>
+          <w:szCs w:val="20"/>
+        </w:rPr>
+        <w:t xml:space="preserve">    FOREIGN KEY (`roomid`)</w:t>
+      </w:r>
+    </w:p>
+    <w:p>
+      <w:pPr>
+        <w:tabs>
+          <w:tab w:val="left" w:pos="2250"/>
+        </w:tabs>
+        <w:spacing w:line="240" w:lineRule="auto"/>
+        <w:rPr>
+          <w:rFonts w:ascii="Lucida Console" w:hAnsi="Lucida Console"/>
+          <w:sz w:val="20"/>
+          <w:szCs w:val="20"/>
+        </w:rPr>
+      </w:pPr>
+      <w:r>
+        <w:rPr>
+          <w:rFonts w:ascii="Lucida Console" w:hAnsi="Lucida Console"/>
+          <w:sz w:val="20"/>
+          <w:szCs w:val="20"/>
+        </w:rPr>
+        <w:t xml:space="preserve">    REFERENCES `nodered`.`rooms` (`roomid`)</w:t>
+      </w:r>
+    </w:p>
+    <w:p>
+      <w:pPr>
+        <w:tabs>
+          <w:tab w:val="left" w:pos="2250"/>
+        </w:tabs>
+        <w:spacing w:line="240" w:lineRule="auto"/>
+        <w:rPr>
+          <w:rFonts w:ascii="Lucida Console" w:hAnsi="Lucida Console"/>
+          <w:sz w:val="20"/>
+          <w:szCs w:val="20"/>
+        </w:rPr>
+      </w:pPr>
+      <w:r>
+        <w:rPr>
+          <w:rFonts w:ascii="Lucida Console" w:hAnsi="Lucida Console"/>
+          <w:sz w:val="20"/>
+          <w:szCs w:val="20"/>
+        </w:rPr>
+        <w:t xml:space="preserve">    ON DELETE NO ACTION</w:t>
+      </w:r>
+    </w:p>
+    <w:p>
+      <w:pPr>
+        <w:tabs>
+          <w:tab w:val="left" w:pos="2250"/>
+        </w:tabs>
+        <w:spacing w:line="240" w:lineRule="auto"/>
+        <w:rPr>
+          <w:rFonts w:ascii="Lucida Console" w:hAnsi="Lucida Console"/>
+          <w:sz w:val="20"/>
+          <w:szCs w:val="20"/>
+        </w:rPr>
+      </w:pPr>
+      <w:r>
+        <w:rPr>
+          <w:rFonts w:ascii="Lucida Console" w:hAnsi="Lucida Console"/>
+          <w:sz w:val="20"/>
+          <w:szCs w:val="20"/>
+        </w:rPr>
+        <w:t xml:space="preserve">    ON UPDATE NO ACTION);</w:t>
+      </w:r>
+    </w:p>
+    <w:p>
+      <w:pPr>
+        <w:tabs>
+          <w:tab w:val="left" w:pos="2250"/>
+        </w:tabs>
+        <w:spacing w:line="240" w:lineRule="auto"/>
+        <w:rPr>
+          <w:rFonts w:ascii="Lucida Console" w:hAnsi="Lucida Console"/>
+          <w:sz w:val="20"/>
+          <w:szCs w:val="20"/>
+        </w:rPr>
+      </w:pPr>
+    </w:p>
+    <w:p>
+      <w:pPr>
+        <w:tabs>
+          <w:tab w:val="left" w:pos="2250"/>
+        </w:tabs>
+        <w:spacing w:line="240" w:lineRule="auto"/>
+        <w:rPr>
+          <w:rFonts w:ascii="Lucida Console" w:hAnsi="Lucida Console"/>
+          <w:sz w:val="20"/>
+          <w:szCs w:val="20"/>
+        </w:rPr>
+      </w:pPr>
+      <w:r>
+        <w:rPr>
+          <w:rFonts w:ascii="Lucida Console" w:hAnsi="Lucida Console"/>
+          <w:sz w:val="20"/>
+          <w:szCs w:val="20"/>
+        </w:rPr>
+        <w:t>CREATE TABLE `nodered`.`</w:t>
+      </w:r>
+      <w:r>
+        <w:rPr>
+          <w:rFonts w:ascii="Lucida Console" w:hAnsi="Lucida Console"/>
+          <w:color w:val="00B0F0"/>
+          <w:sz w:val="20"/>
+          <w:szCs w:val="20"/>
+        </w:rPr>
+        <w:t>assets</w:t>
+      </w:r>
+      <w:r>
+        <w:rPr>
+          <w:rFonts w:ascii="Lucida Console" w:hAnsi="Lucida Console"/>
+          <w:sz w:val="20"/>
+          <w:szCs w:val="20"/>
+        </w:rPr>
+        <w:t>` (</w:t>
+      </w:r>
+    </w:p>
+    <w:p>
+      <w:pPr>
+        <w:tabs>
+          <w:tab w:val="left" w:pos="2250"/>
+        </w:tabs>
+        <w:spacing w:line="240" w:lineRule="auto"/>
+        <w:rPr>
+          <w:rFonts w:ascii="Lucida Console" w:hAnsi="Lucida Console"/>
+          <w:sz w:val="20"/>
+          <w:szCs w:val="20"/>
+        </w:rPr>
+      </w:pPr>
+      <w:r>
+        <w:rPr>
+          <w:rFonts w:ascii="Lucida Console" w:hAnsi="Lucida Console"/>
+          <w:sz w:val="20"/>
+          <w:szCs w:val="20"/>
+        </w:rPr>
+        <w:t xml:space="preserve">  `assetid` INT NOT NULL AUTO_INCREMENT,</w:t>
+      </w:r>
+    </w:p>
+    <w:p>
+      <w:pPr>
+        <w:tabs>
+          <w:tab w:val="left" w:pos="2250"/>
+        </w:tabs>
+        <w:spacing w:line="240" w:lineRule="auto"/>
+        <w:rPr>
+          <w:rFonts w:ascii="Lucida Console" w:hAnsi="Lucida Console"/>
+          <w:sz w:val="20"/>
+          <w:szCs w:val="20"/>
+        </w:rPr>
+      </w:pPr>
+      <w:r>
+        <w:rPr>
+          <w:rFonts w:ascii="Lucida Console" w:hAnsi="Lucida Console"/>
+          <w:sz w:val="20"/>
+          <w:szCs w:val="20"/>
+        </w:rPr>
+        <w:t xml:space="preserve">  `atype` VARCHAR(45) NULL,</w:t>
+      </w:r>
+    </w:p>
+    <w:p>
+      <w:pPr>
+        <w:tabs>
+          <w:tab w:val="left" w:pos="2250"/>
+        </w:tabs>
+        <w:spacing w:line="240" w:lineRule="auto"/>
+        <w:rPr>
+          <w:rFonts w:ascii="Lucida Console" w:hAnsi="Lucida Console"/>
+          <w:sz w:val="20"/>
+          <w:szCs w:val="20"/>
+        </w:rPr>
+      </w:pPr>
+      <w:r>
+        <w:rPr>
+          <w:rFonts w:ascii="Lucida Console" w:hAnsi="Lucida Console"/>
+          <w:sz w:val="20"/>
+          <w:szCs w:val="20"/>
+        </w:rPr>
+        <w:t xml:space="preserve">  `assetlocation` INT NULL,</w:t>
+      </w:r>
+    </w:p>
+    <w:p>
+      <w:pPr>
+        <w:tabs>
+          <w:tab w:val="left" w:pos="2250"/>
+        </w:tabs>
+        <w:spacing w:line="240" w:lineRule="auto"/>
+        <w:rPr>
+          <w:rFonts w:ascii="Lucida Console" w:hAnsi="Lucida Console"/>
+          <w:sz w:val="20"/>
+          <w:szCs w:val="20"/>
+        </w:rPr>
+      </w:pPr>
+      <w:r>
+        <w:rPr>
+          <w:rFonts w:ascii="Lucida Console" w:hAnsi="Lucida Console"/>
+          <w:sz w:val="20"/>
+          <w:szCs w:val="20"/>
+        </w:rPr>
+        <w:t xml:space="preserve">  PRIMARY KEY (`assetid`),</w:t>
+      </w:r>
+    </w:p>
+    <w:p>
+      <w:pPr>
+        <w:tabs>
+          <w:tab w:val="left" w:pos="2250"/>
+        </w:tabs>
+        <w:spacing w:line="240" w:lineRule="auto"/>
+        <w:rPr>
+          <w:rFonts w:ascii="Lucida Console" w:hAnsi="Lucida Console"/>
+          <w:sz w:val="20"/>
+          <w:szCs w:val="20"/>
+        </w:rPr>
+      </w:pPr>
+      <w:r>
+        <w:rPr>
+          <w:rFonts w:ascii="Lucida Console" w:hAnsi="Lucida Console"/>
+          <w:sz w:val="20"/>
+          <w:szCs w:val="20"/>
+        </w:rPr>
         <w:lastRenderedPageBreak/>
+        <w:t xml:space="preserve">  UNIQUE INDEX `assetid_UNIQUE` (`assetid` ASC),</w:t>
+      </w:r>
+    </w:p>
+    <w:p>
+      <w:pPr>
+        <w:tabs>
+          <w:tab w:val="left" w:pos="2250"/>
+        </w:tabs>
+        <w:spacing w:line="240" w:lineRule="auto"/>
+        <w:rPr>
+          <w:rFonts w:ascii="Lucida Console" w:hAnsi="Lucida Console"/>
+          <w:sz w:val="20"/>
+          <w:szCs w:val="20"/>
+        </w:rPr>
+      </w:pPr>
+      <w:r>
+        <w:rPr>
+          <w:rFonts w:ascii="Lucida Console" w:hAnsi="Lucida Console"/>
+          <w:sz w:val="20"/>
+          <w:szCs w:val="20"/>
+        </w:rPr>
+        <w:t xml:space="preserve">  INDEX `assetlocation_idx` (`assetlocation` ASC),</w:t>
+      </w:r>
+    </w:p>
+    <w:p>
+      <w:pPr>
+        <w:tabs>
+          <w:tab w:val="left" w:pos="2250"/>
+        </w:tabs>
+        <w:spacing w:line="240" w:lineRule="auto"/>
+        <w:rPr>
+          <w:rFonts w:ascii="Lucida Console" w:hAnsi="Lucida Console"/>
+          <w:sz w:val="20"/>
+          <w:szCs w:val="20"/>
+        </w:rPr>
+      </w:pPr>
+      <w:r>
+        <w:rPr>
+          <w:rFonts w:ascii="Lucida Console" w:hAnsi="Lucida Console"/>
+          <w:sz w:val="20"/>
+          <w:szCs w:val="20"/>
+        </w:rPr>
+        <w:t xml:space="preserve">  CONSTRAINT `assetlocation`</w:t>
+      </w:r>
+    </w:p>
+    <w:p>
+      <w:pPr>
+        <w:tabs>
+          <w:tab w:val="left" w:pos="2250"/>
+        </w:tabs>
+        <w:spacing w:line="240" w:lineRule="auto"/>
+        <w:rPr>
+          <w:rFonts w:ascii="Lucida Console" w:hAnsi="Lucida Console"/>
+          <w:sz w:val="20"/>
+          <w:szCs w:val="20"/>
+        </w:rPr>
+      </w:pPr>
+      <w:r>
+        <w:rPr>
+          <w:rFonts w:ascii="Lucida Console" w:hAnsi="Lucida Console"/>
+          <w:sz w:val="20"/>
+          <w:szCs w:val="20"/>
+        </w:rPr>
+        <w:t xml:space="preserve">    FOREIGN KEY (`assetlocation`)</w:t>
+      </w:r>
+    </w:p>
+    <w:p>
+      <w:pPr>
+        <w:tabs>
+          <w:tab w:val="left" w:pos="2250"/>
+        </w:tabs>
+        <w:spacing w:line="240" w:lineRule="auto"/>
+        <w:rPr>
+          <w:rFonts w:ascii="Lucida Console" w:hAnsi="Lucida Console"/>
+          <w:sz w:val="20"/>
+          <w:szCs w:val="20"/>
+        </w:rPr>
+      </w:pPr>
+      <w:r>
+        <w:rPr>
+          <w:rFonts w:ascii="Lucida Console" w:hAnsi="Lucida Console"/>
+          <w:sz w:val="20"/>
+          <w:szCs w:val="20"/>
+        </w:rPr>
+        <w:t xml:space="preserve">    REFERENCES `nodered`.`rooms` (`roomid`)</w:t>
+      </w:r>
+    </w:p>
+    <w:p>
+      <w:pPr>
+        <w:tabs>
+          <w:tab w:val="left" w:pos="2250"/>
+        </w:tabs>
+        <w:spacing w:line="240" w:lineRule="auto"/>
+        <w:rPr>
+          <w:rFonts w:ascii="Lucida Console" w:hAnsi="Lucida Console"/>
+          <w:sz w:val="20"/>
+          <w:szCs w:val="20"/>
+        </w:rPr>
+      </w:pPr>
+      <w:r>
+        <w:rPr>
+          <w:rFonts w:ascii="Lucida Console" w:hAnsi="Lucida Console"/>
+          <w:sz w:val="20"/>
+          <w:szCs w:val="20"/>
+        </w:rPr>
+        <w:t xml:space="preserve">    ON DELETE NO ACTION</w:t>
+      </w:r>
+    </w:p>
+    <w:p>
+      <w:pPr>
+        <w:tabs>
+          <w:tab w:val="left" w:pos="2250"/>
+        </w:tabs>
+        <w:spacing w:line="240" w:lineRule="auto"/>
+        <w:rPr>
+          <w:rFonts w:ascii="Lucida Console" w:hAnsi="Lucida Console"/>
+          <w:sz w:val="20"/>
+          <w:szCs w:val="20"/>
+        </w:rPr>
+      </w:pPr>
+      <w:r>
+        <w:rPr>
+          <w:rFonts w:ascii="Lucida Console" w:hAnsi="Lucida Console"/>
+          <w:sz w:val="20"/>
+          <w:szCs w:val="20"/>
+        </w:rPr>
+        <w:t xml:space="preserve">    ON UPDATE NO ACTION);</w:t>
+      </w:r>
+    </w:p>
+    <w:p>
+      <w:pPr>
+        <w:pStyle w:val="Normal1"/>
+        <w:spacing w:after="320"/>
+        <w:contextualSpacing/>
+        <w:jc w:val="center"/>
+        <w:rPr>
+          <w:sz w:val="32"/>
+          <w:szCs w:val="32"/>
+          <w:lang w:val="en-US"/>
+        </w:rPr>
+      </w:pPr>
+      <w:r>
+        <w:rPr>
+          <w:sz w:val="32"/>
+          <w:szCs w:val="32"/>
+          <w:lang w:val="en-US"/>
+        </w:rPr>
+        <w:br/>
+        <w:t>Section 10.0 – User Interface Design and Implementation</w:t>
+      </w:r>
+    </w:p>
+    <w:p>
+      <w:pPr>
+        <w:pStyle w:val="Normal1"/>
+        <w:spacing w:after="320"/>
+        <w:contextualSpacing/>
+        <w:jc w:val="center"/>
+        <w:rPr>
+          <w:sz w:val="32"/>
+          <w:szCs w:val="32"/>
+          <w:lang w:val="en-US"/>
+        </w:rPr>
+      </w:pPr>
+    </w:p>
+    <w:p>
+      <w:pPr>
+        <w:pStyle w:val="Normal1"/>
+        <w:spacing w:after="320"/>
+        <w:contextualSpacing/>
+        <w:rPr>
+          <w:lang w:val="en-US"/>
+        </w:rPr>
+      </w:pPr>
+      <w:r>
+        <w:rPr>
+          <w:b/>
+          <w:lang w:val="en-US"/>
+        </w:rPr>
+        <w:t xml:space="preserve">10.1 </w:t>
+      </w:r>
+      <w:r>
+        <w:rPr>
+          <w:b/>
+          <w:lang w:val="en-US"/>
+        </w:rPr>
+        <w:t>–</w:t>
+      </w:r>
+      <w:r>
+        <w:rPr>
+          <w:b/>
+          <w:lang w:val="en-US"/>
+        </w:rPr>
+        <w:t xml:space="preserve"> User Interface Design</w:t>
+      </w:r>
+      <w:r>
+        <w:rPr>
+          <w:b/>
+          <w:lang w:val="en-US"/>
+        </w:rPr>
+        <w:br/>
+      </w:r>
+      <w:r>
+        <w:rPr>
+          <w:b/>
+          <w:lang w:val="en-US"/>
+        </w:rPr>
+        <w:t xml:space="preserve">10.2 </w:t>
+      </w:r>
+      <w:r>
+        <w:rPr>
+          <w:b/>
+          <w:lang w:val="en-US"/>
+        </w:rPr>
+        <w:t>–</w:t>
+      </w:r>
+      <w:r>
+        <w:rPr>
+          <w:b/>
+          <w:lang w:val="en-US"/>
+        </w:rPr>
+        <w:t xml:space="preserve"> User Interface Implementation</w:t>
+      </w:r>
+      <w:r>
+        <w:rPr>
+          <w:lang w:val="en-US"/>
+        </w:rPr>
+        <w:t> +</w:t>
+      </w:r>
+    </w:p>
+    <w:p>
+      <w:pPr>
+        <w:pStyle w:val="Normal1"/>
+        <w:widowControl w:val="0"/>
+        <w:spacing w:after="320"/>
+        <w:contextualSpacing/>
+        <w:jc w:val="center"/>
+        <w:rPr>
+          <w:sz w:val="32"/>
+          <w:szCs w:val="32"/>
+          <w:lang w:val="en-US"/>
+        </w:rPr>
+      </w:pPr>
+      <w:r>
+        <w:rPr>
+          <w:sz w:val="32"/>
+          <w:szCs w:val="32"/>
+          <w:lang w:val="en-US"/>
+        </w:rPr>
         <w:br/>
         <w:t>Section 11.0 – Testing</w:t>
       </w:r>
@@ -37826,7 +37862,7 @@
   <w:abstractNum w:abstractNumId="25">
     <w:nsid w:val="53C4544C"/>
     <w:multiLevelType w:val="hybridMultilevel"/>
-    <w:tmpl w:val="04EC4940"/>
+    <w:tmpl w:val="C07A9372"/>
     <w:lvl w:ilvl="0" w:tplc="04090001">
       <w:start w:val="1"/>
       <w:numFmt w:val="bullet"/>
@@ -41381,7 +41417,7 @@
 </file>
 
 <file path=customXml/itemProps1.xml><?xml version="1.0" encoding="utf-8"?>
-<ds:datastoreItem xmlns:ds="http://schemas.openxmlformats.org/officeDocument/2006/customXml" ds:itemID="{D2388035-C39F-A541-A85B-2A3889FE9285}">
+<ds:datastoreItem xmlns:ds="http://schemas.openxmlformats.org/officeDocument/2006/customXml" ds:itemID="{53F1FB03-48FF-BF47-B6FF-A545314B1031}">
   <ds:schemaRefs>
     <ds:schemaRef ds:uri="http://schemas.openxmlformats.org/officeDocument/2006/bibliography"/>
   </ds:schemaRefs>

</xml_diff>